<commit_message>
DPH-33 /Definir a lógica de negócio (relatório)
</commit_message>
<xml_diff>
--- a/doc/IPL-TeSP-PSI-MDS-2122-Template_Projeto_DA.docx
+++ b/doc/IPL-TeSP-PSI-MDS-2122-Template_Projeto_DA.docx
@@ -1,6 +1,6 @@
 
 <file path=word/document.xml><?xml version="1.0" encoding="utf-8"?>
-<w:document xmlns:wpc="http://schemas.microsoft.com/office/word/2010/wordprocessingCanvas" xmlns:cx="http://schemas.microsoft.com/office/drawing/2014/chartex" xmlns:cx1="http://schemas.microsoft.com/office/drawing/2015/9/8/chartex" xmlns:cx2="http://schemas.microsoft.com/office/drawing/2015/10/21/chartex" xmlns:cx3="http://schemas.microsoft.com/office/drawing/2016/5/9/chartex" xmlns:cx4="http://schemas.microsoft.com/office/drawing/2016/5/10/chartex" xmlns:cx5="http://schemas.microsoft.com/office/drawing/2016/5/11/chartex" xmlns:cx6="http://schemas.microsoft.com/office/drawing/2016/5/12/chartex" xmlns:cx7="http://schemas.microsoft.com/office/drawing/2016/5/13/chartex" xmlns:cx8="http://schemas.microsoft.com/office/drawing/2016/5/14/chartex" xmlns:mc="http://schemas.openxmlformats.org/markup-compatibility/2006" xmlns:aink="http://schemas.microsoft.com/office/drawing/2016/ink" xmlns:am3d="http://schemas.microsoft.com/office/drawing/2017/model3d" xmlns:o="urn:schemas-microsoft-com:office:office" xmlns:oel="http://schemas.microsoft.com/office/2019/extlst" xmlns:r="http://schemas.openxmlformats.org/officeDocument/2006/relationships" xmlns:m="http://schemas.openxmlformats.org/officeDocument/2006/math" xmlns:v="urn:schemas-microsoft-com:vml" xmlns:wp14="http://schemas.microsoft.com/office/word/2010/wordprocessingDrawing" xmlns:wp="http://schemas.openxmlformats.org/drawingml/2006/wordprocessingDrawing" xmlns:w10="urn:schemas-microsoft-com:office:word" xmlns:w="http://schemas.openxmlformats.org/wordprocessingml/2006/main" xmlns:w14="http://schemas.microsoft.com/office/word/2010/wordml" xmlns:w15="http://schemas.microsoft.com/office/word/2012/wordml" xmlns:w16cex="http://schemas.microsoft.com/office/word/2018/wordml/cex" xmlns:w16cid="http://schemas.microsoft.com/office/word/2016/wordml/cid" xmlns:w16="http://schemas.microsoft.com/office/word/2018/wordml" xmlns:w16sdtdh="http://schemas.microsoft.com/office/word/2020/wordml/sdtdatahash" xmlns:w16se="http://schemas.microsoft.com/office/word/2015/wordml/symex" xmlns:wpg="http://schemas.microsoft.com/office/word/2010/wordprocessingGroup" xmlns:wpi="http://schemas.microsoft.com/office/word/2010/wordprocessingInk" xmlns:wne="http://schemas.microsoft.com/office/word/2006/wordml" xmlns:wps="http://schemas.microsoft.com/office/word/2010/wordprocessingShape" mc:Ignorable="w14 w15 w16se w16cid w16 w16cex w16sdtdh wp14">
+<w:document xmlns:wpc="http://schemas.microsoft.com/office/word/2010/wordprocessingCanvas" xmlns:cx="http://schemas.microsoft.com/office/drawing/2014/chartex" xmlns:cx1="http://schemas.microsoft.com/office/drawing/2015/9/8/chartex" xmlns:cx2="http://schemas.microsoft.com/office/drawing/2015/10/21/chartex" xmlns:cx3="http://schemas.microsoft.com/office/drawing/2016/5/9/chartex" xmlns:cx4="http://schemas.microsoft.com/office/drawing/2016/5/10/chartex" xmlns:cx5="http://schemas.microsoft.com/office/drawing/2016/5/11/chartex" xmlns:cx6="http://schemas.microsoft.com/office/drawing/2016/5/12/chartex" xmlns:cx7="http://schemas.microsoft.com/office/drawing/2016/5/13/chartex" xmlns:cx8="http://schemas.microsoft.com/office/drawing/2016/5/14/chartex" xmlns:mc="http://schemas.openxmlformats.org/markup-compatibility/2006" xmlns:aink="http://schemas.microsoft.com/office/drawing/2016/ink" xmlns:am3d="http://schemas.microsoft.com/office/drawing/2017/model3d" xmlns:o="urn:schemas-microsoft-com:office:office" xmlns:r="http://schemas.openxmlformats.org/officeDocument/2006/relationships" xmlns:m="http://schemas.openxmlformats.org/officeDocument/2006/math" xmlns:v="urn:schemas-microsoft-com:vml" xmlns:wp14="http://schemas.microsoft.com/office/word/2010/wordprocessingDrawing" xmlns:wp="http://schemas.openxmlformats.org/drawingml/2006/wordprocessingDrawing" xmlns:w10="urn:schemas-microsoft-com:office:word" xmlns:w="http://schemas.openxmlformats.org/wordprocessingml/2006/main" xmlns:w14="http://schemas.microsoft.com/office/word/2010/wordml" xmlns:w15="http://schemas.microsoft.com/office/word/2012/wordml" xmlns:w16cid="http://schemas.microsoft.com/office/word/2016/wordml/cid" xmlns:w16se="http://schemas.microsoft.com/office/word/2015/wordml/symex" xmlns:wpg="http://schemas.microsoft.com/office/word/2010/wordprocessingGroup" xmlns:wpi="http://schemas.microsoft.com/office/word/2010/wordprocessingInk" xmlns:wne="http://schemas.microsoft.com/office/word/2006/wordml" xmlns:wps="http://schemas.microsoft.com/office/word/2010/wordprocessingShape" mc:Ignorable="w14 w15 w16se w16cid wp14">
   <w:body>
     <w:tbl>
       <w:tblPr>
@@ -97,7 +97,15 @@
               <w:jc w:val="center"/>
             </w:pPr>
             <w:r>
-              <w:t xml:space="preserve">Curso de TeSP em </w:t>
+              <w:t xml:space="preserve">Curso de </w:t>
+            </w:r>
+            <w:proofErr w:type="spellStart"/>
+            <w:r>
+              <w:t>TeSP</w:t>
+            </w:r>
+            <w:proofErr w:type="spellEnd"/>
+            <w:r>
+              <w:t xml:space="preserve"> em </w:t>
             </w:r>
             <w:r>
               <w:br/>
@@ -715,56 +723,6 @@
           <w:tcPr>
             <w:tcW w:w="2132" w:type="dxa"/>
             <w:tcBorders>
-              <w:top w:val="single" w:sz="12" w:space="0" w:color="5B9BD5" w:themeColor="accent1"/>
-              <w:left w:val="nil"/>
-              <w:bottom w:val="single" w:sz="4" w:space="0" w:color="FFFFFF" w:themeColor="background1"/>
-              <w:right w:val="nil"/>
-            </w:tcBorders>
-          </w:tcPr>
-          <w:p>
-            <w:r>
-              <w:rPr>
-                <w:b/>
-                <w:bCs/>
-              </w:rPr>
-              <w:t xml:space="preserve">Nº </w:t>
-            </w:r>
-            <w:r>
-              <w:rPr>
-                <w:highlight w:val="yellow"/>
-              </w:rPr>
-              <w:t>22222222</w:t>
-            </w:r>
-          </w:p>
-        </w:tc>
-        <w:tc>
-          <w:tcPr>
-            <w:tcW w:w="7512" w:type="dxa"/>
-            <w:tcBorders>
-              <w:top w:val="single" w:sz="12" w:space="0" w:color="5B9BD5" w:themeColor="accent1"/>
-              <w:left w:val="nil"/>
-              <w:bottom w:val="single" w:sz="4" w:space="0" w:color="FFFFFF" w:themeColor="background1"/>
-              <w:right w:val="nil"/>
-            </w:tcBorders>
-          </w:tcPr>
-          <w:p>
-            <w:pPr>
-              <w:jc w:val="left"/>
-            </w:pPr>
-            <w:r>
-              <w:rPr>
-                <w:highlight w:val="yellow"/>
-              </w:rPr>
-              <w:t>&lt;Nome do aluno&gt;</w:t>
-            </w:r>
-          </w:p>
-        </w:tc>
-      </w:tr>
-      <w:tr>
-        <w:tc>
-          <w:tcPr>
-            <w:tcW w:w="2132" w:type="dxa"/>
-            <w:tcBorders>
               <w:top w:val="single" w:sz="4" w:space="0" w:color="FFFFFF" w:themeColor="background1"/>
               <w:left w:val="nil"/>
               <w:bottom w:val="single" w:sz="4" w:space="0" w:color="FFFFFF" w:themeColor="background1"/>
@@ -787,9 +745,9 @@
             </w:r>
             <w:r>
               <w:rPr>
-                <w:highlight w:val="yellow"/>
-              </w:rPr>
-              <w:t>22222222</w:t>
+                <w:bCs/>
+              </w:rPr>
+              <w:t>2211903</w:t>
             </w:r>
           </w:p>
         </w:tc>
@@ -807,14 +765,14 @@
             <w:pPr>
               <w:jc w:val="left"/>
               <w:rPr>
-                <w:highlight w:val="yellow"/>
-              </w:rPr>
-            </w:pPr>
-            <w:r>
-              <w:rPr>
-                <w:highlight w:val="yellow"/>
-              </w:rPr>
-              <w:t>&lt;Nome do aluno&gt;</w:t>
+                <w:b/>
+              </w:rPr>
+            </w:pPr>
+            <w:r>
+              <w:rPr>
+                <w:b/>
+              </w:rPr>
+              <w:t>Tomás Burgos</w:t>
             </w:r>
           </w:p>
         </w:tc>
@@ -846,9 +804,9 @@
             </w:r>
             <w:r>
               <w:rPr>
-                <w:highlight w:val="yellow"/>
-              </w:rPr>
-              <w:t>22222222</w:t>
+                <w:bCs/>
+              </w:rPr>
+              <w:t>2211904</w:t>
             </w:r>
           </w:p>
         </w:tc>
@@ -866,14 +824,20 @@
             <w:pPr>
               <w:jc w:val="left"/>
               <w:rPr>
-                <w:highlight w:val="yellow"/>
-              </w:rPr>
-            </w:pPr>
-            <w:r>
-              <w:rPr>
-                <w:highlight w:val="yellow"/>
-              </w:rPr>
-              <w:t>&lt;Nome do aluno&gt;</w:t>
+                <w:b/>
+              </w:rPr>
+            </w:pPr>
+            <w:r>
+              <w:rPr>
+                <w:b/>
+              </w:rPr>
+              <w:t>Pedro Norberto</w:t>
+            </w:r>
+            <w:r>
+              <w:rPr>
+                <w:b/>
+              </w:rPr>
+              <w:t xml:space="preserve"> </w:t>
             </w:r>
           </w:p>
         </w:tc>
@@ -1023,16 +987,8 @@
               <w:rPr>
                 <w:rStyle w:val="Hiperligao"/>
                 <w:noProof/>
-                <w:lang/>
-              </w:rPr>
-              <w:t>Í</w:t>
-            </w:r>
-            <w:r>
-              <w:rPr>
-                <w:rStyle w:val="Hiperligao"/>
-                <w:noProof/>
-              </w:rPr>
-              <w:t>ndice de Figuras</w:t>
+              </w:rPr>
+              <w:t>Índice de Figuras</w:t>
             </w:r>
             <w:r>
               <w:rPr>
@@ -1302,7 +1258,21 @@
                 <w:rStyle w:val="Hiperligao"/>
                 <w:noProof/>
               </w:rPr>
-              <w:t>Sumário executivo</w:t>
+              <w:t>Sumári</w:t>
+            </w:r>
+            <w:r>
+              <w:rPr>
+                <w:rStyle w:val="Hiperligao"/>
+                <w:noProof/>
+              </w:rPr>
+              <w:t>o</w:t>
+            </w:r>
+            <w:r>
+              <w:rPr>
+                <w:rStyle w:val="Hiperligao"/>
+                <w:noProof/>
+              </w:rPr>
+              <w:t xml:space="preserve"> executivo</w:t>
             </w:r>
             <w:r>
               <w:rPr>
@@ -2441,7 +2411,21 @@
                 <w:rStyle w:val="Hiperligao"/>
                 <w:noProof/>
               </w:rPr>
-              <w:t>Aplicação do Scrum ao Projeto</w:t>
+              <w:t>Aplicaç</w:t>
+            </w:r>
+            <w:r>
+              <w:rPr>
+                <w:rStyle w:val="Hiperligao"/>
+                <w:noProof/>
+              </w:rPr>
+              <w:t>ã</w:t>
+            </w:r>
+            <w:r>
+              <w:rPr>
+                <w:rStyle w:val="Hiperligao"/>
+                <w:noProof/>
+              </w:rPr>
+              <w:t>o do Scrum ao Projeto</w:t>
             </w:r>
             <w:r>
               <w:rPr>
@@ -2537,7 +2521,21 @@
                 <w:rStyle w:val="Hiperligao"/>
                 <w:noProof/>
               </w:rPr>
-              <w:t>Stakeholders e Scrum Team</w:t>
+              <w:t>Stakehold</w:t>
+            </w:r>
+            <w:r>
+              <w:rPr>
+                <w:rStyle w:val="Hiperligao"/>
+                <w:noProof/>
+              </w:rPr>
+              <w:t>e</w:t>
+            </w:r>
+            <w:r>
+              <w:rPr>
+                <w:rStyle w:val="Hiperligao"/>
+                <w:noProof/>
+              </w:rPr>
+              <w:t>rs e Scrum Team</w:t>
             </w:r>
             <w:r>
               <w:rPr>
@@ -2829,7 +2827,23 @@
                 <w:noProof/>
                 <w:highlight w:val="yellow"/>
               </w:rPr>
-              <w:t>Dia de Mês de 2021 a Dia de Mês de 2021</w:t>
+              <w:t xml:space="preserve">Dia de Mês </w:t>
+            </w:r>
+            <w:r>
+              <w:rPr>
+                <w:rStyle w:val="Hiperligao"/>
+                <w:noProof/>
+                <w:highlight w:val="yellow"/>
+              </w:rPr>
+              <w:t>d</w:t>
+            </w:r>
+            <w:r>
+              <w:rPr>
+                <w:rStyle w:val="Hiperligao"/>
+                <w:noProof/>
+                <w:highlight w:val="yellow"/>
+              </w:rPr>
+              <w:t>e 2021 a Dia de Mês de 2021</w:t>
             </w:r>
             <w:r>
               <w:rPr>
@@ -3255,7 +3269,61 @@
                 <w:iCs/>
                 <w:noProof/>
               </w:rPr>
-              <w:t>Retrospective Summary</w:t>
+              <w:t>Retros</w:t>
+            </w:r>
+            <w:r>
+              <w:rPr>
+                <w:rStyle w:val="Hiperligao"/>
+                <w:i/>
+                <w:iCs/>
+                <w:noProof/>
+              </w:rPr>
+              <w:t>p</w:t>
+            </w:r>
+            <w:r>
+              <w:rPr>
+                <w:rStyle w:val="Hiperligao"/>
+                <w:i/>
+                <w:iCs/>
+                <w:noProof/>
+              </w:rPr>
+              <w:t>ect</w:t>
+            </w:r>
+            <w:r>
+              <w:rPr>
+                <w:rStyle w:val="Hiperligao"/>
+                <w:i/>
+                <w:iCs/>
+                <w:noProof/>
+              </w:rPr>
+              <w:t>i</w:t>
+            </w:r>
+            <w:r>
+              <w:rPr>
+                <w:rStyle w:val="Hiperligao"/>
+                <w:i/>
+                <w:iCs/>
+                <w:noProof/>
+              </w:rPr>
+              <w:t xml:space="preserve">ve </w:t>
+            </w:r>
+            <w:r>
+              <w:rPr>
+                <w:rStyle w:val="Hiperligao"/>
+                <w:i/>
+                <w:iCs/>
+                <w:noProof/>
+              </w:rPr>
+              <w:t>S</w:t>
+            </w:r>
+            <w:r>
+              <w:rPr>
+                <w:rStyle w:val="Hiperligao"/>
+                <w:i/>
+                <w:iCs/>
+                <w:noProof/>
+              </w:rPr>
+              <w:t>ummary</w:t>
             </w:r>
             <w:r>
               <w:rPr>
@@ -3360,7 +3428,21 @@
                 <w:rStyle w:val="Hiperligao"/>
                 <w:noProof/>
               </w:rPr>
-              <w:t>Conclusões</w:t>
+              <w:t>Concl</w:t>
+            </w:r>
+            <w:r>
+              <w:rPr>
+                <w:rStyle w:val="Hiperligao"/>
+                <w:noProof/>
+              </w:rPr>
+              <w:t>u</w:t>
+            </w:r>
+            <w:r>
+              <w:rPr>
+                <w:rStyle w:val="Hiperligao"/>
+                <w:noProof/>
+              </w:rPr>
+              <w:t>sões</w:t>
             </w:r>
             <w:r>
               <w:rPr>
@@ -3435,13 +3517,11 @@
       <w:pPr>
         <w:rPr>
           <w:noProof/>
-          <w:lang/>
         </w:rPr>
       </w:pPr>
       <w:r>
         <w:rPr>
           <w:noProof/>
-          <w:lang/>
         </w:rPr>
         <w:br w:type="page"/>
       </w:r>
@@ -3456,23 +3536,15 @@
         <w:ind w:left="432" w:hanging="432"/>
         <w:rPr>
           <w:noProof/>
-          <w:lang/>
         </w:rPr>
       </w:pPr>
       <w:bookmarkStart w:id="0" w:name="_Toc102664391"/>
       <w:r>
         <w:rPr>
           <w:noProof/>
-          <w:lang/>
         </w:rPr>
         <w:lastRenderedPageBreak/>
-        <w:t>Í</w:t>
-      </w:r>
-      <w:r>
-        <w:rPr>
-          <w:noProof/>
-        </w:rPr>
-        <w:t>ndice de Figuras</w:t>
+        <w:t>Índice de Figuras</w:t>
       </w:r>
       <w:bookmarkEnd w:id="0"/>
     </w:p>
@@ -4038,24 +4110,438 @@
       </w:r>
       <w:bookmarkEnd w:id="3"/>
     </w:p>
+    <w:p/>
     <w:p>
-      <w:r>
-        <w:rPr>
-          <w:highlight w:val="yellow"/>
-        </w:rPr>
-        <w:t>&lt;Sumário da estruturação do presente documento (resumo de cada secção). “Na presente secção é feita uma descrição</w:t>
-      </w:r>
-      <w:r>
-        <w:rPr>
-          <w:highlight w:val="yellow"/>
-        </w:rPr>
-        <w:t xml:space="preserve"> dos objetivos</w:t>
-      </w:r>
-      <w:r>
-        <w:rPr>
-          <w:highlight w:val="yellow"/>
-        </w:rPr>
-        <w:t>.... A secção 2 tem como objetivo...”&gt;</w:t>
+      <w:pPr>
+        <w:rPr>
+          <w:b/>
+          <w:sz w:val="28"/>
+        </w:rPr>
+      </w:pPr>
+      <w:r>
+        <w:rPr>
+          <w:b/>
+          <w:sz w:val="28"/>
+        </w:rPr>
+        <w:t>Secção 1</w:t>
+      </w:r>
+    </w:p>
+    <w:p>
+      <w:pPr>
+        <w:pStyle w:val="PargrafodaLista"/>
+        <w:numPr>
+          <w:ilvl w:val="0"/>
+          <w:numId w:val="22"/>
+        </w:numPr>
+        <w:rPr>
+          <w:b/>
+          <w:sz w:val="28"/>
+        </w:rPr>
+      </w:pPr>
+      <w:r>
+        <w:rPr>
+          <w:sz w:val="24"/>
+        </w:rPr>
+        <w:t>Introdução ao projeto, o que é, para que serve e qual é o objetivo?</w:t>
+      </w:r>
+      <w:r>
+        <w:rPr>
+          <w:b/>
+          <w:sz w:val="24"/>
+        </w:rPr>
+        <w:t xml:space="preserve"> </w:t>
+      </w:r>
+    </w:p>
+    <w:p>
+      <w:pPr>
+        <w:rPr>
+          <w:b/>
+          <w:sz w:val="28"/>
+        </w:rPr>
+      </w:pPr>
+    </w:p>
+    <w:p>
+      <w:pPr>
+        <w:rPr>
+          <w:b/>
+          <w:sz w:val="28"/>
+        </w:rPr>
+      </w:pPr>
+      <w:r>
+        <w:rPr>
+          <w:b/>
+          <w:sz w:val="28"/>
+        </w:rPr>
+        <w:t>Secção 2</w:t>
+      </w:r>
+    </w:p>
+    <w:p>
+      <w:pPr>
+        <w:pStyle w:val="PargrafodaLista"/>
+        <w:numPr>
+          <w:ilvl w:val="0"/>
+          <w:numId w:val="22"/>
+        </w:numPr>
+        <w:rPr>
+          <w:b/>
+          <w:sz w:val="28"/>
+        </w:rPr>
+      </w:pPr>
+      <w:r>
+        <w:rPr>
+          <w:sz w:val="24"/>
+        </w:rPr>
+        <w:t>Descrição do sistema, comparação e análise das funcionalidades de softwares semelhantes.</w:t>
+      </w:r>
+    </w:p>
+    <w:p>
+      <w:pPr>
+        <w:rPr>
+          <w:b/>
+          <w:sz w:val="28"/>
+        </w:rPr>
+      </w:pPr>
+    </w:p>
+    <w:p>
+      <w:pPr>
+        <w:rPr>
+          <w:b/>
+          <w:sz w:val="28"/>
+        </w:rPr>
+      </w:pPr>
+      <w:r>
+        <w:rPr>
+          <w:b/>
+          <w:sz w:val="28"/>
+        </w:rPr>
+        <w:t>Secção 3</w:t>
+      </w:r>
+    </w:p>
+    <w:p>
+      <w:pPr>
+        <w:pStyle w:val="PargrafodaLista"/>
+        <w:numPr>
+          <w:ilvl w:val="0"/>
+          <w:numId w:val="22"/>
+        </w:numPr>
+        <w:rPr>
+          <w:sz w:val="24"/>
+          <w:szCs w:val="24"/>
+        </w:rPr>
+      </w:pPr>
+      <w:r>
+        <w:rPr>
+          <w:sz w:val="24"/>
+          <w:szCs w:val="24"/>
+        </w:rPr>
+        <w:t xml:space="preserve">Descrição detalhada das </w:t>
+      </w:r>
+      <w:proofErr w:type="spellStart"/>
+      <w:r>
+        <w:rPr>
+          <w:sz w:val="24"/>
+          <w:szCs w:val="24"/>
+        </w:rPr>
+        <w:t>user</w:t>
+      </w:r>
+      <w:proofErr w:type="spellEnd"/>
+      <w:r>
+        <w:rPr>
+          <w:sz w:val="24"/>
+          <w:szCs w:val="24"/>
+        </w:rPr>
+        <w:t xml:space="preserve"> </w:t>
+      </w:r>
+      <w:proofErr w:type="spellStart"/>
+      <w:r>
+        <w:rPr>
+          <w:sz w:val="24"/>
+          <w:szCs w:val="24"/>
+        </w:rPr>
+        <w:t>storys</w:t>
+      </w:r>
+      <w:proofErr w:type="spellEnd"/>
+      <w:r>
+        <w:rPr>
+          <w:sz w:val="24"/>
+          <w:szCs w:val="24"/>
+        </w:rPr>
+        <w:t>;</w:t>
+      </w:r>
+    </w:p>
+    <w:p>
+      <w:pPr>
+        <w:pStyle w:val="PargrafodaLista"/>
+        <w:numPr>
+          <w:ilvl w:val="0"/>
+          <w:numId w:val="22"/>
+        </w:numPr>
+        <w:rPr>
+          <w:sz w:val="24"/>
+          <w:szCs w:val="24"/>
+        </w:rPr>
+      </w:pPr>
+      <w:r>
+        <w:rPr>
+          <w:sz w:val="24"/>
+          <w:szCs w:val="24"/>
+        </w:rPr>
+        <w:t xml:space="preserve">Identificação dos </w:t>
+      </w:r>
+      <w:proofErr w:type="spellStart"/>
+      <w:r>
+        <w:rPr>
+          <w:sz w:val="24"/>
+          <w:szCs w:val="24"/>
+        </w:rPr>
+        <w:t>stakeholders</w:t>
+      </w:r>
+      <w:proofErr w:type="spellEnd"/>
+      <w:r>
+        <w:rPr>
+          <w:sz w:val="24"/>
+          <w:szCs w:val="24"/>
+        </w:rPr>
+        <w:t xml:space="preserve"> e da </w:t>
+      </w:r>
+      <w:proofErr w:type="spellStart"/>
+      <w:r>
+        <w:rPr>
+          <w:sz w:val="24"/>
+          <w:szCs w:val="24"/>
+        </w:rPr>
+        <w:t>scrum</w:t>
+      </w:r>
+      <w:proofErr w:type="spellEnd"/>
+      <w:r>
+        <w:rPr>
+          <w:sz w:val="24"/>
+          <w:szCs w:val="24"/>
+        </w:rPr>
+        <w:t xml:space="preserve"> team</w:t>
+      </w:r>
+      <w:r>
+        <w:rPr>
+          <w:sz w:val="24"/>
+          <w:szCs w:val="24"/>
+        </w:rPr>
+        <w:t>;</w:t>
+      </w:r>
+    </w:p>
+    <w:p>
+      <w:pPr>
+        <w:pStyle w:val="PargrafodaLista"/>
+        <w:numPr>
+          <w:ilvl w:val="0"/>
+          <w:numId w:val="22"/>
+        </w:numPr>
+        <w:rPr>
+          <w:sz w:val="24"/>
+          <w:szCs w:val="24"/>
+        </w:rPr>
+      </w:pPr>
+      <w:r>
+        <w:rPr>
+          <w:sz w:val="24"/>
+          <w:szCs w:val="24"/>
+        </w:rPr>
+        <w:t>C</w:t>
+      </w:r>
+      <w:r>
+        <w:rPr>
+          <w:sz w:val="24"/>
+          <w:szCs w:val="24"/>
+        </w:rPr>
+        <w:t>ontextualização da metodologia ágil</w:t>
+      </w:r>
+      <w:r>
+        <w:rPr>
+          <w:sz w:val="24"/>
+          <w:szCs w:val="24"/>
+        </w:rPr>
+        <w:t xml:space="preserve"> relativamente ao </w:t>
+      </w:r>
+      <w:proofErr w:type="spellStart"/>
+      <w:r>
+        <w:rPr>
+          <w:sz w:val="24"/>
+          <w:szCs w:val="24"/>
+        </w:rPr>
+        <w:t>scrum</w:t>
+      </w:r>
+      <w:proofErr w:type="spellEnd"/>
+      <w:r>
+        <w:rPr>
+          <w:sz w:val="24"/>
+          <w:szCs w:val="24"/>
+        </w:rPr>
+        <w:t>;</w:t>
+      </w:r>
+    </w:p>
+    <w:p>
+      <w:pPr>
+        <w:pStyle w:val="PargrafodaLista"/>
+        <w:numPr>
+          <w:ilvl w:val="0"/>
+          <w:numId w:val="22"/>
+        </w:numPr>
+        <w:rPr>
+          <w:sz w:val="24"/>
+          <w:szCs w:val="24"/>
+        </w:rPr>
+      </w:pPr>
+      <w:r>
+        <w:rPr>
+          <w:sz w:val="24"/>
+          <w:szCs w:val="24"/>
+        </w:rPr>
+        <w:t>Breve explicação de como decorreram as reuniões</w:t>
+      </w:r>
+      <w:r>
+        <w:rPr>
+          <w:sz w:val="24"/>
+          <w:szCs w:val="24"/>
+        </w:rPr>
+        <w:t>;</w:t>
+      </w:r>
+    </w:p>
+    <w:p>
+      <w:pPr>
+        <w:pStyle w:val="PargrafodaLista"/>
+        <w:numPr>
+          <w:ilvl w:val="0"/>
+          <w:numId w:val="22"/>
+        </w:numPr>
+        <w:rPr>
+          <w:sz w:val="24"/>
+          <w:szCs w:val="24"/>
+        </w:rPr>
+      </w:pPr>
+      <w:r>
+        <w:rPr>
+          <w:sz w:val="24"/>
+          <w:szCs w:val="24"/>
+        </w:rPr>
+        <w:t xml:space="preserve">Descrição detalhada de cada sprint e do sprint </w:t>
+      </w:r>
+      <w:proofErr w:type="spellStart"/>
+      <w:r>
+        <w:rPr>
+          <w:sz w:val="24"/>
+          <w:szCs w:val="24"/>
+        </w:rPr>
+        <w:t>backlog</w:t>
+      </w:r>
+      <w:proofErr w:type="spellEnd"/>
+      <w:r>
+        <w:rPr>
+          <w:sz w:val="24"/>
+          <w:szCs w:val="24"/>
+        </w:rPr>
+        <w:t>;</w:t>
+      </w:r>
+    </w:p>
+    <w:p>
+      <w:pPr>
+        <w:pStyle w:val="PargrafodaLista"/>
+        <w:numPr>
+          <w:ilvl w:val="0"/>
+          <w:numId w:val="22"/>
+        </w:numPr>
+        <w:rPr>
+          <w:sz w:val="24"/>
+          <w:szCs w:val="24"/>
+        </w:rPr>
+      </w:pPr>
+      <w:r>
+        <w:rPr>
+          <w:sz w:val="24"/>
+          <w:szCs w:val="24"/>
+        </w:rPr>
+        <w:t xml:space="preserve">O que correu bem, o que podia ter sido melhor, maiores dificuldades e final </w:t>
+      </w:r>
+      <w:proofErr w:type="spellStart"/>
+      <w:r>
+        <w:rPr>
+          <w:sz w:val="24"/>
+          <w:szCs w:val="24"/>
+        </w:rPr>
+        <w:t>thoughts</w:t>
+      </w:r>
+      <w:proofErr w:type="spellEnd"/>
+      <w:r>
+        <w:rPr>
+          <w:sz w:val="24"/>
+          <w:szCs w:val="24"/>
+        </w:rPr>
+        <w:t>.</w:t>
+      </w:r>
+    </w:p>
+    <w:p>
+      <w:pPr>
+        <w:rPr>
+          <w:b/>
+          <w:sz w:val="28"/>
+        </w:rPr>
+      </w:pPr>
+    </w:p>
+    <w:p>
+      <w:pPr>
+        <w:rPr>
+          <w:b/>
+          <w:sz w:val="28"/>
+        </w:rPr>
+      </w:pPr>
+      <w:r>
+        <w:rPr>
+          <w:b/>
+          <w:sz w:val="28"/>
+        </w:rPr>
+        <w:t>Secção 4</w:t>
+      </w:r>
+    </w:p>
+    <w:p>
+      <w:pPr>
+        <w:pStyle w:val="PargrafodaLista"/>
+        <w:numPr>
+          <w:ilvl w:val="0"/>
+          <w:numId w:val="24"/>
+        </w:numPr>
+        <w:rPr>
+          <w:sz w:val="24"/>
+          <w:szCs w:val="24"/>
+        </w:rPr>
+      </w:pPr>
+      <w:r>
+        <w:rPr>
+          <w:sz w:val="24"/>
+          <w:szCs w:val="24"/>
+        </w:rPr>
+        <w:t>Conclusão do projeto</w:t>
+      </w:r>
+      <w:r>
+        <w:rPr>
+          <w:sz w:val="24"/>
+          <w:szCs w:val="24"/>
+        </w:rPr>
+        <w:t>.</w:t>
+      </w:r>
+      <w:bookmarkStart w:id="4" w:name="_GoBack"/>
+      <w:bookmarkEnd w:id="4"/>
+    </w:p>
+    <w:p>
+      <w:pPr>
+        <w:rPr>
+          <w:b/>
+          <w:sz w:val="28"/>
+        </w:rPr>
+      </w:pPr>
+      <w:r>
+        <w:rPr>
+          <w:b/>
+          <w:sz w:val="28"/>
+        </w:rPr>
+        <w:tab/>
       </w:r>
     </w:p>
     <w:p/>
@@ -4063,37 +4549,10 @@
       <w:pPr>
         <w:pStyle w:val="Ttulo1"/>
       </w:pPr>
-      <w:bookmarkStart w:id="4" w:name="_Toc102664395"/>
+      <w:bookmarkStart w:id="5" w:name="_Toc102664395"/>
       <w:r>
         <w:lastRenderedPageBreak/>
         <w:t>Especificação do Sistema</w:t>
-      </w:r>
-      <w:bookmarkEnd w:id="4"/>
-    </w:p>
-    <w:p>
-      <w:r>
-        <w:rPr>
-          <w:highlight w:val="yellow"/>
-        </w:rPr>
-        <w:t>Nesta seção...</w:t>
-      </w:r>
-      <w:r>
-        <w:t xml:space="preserve"> </w:t>
-      </w:r>
-      <w:r>
-        <w:rPr>
-          <w:highlight w:val="yellow"/>
-        </w:rPr>
-        <w:t>&lt;parágrafo introdutório da seção&gt;</w:t>
-      </w:r>
-    </w:p>
-    <w:p>
-      <w:pPr>
-        <w:pStyle w:val="Ttulo2"/>
-      </w:pPr>
-      <w:bookmarkStart w:id="5" w:name="_Toc102664396"/>
-      <w:r>
-        <w:t>Definição da Lógica de Negócio</w:t>
       </w:r>
       <w:bookmarkEnd w:id="5"/>
     </w:p>
@@ -4102,6 +4561,33 @@
         <w:rPr>
           <w:highlight w:val="yellow"/>
         </w:rPr>
+        <w:t>Nesta seção...</w:t>
+      </w:r>
+      <w:r>
+        <w:t xml:space="preserve"> </w:t>
+      </w:r>
+      <w:r>
+        <w:rPr>
+          <w:highlight w:val="yellow"/>
+        </w:rPr>
+        <w:t>&lt;parágrafo introdutório da seção&gt;</w:t>
+      </w:r>
+    </w:p>
+    <w:p>
+      <w:pPr>
+        <w:pStyle w:val="Ttulo2"/>
+      </w:pPr>
+      <w:bookmarkStart w:id="6" w:name="_Toc102664396"/>
+      <w:r>
+        <w:t>Definição da Lógica de Negócio</w:t>
+      </w:r>
+      <w:bookmarkEnd w:id="6"/>
+    </w:p>
+    <w:p>
+      <w:r>
+        <w:rPr>
+          <w:highlight w:val="yellow"/>
+        </w:rPr>
         <w:t>&lt;Deve</w:t>
       </w:r>
       <w:r>
@@ -4146,11 +4632,11 @@
       <w:pPr>
         <w:pStyle w:val="Ttulo2"/>
       </w:pPr>
-      <w:bookmarkStart w:id="6" w:name="_Toc102664397"/>
+      <w:bookmarkStart w:id="7" w:name="_Toc102664397"/>
       <w:r>
         <w:t>Análise de Impacto</w:t>
       </w:r>
-      <w:bookmarkEnd w:id="6"/>
+      <w:bookmarkEnd w:id="7"/>
     </w:p>
     <w:p>
       <w:r>
@@ -4177,11 +4663,11 @@
       <w:pPr>
         <w:pStyle w:val="Ttulo2"/>
       </w:pPr>
-      <w:bookmarkStart w:id="7" w:name="_Toc102664398"/>
+      <w:bookmarkStart w:id="8" w:name="_Toc102664398"/>
       <w:r>
         <w:t>Análise Concorrencial</w:t>
       </w:r>
-      <w:bookmarkEnd w:id="7"/>
+      <w:bookmarkEnd w:id="8"/>
     </w:p>
     <w:p>
       <w:r>
@@ -4196,14 +4682,14 @@
       <w:pPr>
         <w:pStyle w:val="Ttulo3"/>
       </w:pPr>
-      <w:bookmarkStart w:id="8" w:name="_Toc102664399"/>
+      <w:bookmarkStart w:id="9" w:name="_Toc102664399"/>
       <w:r>
         <w:rPr>
           <w:highlight w:val="yellow"/>
         </w:rPr>
         <w:t>&lt;Sistema 1 (mudar o nome para o website/aplicação escolhida para análise)&gt;</w:t>
       </w:r>
-      <w:bookmarkEnd w:id="8"/>
+      <w:bookmarkEnd w:id="9"/>
     </w:p>
     <w:p>
       <w:r>
@@ -4219,7 +4705,7 @@
         <w:keepNext/>
         <w:jc w:val="center"/>
       </w:pPr>
-      <w:bookmarkStart w:id="9" w:name="_Toc70951697"/>
+      <w:bookmarkStart w:id="10" w:name="_Toc70951697"/>
       <w:r>
         <w:t xml:space="preserve">Tabela </w:t>
       </w:r>
@@ -4240,7 +4726,7 @@
         </w:rPr>
         <w:t>Sistema 1</w:t>
       </w:r>
-      <w:bookmarkEnd w:id="9"/>
+      <w:bookmarkEnd w:id="10"/>
     </w:p>
     <w:tbl>
       <w:tblPr>
@@ -4630,7 +5116,7 @@
       <w:pPr>
         <w:pStyle w:val="Ttulo3"/>
       </w:pPr>
-      <w:bookmarkStart w:id="10" w:name="_Toc102664400"/>
+      <w:bookmarkStart w:id="11" w:name="_Toc102664400"/>
       <w:r>
         <w:rPr>
           <w:highlight w:val="yellow"/>
@@ -4650,7 +5136,7 @@
         </w:rPr>
         <w:t xml:space="preserve"> (mudar o nome para o website/aplicação escolhida para análise)&gt;</w:t>
       </w:r>
-      <w:bookmarkEnd w:id="10"/>
+      <w:bookmarkEnd w:id="11"/>
     </w:p>
     <w:p>
       <w:r>
@@ -4666,7 +5152,7 @@
         <w:keepNext/>
         <w:jc w:val="center"/>
       </w:pPr>
-      <w:bookmarkStart w:id="11" w:name="_Toc70951698"/>
+      <w:bookmarkStart w:id="12" w:name="_Toc70951698"/>
       <w:r>
         <w:t xml:space="preserve">Tabela </w:t>
       </w:r>
@@ -4687,7 +5173,7 @@
         </w:rPr>
         <w:t>Sistema 1</w:t>
       </w:r>
-      <w:bookmarkEnd w:id="11"/>
+      <w:bookmarkEnd w:id="12"/>
     </w:p>
     <w:tbl>
       <w:tblPr>
@@ -5069,7 +5555,7 @@
       <w:pPr>
         <w:pStyle w:val="Ttulo3"/>
       </w:pPr>
-      <w:bookmarkStart w:id="12" w:name="_Toc102664401"/>
+      <w:bookmarkStart w:id="13" w:name="_Toc102664401"/>
       <w:r>
         <w:rPr>
           <w:highlight w:val="yellow"/>
@@ -5088,7 +5574,7 @@
         </w:rPr>
         <w:t xml:space="preserve"> (mudar o nome para o website/aplicação escolhida para análise)&gt;</w:t>
       </w:r>
-      <w:bookmarkEnd w:id="12"/>
+      <w:bookmarkEnd w:id="13"/>
     </w:p>
     <w:p>
       <w:r>
@@ -5104,7 +5590,7 @@
         <w:keepNext/>
         <w:jc w:val="center"/>
       </w:pPr>
-      <w:bookmarkStart w:id="13" w:name="_Toc70951699"/>
+      <w:bookmarkStart w:id="14" w:name="_Toc70951699"/>
       <w:r>
         <w:t xml:space="preserve">Tabela </w:t>
       </w:r>
@@ -5125,7 +5611,7 @@
         </w:rPr>
         <w:t>Sistema 1</w:t>
       </w:r>
-      <w:bookmarkEnd w:id="13"/>
+      <w:bookmarkEnd w:id="14"/>
     </w:p>
     <w:tbl>
       <w:tblPr>
@@ -5507,11 +5993,11 @@
       <w:pPr>
         <w:pStyle w:val="Ttulo3"/>
       </w:pPr>
-      <w:bookmarkStart w:id="14" w:name="_Toc102664402"/>
+      <w:bookmarkStart w:id="15" w:name="_Toc102664402"/>
       <w:r>
         <w:t>Comparação dos Sistemas</w:t>
       </w:r>
-      <w:bookmarkEnd w:id="14"/>
+      <w:bookmarkEnd w:id="15"/>
     </w:p>
     <w:p>
       <w:r>
@@ -5528,7 +6014,7 @@
         <w:keepNext/>
         <w:jc w:val="center"/>
       </w:pPr>
-      <w:bookmarkStart w:id="15" w:name="_Toc70951700"/>
+      <w:bookmarkStart w:id="16" w:name="_Toc70951700"/>
       <w:r>
         <w:t xml:space="preserve">Tabela </w:t>
       </w:r>
@@ -5543,7 +6029,7 @@
       <w:r>
         <w:t xml:space="preserve"> – Resumo das características dos Sistemas concorrenciais</w:t>
       </w:r>
-      <w:bookmarkEnd w:id="15"/>
+      <w:bookmarkEnd w:id="16"/>
     </w:p>
     <w:tbl>
       <w:tblPr>
@@ -5639,11 +6125,19 @@
                 <w:highlight w:val="yellow"/>
               </w:rPr>
             </w:pPr>
-            <w:r>
-              <w:rPr>
-                <w:highlight w:val="yellow"/>
-              </w:rPr>
-              <w:t>Caract. 1</w:t>
+            <w:proofErr w:type="spellStart"/>
+            <w:r>
+              <w:rPr>
+                <w:highlight w:val="yellow"/>
+              </w:rPr>
+              <w:t>Caract</w:t>
+            </w:r>
+            <w:proofErr w:type="spellEnd"/>
+            <w:r>
+              <w:rPr>
+                <w:highlight w:val="yellow"/>
+              </w:rPr>
+              <w:t>. 1</w:t>
             </w:r>
           </w:p>
         </w:tc>
@@ -5720,11 +6214,19 @@
                 <w:highlight w:val="yellow"/>
               </w:rPr>
             </w:pPr>
-            <w:r>
-              <w:rPr>
-                <w:highlight w:val="yellow"/>
-              </w:rPr>
-              <w:t>Caract. 2</w:t>
+            <w:proofErr w:type="spellStart"/>
+            <w:r>
+              <w:rPr>
+                <w:highlight w:val="yellow"/>
+              </w:rPr>
+              <w:t>Caract</w:t>
+            </w:r>
+            <w:proofErr w:type="spellEnd"/>
+            <w:r>
+              <w:rPr>
+                <w:highlight w:val="yellow"/>
+              </w:rPr>
+              <w:t>. 2</w:t>
             </w:r>
           </w:p>
         </w:tc>
@@ -5777,11 +6279,19 @@
                 <w:highlight w:val="yellow"/>
               </w:rPr>
             </w:pPr>
-            <w:r>
-              <w:rPr>
-                <w:highlight w:val="yellow"/>
-              </w:rPr>
-              <w:t>Caract. 3</w:t>
+            <w:proofErr w:type="spellStart"/>
+            <w:r>
+              <w:rPr>
+                <w:highlight w:val="yellow"/>
+              </w:rPr>
+              <w:t>Caract</w:t>
+            </w:r>
+            <w:proofErr w:type="spellEnd"/>
+            <w:r>
+              <w:rPr>
+                <w:highlight w:val="yellow"/>
+              </w:rPr>
+              <w:t>. 3</w:t>
             </w:r>
           </w:p>
         </w:tc>
@@ -5831,11 +6341,19 @@
                 <w:highlight w:val="yellow"/>
               </w:rPr>
             </w:pPr>
-            <w:r>
-              <w:rPr>
-                <w:highlight w:val="yellow"/>
-              </w:rPr>
-              <w:t>Caract. 4</w:t>
+            <w:proofErr w:type="spellStart"/>
+            <w:r>
+              <w:rPr>
+                <w:highlight w:val="yellow"/>
+              </w:rPr>
+              <w:t>Caract</w:t>
+            </w:r>
+            <w:proofErr w:type="spellEnd"/>
+            <w:r>
+              <w:rPr>
+                <w:highlight w:val="yellow"/>
+              </w:rPr>
+              <w:t>. 4</w:t>
             </w:r>
           </w:p>
         </w:tc>
@@ -6023,11 +6541,11 @@
       <w:pPr>
         <w:pStyle w:val="Ttulo3"/>
       </w:pPr>
-      <w:bookmarkStart w:id="16" w:name="_Toc102664403"/>
+      <w:bookmarkStart w:id="17" w:name="_Toc102664403"/>
       <w:r>
         <w:t>Enquadramento da análise concorrencial no SI</w:t>
       </w:r>
-      <w:bookmarkEnd w:id="16"/>
+      <w:bookmarkEnd w:id="17"/>
     </w:p>
     <w:p>
       <w:pPr>
@@ -6162,18 +6680,56 @@
       <w:pPr>
         <w:pStyle w:val="Ttulo2"/>
       </w:pPr>
-      <w:bookmarkStart w:id="17" w:name="_Toc102664404"/>
-      <w:r>
-        <w:t>Wireframes/Mockups</w:t>
-      </w:r>
-      <w:bookmarkEnd w:id="17"/>
+      <w:bookmarkStart w:id="18" w:name="_Toc102664404"/>
+      <w:proofErr w:type="spellStart"/>
+      <w:r>
+        <w:t>Wireframes</w:t>
+      </w:r>
+      <w:proofErr w:type="spellEnd"/>
+      <w:r>
+        <w:t>/</w:t>
+      </w:r>
+      <w:proofErr w:type="spellStart"/>
+      <w:r>
+        <w:t>Mockups</w:t>
+      </w:r>
+      <w:bookmarkEnd w:id="18"/>
+      <w:proofErr w:type="spellEnd"/>
     </w:p>
     <w:p>
       <w:r>
         <w:rPr>
           <w:highlight w:val="yellow"/>
         </w:rPr>
-        <w:t>&lt;Desenho dos wireframes já a aproximarem-se de mockups (mais detalhados)</w:t>
+        <w:t xml:space="preserve">&lt;Desenho dos </w:t>
+      </w:r>
+      <w:proofErr w:type="spellStart"/>
+      <w:r>
+        <w:rPr>
+          <w:highlight w:val="yellow"/>
+        </w:rPr>
+        <w:t>wireframes</w:t>
+      </w:r>
+      <w:proofErr w:type="spellEnd"/>
+      <w:r>
+        <w:rPr>
+          <w:highlight w:val="yellow"/>
+        </w:rPr>
+        <w:t xml:space="preserve"> já a aproximarem-se de </w:t>
+      </w:r>
+      <w:proofErr w:type="spellStart"/>
+      <w:r>
+        <w:rPr>
+          <w:highlight w:val="yellow"/>
+        </w:rPr>
+        <w:t>mockups</w:t>
+      </w:r>
+      <w:proofErr w:type="spellEnd"/>
+      <w:r>
+        <w:rPr>
+          <w:highlight w:val="yellow"/>
+        </w:rPr>
+        <w:t xml:space="preserve"> (mais detalhados)</w:t>
       </w:r>
       <w:r>
         <w:rPr>
@@ -6241,7 +6797,7 @@
         <w:pStyle w:val="Legenda"/>
         <w:jc w:val="center"/>
       </w:pPr>
-      <w:bookmarkStart w:id="18" w:name="_Toc70951865"/>
+      <w:bookmarkStart w:id="19" w:name="_Toc70951865"/>
       <w:r>
         <w:t xml:space="preserve">Figura </w:t>
       </w:r>
@@ -6254,15 +6810,73 @@
         </w:r>
       </w:fldSimple>
       <w:r>
-        <w:t xml:space="preserve"> – Wireframe/Mockup do ecrã principal </w:t>
+        <w:t xml:space="preserve"> – </w:t>
+      </w:r>
+      <w:proofErr w:type="spellStart"/>
+      <w:r>
+        <w:t>Wireframe</w:t>
+      </w:r>
+      <w:proofErr w:type="spellEnd"/>
+      <w:r>
+        <w:t>/</w:t>
+      </w:r>
+      <w:proofErr w:type="spellStart"/>
+      <w:r>
+        <w:t>Mockup</w:t>
+      </w:r>
+      <w:proofErr w:type="spellEnd"/>
+      <w:r>
+        <w:t xml:space="preserve"> do ecrã principal </w:t>
       </w:r>
       <w:r>
         <w:rPr>
           <w:highlight w:val="yellow"/>
         </w:rPr>
-        <w:t>(no exemplo: esq. Wireframe; dir. Mockup)</w:t>
-      </w:r>
-      <w:bookmarkEnd w:id="18"/>
+        <w:t xml:space="preserve">(no exemplo: esq. </w:t>
+      </w:r>
+      <w:proofErr w:type="spellStart"/>
+      <w:r>
+        <w:rPr>
+          <w:highlight w:val="yellow"/>
+        </w:rPr>
+        <w:t>Wireframe</w:t>
+      </w:r>
+      <w:proofErr w:type="spellEnd"/>
+      <w:r>
+        <w:rPr>
+          <w:highlight w:val="yellow"/>
+        </w:rPr>
+        <w:t xml:space="preserve">; </w:t>
+      </w:r>
+      <w:proofErr w:type="spellStart"/>
+      <w:r>
+        <w:rPr>
+          <w:highlight w:val="yellow"/>
+        </w:rPr>
+        <w:t>dir.</w:t>
+      </w:r>
+      <w:proofErr w:type="spellEnd"/>
+      <w:r>
+        <w:rPr>
+          <w:highlight w:val="yellow"/>
+        </w:rPr>
+        <w:t xml:space="preserve"> </w:t>
+      </w:r>
+      <w:proofErr w:type="spellStart"/>
+      <w:r>
+        <w:rPr>
+          <w:highlight w:val="yellow"/>
+        </w:rPr>
+        <w:t>Mockup</w:t>
+      </w:r>
+      <w:proofErr w:type="spellEnd"/>
+      <w:r>
+        <w:rPr>
+          <w:highlight w:val="yellow"/>
+        </w:rPr>
+        <w:t>)</w:t>
+      </w:r>
+      <w:bookmarkEnd w:id="19"/>
     </w:p>
     <w:p/>
     <w:p/>
@@ -6270,12 +6884,14 @@
       <w:pPr>
         <w:pStyle w:val="Ttulo1"/>
       </w:pPr>
-      <w:bookmarkStart w:id="19" w:name="_Toc102664405"/>
+      <w:bookmarkStart w:id="20" w:name="_Toc102664405"/>
+      <w:proofErr w:type="spellStart"/>
       <w:r>
         <w:lastRenderedPageBreak/>
         <w:t>Scrum</w:t>
       </w:r>
-      <w:bookmarkEnd w:id="19"/>
+      <w:bookmarkEnd w:id="20"/>
+      <w:proofErr w:type="spellEnd"/>
     </w:p>
     <w:p>
       <w:r>
@@ -6290,23 +6906,45 @@
       <w:pPr>
         <w:pStyle w:val="Ttulo2"/>
       </w:pPr>
-      <w:bookmarkStart w:id="20" w:name="_Toc102664406"/>
-      <w:r>
-        <w:t>Aplicação do Scrum ao Projeto</w:t>
-      </w:r>
-      <w:bookmarkEnd w:id="20"/>
+      <w:bookmarkStart w:id="21" w:name="_Toc102664406"/>
+      <w:r>
+        <w:t xml:space="preserve">Aplicação do </w:t>
+      </w:r>
+      <w:proofErr w:type="spellStart"/>
+      <w:r>
+        <w:t>Scrum</w:t>
+      </w:r>
+      <w:proofErr w:type="spellEnd"/>
+      <w:r>
+        <w:t xml:space="preserve"> ao Projeto</w:t>
+      </w:r>
+      <w:bookmarkEnd w:id="21"/>
     </w:p>
     <w:p>
       <w:r>
         <w:rPr>
           <w:highlight w:val="yellow"/>
         </w:rPr>
-        <w:t xml:space="preserve">&lt;Forma como foi aplicado o Scrum ao projeto, contextualização da metodologia ágil. Identificação da forma </w:t>
-      </w:r>
+        <w:t xml:space="preserve">&lt;Forma como foi aplicado o </w:t>
+      </w:r>
+      <w:proofErr w:type="spellStart"/>
       <w:r>
         <w:rPr>
           <w:highlight w:val="yellow"/>
         </w:rPr>
+        <w:t>Scrum</w:t>
+      </w:r>
+      <w:proofErr w:type="spellEnd"/>
+      <w:r>
+        <w:rPr>
+          <w:highlight w:val="yellow"/>
+        </w:rPr>
+        <w:t xml:space="preserve"> ao projeto, contextualização da metodologia ágil. Identificação da forma </w:t>
+      </w:r>
+      <w:r>
+        <w:rPr>
+          <w:highlight w:val="yellow"/>
+        </w:rPr>
         <w:t xml:space="preserve">e meio (presencial, ou digital) </w:t>
       </w:r>
       <w:r>
@@ -6319,14 +6957,50 @@
         <w:rPr>
           <w:highlight w:val="yellow"/>
         </w:rPr>
-        <w:t>: sprint planning,</w:t>
-      </w:r>
+        <w:t xml:space="preserve">: sprint </w:t>
+      </w:r>
+      <w:proofErr w:type="spellStart"/>
       <w:r>
         <w:rPr>
           <w:highlight w:val="yellow"/>
         </w:rPr>
-        <w:t xml:space="preserve"> Daily Scrum</w:t>
-      </w:r>
+        <w:t>planning</w:t>
+      </w:r>
+      <w:proofErr w:type="spellEnd"/>
+      <w:r>
+        <w:rPr>
+          <w:highlight w:val="yellow"/>
+        </w:rPr>
+        <w:t>,</w:t>
+      </w:r>
+      <w:r>
+        <w:rPr>
+          <w:highlight w:val="yellow"/>
+        </w:rPr>
+        <w:t xml:space="preserve"> </w:t>
+      </w:r>
+      <w:proofErr w:type="spellStart"/>
+      <w:r>
+        <w:rPr>
+          <w:highlight w:val="yellow"/>
+        </w:rPr>
+        <w:t>Daily</w:t>
+      </w:r>
+      <w:proofErr w:type="spellEnd"/>
+      <w:r>
+        <w:rPr>
+          <w:highlight w:val="yellow"/>
+        </w:rPr>
+        <w:t xml:space="preserve"> </w:t>
+      </w:r>
+      <w:proofErr w:type="spellStart"/>
+      <w:r>
+        <w:rPr>
+          <w:highlight w:val="yellow"/>
+        </w:rPr>
+        <w:t>Scrum</w:t>
+      </w:r>
+      <w:proofErr w:type="spellEnd"/>
       <w:r>
         <w:rPr>
           <w:highlight w:val="yellow"/>
@@ -6345,18 +7019,59 @@
       <w:pPr>
         <w:pStyle w:val="Ttulo2"/>
       </w:pPr>
-      <w:bookmarkStart w:id="21" w:name="_Toc102664407"/>
-      <w:r>
-        <w:t>Stakeholders e Scrum Team</w:t>
-      </w:r>
-      <w:bookmarkEnd w:id="21"/>
+      <w:bookmarkStart w:id="22" w:name="_Toc102664407"/>
+      <w:proofErr w:type="spellStart"/>
+      <w:r>
+        <w:t>Stakeholders</w:t>
+      </w:r>
+      <w:proofErr w:type="spellEnd"/>
+      <w:r>
+        <w:t xml:space="preserve"> e </w:t>
+      </w:r>
+      <w:proofErr w:type="spellStart"/>
+      <w:r>
+        <w:t>Scrum</w:t>
+      </w:r>
+      <w:proofErr w:type="spellEnd"/>
+      <w:r>
+        <w:t xml:space="preserve"> Team</w:t>
+      </w:r>
+      <w:bookmarkEnd w:id="22"/>
     </w:p>
     <w:p>
       <w:r>
         <w:rPr>
           <w:highlight w:val="yellow"/>
         </w:rPr>
-        <w:t>&lt;Identificação dos stakeholders e da Scrum Team (Roles) no projeto, bem como quais as suas funções&gt;</w:t>
+        <w:t xml:space="preserve">&lt;Identificação dos </w:t>
+      </w:r>
+      <w:proofErr w:type="spellStart"/>
+      <w:r>
+        <w:rPr>
+          <w:highlight w:val="yellow"/>
+        </w:rPr>
+        <w:t>stakeholders</w:t>
+      </w:r>
+      <w:proofErr w:type="spellEnd"/>
+      <w:r>
+        <w:rPr>
+          <w:highlight w:val="yellow"/>
+        </w:rPr>
+        <w:t xml:space="preserve"> e da </w:t>
+      </w:r>
+      <w:proofErr w:type="spellStart"/>
+      <w:r>
+        <w:rPr>
+          <w:highlight w:val="yellow"/>
+        </w:rPr>
+        <w:t>Scrum</w:t>
+      </w:r>
+      <w:proofErr w:type="spellEnd"/>
+      <w:r>
+        <w:rPr>
+          <w:highlight w:val="yellow"/>
+        </w:rPr>
+        <w:t xml:space="preserve"> Team (Roles) no projeto, bem como quais as suas funções&gt;</w:t>
       </w:r>
     </w:p>
     <w:p/>
@@ -6366,7 +7081,7 @@
         <w:keepNext/>
         <w:jc w:val="center"/>
       </w:pPr>
-      <w:bookmarkStart w:id="22" w:name="_Toc70951701"/>
+      <w:bookmarkStart w:id="23" w:name="_Toc70951701"/>
       <w:r>
         <w:t xml:space="preserve">Tabela </w:t>
       </w:r>
@@ -6381,10 +7096,23 @@
       <w:r>
         <w:t xml:space="preserve"> – Identificação e funções dos </w:t>
       </w:r>
-      <w:r>
-        <w:t>Stakeholders e Scrum Team</w:t>
-      </w:r>
-      <w:bookmarkEnd w:id="22"/>
+      <w:proofErr w:type="spellStart"/>
+      <w:r>
+        <w:t>Stakeholders</w:t>
+      </w:r>
+      <w:proofErr w:type="spellEnd"/>
+      <w:r>
+        <w:t xml:space="preserve"> e </w:t>
+      </w:r>
+      <w:proofErr w:type="spellStart"/>
+      <w:r>
+        <w:t>Scrum</w:t>
+      </w:r>
+      <w:proofErr w:type="spellEnd"/>
+      <w:r>
+        <w:t xml:space="preserve"> Team</w:t>
+      </w:r>
+      <w:bookmarkEnd w:id="23"/>
     </w:p>
     <w:tbl>
       <w:tblPr>
@@ -6506,9 +7234,19 @@
             <w:tcW w:w="2132" w:type="dxa"/>
           </w:tcPr>
           <w:p>
-            <w:r>
-              <w:t>Product Owner</w:t>
-            </w:r>
+            <w:proofErr w:type="spellStart"/>
+            <w:r>
+              <w:t>Product</w:t>
+            </w:r>
+            <w:proofErr w:type="spellEnd"/>
+            <w:r>
+              <w:t xml:space="preserve"> </w:t>
+            </w:r>
+            <w:proofErr w:type="spellStart"/>
+            <w:r>
+              <w:t>Owner</w:t>
+            </w:r>
+            <w:proofErr w:type="spellEnd"/>
           </w:p>
         </w:tc>
         <w:tc>
@@ -6568,8 +7306,13 @@
             <w:tcW w:w="2132" w:type="dxa"/>
           </w:tcPr>
           <w:p>
-            <w:r>
-              <w:t>Scrum Master</w:t>
+            <w:proofErr w:type="spellStart"/>
+            <w:r>
+              <w:t>Scrum</w:t>
+            </w:r>
+            <w:proofErr w:type="spellEnd"/>
+            <w:r>
+              <w:t xml:space="preserve"> Master</w:t>
             </w:r>
           </w:p>
         </w:tc>
@@ -6627,8 +7370,13 @@
             <w:tcW w:w="2132" w:type="dxa"/>
           </w:tcPr>
           <w:p>
-            <w:r>
-              <w:t>Development Team</w:t>
+            <w:proofErr w:type="spellStart"/>
+            <w:r>
+              <w:t>Development</w:t>
+            </w:r>
+            <w:proofErr w:type="spellEnd"/>
+            <w:r>
+              <w:t xml:space="preserve"> Team</w:t>
             </w:r>
           </w:p>
         </w:tc>
@@ -6686,11 +7434,21 @@
       <w:pPr>
         <w:pStyle w:val="Ttulo2"/>
       </w:pPr>
-      <w:bookmarkStart w:id="23" w:name="_Toc102664408"/>
-      <w:r>
-        <w:t>User Stories</w:t>
-      </w:r>
-      <w:bookmarkEnd w:id="23"/>
+      <w:bookmarkStart w:id="24" w:name="_Toc102664408"/>
+      <w:proofErr w:type="spellStart"/>
+      <w:r>
+        <w:t>User</w:t>
+      </w:r>
+      <w:proofErr w:type="spellEnd"/>
+      <w:r>
+        <w:t xml:space="preserve"> </w:t>
+      </w:r>
+      <w:proofErr w:type="spellStart"/>
+      <w:r>
+        <w:t>Stories</w:t>
+      </w:r>
+      <w:bookmarkEnd w:id="24"/>
+      <w:proofErr w:type="spellEnd"/>
     </w:p>
     <w:p>
       <w:r>
@@ -6703,17 +7461,40 @@
         <w:rPr>
           <w:highlight w:val="yellow"/>
         </w:rPr>
-        <w:t>especificados os requisitos funcionais do ponto de vista do utilizador sob forma de User Stories</w:t>
-      </w:r>
-      <w:r>
+        <w:t xml:space="preserve">especificados os requisitos funcionais do ponto de vista do utilizador sob forma de </w:t>
+      </w:r>
+      <w:proofErr w:type="spellStart"/>
+      <w:r>
+        <w:rPr>
+          <w:highlight w:val="yellow"/>
+        </w:rPr>
+        <w:t>User</w:t>
+      </w:r>
+      <w:proofErr w:type="spellEnd"/>
+      <w:r>
+        <w:rPr>
+          <w:highlight w:val="yellow"/>
+        </w:rPr>
         <w:t xml:space="preserve"> </w:t>
       </w:r>
+      <w:proofErr w:type="spellStart"/>
       <w:r>
         <w:rPr>
           <w:highlight w:val="yellow"/>
         </w:rPr>
+        <w:t>Stories</w:t>
+      </w:r>
+      <w:proofErr w:type="spellEnd"/>
+      <w:r>
+        <w:t xml:space="preserve"> </w:t>
+      </w:r>
+      <w:r>
+        <w:rPr>
+          <w:highlight w:val="yellow"/>
+        </w:rPr>
         <w:t xml:space="preserve">As </w:t>
       </w:r>
+      <w:proofErr w:type="spellStart"/>
       <w:r>
         <w:rPr>
           <w:i/>
@@ -6722,23 +7503,80 @@
         </w:rPr>
         <w:t>issues</w:t>
       </w:r>
+      <w:proofErr w:type="spellEnd"/>
       <w:r>
         <w:rPr>
           <w:highlight w:val="yellow"/>
         </w:rPr>
-        <w:t xml:space="preserve"> devem ser estimadas em Story Points utilizando a sequência de Fibonacci: 1, 2, 3, 5, 8, 13, 20</w:t>
-      </w:r>
+        <w:t xml:space="preserve"> devem ser estimadas em </w:t>
+      </w:r>
+      <w:proofErr w:type="spellStart"/>
       <w:r>
         <w:rPr>
           <w:highlight w:val="yellow"/>
         </w:rPr>
+        <w:t>Story</w:t>
+      </w:r>
+      <w:proofErr w:type="spellEnd"/>
+      <w:r>
+        <w:rPr>
+          <w:highlight w:val="yellow"/>
+        </w:rPr>
         <w:t xml:space="preserve"> </w:t>
       </w:r>
+      <w:proofErr w:type="spellStart"/>
       <w:r>
         <w:rPr>
           <w:highlight w:val="yellow"/>
         </w:rPr>
-        <w:t>(máx).&gt;</w:t>
+        <w:t>Points</w:t>
+      </w:r>
+      <w:proofErr w:type="spellEnd"/>
+      <w:r>
+        <w:rPr>
+          <w:highlight w:val="yellow"/>
+        </w:rPr>
+        <w:t xml:space="preserve"> utilizando a sequência de </w:t>
+      </w:r>
+      <w:proofErr w:type="spellStart"/>
+      <w:r>
+        <w:rPr>
+          <w:highlight w:val="yellow"/>
+        </w:rPr>
+        <w:t>Fibonacci</w:t>
+      </w:r>
+      <w:proofErr w:type="spellEnd"/>
+      <w:r>
+        <w:rPr>
+          <w:highlight w:val="yellow"/>
+        </w:rPr>
+        <w:t>: 1, 2, 3, 5, 8, 13, 20</w:t>
+      </w:r>
+      <w:r>
+        <w:rPr>
+          <w:highlight w:val="yellow"/>
+        </w:rPr>
+        <w:t xml:space="preserve"> </w:t>
+      </w:r>
+      <w:r>
+        <w:rPr>
+          <w:highlight w:val="yellow"/>
+        </w:rPr>
+        <w:t>(</w:t>
+      </w:r>
+      <w:proofErr w:type="spellStart"/>
+      <w:r>
+        <w:rPr>
+          <w:highlight w:val="yellow"/>
+        </w:rPr>
+        <w:t>máx</w:t>
+      </w:r>
+      <w:proofErr w:type="spellEnd"/>
+      <w:r>
+        <w:rPr>
+          <w:highlight w:val="yellow"/>
+        </w:rPr>
+        <w:t>).&gt;</w:t>
       </w:r>
     </w:p>
     <w:p>
@@ -6834,7 +7672,21 @@
         <w:rPr>
           <w:highlight w:val="yellow"/>
         </w:rPr>
-        <w:t>Focar nestes 3 e evitar o Como (excluir aspetos de desenho, interface design statements).</w:t>
+        <w:t xml:space="preserve">Focar nestes 3 e evitar o Como (excluir aspetos de desenho, interface design </w:t>
+      </w:r>
+      <w:proofErr w:type="spellStart"/>
+      <w:r>
+        <w:rPr>
+          <w:highlight w:val="yellow"/>
+        </w:rPr>
+        <w:t>statements</w:t>
+      </w:r>
+      <w:proofErr w:type="spellEnd"/>
+      <w:r>
+        <w:rPr>
+          <w:highlight w:val="yellow"/>
+        </w:rPr>
+        <w:t>).</w:t>
       </w:r>
     </w:p>
     <w:p>
@@ -6881,7 +7733,35 @@
         <w:rPr>
           <w:highlight w:val="yellow"/>
         </w:rPr>
-        <w:t>].” – como é que o desejo imediato deles para fazer algo se integra na big picture? Qual o objetivo geral que estão a tentar atingir? Qual o principal problema que precisa de ser resolvido?</w:t>
+        <w:t xml:space="preserve">].” – como é que o desejo imediato deles para fazer algo se integra na </w:t>
+      </w:r>
+      <w:proofErr w:type="spellStart"/>
+      <w:r>
+        <w:rPr>
+          <w:highlight w:val="yellow"/>
+        </w:rPr>
+        <w:t>big</w:t>
+      </w:r>
+      <w:proofErr w:type="spellEnd"/>
+      <w:r>
+        <w:rPr>
+          <w:highlight w:val="yellow"/>
+        </w:rPr>
+        <w:t xml:space="preserve"> </w:t>
+      </w:r>
+      <w:proofErr w:type="spellStart"/>
+      <w:r>
+        <w:rPr>
+          <w:highlight w:val="yellow"/>
+        </w:rPr>
+        <w:t>picture</w:t>
+      </w:r>
+      <w:proofErr w:type="spellEnd"/>
+      <w:r>
+        <w:rPr>
+          <w:highlight w:val="yellow"/>
+        </w:rPr>
+        <w:t>? Qual o objetivo geral que estão a tentar atingir? Qual o principal problema que precisa de ser resolvido?</w:t>
       </w:r>
     </w:p>
     <w:p/>
@@ -7633,11 +8513,11 @@
       <w:pPr>
         <w:pStyle w:val="Ttulo2"/>
       </w:pPr>
-      <w:bookmarkStart w:id="24" w:name="_Toc102664409"/>
+      <w:bookmarkStart w:id="25" w:name="_Toc102664409"/>
       <w:r>
         <w:t>Sprints</w:t>
       </w:r>
-      <w:bookmarkEnd w:id="24"/>
+      <w:bookmarkEnd w:id="25"/>
     </w:p>
     <w:p>
       <w:pPr>
@@ -7649,7 +8529,35 @@
         <w:rPr>
           <w:highlight w:val="yellow"/>
         </w:rPr>
-        <w:t>&lt;Product backlog do projeto</w:t>
+        <w:t>&lt;</w:t>
+      </w:r>
+      <w:proofErr w:type="spellStart"/>
+      <w:r>
+        <w:rPr>
+          <w:highlight w:val="yellow"/>
+        </w:rPr>
+        <w:t>Product</w:t>
+      </w:r>
+      <w:proofErr w:type="spellEnd"/>
+      <w:r>
+        <w:rPr>
+          <w:highlight w:val="yellow"/>
+        </w:rPr>
+        <w:t xml:space="preserve"> </w:t>
+      </w:r>
+      <w:proofErr w:type="spellStart"/>
+      <w:r>
+        <w:rPr>
+          <w:highlight w:val="yellow"/>
+        </w:rPr>
+        <w:t>backlog</w:t>
+      </w:r>
+      <w:proofErr w:type="spellEnd"/>
+      <w:r>
+        <w:rPr>
+          <w:highlight w:val="yellow"/>
+        </w:rPr>
+        <w:t xml:space="preserve"> do projeto</w:t>
       </w:r>
       <w:r>
         <w:rPr>
@@ -7692,7 +8600,21 @@
         <w:rPr>
           <w:highlight w:val="yellow"/>
         </w:rPr>
-        <w:t>Sprint Backlog 1</w:t>
+        <w:t xml:space="preserve">Sprint </w:t>
+      </w:r>
+      <w:proofErr w:type="spellStart"/>
+      <w:r>
+        <w:rPr>
+          <w:highlight w:val="yellow"/>
+        </w:rPr>
+        <w:t>Backlog</w:t>
+      </w:r>
+      <w:proofErr w:type="spellEnd"/>
+      <w:r>
+        <w:rPr>
+          <w:highlight w:val="yellow"/>
+        </w:rPr>
+        <w:t xml:space="preserve"> 1</w:t>
       </w:r>
     </w:p>
     <w:p>
@@ -7710,7 +8632,21 @@
         <w:rPr>
           <w:highlight w:val="yellow"/>
         </w:rPr>
-        <w:t>Sprint Backlog 2</w:t>
+        <w:t xml:space="preserve">Sprint </w:t>
+      </w:r>
+      <w:proofErr w:type="spellStart"/>
+      <w:r>
+        <w:rPr>
+          <w:highlight w:val="yellow"/>
+        </w:rPr>
+        <w:t>Backlog</w:t>
+      </w:r>
+      <w:proofErr w:type="spellEnd"/>
+      <w:r>
+        <w:rPr>
+          <w:highlight w:val="yellow"/>
+        </w:rPr>
+        <w:t xml:space="preserve"> 2</w:t>
       </w:r>
     </w:p>
     <w:p>
@@ -7728,7 +8664,21 @@
         <w:rPr>
           <w:highlight w:val="yellow"/>
         </w:rPr>
-        <w:t>Sprint Backlog 3</w:t>
+        <w:t xml:space="preserve">Sprint </w:t>
+      </w:r>
+      <w:proofErr w:type="spellStart"/>
+      <w:r>
+        <w:rPr>
+          <w:highlight w:val="yellow"/>
+        </w:rPr>
+        <w:t>Backlog</w:t>
+      </w:r>
+      <w:proofErr w:type="spellEnd"/>
+      <w:r>
+        <w:rPr>
+          <w:highlight w:val="yellow"/>
+        </w:rPr>
+        <w:t xml:space="preserve"> 3</w:t>
       </w:r>
     </w:p>
     <w:p>
@@ -7746,7 +8696,21 @@
         <w:rPr>
           <w:highlight w:val="yellow"/>
         </w:rPr>
-        <w:t>Sprint Backlog 4</w:t>
+        <w:t xml:space="preserve">Sprint </w:t>
+      </w:r>
+      <w:proofErr w:type="spellStart"/>
+      <w:r>
+        <w:rPr>
+          <w:highlight w:val="yellow"/>
+        </w:rPr>
+        <w:t>Backlog</w:t>
+      </w:r>
+      <w:proofErr w:type="spellEnd"/>
+      <w:r>
+        <w:rPr>
+          <w:highlight w:val="yellow"/>
+        </w:rPr>
+        <w:t xml:space="preserve"> 4</w:t>
       </w:r>
     </w:p>
     <w:p>
@@ -7754,7 +8718,189 @@
         <w:rPr>
           <w:highlight w:val="yellow"/>
         </w:rPr>
-        <w:t>Cada item do Product Backlog deve corresponder a uma Issue (Jira) do tipo Task, Story ou Bug. User Story identificada pelo cliente. As issues devem ser estimadas em Story Points utilizando a sequência de Fibonacci: 1, 2, 3, 5, 8, 13, 20, 40 (máx).</w:t>
+        <w:t xml:space="preserve">Cada item do </w:t>
+      </w:r>
+      <w:proofErr w:type="spellStart"/>
+      <w:r>
+        <w:rPr>
+          <w:highlight w:val="yellow"/>
+        </w:rPr>
+        <w:t>Product</w:t>
+      </w:r>
+      <w:proofErr w:type="spellEnd"/>
+      <w:r>
+        <w:rPr>
+          <w:highlight w:val="yellow"/>
+        </w:rPr>
+        <w:t xml:space="preserve"> </w:t>
+      </w:r>
+      <w:proofErr w:type="spellStart"/>
+      <w:r>
+        <w:rPr>
+          <w:highlight w:val="yellow"/>
+        </w:rPr>
+        <w:t>Backlog</w:t>
+      </w:r>
+      <w:proofErr w:type="spellEnd"/>
+      <w:r>
+        <w:rPr>
+          <w:highlight w:val="yellow"/>
+        </w:rPr>
+        <w:t xml:space="preserve"> deve corresponder a uma </w:t>
+      </w:r>
+      <w:proofErr w:type="spellStart"/>
+      <w:r>
+        <w:rPr>
+          <w:highlight w:val="yellow"/>
+        </w:rPr>
+        <w:t>Issue</w:t>
+      </w:r>
+      <w:proofErr w:type="spellEnd"/>
+      <w:r>
+        <w:rPr>
+          <w:highlight w:val="yellow"/>
+        </w:rPr>
+        <w:t xml:space="preserve"> (</w:t>
+      </w:r>
+      <w:proofErr w:type="spellStart"/>
+      <w:r>
+        <w:rPr>
+          <w:highlight w:val="yellow"/>
+        </w:rPr>
+        <w:t>Jira</w:t>
+      </w:r>
+      <w:proofErr w:type="spellEnd"/>
+      <w:r>
+        <w:rPr>
+          <w:highlight w:val="yellow"/>
+        </w:rPr>
+        <w:t xml:space="preserve">) do tipo </w:t>
+      </w:r>
+      <w:proofErr w:type="spellStart"/>
+      <w:r>
+        <w:rPr>
+          <w:highlight w:val="yellow"/>
+        </w:rPr>
+        <w:t>Task</w:t>
+      </w:r>
+      <w:proofErr w:type="spellEnd"/>
+      <w:r>
+        <w:rPr>
+          <w:highlight w:val="yellow"/>
+        </w:rPr>
+        <w:t xml:space="preserve">, </w:t>
+      </w:r>
+      <w:proofErr w:type="spellStart"/>
+      <w:r>
+        <w:rPr>
+          <w:highlight w:val="yellow"/>
+        </w:rPr>
+        <w:t>Story</w:t>
+      </w:r>
+      <w:proofErr w:type="spellEnd"/>
+      <w:r>
+        <w:rPr>
+          <w:highlight w:val="yellow"/>
+        </w:rPr>
+        <w:t xml:space="preserve"> ou Bug. </w:t>
+      </w:r>
+      <w:proofErr w:type="spellStart"/>
+      <w:r>
+        <w:rPr>
+          <w:highlight w:val="yellow"/>
+        </w:rPr>
+        <w:t>User</w:t>
+      </w:r>
+      <w:proofErr w:type="spellEnd"/>
+      <w:r>
+        <w:rPr>
+          <w:highlight w:val="yellow"/>
+        </w:rPr>
+        <w:t xml:space="preserve"> </w:t>
+      </w:r>
+      <w:proofErr w:type="spellStart"/>
+      <w:r>
+        <w:rPr>
+          <w:highlight w:val="yellow"/>
+        </w:rPr>
+        <w:t>Story</w:t>
+      </w:r>
+      <w:proofErr w:type="spellEnd"/>
+      <w:r>
+        <w:rPr>
+          <w:highlight w:val="yellow"/>
+        </w:rPr>
+        <w:t xml:space="preserve"> identificada pelo cliente. As </w:t>
+      </w:r>
+      <w:proofErr w:type="spellStart"/>
+      <w:r>
+        <w:rPr>
+          <w:highlight w:val="yellow"/>
+        </w:rPr>
+        <w:t>issues</w:t>
+      </w:r>
+      <w:proofErr w:type="spellEnd"/>
+      <w:r>
+        <w:rPr>
+          <w:highlight w:val="yellow"/>
+        </w:rPr>
+        <w:t xml:space="preserve"> devem ser estimadas em </w:t>
+      </w:r>
+      <w:proofErr w:type="spellStart"/>
+      <w:r>
+        <w:rPr>
+          <w:highlight w:val="yellow"/>
+        </w:rPr>
+        <w:t>Story</w:t>
+      </w:r>
+      <w:proofErr w:type="spellEnd"/>
+      <w:r>
+        <w:rPr>
+          <w:highlight w:val="yellow"/>
+        </w:rPr>
+        <w:t xml:space="preserve"> </w:t>
+      </w:r>
+      <w:proofErr w:type="spellStart"/>
+      <w:r>
+        <w:rPr>
+          <w:highlight w:val="yellow"/>
+        </w:rPr>
+        <w:t>Points</w:t>
+      </w:r>
+      <w:proofErr w:type="spellEnd"/>
+      <w:r>
+        <w:rPr>
+          <w:highlight w:val="yellow"/>
+        </w:rPr>
+        <w:t xml:space="preserve"> utilizando a sequência de </w:t>
+      </w:r>
+      <w:proofErr w:type="spellStart"/>
+      <w:r>
+        <w:rPr>
+          <w:highlight w:val="yellow"/>
+        </w:rPr>
+        <w:t>Fibonacci</w:t>
+      </w:r>
+      <w:proofErr w:type="spellEnd"/>
+      <w:r>
+        <w:rPr>
+          <w:highlight w:val="yellow"/>
+        </w:rPr>
+        <w:t>: 1, 2, 3, 5, 8, 13, 20, 40 (</w:t>
+      </w:r>
+      <w:proofErr w:type="spellStart"/>
+      <w:r>
+        <w:rPr>
+          <w:highlight w:val="yellow"/>
+        </w:rPr>
+        <w:t>máx</w:t>
+      </w:r>
+      <w:proofErr w:type="spellEnd"/>
+      <w:r>
+        <w:rPr>
+          <w:highlight w:val="yellow"/>
+        </w:rPr>
+        <w:t>).</w:t>
       </w:r>
     </w:p>
     <w:p/>
@@ -7762,7 +8908,7 @@
       <w:pPr>
         <w:pStyle w:val="Ttulo3"/>
       </w:pPr>
-      <w:bookmarkStart w:id="25" w:name="_Toc102664410"/>
+      <w:bookmarkStart w:id="26" w:name="_Toc102664410"/>
       <w:r>
         <w:t>Sprint 1 (</w:t>
       </w:r>
@@ -7790,12 +8936,17 @@
       <w:r>
         <w:t>)</w:t>
       </w:r>
-      <w:bookmarkEnd w:id="25"/>
+      <w:bookmarkEnd w:id="26"/>
     </w:p>
     <w:p>
       <w:r>
-        <w:t>De seguida encontram-se descritos os principais eventos Scrum</w:t>
-      </w:r>
+        <w:t xml:space="preserve">De seguida encontram-se descritos os principais eventos </w:t>
+      </w:r>
+      <w:proofErr w:type="spellStart"/>
+      <w:r>
+        <w:t>Scrum</w:t>
+      </w:r>
+      <w:proofErr w:type="spellEnd"/>
       <w:r>
         <w:t xml:space="preserve"> da Sprint 4</w:t>
       </w:r>
@@ -7808,8 +8959,13 @@
         <w:pStyle w:val="Ttulo4"/>
       </w:pPr>
       <w:r>
-        <w:t>Sprint Planning</w:t>
-      </w:r>
+        <w:t xml:space="preserve">Sprint </w:t>
+      </w:r>
+      <w:proofErr w:type="spellStart"/>
+      <w:r>
+        <w:t>Planning</w:t>
+      </w:r>
+      <w:proofErr w:type="spellEnd"/>
     </w:p>
     <w:p/>
     <w:tbl>
@@ -7896,7 +9052,21 @@
               <w:rPr>
                 <w:highlight w:val="yellow"/>
               </w:rPr>
-              <w:t>1 de Maio de 202</w:t>
+              <w:t xml:space="preserve">1 de </w:t>
+            </w:r>
+            <w:proofErr w:type="gramStart"/>
+            <w:r>
+              <w:rPr>
+                <w:highlight w:val="yellow"/>
+              </w:rPr>
+              <w:t>Maio</w:t>
+            </w:r>
+            <w:proofErr w:type="gramEnd"/>
+            <w:r>
+              <w:rPr>
+                <w:highlight w:val="yellow"/>
+              </w:rPr>
+              <w:t xml:space="preserve"> de 202</w:t>
             </w:r>
             <w:r>
               <w:rPr>
@@ -7926,8 +9096,17 @@
                 <w:i/>
                 <w:iCs/>
               </w:rPr>
-              <w:t>Sprint Backlog</w:t>
-            </w:r>
+              <w:t xml:space="preserve">Sprint </w:t>
+            </w:r>
+            <w:proofErr w:type="spellStart"/>
+            <w:r>
+              <w:rPr>
+                <w:i/>
+                <w:iCs/>
+              </w:rPr>
+              <w:t>Backlog</w:t>
+            </w:r>
+            <w:proofErr w:type="spellEnd"/>
             <w:r>
               <w:t xml:space="preserve">: </w:t>
             </w:r>
@@ -7937,7 +9116,25 @@
                 <w:bCs w:val="0"/>
                 <w:highlight w:val="yellow"/>
               </w:rPr>
-              <w:t>&lt;retirar do jira tal como na imagem:&gt;</w:t>
+              <w:t xml:space="preserve">&lt;retirar do </w:t>
+            </w:r>
+            <w:proofErr w:type="spellStart"/>
+            <w:r>
+              <w:rPr>
+                <w:b w:val="0"/>
+                <w:bCs w:val="0"/>
+                <w:highlight w:val="yellow"/>
+              </w:rPr>
+              <w:t>jira</w:t>
+            </w:r>
+            <w:proofErr w:type="spellEnd"/>
+            <w:r>
+              <w:rPr>
+                <w:b w:val="0"/>
+                <w:bCs w:val="0"/>
+                <w:highlight w:val="yellow"/>
+              </w:rPr>
+              <w:t xml:space="preserve"> tal como na imagem:&gt;</w:t>
             </w:r>
           </w:p>
           <w:p>
@@ -7990,8 +9187,13 @@
       <w:pPr>
         <w:pStyle w:val="Ttulo4"/>
       </w:pPr>
-      <w:r>
-        <w:t>Daily Meetings</w:t>
+      <w:proofErr w:type="spellStart"/>
+      <w:r>
+        <w:t>Daily</w:t>
+      </w:r>
+      <w:proofErr w:type="spellEnd"/>
+      <w:r>
+        <w:t xml:space="preserve"> Meetings</w:t>
       </w:r>
       <w:r>
         <w:t xml:space="preserve"> (1 por semana)</w:t>
@@ -8082,7 +9284,21 @@
               <w:rPr>
                 <w:highlight w:val="yellow"/>
               </w:rPr>
-              <w:t>1 de Maio de 202</w:t>
+              <w:t xml:space="preserve">1 de </w:t>
+            </w:r>
+            <w:proofErr w:type="gramStart"/>
+            <w:r>
+              <w:rPr>
+                <w:highlight w:val="yellow"/>
+              </w:rPr>
+              <w:t>Maio</w:t>
+            </w:r>
+            <w:proofErr w:type="gramEnd"/>
+            <w:r>
+              <w:rPr>
+                <w:highlight w:val="yellow"/>
+              </w:rPr>
+              <w:t xml:space="preserve"> de 202</w:t>
             </w:r>
             <w:r>
               <w:rPr>
@@ -8510,7 +9726,21 @@
               <w:rPr>
                 <w:highlight w:val="yellow"/>
               </w:rPr>
-              <w:t>1 de Maio de 202</w:t>
+              <w:t xml:space="preserve">1 de </w:t>
+            </w:r>
+            <w:proofErr w:type="gramStart"/>
+            <w:r>
+              <w:rPr>
+                <w:highlight w:val="yellow"/>
+              </w:rPr>
+              <w:t>Maio</w:t>
+            </w:r>
+            <w:proofErr w:type="gramEnd"/>
+            <w:r>
+              <w:rPr>
+                <w:highlight w:val="yellow"/>
+              </w:rPr>
+              <w:t xml:space="preserve"> de 202</w:t>
             </w:r>
             <w:r>
               <w:rPr>
@@ -8858,8 +10088,13 @@
         <w:pStyle w:val="Ttulo4"/>
       </w:pPr>
       <w:r>
-        <w:t>Sprint Retrospective</w:t>
-      </w:r>
+        <w:t xml:space="preserve">Sprint </w:t>
+      </w:r>
+      <w:proofErr w:type="spellStart"/>
+      <w:r>
+        <w:t>Retrospective</w:t>
+      </w:r>
+      <w:proofErr w:type="spellEnd"/>
     </w:p>
     <w:p/>
     <w:tbl>
@@ -8946,7 +10181,21 @@
               <w:rPr>
                 <w:highlight w:val="yellow"/>
               </w:rPr>
-              <w:t>1 de Maio de 202</w:t>
+              <w:t xml:space="preserve">1 de </w:t>
+            </w:r>
+            <w:proofErr w:type="gramStart"/>
+            <w:r>
+              <w:rPr>
+                <w:highlight w:val="yellow"/>
+              </w:rPr>
+              <w:t>Maio</w:t>
+            </w:r>
+            <w:proofErr w:type="gramEnd"/>
+            <w:r>
+              <w:rPr>
+                <w:highlight w:val="yellow"/>
+              </w:rPr>
+              <w:t xml:space="preserve"> de 202</w:t>
             </w:r>
             <w:r>
               <w:rPr>
@@ -8997,6 +10246,7 @@
               </w:rPr>
               <w:t xml:space="preserve">, tirar conclusões acerca de 1 dos gráficos de </w:t>
             </w:r>
+            <w:proofErr w:type="spellStart"/>
             <w:r>
               <w:rPr>
                 <w:b w:val="0"/>
@@ -9005,16 +10255,9 @@
                 <w:iCs/>
                 <w:highlight w:val="yellow"/>
               </w:rPr>
-              <w:t>burn down</w:t>
-            </w:r>
-            <w:r>
-              <w:rPr>
-                <w:b w:val="0"/>
-                <w:bCs w:val="0"/>
-                <w:highlight w:val="yellow"/>
-              </w:rPr>
-              <w:t xml:space="preserve"> ou </w:t>
-            </w:r>
+              <w:t>burn</w:t>
+            </w:r>
+            <w:proofErr w:type="spellEnd"/>
             <w:r>
               <w:rPr>
                 <w:b w:val="0"/>
@@ -9023,8 +10266,62 @@
                 <w:iCs/>
                 <w:highlight w:val="yellow"/>
               </w:rPr>
-              <w:t>burn up</w:t>
-            </w:r>
+              <w:t xml:space="preserve"> </w:t>
+            </w:r>
+            <w:proofErr w:type="spellStart"/>
+            <w:r>
+              <w:rPr>
+                <w:b w:val="0"/>
+                <w:bCs w:val="0"/>
+                <w:i/>
+                <w:iCs/>
+                <w:highlight w:val="yellow"/>
+              </w:rPr>
+              <w:t>down</w:t>
+            </w:r>
+            <w:proofErr w:type="spellEnd"/>
+            <w:r>
+              <w:rPr>
+                <w:b w:val="0"/>
+                <w:bCs w:val="0"/>
+                <w:highlight w:val="yellow"/>
+              </w:rPr>
+              <w:t xml:space="preserve"> ou </w:t>
+            </w:r>
+            <w:proofErr w:type="spellStart"/>
+            <w:r>
+              <w:rPr>
+                <w:b w:val="0"/>
+                <w:bCs w:val="0"/>
+                <w:i/>
+                <w:iCs/>
+                <w:highlight w:val="yellow"/>
+              </w:rPr>
+              <w:t>burn</w:t>
+            </w:r>
+            <w:proofErr w:type="spellEnd"/>
+            <w:r>
+              <w:rPr>
+                <w:b w:val="0"/>
+                <w:bCs w:val="0"/>
+                <w:i/>
+                <w:iCs/>
+                <w:highlight w:val="yellow"/>
+              </w:rPr>
+              <w:t xml:space="preserve"> </w:t>
+            </w:r>
+            <w:proofErr w:type="spellStart"/>
+            <w:r>
+              <w:rPr>
+                <w:b w:val="0"/>
+                <w:bCs w:val="0"/>
+                <w:i/>
+                <w:iCs/>
+                <w:highlight w:val="yellow"/>
+              </w:rPr>
+              <w:t>up</w:t>
+            </w:r>
+            <w:proofErr w:type="spellEnd"/>
             <w:r>
               <w:rPr>
                 <w:b w:val="0"/>
@@ -9109,7 +10406,25 @@
                 <w:bCs w:val="0"/>
                 <w:highlight w:val="yellow"/>
               </w:rPr>
-              <w:t xml:space="preserve">retirar do jira </w:t>
+              <w:t xml:space="preserve">retirar do </w:t>
+            </w:r>
+            <w:proofErr w:type="spellStart"/>
+            <w:r>
+              <w:rPr>
+                <w:b w:val="0"/>
+                <w:bCs w:val="0"/>
+                <w:highlight w:val="yellow"/>
+              </w:rPr>
+              <w:t>jira</w:t>
+            </w:r>
+            <w:proofErr w:type="spellEnd"/>
+            <w:r>
+              <w:rPr>
+                <w:b w:val="0"/>
+                <w:bCs w:val="0"/>
+                <w:highlight w:val="yellow"/>
+              </w:rPr>
+              <w:t xml:space="preserve"> </w:t>
             </w:r>
             <w:r>
               <w:rPr>
@@ -9181,7 +10496,7 @@
       <w:pPr>
         <w:pStyle w:val="Ttulo3"/>
       </w:pPr>
-      <w:bookmarkStart w:id="26" w:name="_Toc102664411"/>
+      <w:bookmarkStart w:id="27" w:name="_Toc102664411"/>
       <w:r>
         <w:t>Sprint 2 (</w:t>
       </w:r>
@@ -9209,12 +10524,17 @@
       <w:r>
         <w:t>)</w:t>
       </w:r>
-      <w:bookmarkEnd w:id="26"/>
+      <w:bookmarkEnd w:id="27"/>
     </w:p>
     <w:p>
       <w:r>
-        <w:t>De seguida encontram-se descritos os principais eventos Scrum</w:t>
-      </w:r>
+        <w:t xml:space="preserve">De seguida encontram-se descritos os principais eventos </w:t>
+      </w:r>
+      <w:proofErr w:type="spellStart"/>
+      <w:r>
+        <w:t>Scrum</w:t>
+      </w:r>
+      <w:proofErr w:type="spellEnd"/>
       <w:r>
         <w:t xml:space="preserve"> da Sprint 4</w:t>
       </w:r>
@@ -9227,8 +10547,13 @@
         <w:pStyle w:val="Ttulo4"/>
       </w:pPr>
       <w:r>
-        <w:t>Sprint Planning</w:t>
-      </w:r>
+        <w:t xml:space="preserve">Sprint </w:t>
+      </w:r>
+      <w:proofErr w:type="spellStart"/>
+      <w:r>
+        <w:t>Planning</w:t>
+      </w:r>
+      <w:proofErr w:type="spellEnd"/>
     </w:p>
     <w:p/>
     <w:tbl>
@@ -9315,7 +10640,21 @@
               <w:rPr>
                 <w:highlight w:val="yellow"/>
               </w:rPr>
-              <w:t>1 de Maio de 202</w:t>
+              <w:t xml:space="preserve">1 de </w:t>
+            </w:r>
+            <w:proofErr w:type="gramStart"/>
+            <w:r>
+              <w:rPr>
+                <w:highlight w:val="yellow"/>
+              </w:rPr>
+              <w:t>Maio</w:t>
+            </w:r>
+            <w:proofErr w:type="gramEnd"/>
+            <w:r>
+              <w:rPr>
+                <w:highlight w:val="yellow"/>
+              </w:rPr>
+              <w:t xml:space="preserve"> de 202</w:t>
             </w:r>
             <w:r>
               <w:rPr>
@@ -9345,8 +10684,17 @@
                 <w:i/>
                 <w:iCs/>
               </w:rPr>
-              <w:t>Sprint Backlog</w:t>
-            </w:r>
+              <w:t xml:space="preserve">Sprint </w:t>
+            </w:r>
+            <w:proofErr w:type="spellStart"/>
+            <w:r>
+              <w:rPr>
+                <w:i/>
+                <w:iCs/>
+              </w:rPr>
+              <w:t>Backlog</w:t>
+            </w:r>
+            <w:proofErr w:type="spellEnd"/>
             <w:r>
               <w:t xml:space="preserve">: </w:t>
             </w:r>
@@ -9356,7 +10704,25 @@
                 <w:bCs w:val="0"/>
                 <w:highlight w:val="yellow"/>
               </w:rPr>
-              <w:t>&lt;retirar do jira a imagem</w:t>
+              <w:t xml:space="preserve">&lt;retirar do </w:t>
+            </w:r>
+            <w:proofErr w:type="spellStart"/>
+            <w:r>
+              <w:rPr>
+                <w:b w:val="0"/>
+                <w:bCs w:val="0"/>
+                <w:highlight w:val="yellow"/>
+              </w:rPr>
+              <w:t>jira</w:t>
+            </w:r>
+            <w:proofErr w:type="spellEnd"/>
+            <w:r>
+              <w:rPr>
+                <w:b w:val="0"/>
+                <w:bCs w:val="0"/>
+                <w:highlight w:val="yellow"/>
+              </w:rPr>
+              <w:t xml:space="preserve"> a imagem</w:t>
             </w:r>
             <w:r>
               <w:rPr>
@@ -9384,8 +10750,13 @@
       <w:pPr>
         <w:pStyle w:val="Ttulo4"/>
       </w:pPr>
-      <w:r>
-        <w:t>Daily Meetings</w:t>
+      <w:proofErr w:type="spellStart"/>
+      <w:r>
+        <w:t>Daily</w:t>
+      </w:r>
+      <w:proofErr w:type="spellEnd"/>
+      <w:r>
+        <w:t xml:space="preserve"> Meetings</w:t>
       </w:r>
       <w:r>
         <w:t xml:space="preserve"> (1 por semana)</w:t>
@@ -9476,7 +10847,21 @@
               <w:rPr>
                 <w:highlight w:val="yellow"/>
               </w:rPr>
-              <w:t>1 de Maio de 202</w:t>
+              <w:t xml:space="preserve">1 de </w:t>
+            </w:r>
+            <w:proofErr w:type="gramStart"/>
+            <w:r>
+              <w:rPr>
+                <w:highlight w:val="yellow"/>
+              </w:rPr>
+              <w:t>Maio</w:t>
+            </w:r>
+            <w:proofErr w:type="gramEnd"/>
+            <w:r>
+              <w:rPr>
+                <w:highlight w:val="yellow"/>
+              </w:rPr>
+              <w:t xml:space="preserve"> de 202</w:t>
             </w:r>
             <w:r>
               <w:rPr>
@@ -9903,7 +11288,21 @@
               <w:rPr>
                 <w:highlight w:val="yellow"/>
               </w:rPr>
-              <w:t>1 de Maio de 202</w:t>
+              <w:t xml:space="preserve">1 de </w:t>
+            </w:r>
+            <w:proofErr w:type="gramStart"/>
+            <w:r>
+              <w:rPr>
+                <w:highlight w:val="yellow"/>
+              </w:rPr>
+              <w:t>Maio</w:t>
+            </w:r>
+            <w:proofErr w:type="gramEnd"/>
+            <w:r>
+              <w:rPr>
+                <w:highlight w:val="yellow"/>
+              </w:rPr>
+              <w:t xml:space="preserve"> de 202</w:t>
             </w:r>
             <w:r>
               <w:rPr>
@@ -10251,8 +11650,13 @@
         <w:pStyle w:val="Ttulo4"/>
       </w:pPr>
       <w:r>
-        <w:t>Sprint Retrospective</w:t>
-      </w:r>
+        <w:t xml:space="preserve">Sprint </w:t>
+      </w:r>
+      <w:proofErr w:type="spellStart"/>
+      <w:r>
+        <w:t>Retrospective</w:t>
+      </w:r>
+      <w:proofErr w:type="spellEnd"/>
     </w:p>
     <w:p/>
     <w:tbl>
@@ -10340,7 +11744,21 @@
               <w:rPr>
                 <w:highlight w:val="yellow"/>
               </w:rPr>
-              <w:t>1 de Maio de 202</w:t>
+              <w:t xml:space="preserve">1 de </w:t>
+            </w:r>
+            <w:proofErr w:type="gramStart"/>
+            <w:r>
+              <w:rPr>
+                <w:highlight w:val="yellow"/>
+              </w:rPr>
+              <w:t>Maio</w:t>
+            </w:r>
+            <w:proofErr w:type="gramEnd"/>
+            <w:r>
+              <w:rPr>
+                <w:highlight w:val="yellow"/>
+              </w:rPr>
+              <w:t xml:space="preserve"> de 202</w:t>
             </w:r>
             <w:r>
               <w:rPr>
@@ -10391,6 +11809,7 @@
               </w:rPr>
               <w:t xml:space="preserve">, tirar conclusões acerca de 1 dos gráficos de </w:t>
             </w:r>
+            <w:proofErr w:type="spellStart"/>
             <w:r>
               <w:rPr>
                 <w:b w:val="0"/>
@@ -10399,16 +11818,9 @@
                 <w:iCs/>
                 <w:highlight w:val="yellow"/>
               </w:rPr>
-              <w:t>burn down</w:t>
-            </w:r>
-            <w:r>
-              <w:rPr>
-                <w:b w:val="0"/>
-                <w:bCs w:val="0"/>
-                <w:highlight w:val="yellow"/>
-              </w:rPr>
-              <w:t xml:space="preserve"> ou </w:t>
-            </w:r>
+              <w:t>burn</w:t>
+            </w:r>
+            <w:proofErr w:type="spellEnd"/>
             <w:r>
               <w:rPr>
                 <w:b w:val="0"/>
@@ -10417,8 +11829,62 @@
                 <w:iCs/>
                 <w:highlight w:val="yellow"/>
               </w:rPr>
-              <w:t>burn up</w:t>
-            </w:r>
+              <w:t xml:space="preserve"> </w:t>
+            </w:r>
+            <w:proofErr w:type="spellStart"/>
+            <w:r>
+              <w:rPr>
+                <w:b w:val="0"/>
+                <w:bCs w:val="0"/>
+                <w:i/>
+                <w:iCs/>
+                <w:highlight w:val="yellow"/>
+              </w:rPr>
+              <w:t>down</w:t>
+            </w:r>
+            <w:proofErr w:type="spellEnd"/>
+            <w:r>
+              <w:rPr>
+                <w:b w:val="0"/>
+                <w:bCs w:val="0"/>
+                <w:highlight w:val="yellow"/>
+              </w:rPr>
+              <w:t xml:space="preserve"> ou </w:t>
+            </w:r>
+            <w:proofErr w:type="spellStart"/>
+            <w:r>
+              <w:rPr>
+                <w:b w:val="0"/>
+                <w:bCs w:val="0"/>
+                <w:i/>
+                <w:iCs/>
+                <w:highlight w:val="yellow"/>
+              </w:rPr>
+              <w:t>burn</w:t>
+            </w:r>
+            <w:proofErr w:type="spellEnd"/>
+            <w:r>
+              <w:rPr>
+                <w:b w:val="0"/>
+                <w:bCs w:val="0"/>
+                <w:i/>
+                <w:iCs/>
+                <w:highlight w:val="yellow"/>
+              </w:rPr>
+              <w:t xml:space="preserve"> </w:t>
+            </w:r>
+            <w:proofErr w:type="spellStart"/>
+            <w:r>
+              <w:rPr>
+                <w:b w:val="0"/>
+                <w:bCs w:val="0"/>
+                <w:i/>
+                <w:iCs/>
+                <w:highlight w:val="yellow"/>
+              </w:rPr>
+              <w:t>up</w:t>
+            </w:r>
+            <w:proofErr w:type="spellEnd"/>
             <w:r>
               <w:rPr>
                 <w:b w:val="0"/>
@@ -10503,7 +11969,25 @@
                 <w:bCs w:val="0"/>
                 <w:highlight w:val="yellow"/>
               </w:rPr>
-              <w:t xml:space="preserve">retirar do jira </w:t>
+              <w:t xml:space="preserve">retirar do </w:t>
+            </w:r>
+            <w:proofErr w:type="spellStart"/>
+            <w:r>
+              <w:rPr>
+                <w:b w:val="0"/>
+                <w:bCs w:val="0"/>
+                <w:highlight w:val="yellow"/>
+              </w:rPr>
+              <w:t>jira</w:t>
+            </w:r>
+            <w:proofErr w:type="spellEnd"/>
+            <w:r>
+              <w:rPr>
+                <w:b w:val="0"/>
+                <w:bCs w:val="0"/>
+                <w:highlight w:val="yellow"/>
+              </w:rPr>
+              <w:t xml:space="preserve"> </w:t>
             </w:r>
             <w:r>
               <w:rPr>
@@ -10548,7 +12032,7 @@
       <w:pPr>
         <w:pStyle w:val="Ttulo3"/>
       </w:pPr>
-      <w:bookmarkStart w:id="27" w:name="_Toc102664412"/>
+      <w:bookmarkStart w:id="28" w:name="_Toc102664412"/>
       <w:r>
         <w:t>Sprint 3 (</w:t>
       </w:r>
@@ -10576,12 +12060,17 @@
       <w:r>
         <w:t>)</w:t>
       </w:r>
-      <w:bookmarkEnd w:id="27"/>
+      <w:bookmarkEnd w:id="28"/>
     </w:p>
     <w:p>
       <w:r>
-        <w:t>De seguida encontram-se descritos os principais eventos Scrum</w:t>
-      </w:r>
+        <w:t xml:space="preserve">De seguida encontram-se descritos os principais eventos </w:t>
+      </w:r>
+      <w:proofErr w:type="spellStart"/>
+      <w:r>
+        <w:t>Scrum</w:t>
+      </w:r>
+      <w:proofErr w:type="spellEnd"/>
       <w:r>
         <w:t xml:space="preserve"> da Sprint 3</w:t>
       </w:r>
@@ -10594,8 +12083,13 @@
         <w:pStyle w:val="Ttulo4"/>
       </w:pPr>
       <w:r>
-        <w:t>Sprint Planning</w:t>
-      </w:r>
+        <w:t xml:space="preserve">Sprint </w:t>
+      </w:r>
+      <w:proofErr w:type="spellStart"/>
+      <w:r>
+        <w:t>Planning</w:t>
+      </w:r>
+      <w:proofErr w:type="spellEnd"/>
     </w:p>
     <w:p/>
     <w:tbl>
@@ -10682,7 +12176,21 @@
               <w:rPr>
                 <w:highlight w:val="yellow"/>
               </w:rPr>
-              <w:t>1 de Maio de 202</w:t>
+              <w:t xml:space="preserve">1 de </w:t>
+            </w:r>
+            <w:proofErr w:type="gramStart"/>
+            <w:r>
+              <w:rPr>
+                <w:highlight w:val="yellow"/>
+              </w:rPr>
+              <w:t>Maio</w:t>
+            </w:r>
+            <w:proofErr w:type="gramEnd"/>
+            <w:r>
+              <w:rPr>
+                <w:highlight w:val="yellow"/>
+              </w:rPr>
+              <w:t xml:space="preserve"> de 202</w:t>
             </w:r>
             <w:r>
               <w:rPr>
@@ -10712,8 +12220,17 @@
                 <w:i/>
                 <w:iCs/>
               </w:rPr>
-              <w:t>Sprint Backlog</w:t>
-            </w:r>
+              <w:t xml:space="preserve">Sprint </w:t>
+            </w:r>
+            <w:proofErr w:type="spellStart"/>
+            <w:r>
+              <w:rPr>
+                <w:i/>
+                <w:iCs/>
+              </w:rPr>
+              <w:t>Backlog</w:t>
+            </w:r>
+            <w:proofErr w:type="spellEnd"/>
             <w:r>
               <w:t xml:space="preserve">: </w:t>
             </w:r>
@@ -10723,7 +12240,25 @@
                 <w:bCs w:val="0"/>
                 <w:highlight w:val="yellow"/>
               </w:rPr>
-              <w:t>&lt;retirar do jira a imagem</w:t>
+              <w:t xml:space="preserve">&lt;retirar do </w:t>
+            </w:r>
+            <w:proofErr w:type="spellStart"/>
+            <w:r>
+              <w:rPr>
+                <w:b w:val="0"/>
+                <w:bCs w:val="0"/>
+                <w:highlight w:val="yellow"/>
+              </w:rPr>
+              <w:t>jira</w:t>
+            </w:r>
+            <w:proofErr w:type="spellEnd"/>
+            <w:r>
+              <w:rPr>
+                <w:b w:val="0"/>
+                <w:bCs w:val="0"/>
+                <w:highlight w:val="yellow"/>
+              </w:rPr>
+              <w:t xml:space="preserve"> a imagem</w:t>
             </w:r>
             <w:r>
               <w:rPr>
@@ -10751,8 +12286,13 @@
       <w:pPr>
         <w:pStyle w:val="Ttulo4"/>
       </w:pPr>
-      <w:r>
-        <w:t>Daily Meetings</w:t>
+      <w:proofErr w:type="spellStart"/>
+      <w:r>
+        <w:t>Daily</w:t>
+      </w:r>
+      <w:proofErr w:type="spellEnd"/>
+      <w:r>
+        <w:t xml:space="preserve"> Meetings</w:t>
       </w:r>
       <w:r>
         <w:t xml:space="preserve"> (1 por semana)</w:t>
@@ -10843,7 +12383,21 @@
               <w:rPr>
                 <w:highlight w:val="yellow"/>
               </w:rPr>
-              <w:t>1 de Maio de 202</w:t>
+              <w:t xml:space="preserve">1 de </w:t>
+            </w:r>
+            <w:proofErr w:type="gramStart"/>
+            <w:r>
+              <w:rPr>
+                <w:highlight w:val="yellow"/>
+              </w:rPr>
+              <w:t>Maio</w:t>
+            </w:r>
+            <w:proofErr w:type="gramEnd"/>
+            <w:r>
+              <w:rPr>
+                <w:highlight w:val="yellow"/>
+              </w:rPr>
+              <w:t xml:space="preserve"> de 202</w:t>
             </w:r>
             <w:r>
               <w:rPr>
@@ -11271,7 +12825,21 @@
               <w:rPr>
                 <w:highlight w:val="yellow"/>
               </w:rPr>
-              <w:t>1 de Maio de 202</w:t>
+              <w:t xml:space="preserve">1 de </w:t>
+            </w:r>
+            <w:proofErr w:type="gramStart"/>
+            <w:r>
+              <w:rPr>
+                <w:highlight w:val="yellow"/>
+              </w:rPr>
+              <w:t>Maio</w:t>
+            </w:r>
+            <w:proofErr w:type="gramEnd"/>
+            <w:r>
+              <w:rPr>
+                <w:highlight w:val="yellow"/>
+              </w:rPr>
+              <w:t xml:space="preserve"> de 202</w:t>
             </w:r>
             <w:r>
               <w:rPr>
@@ -11619,8 +13187,13 @@
         <w:pStyle w:val="Ttulo4"/>
       </w:pPr>
       <w:r>
-        <w:t>Sprint Retrospective</w:t>
-      </w:r>
+        <w:t xml:space="preserve">Sprint </w:t>
+      </w:r>
+      <w:proofErr w:type="spellStart"/>
+      <w:r>
+        <w:t>Retrospective</w:t>
+      </w:r>
+      <w:proofErr w:type="spellEnd"/>
     </w:p>
     <w:p/>
     <w:tbl>
@@ -11707,7 +13280,21 @@
               <w:rPr>
                 <w:highlight w:val="yellow"/>
               </w:rPr>
-              <w:t>1 de Maio de 202</w:t>
+              <w:t xml:space="preserve">1 de </w:t>
+            </w:r>
+            <w:proofErr w:type="gramStart"/>
+            <w:r>
+              <w:rPr>
+                <w:highlight w:val="yellow"/>
+              </w:rPr>
+              <w:t>Maio</w:t>
+            </w:r>
+            <w:proofErr w:type="gramEnd"/>
+            <w:r>
+              <w:rPr>
+                <w:highlight w:val="yellow"/>
+              </w:rPr>
+              <w:t xml:space="preserve"> de 202</w:t>
             </w:r>
             <w:r>
               <w:rPr>
@@ -11758,6 +13345,7 @@
               </w:rPr>
               <w:t xml:space="preserve">, tirar conclusões acerca de 1 dos gráficos de </w:t>
             </w:r>
+            <w:proofErr w:type="spellStart"/>
             <w:r>
               <w:rPr>
                 <w:b w:val="0"/>
@@ -11766,16 +13354,9 @@
                 <w:iCs/>
                 <w:highlight w:val="yellow"/>
               </w:rPr>
-              <w:t>burn down</w:t>
-            </w:r>
-            <w:r>
-              <w:rPr>
-                <w:b w:val="0"/>
-                <w:bCs w:val="0"/>
-                <w:highlight w:val="yellow"/>
-              </w:rPr>
-              <w:t xml:space="preserve"> ou </w:t>
-            </w:r>
+              <w:t>burn</w:t>
+            </w:r>
+            <w:proofErr w:type="spellEnd"/>
             <w:r>
               <w:rPr>
                 <w:b w:val="0"/>
@@ -11784,8 +13365,62 @@
                 <w:iCs/>
                 <w:highlight w:val="yellow"/>
               </w:rPr>
-              <w:t>burn up</w:t>
-            </w:r>
+              <w:t xml:space="preserve"> </w:t>
+            </w:r>
+            <w:proofErr w:type="spellStart"/>
+            <w:r>
+              <w:rPr>
+                <w:b w:val="0"/>
+                <w:bCs w:val="0"/>
+                <w:i/>
+                <w:iCs/>
+                <w:highlight w:val="yellow"/>
+              </w:rPr>
+              <w:t>down</w:t>
+            </w:r>
+            <w:proofErr w:type="spellEnd"/>
+            <w:r>
+              <w:rPr>
+                <w:b w:val="0"/>
+                <w:bCs w:val="0"/>
+                <w:highlight w:val="yellow"/>
+              </w:rPr>
+              <w:t xml:space="preserve"> ou </w:t>
+            </w:r>
+            <w:proofErr w:type="spellStart"/>
+            <w:r>
+              <w:rPr>
+                <w:b w:val="0"/>
+                <w:bCs w:val="0"/>
+                <w:i/>
+                <w:iCs/>
+                <w:highlight w:val="yellow"/>
+              </w:rPr>
+              <w:t>burn</w:t>
+            </w:r>
+            <w:proofErr w:type="spellEnd"/>
+            <w:r>
+              <w:rPr>
+                <w:b w:val="0"/>
+                <w:bCs w:val="0"/>
+                <w:i/>
+                <w:iCs/>
+                <w:highlight w:val="yellow"/>
+              </w:rPr>
+              <w:t xml:space="preserve"> </w:t>
+            </w:r>
+            <w:proofErr w:type="spellStart"/>
+            <w:r>
+              <w:rPr>
+                <w:b w:val="0"/>
+                <w:bCs w:val="0"/>
+                <w:i/>
+                <w:iCs/>
+                <w:highlight w:val="yellow"/>
+              </w:rPr>
+              <w:t>up</w:t>
+            </w:r>
+            <w:proofErr w:type="spellEnd"/>
             <w:r>
               <w:rPr>
                 <w:b w:val="0"/>
@@ -11870,7 +13505,25 @@
                 <w:bCs w:val="0"/>
                 <w:highlight w:val="yellow"/>
               </w:rPr>
-              <w:t xml:space="preserve">retirar do jira </w:t>
+              <w:t xml:space="preserve">retirar do </w:t>
+            </w:r>
+            <w:proofErr w:type="spellStart"/>
+            <w:r>
+              <w:rPr>
+                <w:b w:val="0"/>
+                <w:bCs w:val="0"/>
+                <w:highlight w:val="yellow"/>
+              </w:rPr>
+              <w:t>jira</w:t>
+            </w:r>
+            <w:proofErr w:type="spellEnd"/>
+            <w:r>
+              <w:rPr>
+                <w:b w:val="0"/>
+                <w:bCs w:val="0"/>
+                <w:highlight w:val="yellow"/>
+              </w:rPr>
+              <w:t xml:space="preserve"> </w:t>
             </w:r>
             <w:r>
               <w:rPr>
@@ -11914,7 +13567,7 @@
       <w:pPr>
         <w:pStyle w:val="Ttulo3"/>
       </w:pPr>
-      <w:bookmarkStart w:id="28" w:name="_Toc102664413"/>
+      <w:bookmarkStart w:id="29" w:name="_Toc102664413"/>
       <w:r>
         <w:t>Sprint 4 (</w:t>
       </w:r>
@@ -11927,12 +13580,17 @@
       <w:r>
         <w:t>)</w:t>
       </w:r>
-      <w:bookmarkEnd w:id="28"/>
+      <w:bookmarkEnd w:id="29"/>
     </w:p>
     <w:p>
       <w:r>
-        <w:t>De seguida encontram-se descritos os principais eventos Scrum</w:t>
-      </w:r>
+        <w:t xml:space="preserve">De seguida encontram-se descritos os principais eventos </w:t>
+      </w:r>
+      <w:proofErr w:type="spellStart"/>
+      <w:r>
+        <w:t>Scrum</w:t>
+      </w:r>
+      <w:proofErr w:type="spellEnd"/>
       <w:r>
         <w:t xml:space="preserve"> da Sprint 4</w:t>
       </w:r>
@@ -11945,8 +13603,13 @@
         <w:pStyle w:val="Ttulo4"/>
       </w:pPr>
       <w:r>
-        <w:t>Sprint Planning</w:t>
-      </w:r>
+        <w:t xml:space="preserve">Sprint </w:t>
+      </w:r>
+      <w:proofErr w:type="spellStart"/>
+      <w:r>
+        <w:t>Planning</w:t>
+      </w:r>
+      <w:proofErr w:type="spellEnd"/>
     </w:p>
     <w:p/>
     <w:tbl>
@@ -12033,7 +13696,21 @@
               <w:rPr>
                 <w:highlight w:val="yellow"/>
               </w:rPr>
-              <w:t>1 de Maio de 202</w:t>
+              <w:t xml:space="preserve">1 de </w:t>
+            </w:r>
+            <w:proofErr w:type="gramStart"/>
+            <w:r>
+              <w:rPr>
+                <w:highlight w:val="yellow"/>
+              </w:rPr>
+              <w:t>Maio</w:t>
+            </w:r>
+            <w:proofErr w:type="gramEnd"/>
+            <w:r>
+              <w:rPr>
+                <w:highlight w:val="yellow"/>
+              </w:rPr>
+              <w:t xml:space="preserve"> de 202</w:t>
             </w:r>
             <w:r>
               <w:rPr>
@@ -12063,8 +13740,17 @@
                 <w:i/>
                 <w:iCs/>
               </w:rPr>
-              <w:t>Sprint Backlog</w:t>
-            </w:r>
+              <w:t xml:space="preserve">Sprint </w:t>
+            </w:r>
+            <w:proofErr w:type="spellStart"/>
+            <w:r>
+              <w:rPr>
+                <w:i/>
+                <w:iCs/>
+              </w:rPr>
+              <w:t>Backlog</w:t>
+            </w:r>
+            <w:proofErr w:type="spellEnd"/>
             <w:r>
               <w:t xml:space="preserve">: </w:t>
             </w:r>
@@ -12074,7 +13760,25 @@
                 <w:bCs w:val="0"/>
                 <w:highlight w:val="yellow"/>
               </w:rPr>
-              <w:t>&lt;retirar do jira a imagem</w:t>
+              <w:t xml:space="preserve">&lt;retirar do </w:t>
+            </w:r>
+            <w:proofErr w:type="spellStart"/>
+            <w:r>
+              <w:rPr>
+                <w:b w:val="0"/>
+                <w:bCs w:val="0"/>
+                <w:highlight w:val="yellow"/>
+              </w:rPr>
+              <w:t>jira</w:t>
+            </w:r>
+            <w:proofErr w:type="spellEnd"/>
+            <w:r>
+              <w:rPr>
+                <w:b w:val="0"/>
+                <w:bCs w:val="0"/>
+                <w:highlight w:val="yellow"/>
+              </w:rPr>
+              <w:t xml:space="preserve"> a imagem</w:t>
             </w:r>
             <w:r>
               <w:rPr>
@@ -12102,8 +13806,13 @@
       <w:pPr>
         <w:pStyle w:val="Ttulo4"/>
       </w:pPr>
-      <w:r>
-        <w:t>Daily Meetings</w:t>
+      <w:proofErr w:type="spellStart"/>
+      <w:r>
+        <w:t>Daily</w:t>
+      </w:r>
+      <w:proofErr w:type="spellEnd"/>
+      <w:r>
+        <w:t xml:space="preserve"> Meetings</w:t>
       </w:r>
       <w:r>
         <w:t xml:space="preserve"> (1 por semana)</w:t>
@@ -12194,7 +13903,21 @@
               <w:rPr>
                 <w:highlight w:val="yellow"/>
               </w:rPr>
-              <w:t>1 de Maio de 202</w:t>
+              <w:t xml:space="preserve">1 de </w:t>
+            </w:r>
+            <w:proofErr w:type="gramStart"/>
+            <w:r>
+              <w:rPr>
+                <w:highlight w:val="yellow"/>
+              </w:rPr>
+              <w:t>Maio</w:t>
+            </w:r>
+            <w:proofErr w:type="gramEnd"/>
+            <w:r>
+              <w:rPr>
+                <w:highlight w:val="yellow"/>
+              </w:rPr>
+              <w:t xml:space="preserve"> de 202</w:t>
             </w:r>
             <w:r>
               <w:rPr>
@@ -12621,7 +14344,21 @@
               <w:rPr>
                 <w:highlight w:val="yellow"/>
               </w:rPr>
-              <w:t>1 de Maio de 202</w:t>
+              <w:t xml:space="preserve">1 de </w:t>
+            </w:r>
+            <w:proofErr w:type="gramStart"/>
+            <w:r>
+              <w:rPr>
+                <w:highlight w:val="yellow"/>
+              </w:rPr>
+              <w:t>Maio</w:t>
+            </w:r>
+            <w:proofErr w:type="gramEnd"/>
+            <w:r>
+              <w:rPr>
+                <w:highlight w:val="yellow"/>
+              </w:rPr>
+              <w:t xml:space="preserve"> de 202</w:t>
             </w:r>
             <w:r>
               <w:rPr>
@@ -12969,8 +14706,13 @@
         <w:pStyle w:val="Ttulo4"/>
       </w:pPr>
       <w:r>
-        <w:t>Sprint Retrospective</w:t>
-      </w:r>
+        <w:t xml:space="preserve">Sprint </w:t>
+      </w:r>
+      <w:proofErr w:type="spellStart"/>
+      <w:r>
+        <w:t>Retrospective</w:t>
+      </w:r>
+      <w:proofErr w:type="spellEnd"/>
     </w:p>
     <w:p/>
     <w:tbl>
@@ -13057,7 +14799,21 @@
               <w:rPr>
                 <w:highlight w:val="yellow"/>
               </w:rPr>
-              <w:t>1 de Maio de 202</w:t>
+              <w:t xml:space="preserve">1 de </w:t>
+            </w:r>
+            <w:proofErr w:type="gramStart"/>
+            <w:r>
+              <w:rPr>
+                <w:highlight w:val="yellow"/>
+              </w:rPr>
+              <w:t>Maio</w:t>
+            </w:r>
+            <w:proofErr w:type="gramEnd"/>
+            <w:r>
+              <w:rPr>
+                <w:highlight w:val="yellow"/>
+              </w:rPr>
+              <w:t xml:space="preserve"> de 202</w:t>
             </w:r>
             <w:r>
               <w:rPr>
@@ -13108,6 +14864,7 @@
               </w:rPr>
               <w:t xml:space="preserve">, tirar conclusões acerca de 1 dos gráficos de </w:t>
             </w:r>
+            <w:proofErr w:type="spellStart"/>
             <w:r>
               <w:rPr>
                 <w:b w:val="0"/>
@@ -13116,16 +14873,9 @@
                 <w:iCs/>
                 <w:highlight w:val="yellow"/>
               </w:rPr>
-              <w:t>burn down</w:t>
-            </w:r>
-            <w:r>
-              <w:rPr>
-                <w:b w:val="0"/>
-                <w:bCs w:val="0"/>
-                <w:highlight w:val="yellow"/>
-              </w:rPr>
-              <w:t xml:space="preserve"> ou </w:t>
-            </w:r>
+              <w:t>burn</w:t>
+            </w:r>
+            <w:proofErr w:type="spellEnd"/>
             <w:r>
               <w:rPr>
                 <w:b w:val="0"/>
@@ -13134,8 +14884,62 @@
                 <w:iCs/>
                 <w:highlight w:val="yellow"/>
               </w:rPr>
-              <w:t>burn up</w:t>
-            </w:r>
+              <w:t xml:space="preserve"> </w:t>
+            </w:r>
+            <w:proofErr w:type="spellStart"/>
+            <w:r>
+              <w:rPr>
+                <w:b w:val="0"/>
+                <w:bCs w:val="0"/>
+                <w:i/>
+                <w:iCs/>
+                <w:highlight w:val="yellow"/>
+              </w:rPr>
+              <w:t>down</w:t>
+            </w:r>
+            <w:proofErr w:type="spellEnd"/>
+            <w:r>
+              <w:rPr>
+                <w:b w:val="0"/>
+                <w:bCs w:val="0"/>
+                <w:highlight w:val="yellow"/>
+              </w:rPr>
+              <w:t xml:space="preserve"> ou </w:t>
+            </w:r>
+            <w:proofErr w:type="spellStart"/>
+            <w:r>
+              <w:rPr>
+                <w:b w:val="0"/>
+                <w:bCs w:val="0"/>
+                <w:i/>
+                <w:iCs/>
+                <w:highlight w:val="yellow"/>
+              </w:rPr>
+              <w:t>burn</w:t>
+            </w:r>
+            <w:proofErr w:type="spellEnd"/>
+            <w:r>
+              <w:rPr>
+                <w:b w:val="0"/>
+                <w:bCs w:val="0"/>
+                <w:i/>
+                <w:iCs/>
+                <w:highlight w:val="yellow"/>
+              </w:rPr>
+              <w:t xml:space="preserve"> </w:t>
+            </w:r>
+            <w:proofErr w:type="spellStart"/>
+            <w:r>
+              <w:rPr>
+                <w:b w:val="0"/>
+                <w:bCs w:val="0"/>
+                <w:i/>
+                <w:iCs/>
+                <w:highlight w:val="yellow"/>
+              </w:rPr>
+              <w:t>up</w:t>
+            </w:r>
+            <w:proofErr w:type="spellEnd"/>
             <w:r>
               <w:rPr>
                 <w:b w:val="0"/>
@@ -13221,7 +15025,25 @@
                 <w:bCs w:val="0"/>
                 <w:highlight w:val="yellow"/>
               </w:rPr>
-              <w:t xml:space="preserve">retirar do jira </w:t>
+              <w:t xml:space="preserve">retirar do </w:t>
+            </w:r>
+            <w:proofErr w:type="spellStart"/>
+            <w:r>
+              <w:rPr>
+                <w:b w:val="0"/>
+                <w:bCs w:val="0"/>
+                <w:highlight w:val="yellow"/>
+              </w:rPr>
+              <w:t>jira</w:t>
+            </w:r>
+            <w:proofErr w:type="spellEnd"/>
+            <w:r>
+              <w:rPr>
+                <w:b w:val="0"/>
+                <w:bCs w:val="0"/>
+                <w:highlight w:val="yellow"/>
+              </w:rPr>
+              <w:t xml:space="preserve"> </w:t>
             </w:r>
             <w:r>
               <w:rPr>
@@ -13265,18 +15087,36 @@
       <w:pPr>
         <w:pStyle w:val="Ttulo2"/>
       </w:pPr>
-      <w:bookmarkStart w:id="29" w:name="_Toc102664414"/>
+      <w:bookmarkStart w:id="30" w:name="_Toc102664414"/>
+      <w:proofErr w:type="spellStart"/>
       <w:r>
         <w:rPr>
           <w:i/>
           <w:iCs/>
         </w:rPr>
-        <w:t>Retrospective Summary</w:t>
-      </w:r>
+        <w:t>Retrospective</w:t>
+      </w:r>
+      <w:proofErr w:type="spellEnd"/>
+      <w:r>
+        <w:rPr>
+          <w:i/>
+          <w:iCs/>
+        </w:rPr>
+        <w:t xml:space="preserve"> </w:t>
+      </w:r>
+      <w:proofErr w:type="spellStart"/>
+      <w:r>
+        <w:rPr>
+          <w:i/>
+          <w:iCs/>
+        </w:rPr>
+        <w:t>Summary</w:t>
+      </w:r>
+      <w:proofErr w:type="spellEnd"/>
       <w:r>
         <w:t xml:space="preserve"> do Projeto</w:t>
       </w:r>
-      <w:bookmarkEnd w:id="29"/>
+      <w:bookmarkEnd w:id="30"/>
     </w:p>
     <w:p>
       <w:r>
@@ -13367,13 +15207,63 @@
             <w:gridSpan w:val="2"/>
           </w:tcPr>
           <w:p>
+            <w:proofErr w:type="spellStart"/>
             <w:r>
               <w:rPr>
                 <w:i/>
                 <w:iCs/>
               </w:rPr>
-              <w:t>Things that went well</w:t>
-            </w:r>
+              <w:t>Things</w:t>
+            </w:r>
+            <w:proofErr w:type="spellEnd"/>
+            <w:r>
+              <w:rPr>
+                <w:i/>
+                <w:iCs/>
+              </w:rPr>
+              <w:t xml:space="preserve"> </w:t>
+            </w:r>
+            <w:proofErr w:type="spellStart"/>
+            <w:r>
+              <w:rPr>
+                <w:i/>
+                <w:iCs/>
+              </w:rPr>
+              <w:t>that</w:t>
+            </w:r>
+            <w:proofErr w:type="spellEnd"/>
+            <w:r>
+              <w:rPr>
+                <w:i/>
+                <w:iCs/>
+              </w:rPr>
+              <w:t xml:space="preserve"> </w:t>
+            </w:r>
+            <w:proofErr w:type="spellStart"/>
+            <w:r>
+              <w:rPr>
+                <w:i/>
+                <w:iCs/>
+              </w:rPr>
+              <w:t>went</w:t>
+            </w:r>
+            <w:proofErr w:type="spellEnd"/>
+            <w:r>
+              <w:rPr>
+                <w:i/>
+                <w:iCs/>
+              </w:rPr>
+              <w:t xml:space="preserve"> </w:t>
+            </w:r>
+            <w:proofErr w:type="spellStart"/>
+            <w:r>
+              <w:rPr>
+                <w:i/>
+                <w:iCs/>
+              </w:rPr>
+              <w:t>well</w:t>
+            </w:r>
+            <w:proofErr w:type="spellEnd"/>
           </w:p>
         </w:tc>
       </w:tr>
@@ -13649,13 +15539,31 @@
             <w:gridSpan w:val="2"/>
           </w:tcPr>
           <w:p>
+            <w:proofErr w:type="spellStart"/>
             <w:r>
               <w:rPr>
                 <w:i/>
                 <w:iCs/>
               </w:rPr>
-              <w:t>Lessons learned</w:t>
-            </w:r>
+              <w:t>Lessons</w:t>
+            </w:r>
+            <w:proofErr w:type="spellEnd"/>
+            <w:r>
+              <w:rPr>
+                <w:i/>
+                <w:iCs/>
+              </w:rPr>
+              <w:t xml:space="preserve"> </w:t>
+            </w:r>
+            <w:proofErr w:type="spellStart"/>
+            <w:r>
+              <w:rPr>
+                <w:i/>
+                <w:iCs/>
+              </w:rPr>
+              <w:t>learned</w:t>
+            </w:r>
+            <w:proofErr w:type="spellEnd"/>
           </w:p>
         </w:tc>
       </w:tr>
@@ -13930,12 +15838,12 @@
       <w:pPr>
         <w:pStyle w:val="Ttulo1"/>
       </w:pPr>
-      <w:bookmarkStart w:id="30" w:name="_Toc102664415"/>
+      <w:bookmarkStart w:id="31" w:name="_Toc102664415"/>
       <w:r>
         <w:lastRenderedPageBreak/>
         <w:t>Conclusões</w:t>
       </w:r>
-      <w:bookmarkEnd w:id="30"/>
+      <w:bookmarkEnd w:id="31"/>
     </w:p>
     <w:p>
       <w:pPr>
@@ -13955,14 +15863,34 @@
         </w:rPr>
         <w:t xml:space="preserve">. Acrescentar conclusões gerais e que não se enquadrem no </w:t>
       </w:r>
+      <w:proofErr w:type="spellStart"/>
       <w:r>
         <w:rPr>
           <w:i/>
           <w:iCs/>
           <w:highlight w:val="yellow"/>
         </w:rPr>
-        <w:t>retrospective summary</w:t>
-      </w:r>
+        <w:t>retrospective</w:t>
+      </w:r>
+      <w:proofErr w:type="spellEnd"/>
+      <w:r>
+        <w:rPr>
+          <w:i/>
+          <w:iCs/>
+          <w:highlight w:val="yellow"/>
+        </w:rPr>
+        <w:t xml:space="preserve"> </w:t>
+      </w:r>
+      <w:proofErr w:type="spellStart"/>
+      <w:r>
+        <w:rPr>
+          <w:i/>
+          <w:iCs/>
+          <w:highlight w:val="yellow"/>
+        </w:rPr>
+        <w:t>summary</w:t>
+      </w:r>
+      <w:proofErr w:type="spellEnd"/>
       <w:r>
         <w:rPr>
           <w:highlight w:val="yellow"/>
@@ -13990,7 +15918,7 @@
 </file>
 
 <file path=word/endnotes.xml><?xml version="1.0" encoding="utf-8"?>
-<w:endnotes xmlns:wpc="http://schemas.microsoft.com/office/word/2010/wordprocessingCanvas" xmlns:cx="http://schemas.microsoft.com/office/drawing/2014/chartex" xmlns:cx1="http://schemas.microsoft.com/office/drawing/2015/9/8/chartex" xmlns:cx2="http://schemas.microsoft.com/office/drawing/2015/10/21/chartex" xmlns:cx3="http://schemas.microsoft.com/office/drawing/2016/5/9/chartex" xmlns:cx4="http://schemas.microsoft.com/office/drawing/2016/5/10/chartex" xmlns:cx5="http://schemas.microsoft.com/office/drawing/2016/5/11/chartex" xmlns:cx6="http://schemas.microsoft.com/office/drawing/2016/5/12/chartex" xmlns:cx7="http://schemas.microsoft.com/office/drawing/2016/5/13/chartex" xmlns:cx8="http://schemas.microsoft.com/office/drawing/2016/5/14/chartex" xmlns:mc="http://schemas.openxmlformats.org/markup-compatibility/2006" xmlns:aink="http://schemas.microsoft.com/office/drawing/2016/ink" xmlns:am3d="http://schemas.microsoft.com/office/drawing/2017/model3d" xmlns:o="urn:schemas-microsoft-com:office:office" xmlns:oel="http://schemas.microsoft.com/office/2019/extlst" xmlns:r="http://schemas.openxmlformats.org/officeDocument/2006/relationships" xmlns:m="http://schemas.openxmlformats.org/officeDocument/2006/math" xmlns:v="urn:schemas-microsoft-com:vml" xmlns:wp14="http://schemas.microsoft.com/office/word/2010/wordprocessingDrawing" xmlns:wp="http://schemas.openxmlformats.org/drawingml/2006/wordprocessingDrawing" xmlns:w10="urn:schemas-microsoft-com:office:word" xmlns:w="http://schemas.openxmlformats.org/wordprocessingml/2006/main" xmlns:w14="http://schemas.microsoft.com/office/word/2010/wordml" xmlns:w15="http://schemas.microsoft.com/office/word/2012/wordml" xmlns:w16cex="http://schemas.microsoft.com/office/word/2018/wordml/cex" xmlns:w16cid="http://schemas.microsoft.com/office/word/2016/wordml/cid" xmlns:w16="http://schemas.microsoft.com/office/word/2018/wordml" xmlns:w16sdtdh="http://schemas.microsoft.com/office/word/2020/wordml/sdtdatahash" xmlns:w16se="http://schemas.microsoft.com/office/word/2015/wordml/symex" xmlns:wpg="http://schemas.microsoft.com/office/word/2010/wordprocessingGroup" xmlns:wpi="http://schemas.microsoft.com/office/word/2010/wordprocessingInk" xmlns:wne="http://schemas.microsoft.com/office/word/2006/wordml" xmlns:wps="http://schemas.microsoft.com/office/word/2010/wordprocessingShape" mc:Ignorable="w14 w15 w16se w16cid w16 w16cex w16sdtdh wp14">
+<w:endnotes xmlns:wpc="http://schemas.microsoft.com/office/word/2010/wordprocessingCanvas" xmlns:cx="http://schemas.microsoft.com/office/drawing/2014/chartex" xmlns:cx1="http://schemas.microsoft.com/office/drawing/2015/9/8/chartex" xmlns:cx2="http://schemas.microsoft.com/office/drawing/2015/10/21/chartex" xmlns:cx3="http://schemas.microsoft.com/office/drawing/2016/5/9/chartex" xmlns:cx4="http://schemas.microsoft.com/office/drawing/2016/5/10/chartex" xmlns:cx5="http://schemas.microsoft.com/office/drawing/2016/5/11/chartex" xmlns:cx6="http://schemas.microsoft.com/office/drawing/2016/5/12/chartex" xmlns:cx7="http://schemas.microsoft.com/office/drawing/2016/5/13/chartex" xmlns:cx8="http://schemas.microsoft.com/office/drawing/2016/5/14/chartex" xmlns:mc="http://schemas.openxmlformats.org/markup-compatibility/2006" xmlns:aink="http://schemas.microsoft.com/office/drawing/2016/ink" xmlns:am3d="http://schemas.microsoft.com/office/drawing/2017/model3d" xmlns:o="urn:schemas-microsoft-com:office:office" xmlns:r="http://schemas.openxmlformats.org/officeDocument/2006/relationships" xmlns:m="http://schemas.openxmlformats.org/officeDocument/2006/math" xmlns:v="urn:schemas-microsoft-com:vml" xmlns:wp14="http://schemas.microsoft.com/office/word/2010/wordprocessingDrawing" xmlns:wp="http://schemas.openxmlformats.org/drawingml/2006/wordprocessingDrawing" xmlns:w10="urn:schemas-microsoft-com:office:word" xmlns:w="http://schemas.openxmlformats.org/wordprocessingml/2006/main" xmlns:w14="http://schemas.microsoft.com/office/word/2010/wordml" xmlns:w15="http://schemas.microsoft.com/office/word/2012/wordml" xmlns:w16cid="http://schemas.microsoft.com/office/word/2016/wordml/cid" xmlns:w16se="http://schemas.microsoft.com/office/word/2015/wordml/symex" xmlns:wpg="http://schemas.microsoft.com/office/word/2010/wordprocessingGroup" xmlns:wpi="http://schemas.microsoft.com/office/word/2010/wordprocessingInk" xmlns:wne="http://schemas.microsoft.com/office/word/2006/wordml" xmlns:wps="http://schemas.microsoft.com/office/word/2010/wordprocessingShape" mc:Ignorable="w14 w15 w16se w16cid wp14">
   <w:endnote w:type="separator" w:id="-1">
     <w:p>
       <w:r>
@@ -14009,7 +15937,7 @@
 </file>
 
 <file path=word/footer1.xml><?xml version="1.0" encoding="utf-8"?>
-<w:ftr xmlns:wpc="http://schemas.microsoft.com/office/word/2010/wordprocessingCanvas" xmlns:cx="http://schemas.microsoft.com/office/drawing/2014/chartex" xmlns:cx1="http://schemas.microsoft.com/office/drawing/2015/9/8/chartex" xmlns:cx2="http://schemas.microsoft.com/office/drawing/2015/10/21/chartex" xmlns:cx3="http://schemas.microsoft.com/office/drawing/2016/5/9/chartex" xmlns:cx4="http://schemas.microsoft.com/office/drawing/2016/5/10/chartex" xmlns:cx5="http://schemas.microsoft.com/office/drawing/2016/5/11/chartex" xmlns:cx6="http://schemas.microsoft.com/office/drawing/2016/5/12/chartex" xmlns:cx7="http://schemas.microsoft.com/office/drawing/2016/5/13/chartex" xmlns:cx8="http://schemas.microsoft.com/office/drawing/2016/5/14/chartex" xmlns:mc="http://schemas.openxmlformats.org/markup-compatibility/2006" xmlns:aink="http://schemas.microsoft.com/office/drawing/2016/ink" xmlns:am3d="http://schemas.microsoft.com/office/drawing/2017/model3d" xmlns:o="urn:schemas-microsoft-com:office:office" xmlns:oel="http://schemas.microsoft.com/office/2019/extlst" xmlns:r="http://schemas.openxmlformats.org/officeDocument/2006/relationships" xmlns:m="http://schemas.openxmlformats.org/officeDocument/2006/math" xmlns:v="urn:schemas-microsoft-com:vml" xmlns:wp14="http://schemas.microsoft.com/office/word/2010/wordprocessingDrawing" xmlns:wp="http://schemas.openxmlformats.org/drawingml/2006/wordprocessingDrawing" xmlns:w10="urn:schemas-microsoft-com:office:word" xmlns:w="http://schemas.openxmlformats.org/wordprocessingml/2006/main" xmlns:w14="http://schemas.microsoft.com/office/word/2010/wordml" xmlns:w15="http://schemas.microsoft.com/office/word/2012/wordml" xmlns:w16cex="http://schemas.microsoft.com/office/word/2018/wordml/cex" xmlns:w16cid="http://schemas.microsoft.com/office/word/2016/wordml/cid" xmlns:w16="http://schemas.microsoft.com/office/word/2018/wordml" xmlns:w16sdtdh="http://schemas.microsoft.com/office/word/2020/wordml/sdtdatahash" xmlns:w16se="http://schemas.microsoft.com/office/word/2015/wordml/symex" xmlns:wpg="http://schemas.microsoft.com/office/word/2010/wordprocessingGroup" xmlns:wpi="http://schemas.microsoft.com/office/word/2010/wordprocessingInk" xmlns:wne="http://schemas.microsoft.com/office/word/2006/wordml" xmlns:wps="http://schemas.microsoft.com/office/word/2010/wordprocessingShape" mc:Ignorable="w14 w15 w16se w16cid w16 w16cex w16sdtdh wp14">
+<w:ftr xmlns:wpc="http://schemas.microsoft.com/office/word/2010/wordprocessingCanvas" xmlns:cx="http://schemas.microsoft.com/office/drawing/2014/chartex" xmlns:cx1="http://schemas.microsoft.com/office/drawing/2015/9/8/chartex" xmlns:cx2="http://schemas.microsoft.com/office/drawing/2015/10/21/chartex" xmlns:cx3="http://schemas.microsoft.com/office/drawing/2016/5/9/chartex" xmlns:cx4="http://schemas.microsoft.com/office/drawing/2016/5/10/chartex" xmlns:cx5="http://schemas.microsoft.com/office/drawing/2016/5/11/chartex" xmlns:cx6="http://schemas.microsoft.com/office/drawing/2016/5/12/chartex" xmlns:cx7="http://schemas.microsoft.com/office/drawing/2016/5/13/chartex" xmlns:cx8="http://schemas.microsoft.com/office/drawing/2016/5/14/chartex" xmlns:mc="http://schemas.openxmlformats.org/markup-compatibility/2006" xmlns:aink="http://schemas.microsoft.com/office/drawing/2016/ink" xmlns:am3d="http://schemas.microsoft.com/office/drawing/2017/model3d" xmlns:o="urn:schemas-microsoft-com:office:office" xmlns:r="http://schemas.openxmlformats.org/officeDocument/2006/relationships" xmlns:m="http://schemas.openxmlformats.org/officeDocument/2006/math" xmlns:v="urn:schemas-microsoft-com:vml" xmlns:wp14="http://schemas.microsoft.com/office/word/2010/wordprocessingDrawing" xmlns:wp="http://schemas.openxmlformats.org/drawingml/2006/wordprocessingDrawing" xmlns:w10="urn:schemas-microsoft-com:office:word" xmlns:w="http://schemas.openxmlformats.org/wordprocessingml/2006/main" xmlns:w14="http://schemas.microsoft.com/office/word/2010/wordml" xmlns:w15="http://schemas.microsoft.com/office/word/2012/wordml" xmlns:w16cid="http://schemas.microsoft.com/office/word/2016/wordml/cid" xmlns:w16se="http://schemas.microsoft.com/office/word/2015/wordml/symex" xmlns:wpg="http://schemas.microsoft.com/office/word/2010/wordprocessingGroup" xmlns:wpi="http://schemas.microsoft.com/office/word/2010/wordprocessingInk" xmlns:wne="http://schemas.microsoft.com/office/word/2006/wordml" xmlns:wps="http://schemas.microsoft.com/office/word/2010/wordprocessingShape" mc:Ignorable="w14 w15 w16se w16cid wp14">
   <w:p>
     <w:pPr>
       <w:pStyle w:val="Rodap"/>
@@ -14080,7 +16008,7 @@
 </file>
 
 <file path=word/footer2.xml><?xml version="1.0" encoding="utf-8"?>
-<w:ftr xmlns:wpc="http://schemas.microsoft.com/office/word/2010/wordprocessingCanvas" xmlns:cx="http://schemas.microsoft.com/office/drawing/2014/chartex" xmlns:cx1="http://schemas.microsoft.com/office/drawing/2015/9/8/chartex" xmlns:cx2="http://schemas.microsoft.com/office/drawing/2015/10/21/chartex" xmlns:cx3="http://schemas.microsoft.com/office/drawing/2016/5/9/chartex" xmlns:cx4="http://schemas.microsoft.com/office/drawing/2016/5/10/chartex" xmlns:cx5="http://schemas.microsoft.com/office/drawing/2016/5/11/chartex" xmlns:cx6="http://schemas.microsoft.com/office/drawing/2016/5/12/chartex" xmlns:cx7="http://schemas.microsoft.com/office/drawing/2016/5/13/chartex" xmlns:cx8="http://schemas.microsoft.com/office/drawing/2016/5/14/chartex" xmlns:mc="http://schemas.openxmlformats.org/markup-compatibility/2006" xmlns:aink="http://schemas.microsoft.com/office/drawing/2016/ink" xmlns:am3d="http://schemas.microsoft.com/office/drawing/2017/model3d" xmlns:o="urn:schemas-microsoft-com:office:office" xmlns:oel="http://schemas.microsoft.com/office/2019/extlst" xmlns:r="http://schemas.openxmlformats.org/officeDocument/2006/relationships" xmlns:m="http://schemas.openxmlformats.org/officeDocument/2006/math" xmlns:v="urn:schemas-microsoft-com:vml" xmlns:wp14="http://schemas.microsoft.com/office/word/2010/wordprocessingDrawing" xmlns:wp="http://schemas.openxmlformats.org/drawingml/2006/wordprocessingDrawing" xmlns:w10="urn:schemas-microsoft-com:office:word" xmlns:w="http://schemas.openxmlformats.org/wordprocessingml/2006/main" xmlns:w14="http://schemas.microsoft.com/office/word/2010/wordml" xmlns:w15="http://schemas.microsoft.com/office/word/2012/wordml" xmlns:w16cex="http://schemas.microsoft.com/office/word/2018/wordml/cex" xmlns:w16cid="http://schemas.microsoft.com/office/word/2016/wordml/cid" xmlns:w16="http://schemas.microsoft.com/office/word/2018/wordml" xmlns:w16sdtdh="http://schemas.microsoft.com/office/word/2020/wordml/sdtdatahash" xmlns:w16se="http://schemas.microsoft.com/office/word/2015/wordml/symex" xmlns:wpg="http://schemas.microsoft.com/office/word/2010/wordprocessingGroup" xmlns:wpi="http://schemas.microsoft.com/office/word/2010/wordprocessingInk" xmlns:wne="http://schemas.microsoft.com/office/word/2006/wordml" xmlns:wps="http://schemas.microsoft.com/office/word/2010/wordprocessingShape" mc:Ignorable="w14 w15 w16se w16cid w16 w16cex w16sdtdh wp14">
+<w:ftr xmlns:wpc="http://schemas.microsoft.com/office/word/2010/wordprocessingCanvas" xmlns:cx="http://schemas.microsoft.com/office/drawing/2014/chartex" xmlns:cx1="http://schemas.microsoft.com/office/drawing/2015/9/8/chartex" xmlns:cx2="http://schemas.microsoft.com/office/drawing/2015/10/21/chartex" xmlns:cx3="http://schemas.microsoft.com/office/drawing/2016/5/9/chartex" xmlns:cx4="http://schemas.microsoft.com/office/drawing/2016/5/10/chartex" xmlns:cx5="http://schemas.microsoft.com/office/drawing/2016/5/11/chartex" xmlns:cx6="http://schemas.microsoft.com/office/drawing/2016/5/12/chartex" xmlns:cx7="http://schemas.microsoft.com/office/drawing/2016/5/13/chartex" xmlns:cx8="http://schemas.microsoft.com/office/drawing/2016/5/14/chartex" xmlns:mc="http://schemas.openxmlformats.org/markup-compatibility/2006" xmlns:aink="http://schemas.microsoft.com/office/drawing/2016/ink" xmlns:am3d="http://schemas.microsoft.com/office/drawing/2017/model3d" xmlns:o="urn:schemas-microsoft-com:office:office" xmlns:r="http://schemas.openxmlformats.org/officeDocument/2006/relationships" xmlns:m="http://schemas.openxmlformats.org/officeDocument/2006/math" xmlns:v="urn:schemas-microsoft-com:vml" xmlns:wp14="http://schemas.microsoft.com/office/word/2010/wordprocessingDrawing" xmlns:wp="http://schemas.openxmlformats.org/drawingml/2006/wordprocessingDrawing" xmlns:w10="urn:schemas-microsoft-com:office:word" xmlns:w="http://schemas.openxmlformats.org/wordprocessingml/2006/main" xmlns:w14="http://schemas.microsoft.com/office/word/2010/wordml" xmlns:w15="http://schemas.microsoft.com/office/word/2012/wordml" xmlns:w16cid="http://schemas.microsoft.com/office/word/2016/wordml/cid" xmlns:w16se="http://schemas.microsoft.com/office/word/2015/wordml/symex" xmlns:wpg="http://schemas.microsoft.com/office/word/2010/wordprocessingGroup" xmlns:wpi="http://schemas.microsoft.com/office/word/2010/wordprocessingInk" xmlns:wne="http://schemas.microsoft.com/office/word/2006/wordml" xmlns:wps="http://schemas.microsoft.com/office/word/2010/wordprocessingShape" mc:Ignorable="w14 w15 w16se w16cid wp14">
   <w:sdt>
     <w:sdtPr>
       <w:id w:val="2071930181"/>
@@ -14089,7 +16017,6 @@
         <w:docPartUnique/>
       </w:docPartObj>
     </w:sdtPr>
-    <w:sdtEndPr/>
     <w:sdtContent>
       <w:p>
         <w:pPr>
@@ -14164,13 +16091,9 @@
               <w:docPartUnique/>
             </w:docPartObj>
           </w:sdtPr>
-          <w:sdtEndPr/>
           <w:sdtContent>
             <w:r>
-              <w:t xml:space="preserve">                                                            </w:t>
-            </w:r>
-            <w:r>
-              <w:t xml:space="preserve">              Página </w:t>
+              <w:t xml:space="preserve">                                                                          Página </w:t>
             </w:r>
             <w:r>
               <w:rPr>
@@ -14268,7 +16191,7 @@
 </file>
 
 <file path=word/footnotes.xml><?xml version="1.0" encoding="utf-8"?>
-<w:footnotes xmlns:wpc="http://schemas.microsoft.com/office/word/2010/wordprocessingCanvas" xmlns:cx="http://schemas.microsoft.com/office/drawing/2014/chartex" xmlns:cx1="http://schemas.microsoft.com/office/drawing/2015/9/8/chartex" xmlns:cx2="http://schemas.microsoft.com/office/drawing/2015/10/21/chartex" xmlns:cx3="http://schemas.microsoft.com/office/drawing/2016/5/9/chartex" xmlns:cx4="http://schemas.microsoft.com/office/drawing/2016/5/10/chartex" xmlns:cx5="http://schemas.microsoft.com/office/drawing/2016/5/11/chartex" xmlns:cx6="http://schemas.microsoft.com/office/drawing/2016/5/12/chartex" xmlns:cx7="http://schemas.microsoft.com/office/drawing/2016/5/13/chartex" xmlns:cx8="http://schemas.microsoft.com/office/drawing/2016/5/14/chartex" xmlns:mc="http://schemas.openxmlformats.org/markup-compatibility/2006" xmlns:aink="http://schemas.microsoft.com/office/drawing/2016/ink" xmlns:am3d="http://schemas.microsoft.com/office/drawing/2017/model3d" xmlns:o="urn:schemas-microsoft-com:office:office" xmlns:oel="http://schemas.microsoft.com/office/2019/extlst" xmlns:r="http://schemas.openxmlformats.org/officeDocument/2006/relationships" xmlns:m="http://schemas.openxmlformats.org/officeDocument/2006/math" xmlns:v="urn:schemas-microsoft-com:vml" xmlns:wp14="http://schemas.microsoft.com/office/word/2010/wordprocessingDrawing" xmlns:wp="http://schemas.openxmlformats.org/drawingml/2006/wordprocessingDrawing" xmlns:w10="urn:schemas-microsoft-com:office:word" xmlns:w="http://schemas.openxmlformats.org/wordprocessingml/2006/main" xmlns:w14="http://schemas.microsoft.com/office/word/2010/wordml" xmlns:w15="http://schemas.microsoft.com/office/word/2012/wordml" xmlns:w16cex="http://schemas.microsoft.com/office/word/2018/wordml/cex" xmlns:w16cid="http://schemas.microsoft.com/office/word/2016/wordml/cid" xmlns:w16="http://schemas.microsoft.com/office/word/2018/wordml" xmlns:w16sdtdh="http://schemas.microsoft.com/office/word/2020/wordml/sdtdatahash" xmlns:w16se="http://schemas.microsoft.com/office/word/2015/wordml/symex" xmlns:wpg="http://schemas.microsoft.com/office/word/2010/wordprocessingGroup" xmlns:wpi="http://schemas.microsoft.com/office/word/2010/wordprocessingInk" xmlns:wne="http://schemas.microsoft.com/office/word/2006/wordml" xmlns:wps="http://schemas.microsoft.com/office/word/2010/wordprocessingShape" mc:Ignorable="w14 w15 w16se w16cid w16 w16cex w16sdtdh wp14">
+<w:footnotes xmlns:wpc="http://schemas.microsoft.com/office/word/2010/wordprocessingCanvas" xmlns:cx="http://schemas.microsoft.com/office/drawing/2014/chartex" xmlns:cx1="http://schemas.microsoft.com/office/drawing/2015/9/8/chartex" xmlns:cx2="http://schemas.microsoft.com/office/drawing/2015/10/21/chartex" xmlns:cx3="http://schemas.microsoft.com/office/drawing/2016/5/9/chartex" xmlns:cx4="http://schemas.microsoft.com/office/drawing/2016/5/10/chartex" xmlns:cx5="http://schemas.microsoft.com/office/drawing/2016/5/11/chartex" xmlns:cx6="http://schemas.microsoft.com/office/drawing/2016/5/12/chartex" xmlns:cx7="http://schemas.microsoft.com/office/drawing/2016/5/13/chartex" xmlns:cx8="http://schemas.microsoft.com/office/drawing/2016/5/14/chartex" xmlns:mc="http://schemas.openxmlformats.org/markup-compatibility/2006" xmlns:aink="http://schemas.microsoft.com/office/drawing/2016/ink" xmlns:am3d="http://schemas.microsoft.com/office/drawing/2017/model3d" xmlns:o="urn:schemas-microsoft-com:office:office" xmlns:r="http://schemas.openxmlformats.org/officeDocument/2006/relationships" xmlns:m="http://schemas.openxmlformats.org/officeDocument/2006/math" xmlns:v="urn:schemas-microsoft-com:vml" xmlns:wp14="http://schemas.microsoft.com/office/word/2010/wordprocessingDrawing" xmlns:wp="http://schemas.openxmlformats.org/drawingml/2006/wordprocessingDrawing" xmlns:w10="urn:schemas-microsoft-com:office:word" xmlns:w="http://schemas.openxmlformats.org/wordprocessingml/2006/main" xmlns:w14="http://schemas.microsoft.com/office/word/2010/wordml" xmlns:w15="http://schemas.microsoft.com/office/word/2012/wordml" xmlns:w16cid="http://schemas.microsoft.com/office/word/2016/wordml/cid" xmlns:w16se="http://schemas.microsoft.com/office/word/2015/wordml/symex" xmlns:wpg="http://schemas.microsoft.com/office/word/2010/wordprocessingGroup" xmlns:wpi="http://schemas.microsoft.com/office/word/2010/wordprocessingInk" xmlns:wne="http://schemas.microsoft.com/office/word/2006/wordml" xmlns:wps="http://schemas.microsoft.com/office/word/2010/wordprocessingShape" mc:Ignorable="w14 w15 w16se w16cid wp14">
   <w:footnote w:type="separator" w:id="-1">
     <w:p>
       <w:r>
@@ -14287,7 +16210,7 @@
 </file>
 
 <file path=word/header1.xml><?xml version="1.0" encoding="utf-8"?>
-<w:hdr xmlns:wpc="http://schemas.microsoft.com/office/word/2010/wordprocessingCanvas" xmlns:cx="http://schemas.microsoft.com/office/drawing/2014/chartex" xmlns:cx1="http://schemas.microsoft.com/office/drawing/2015/9/8/chartex" xmlns:cx2="http://schemas.microsoft.com/office/drawing/2015/10/21/chartex" xmlns:cx3="http://schemas.microsoft.com/office/drawing/2016/5/9/chartex" xmlns:cx4="http://schemas.microsoft.com/office/drawing/2016/5/10/chartex" xmlns:cx5="http://schemas.microsoft.com/office/drawing/2016/5/11/chartex" xmlns:cx6="http://schemas.microsoft.com/office/drawing/2016/5/12/chartex" xmlns:cx7="http://schemas.microsoft.com/office/drawing/2016/5/13/chartex" xmlns:cx8="http://schemas.microsoft.com/office/drawing/2016/5/14/chartex" xmlns:mc="http://schemas.openxmlformats.org/markup-compatibility/2006" xmlns:aink="http://schemas.microsoft.com/office/drawing/2016/ink" xmlns:am3d="http://schemas.microsoft.com/office/drawing/2017/model3d" xmlns:o="urn:schemas-microsoft-com:office:office" xmlns:oel="http://schemas.microsoft.com/office/2019/extlst" xmlns:r="http://schemas.openxmlformats.org/officeDocument/2006/relationships" xmlns:m="http://schemas.openxmlformats.org/officeDocument/2006/math" xmlns:v="urn:schemas-microsoft-com:vml" xmlns:wp14="http://schemas.microsoft.com/office/word/2010/wordprocessingDrawing" xmlns:wp="http://schemas.openxmlformats.org/drawingml/2006/wordprocessingDrawing" xmlns:w10="urn:schemas-microsoft-com:office:word" xmlns:w="http://schemas.openxmlformats.org/wordprocessingml/2006/main" xmlns:w14="http://schemas.microsoft.com/office/word/2010/wordml" xmlns:w15="http://schemas.microsoft.com/office/word/2012/wordml" xmlns:w16cex="http://schemas.microsoft.com/office/word/2018/wordml/cex" xmlns:w16cid="http://schemas.microsoft.com/office/word/2016/wordml/cid" xmlns:w16="http://schemas.microsoft.com/office/word/2018/wordml" xmlns:w16sdtdh="http://schemas.microsoft.com/office/word/2020/wordml/sdtdatahash" xmlns:w16se="http://schemas.microsoft.com/office/word/2015/wordml/symex" xmlns:wpg="http://schemas.microsoft.com/office/word/2010/wordprocessingGroup" xmlns:wpi="http://schemas.microsoft.com/office/word/2010/wordprocessingInk" xmlns:wne="http://schemas.microsoft.com/office/word/2006/wordml" xmlns:wps="http://schemas.microsoft.com/office/word/2010/wordprocessingShape" mc:Ignorable="w14 w15 w16se w16cid w16 w16cex w16sdtdh wp14">
+<w:hdr xmlns:wpc="http://schemas.microsoft.com/office/word/2010/wordprocessingCanvas" xmlns:cx="http://schemas.microsoft.com/office/drawing/2014/chartex" xmlns:cx1="http://schemas.microsoft.com/office/drawing/2015/9/8/chartex" xmlns:cx2="http://schemas.microsoft.com/office/drawing/2015/10/21/chartex" xmlns:cx3="http://schemas.microsoft.com/office/drawing/2016/5/9/chartex" xmlns:cx4="http://schemas.microsoft.com/office/drawing/2016/5/10/chartex" xmlns:cx5="http://schemas.microsoft.com/office/drawing/2016/5/11/chartex" xmlns:cx6="http://schemas.microsoft.com/office/drawing/2016/5/12/chartex" xmlns:cx7="http://schemas.microsoft.com/office/drawing/2016/5/13/chartex" xmlns:cx8="http://schemas.microsoft.com/office/drawing/2016/5/14/chartex" xmlns:mc="http://schemas.openxmlformats.org/markup-compatibility/2006" xmlns:aink="http://schemas.microsoft.com/office/drawing/2016/ink" xmlns:am3d="http://schemas.microsoft.com/office/drawing/2017/model3d" xmlns:o="urn:schemas-microsoft-com:office:office" xmlns:r="http://schemas.openxmlformats.org/officeDocument/2006/relationships" xmlns:m="http://schemas.openxmlformats.org/officeDocument/2006/math" xmlns:v="urn:schemas-microsoft-com:vml" xmlns:wp14="http://schemas.microsoft.com/office/word/2010/wordprocessingDrawing" xmlns:wp="http://schemas.openxmlformats.org/drawingml/2006/wordprocessingDrawing" xmlns:w10="urn:schemas-microsoft-com:office:word" xmlns:w="http://schemas.openxmlformats.org/wordprocessingml/2006/main" xmlns:w14="http://schemas.microsoft.com/office/word/2010/wordml" xmlns:w15="http://schemas.microsoft.com/office/word/2012/wordml" xmlns:w16cid="http://schemas.microsoft.com/office/word/2016/wordml/cid" xmlns:w16se="http://schemas.microsoft.com/office/word/2015/wordml/symex" xmlns:wpg="http://schemas.microsoft.com/office/word/2010/wordprocessingGroup" xmlns:wpi="http://schemas.microsoft.com/office/word/2010/wordprocessingInk" xmlns:wne="http://schemas.microsoft.com/office/word/2006/wordml" xmlns:wps="http://schemas.microsoft.com/office/word/2010/wordprocessingShape" mc:Ignorable="w14 w15 w16se w16cid wp14">
   <w:p>
     <w:pPr>
       <w:pStyle w:val="Cabealho"/>
@@ -14297,7 +16220,7 @@
 </file>
 
 <file path=word/numbering.xml><?xml version="1.0" encoding="utf-8"?>
-<w:numbering xmlns:wpc="http://schemas.microsoft.com/office/word/2010/wordprocessingCanvas" xmlns:cx="http://schemas.microsoft.com/office/drawing/2014/chartex" xmlns:cx1="http://schemas.microsoft.com/office/drawing/2015/9/8/chartex" xmlns:cx2="http://schemas.microsoft.com/office/drawing/2015/10/21/chartex" xmlns:cx3="http://schemas.microsoft.com/office/drawing/2016/5/9/chartex" xmlns:cx4="http://schemas.microsoft.com/office/drawing/2016/5/10/chartex" xmlns:cx5="http://schemas.microsoft.com/office/drawing/2016/5/11/chartex" xmlns:cx6="http://schemas.microsoft.com/office/drawing/2016/5/12/chartex" xmlns:cx7="http://schemas.microsoft.com/office/drawing/2016/5/13/chartex" xmlns:cx8="http://schemas.microsoft.com/office/drawing/2016/5/14/chartex" xmlns:mc="http://schemas.openxmlformats.org/markup-compatibility/2006" xmlns:aink="http://schemas.microsoft.com/office/drawing/2016/ink" xmlns:am3d="http://schemas.microsoft.com/office/drawing/2017/model3d" xmlns:o="urn:schemas-microsoft-com:office:office" xmlns:oel="http://schemas.microsoft.com/office/2019/extlst" xmlns:r="http://schemas.openxmlformats.org/officeDocument/2006/relationships" xmlns:m="http://schemas.openxmlformats.org/officeDocument/2006/math" xmlns:v="urn:schemas-microsoft-com:vml" xmlns:wp14="http://schemas.microsoft.com/office/word/2010/wordprocessingDrawing" xmlns:wp="http://schemas.openxmlformats.org/drawingml/2006/wordprocessingDrawing" xmlns:w10="urn:schemas-microsoft-com:office:word" xmlns:w="http://schemas.openxmlformats.org/wordprocessingml/2006/main" xmlns:w14="http://schemas.microsoft.com/office/word/2010/wordml" xmlns:w15="http://schemas.microsoft.com/office/word/2012/wordml" xmlns:w16cex="http://schemas.microsoft.com/office/word/2018/wordml/cex" xmlns:w16cid="http://schemas.microsoft.com/office/word/2016/wordml/cid" xmlns:w16="http://schemas.microsoft.com/office/word/2018/wordml" xmlns:w16sdtdh="http://schemas.microsoft.com/office/word/2020/wordml/sdtdatahash" xmlns:w16se="http://schemas.microsoft.com/office/word/2015/wordml/symex" xmlns:wpg="http://schemas.microsoft.com/office/word/2010/wordprocessingGroup" xmlns:wpi="http://schemas.microsoft.com/office/word/2010/wordprocessingInk" xmlns:wne="http://schemas.microsoft.com/office/word/2006/wordml" xmlns:wps="http://schemas.microsoft.com/office/word/2010/wordprocessingShape" mc:Ignorable="w14 w15 w16se w16cid w16 w16cex w16sdtdh wp14">
+<w:numbering xmlns:wpc="http://schemas.microsoft.com/office/word/2010/wordprocessingCanvas" xmlns:cx="http://schemas.microsoft.com/office/drawing/2014/chartex" xmlns:cx1="http://schemas.microsoft.com/office/drawing/2015/9/8/chartex" xmlns:cx2="http://schemas.microsoft.com/office/drawing/2015/10/21/chartex" xmlns:cx3="http://schemas.microsoft.com/office/drawing/2016/5/9/chartex" xmlns:cx4="http://schemas.microsoft.com/office/drawing/2016/5/10/chartex" xmlns:cx5="http://schemas.microsoft.com/office/drawing/2016/5/11/chartex" xmlns:cx6="http://schemas.microsoft.com/office/drawing/2016/5/12/chartex" xmlns:cx7="http://schemas.microsoft.com/office/drawing/2016/5/13/chartex" xmlns:cx8="http://schemas.microsoft.com/office/drawing/2016/5/14/chartex" xmlns:mc="http://schemas.openxmlformats.org/markup-compatibility/2006" xmlns:aink="http://schemas.microsoft.com/office/drawing/2016/ink" xmlns:am3d="http://schemas.microsoft.com/office/drawing/2017/model3d" xmlns:o="urn:schemas-microsoft-com:office:office" xmlns:r="http://schemas.openxmlformats.org/officeDocument/2006/relationships" xmlns:m="http://schemas.openxmlformats.org/officeDocument/2006/math" xmlns:v="urn:schemas-microsoft-com:vml" xmlns:wp14="http://schemas.microsoft.com/office/word/2010/wordprocessingDrawing" xmlns:wp="http://schemas.openxmlformats.org/drawingml/2006/wordprocessingDrawing" xmlns:w10="urn:schemas-microsoft-com:office:word" xmlns:w="http://schemas.openxmlformats.org/wordprocessingml/2006/main" xmlns:w14="http://schemas.microsoft.com/office/word/2010/wordml" xmlns:w15="http://schemas.microsoft.com/office/word/2012/wordml" xmlns:w16cid="http://schemas.microsoft.com/office/word/2016/wordml/cid" xmlns:w16se="http://schemas.microsoft.com/office/word/2015/wordml/symex" xmlns:wpg="http://schemas.microsoft.com/office/word/2010/wordprocessingGroup" xmlns:wpi="http://schemas.microsoft.com/office/word/2010/wordprocessingInk" xmlns:wne="http://schemas.microsoft.com/office/word/2006/wordml" xmlns:wps="http://schemas.microsoft.com/office/word/2010/wordprocessingShape" mc:Ignorable="w14 w15 w16se w16cid wp14">
   <w:abstractNum w:abstractNumId="0" w15:restartNumberingAfterBreak="0">
     <w:nsid w:val="033B1D64"/>
     <w:multiLevelType w:val="hybridMultilevel"/>
@@ -14477,6 +16400,119 @@
     </w:lvl>
   </w:abstractNum>
   <w:abstractNum w:abstractNumId="2" w15:restartNumberingAfterBreak="0">
+    <w:nsid w:val="13B82FF0"/>
+    <w:multiLevelType w:val="hybridMultilevel"/>
+    <w:tmpl w:val="E4DA1FB2"/>
+    <w:lvl w:ilvl="0" w:tplc="08160001">
+      <w:start w:val="1"/>
+      <w:numFmt w:val="bullet"/>
+      <w:lvlText w:val=""/>
+      <w:lvlJc w:val="left"/>
+      <w:pPr>
+        <w:ind w:left="1425" w:hanging="360"/>
+      </w:pPr>
+      <w:rPr>
+        <w:rFonts w:ascii="Symbol" w:hAnsi="Symbol" w:hint="default"/>
+      </w:rPr>
+    </w:lvl>
+    <w:lvl w:ilvl="1" w:tplc="08160003" w:tentative="1">
+      <w:start w:val="1"/>
+      <w:numFmt w:val="bullet"/>
+      <w:lvlText w:val="o"/>
+      <w:lvlJc w:val="left"/>
+      <w:pPr>
+        <w:ind w:left="2145" w:hanging="360"/>
+      </w:pPr>
+      <w:rPr>
+        <w:rFonts w:ascii="Courier New" w:hAnsi="Courier New" w:cs="Courier New" w:hint="default"/>
+      </w:rPr>
+    </w:lvl>
+    <w:lvl w:ilvl="2" w:tplc="08160005" w:tentative="1">
+      <w:start w:val="1"/>
+      <w:numFmt w:val="bullet"/>
+      <w:lvlText w:val=""/>
+      <w:lvlJc w:val="left"/>
+      <w:pPr>
+        <w:ind w:left="2865" w:hanging="360"/>
+      </w:pPr>
+      <w:rPr>
+        <w:rFonts w:ascii="Wingdings" w:hAnsi="Wingdings" w:hint="default"/>
+      </w:rPr>
+    </w:lvl>
+    <w:lvl w:ilvl="3" w:tplc="08160001" w:tentative="1">
+      <w:start w:val="1"/>
+      <w:numFmt w:val="bullet"/>
+      <w:lvlText w:val=""/>
+      <w:lvlJc w:val="left"/>
+      <w:pPr>
+        <w:ind w:left="3585" w:hanging="360"/>
+      </w:pPr>
+      <w:rPr>
+        <w:rFonts w:ascii="Symbol" w:hAnsi="Symbol" w:hint="default"/>
+      </w:rPr>
+    </w:lvl>
+    <w:lvl w:ilvl="4" w:tplc="08160003" w:tentative="1">
+      <w:start w:val="1"/>
+      <w:numFmt w:val="bullet"/>
+      <w:lvlText w:val="o"/>
+      <w:lvlJc w:val="left"/>
+      <w:pPr>
+        <w:ind w:left="4305" w:hanging="360"/>
+      </w:pPr>
+      <w:rPr>
+        <w:rFonts w:ascii="Courier New" w:hAnsi="Courier New" w:cs="Courier New" w:hint="default"/>
+      </w:rPr>
+    </w:lvl>
+    <w:lvl w:ilvl="5" w:tplc="08160005" w:tentative="1">
+      <w:start w:val="1"/>
+      <w:numFmt w:val="bullet"/>
+      <w:lvlText w:val=""/>
+      <w:lvlJc w:val="left"/>
+      <w:pPr>
+        <w:ind w:left="5025" w:hanging="360"/>
+      </w:pPr>
+      <w:rPr>
+        <w:rFonts w:ascii="Wingdings" w:hAnsi="Wingdings" w:hint="default"/>
+      </w:rPr>
+    </w:lvl>
+    <w:lvl w:ilvl="6" w:tplc="08160001" w:tentative="1">
+      <w:start w:val="1"/>
+      <w:numFmt w:val="bullet"/>
+      <w:lvlText w:val=""/>
+      <w:lvlJc w:val="left"/>
+      <w:pPr>
+        <w:ind w:left="5745" w:hanging="360"/>
+      </w:pPr>
+      <w:rPr>
+        <w:rFonts w:ascii="Symbol" w:hAnsi="Symbol" w:hint="default"/>
+      </w:rPr>
+    </w:lvl>
+    <w:lvl w:ilvl="7" w:tplc="08160003" w:tentative="1">
+      <w:start w:val="1"/>
+      <w:numFmt w:val="bullet"/>
+      <w:lvlText w:val="o"/>
+      <w:lvlJc w:val="left"/>
+      <w:pPr>
+        <w:ind w:left="6465" w:hanging="360"/>
+      </w:pPr>
+      <w:rPr>
+        <w:rFonts w:ascii="Courier New" w:hAnsi="Courier New" w:cs="Courier New" w:hint="default"/>
+      </w:rPr>
+    </w:lvl>
+    <w:lvl w:ilvl="8" w:tplc="08160005" w:tentative="1">
+      <w:start w:val="1"/>
+      <w:numFmt w:val="bullet"/>
+      <w:lvlText w:val=""/>
+      <w:lvlJc w:val="left"/>
+      <w:pPr>
+        <w:ind w:left="7185" w:hanging="360"/>
+      </w:pPr>
+      <w:rPr>
+        <w:rFonts w:ascii="Wingdings" w:hAnsi="Wingdings" w:hint="default"/>
+      </w:rPr>
+    </w:lvl>
+  </w:abstractNum>
+  <w:abstractNum w:abstractNumId="3" w15:restartNumberingAfterBreak="0">
     <w:nsid w:val="19F57BF9"/>
     <w:multiLevelType w:val="hybridMultilevel"/>
     <w:tmpl w:val="C01A2A7E"/>
@@ -14565,7 +16601,7 @@
       </w:pPr>
     </w:lvl>
   </w:abstractNum>
-  <w:abstractNum w:abstractNumId="3" w15:restartNumberingAfterBreak="0">
+  <w:abstractNum w:abstractNumId="4" w15:restartNumberingAfterBreak="0">
     <w:nsid w:val="1AF142CE"/>
     <w:multiLevelType w:val="hybridMultilevel"/>
     <w:tmpl w:val="77486102"/>
@@ -14678,7 +16714,7 @@
       </w:rPr>
     </w:lvl>
   </w:abstractNum>
-  <w:abstractNum w:abstractNumId="4" w15:restartNumberingAfterBreak="0">
+  <w:abstractNum w:abstractNumId="5" w15:restartNumberingAfterBreak="0">
     <w:nsid w:val="2CA167CF"/>
     <w:multiLevelType w:val="hybridMultilevel"/>
     <w:tmpl w:val="95C2C98A"/>
@@ -14767,7 +16803,7 @@
       </w:pPr>
     </w:lvl>
   </w:abstractNum>
-  <w:abstractNum w:abstractNumId="5" w15:restartNumberingAfterBreak="0">
+  <w:abstractNum w:abstractNumId="6" w15:restartNumberingAfterBreak="0">
     <w:nsid w:val="2CDD5DDE"/>
     <w:multiLevelType w:val="hybridMultilevel"/>
     <w:tmpl w:val="D27C5AB2"/>
@@ -14856,7 +16892,7 @@
       </w:pPr>
     </w:lvl>
   </w:abstractNum>
-  <w:abstractNum w:abstractNumId="6" w15:restartNumberingAfterBreak="0">
+  <w:abstractNum w:abstractNumId="7" w15:restartNumberingAfterBreak="0">
     <w:nsid w:val="2DB951C3"/>
     <w:multiLevelType w:val="hybridMultilevel"/>
     <w:tmpl w:val="F2006FAA"/>
@@ -14945,7 +16981,7 @@
       </w:pPr>
     </w:lvl>
   </w:abstractNum>
-  <w:abstractNum w:abstractNumId="7" w15:restartNumberingAfterBreak="0">
+  <w:abstractNum w:abstractNumId="8" w15:restartNumberingAfterBreak="0">
     <w:nsid w:val="2FC009C9"/>
     <w:multiLevelType w:val="hybridMultilevel"/>
     <w:tmpl w:val="4A70404A"/>
@@ -15058,7 +17094,7 @@
       </w:rPr>
     </w:lvl>
   </w:abstractNum>
-  <w:abstractNum w:abstractNumId="8" w15:restartNumberingAfterBreak="0">
+  <w:abstractNum w:abstractNumId="9" w15:restartNumberingAfterBreak="0">
     <w:nsid w:val="35250DC6"/>
     <w:multiLevelType w:val="hybridMultilevel"/>
     <w:tmpl w:val="1B2E197C"/>
@@ -15171,7 +17207,7 @@
       </w:rPr>
     </w:lvl>
   </w:abstractNum>
-  <w:abstractNum w:abstractNumId="9" w15:restartNumberingAfterBreak="0">
+  <w:abstractNum w:abstractNumId="10" w15:restartNumberingAfterBreak="0">
     <w:nsid w:val="3D7F006E"/>
     <w:multiLevelType w:val="hybridMultilevel"/>
     <w:tmpl w:val="32DC94D4"/>
@@ -15260,7 +17296,7 @@
       </w:pPr>
     </w:lvl>
   </w:abstractNum>
-  <w:abstractNum w:abstractNumId="10" w15:restartNumberingAfterBreak="0">
+  <w:abstractNum w:abstractNumId="11" w15:restartNumberingAfterBreak="0">
     <w:nsid w:val="40AA07A1"/>
     <w:multiLevelType w:val="multilevel"/>
     <w:tmpl w:val="7E68E422"/>
@@ -15374,7 +17410,7 @@
       </w:rPr>
     </w:lvl>
   </w:abstractNum>
-  <w:abstractNum w:abstractNumId="11" w15:restartNumberingAfterBreak="0">
+  <w:abstractNum w:abstractNumId="12" w15:restartNumberingAfterBreak="0">
     <w:nsid w:val="4C494EAF"/>
     <w:multiLevelType w:val="hybridMultilevel"/>
     <w:tmpl w:val="BE0204BC"/>
@@ -15463,7 +17499,7 @@
       </w:pPr>
     </w:lvl>
   </w:abstractNum>
-  <w:abstractNum w:abstractNumId="12" w15:restartNumberingAfterBreak="0">
+  <w:abstractNum w:abstractNumId="13" w15:restartNumberingAfterBreak="0">
     <w:nsid w:val="56F8252E"/>
     <w:multiLevelType w:val="multilevel"/>
     <w:tmpl w:val="5FFCA586"/>
@@ -15558,7 +17594,7 @@
       </w:pPr>
     </w:lvl>
   </w:abstractNum>
-  <w:abstractNum w:abstractNumId="13" w15:restartNumberingAfterBreak="0">
+  <w:abstractNum w:abstractNumId="14" w15:restartNumberingAfterBreak="0">
     <w:nsid w:val="57727338"/>
     <w:multiLevelType w:val="hybridMultilevel"/>
     <w:tmpl w:val="F72850BA"/>
@@ -15671,7 +17707,7 @@
       </w:rPr>
     </w:lvl>
   </w:abstractNum>
-  <w:abstractNum w:abstractNumId="14" w15:restartNumberingAfterBreak="0">
+  <w:abstractNum w:abstractNumId="15" w15:restartNumberingAfterBreak="0">
     <w:nsid w:val="5B0F18B6"/>
     <w:multiLevelType w:val="hybridMultilevel"/>
     <w:tmpl w:val="4D181508"/>
@@ -15784,7 +17820,7 @@
       </w:rPr>
     </w:lvl>
   </w:abstractNum>
-  <w:abstractNum w:abstractNumId="15" w15:restartNumberingAfterBreak="0">
+  <w:abstractNum w:abstractNumId="16" w15:restartNumberingAfterBreak="0">
     <w:nsid w:val="5B7F5424"/>
     <w:multiLevelType w:val="hybridMultilevel"/>
     <w:tmpl w:val="2F08BE48"/>
@@ -15872,7 +17908,7 @@
       </w:pPr>
     </w:lvl>
   </w:abstractNum>
-  <w:abstractNum w:abstractNumId="16" w15:restartNumberingAfterBreak="0">
+  <w:abstractNum w:abstractNumId="17" w15:restartNumberingAfterBreak="0">
     <w:nsid w:val="6C750030"/>
     <w:multiLevelType w:val="hybridMultilevel"/>
     <w:tmpl w:val="B6D0BC3E"/>
@@ -15961,7 +17997,233 @@
       </w:pPr>
     </w:lvl>
   </w:abstractNum>
-  <w:abstractNum w:abstractNumId="17" w15:restartNumberingAfterBreak="0">
+  <w:abstractNum w:abstractNumId="18" w15:restartNumberingAfterBreak="0">
+    <w:nsid w:val="71E12284"/>
+    <w:multiLevelType w:val="hybridMultilevel"/>
+    <w:tmpl w:val="A5D41FEE"/>
+    <w:lvl w:ilvl="0" w:tplc="08160001">
+      <w:start w:val="1"/>
+      <w:numFmt w:val="bullet"/>
+      <w:lvlText w:val=""/>
+      <w:lvlJc w:val="left"/>
+      <w:pPr>
+        <w:ind w:left="1425" w:hanging="360"/>
+      </w:pPr>
+      <w:rPr>
+        <w:rFonts w:ascii="Symbol" w:hAnsi="Symbol" w:hint="default"/>
+      </w:rPr>
+    </w:lvl>
+    <w:lvl w:ilvl="1" w:tplc="08160003" w:tentative="1">
+      <w:start w:val="1"/>
+      <w:numFmt w:val="bullet"/>
+      <w:lvlText w:val="o"/>
+      <w:lvlJc w:val="left"/>
+      <w:pPr>
+        <w:ind w:left="2145" w:hanging="360"/>
+      </w:pPr>
+      <w:rPr>
+        <w:rFonts w:ascii="Courier New" w:hAnsi="Courier New" w:cs="Courier New" w:hint="default"/>
+      </w:rPr>
+    </w:lvl>
+    <w:lvl w:ilvl="2" w:tplc="08160005" w:tentative="1">
+      <w:start w:val="1"/>
+      <w:numFmt w:val="bullet"/>
+      <w:lvlText w:val=""/>
+      <w:lvlJc w:val="left"/>
+      <w:pPr>
+        <w:ind w:left="2865" w:hanging="360"/>
+      </w:pPr>
+      <w:rPr>
+        <w:rFonts w:ascii="Wingdings" w:hAnsi="Wingdings" w:hint="default"/>
+      </w:rPr>
+    </w:lvl>
+    <w:lvl w:ilvl="3" w:tplc="08160001" w:tentative="1">
+      <w:start w:val="1"/>
+      <w:numFmt w:val="bullet"/>
+      <w:lvlText w:val=""/>
+      <w:lvlJc w:val="left"/>
+      <w:pPr>
+        <w:ind w:left="3585" w:hanging="360"/>
+      </w:pPr>
+      <w:rPr>
+        <w:rFonts w:ascii="Symbol" w:hAnsi="Symbol" w:hint="default"/>
+      </w:rPr>
+    </w:lvl>
+    <w:lvl w:ilvl="4" w:tplc="08160003" w:tentative="1">
+      <w:start w:val="1"/>
+      <w:numFmt w:val="bullet"/>
+      <w:lvlText w:val="o"/>
+      <w:lvlJc w:val="left"/>
+      <w:pPr>
+        <w:ind w:left="4305" w:hanging="360"/>
+      </w:pPr>
+      <w:rPr>
+        <w:rFonts w:ascii="Courier New" w:hAnsi="Courier New" w:cs="Courier New" w:hint="default"/>
+      </w:rPr>
+    </w:lvl>
+    <w:lvl w:ilvl="5" w:tplc="08160005" w:tentative="1">
+      <w:start w:val="1"/>
+      <w:numFmt w:val="bullet"/>
+      <w:lvlText w:val=""/>
+      <w:lvlJc w:val="left"/>
+      <w:pPr>
+        <w:ind w:left="5025" w:hanging="360"/>
+      </w:pPr>
+      <w:rPr>
+        <w:rFonts w:ascii="Wingdings" w:hAnsi="Wingdings" w:hint="default"/>
+      </w:rPr>
+    </w:lvl>
+    <w:lvl w:ilvl="6" w:tplc="08160001" w:tentative="1">
+      <w:start w:val="1"/>
+      <w:numFmt w:val="bullet"/>
+      <w:lvlText w:val=""/>
+      <w:lvlJc w:val="left"/>
+      <w:pPr>
+        <w:ind w:left="5745" w:hanging="360"/>
+      </w:pPr>
+      <w:rPr>
+        <w:rFonts w:ascii="Symbol" w:hAnsi="Symbol" w:hint="default"/>
+      </w:rPr>
+    </w:lvl>
+    <w:lvl w:ilvl="7" w:tplc="08160003" w:tentative="1">
+      <w:start w:val="1"/>
+      <w:numFmt w:val="bullet"/>
+      <w:lvlText w:val="o"/>
+      <w:lvlJc w:val="left"/>
+      <w:pPr>
+        <w:ind w:left="6465" w:hanging="360"/>
+      </w:pPr>
+      <w:rPr>
+        <w:rFonts w:ascii="Courier New" w:hAnsi="Courier New" w:cs="Courier New" w:hint="default"/>
+      </w:rPr>
+    </w:lvl>
+    <w:lvl w:ilvl="8" w:tplc="08160005" w:tentative="1">
+      <w:start w:val="1"/>
+      <w:numFmt w:val="bullet"/>
+      <w:lvlText w:val=""/>
+      <w:lvlJc w:val="left"/>
+      <w:pPr>
+        <w:ind w:left="7185" w:hanging="360"/>
+      </w:pPr>
+      <w:rPr>
+        <w:rFonts w:ascii="Wingdings" w:hAnsi="Wingdings" w:hint="default"/>
+      </w:rPr>
+    </w:lvl>
+  </w:abstractNum>
+  <w:abstractNum w:abstractNumId="19" w15:restartNumberingAfterBreak="0">
+    <w:nsid w:val="73DB5C82"/>
+    <w:multiLevelType w:val="hybridMultilevel"/>
+    <w:tmpl w:val="7DF45CB0"/>
+    <w:lvl w:ilvl="0" w:tplc="08160001">
+      <w:start w:val="1"/>
+      <w:numFmt w:val="bullet"/>
+      <w:lvlText w:val=""/>
+      <w:lvlJc w:val="left"/>
+      <w:pPr>
+        <w:ind w:left="1068" w:hanging="360"/>
+      </w:pPr>
+      <w:rPr>
+        <w:rFonts w:ascii="Symbol" w:hAnsi="Symbol" w:hint="default"/>
+      </w:rPr>
+    </w:lvl>
+    <w:lvl w:ilvl="1" w:tplc="08160003" w:tentative="1">
+      <w:start w:val="1"/>
+      <w:numFmt w:val="bullet"/>
+      <w:lvlText w:val="o"/>
+      <w:lvlJc w:val="left"/>
+      <w:pPr>
+        <w:ind w:left="1788" w:hanging="360"/>
+      </w:pPr>
+      <w:rPr>
+        <w:rFonts w:ascii="Courier New" w:hAnsi="Courier New" w:cs="Courier New" w:hint="default"/>
+      </w:rPr>
+    </w:lvl>
+    <w:lvl w:ilvl="2" w:tplc="08160005" w:tentative="1">
+      <w:start w:val="1"/>
+      <w:numFmt w:val="bullet"/>
+      <w:lvlText w:val=""/>
+      <w:lvlJc w:val="left"/>
+      <w:pPr>
+        <w:ind w:left="2508" w:hanging="360"/>
+      </w:pPr>
+      <w:rPr>
+        <w:rFonts w:ascii="Wingdings" w:hAnsi="Wingdings" w:hint="default"/>
+      </w:rPr>
+    </w:lvl>
+    <w:lvl w:ilvl="3" w:tplc="08160001" w:tentative="1">
+      <w:start w:val="1"/>
+      <w:numFmt w:val="bullet"/>
+      <w:lvlText w:val=""/>
+      <w:lvlJc w:val="left"/>
+      <w:pPr>
+        <w:ind w:left="3228" w:hanging="360"/>
+      </w:pPr>
+      <w:rPr>
+        <w:rFonts w:ascii="Symbol" w:hAnsi="Symbol" w:hint="default"/>
+      </w:rPr>
+    </w:lvl>
+    <w:lvl w:ilvl="4" w:tplc="08160003" w:tentative="1">
+      <w:start w:val="1"/>
+      <w:numFmt w:val="bullet"/>
+      <w:lvlText w:val="o"/>
+      <w:lvlJc w:val="left"/>
+      <w:pPr>
+        <w:ind w:left="3948" w:hanging="360"/>
+      </w:pPr>
+      <w:rPr>
+        <w:rFonts w:ascii="Courier New" w:hAnsi="Courier New" w:cs="Courier New" w:hint="default"/>
+      </w:rPr>
+    </w:lvl>
+    <w:lvl w:ilvl="5" w:tplc="08160005" w:tentative="1">
+      <w:start w:val="1"/>
+      <w:numFmt w:val="bullet"/>
+      <w:lvlText w:val=""/>
+      <w:lvlJc w:val="left"/>
+      <w:pPr>
+        <w:ind w:left="4668" w:hanging="360"/>
+      </w:pPr>
+      <w:rPr>
+        <w:rFonts w:ascii="Wingdings" w:hAnsi="Wingdings" w:hint="default"/>
+      </w:rPr>
+    </w:lvl>
+    <w:lvl w:ilvl="6" w:tplc="08160001" w:tentative="1">
+      <w:start w:val="1"/>
+      <w:numFmt w:val="bullet"/>
+      <w:lvlText w:val=""/>
+      <w:lvlJc w:val="left"/>
+      <w:pPr>
+        <w:ind w:left="5388" w:hanging="360"/>
+      </w:pPr>
+      <w:rPr>
+        <w:rFonts w:ascii="Symbol" w:hAnsi="Symbol" w:hint="default"/>
+      </w:rPr>
+    </w:lvl>
+    <w:lvl w:ilvl="7" w:tplc="08160003" w:tentative="1">
+      <w:start w:val="1"/>
+      <w:numFmt w:val="bullet"/>
+      <w:lvlText w:val="o"/>
+      <w:lvlJc w:val="left"/>
+      <w:pPr>
+        <w:ind w:left="6108" w:hanging="360"/>
+      </w:pPr>
+      <w:rPr>
+        <w:rFonts w:ascii="Courier New" w:hAnsi="Courier New" w:cs="Courier New" w:hint="default"/>
+      </w:rPr>
+    </w:lvl>
+    <w:lvl w:ilvl="8" w:tplc="08160005" w:tentative="1">
+      <w:start w:val="1"/>
+      <w:numFmt w:val="bullet"/>
+      <w:lvlText w:val=""/>
+      <w:lvlJc w:val="left"/>
+      <w:pPr>
+        <w:ind w:left="6828" w:hanging="360"/>
+      </w:pPr>
+      <w:rPr>
+        <w:rFonts w:ascii="Wingdings" w:hAnsi="Wingdings" w:hint="default"/>
+      </w:rPr>
+    </w:lvl>
+  </w:abstractNum>
+  <w:abstractNum w:abstractNumId="20" w15:restartNumberingAfterBreak="0">
     <w:nsid w:val="77D44B5A"/>
     <w:multiLevelType w:val="hybridMultilevel"/>
     <w:tmpl w:val="1AA0C640"/>
@@ -16050,7 +18312,7 @@
       </w:pPr>
     </w:lvl>
   </w:abstractNum>
-  <w:abstractNum w:abstractNumId="18" w15:restartNumberingAfterBreak="0">
+  <w:abstractNum w:abstractNumId="21" w15:restartNumberingAfterBreak="0">
     <w:nsid w:val="78633291"/>
     <w:multiLevelType w:val="hybridMultilevel"/>
     <w:tmpl w:val="4E6C0242"/>
@@ -16139,7 +18401,7 @@
       </w:pPr>
     </w:lvl>
   </w:abstractNum>
-  <w:abstractNum w:abstractNumId="19" w15:restartNumberingAfterBreak="0">
+  <w:abstractNum w:abstractNumId="22" w15:restartNumberingAfterBreak="0">
     <w:nsid w:val="7F040BEF"/>
     <w:multiLevelType w:val="hybridMultilevel"/>
     <w:tmpl w:val="F7DEB53A"/>
@@ -16252,7 +18514,7 @@
       </w:rPr>
     </w:lvl>
   </w:abstractNum>
-  <w:abstractNum w:abstractNumId="20" w15:restartNumberingAfterBreak="0">
+  <w:abstractNum w:abstractNumId="23" w15:restartNumberingAfterBreak="0">
     <w:nsid w:val="7F3155BC"/>
     <w:multiLevelType w:val="hybridMultilevel"/>
     <w:tmpl w:val="997CA6F4"/>
@@ -16341,75 +18603,84 @@
       </w:pPr>
     </w:lvl>
   </w:abstractNum>
-  <w:num w:numId="1" w16cid:durableId="274945660">
+  <w:num w:numId="1">
+    <w:abstractNumId w:val="11"/>
+  </w:num>
+  <w:num w:numId="2">
+    <w:abstractNumId w:val="16"/>
+  </w:num>
+  <w:num w:numId="3">
+    <w:abstractNumId w:val="13"/>
+  </w:num>
+  <w:num w:numId="4">
+    <w:abstractNumId w:val="14"/>
+  </w:num>
+  <w:num w:numId="5">
+    <w:abstractNumId w:val="15"/>
+  </w:num>
+  <w:num w:numId="6">
+    <w:abstractNumId w:val="4"/>
+  </w:num>
+  <w:num w:numId="7">
+    <w:abstractNumId w:val="8"/>
+  </w:num>
+  <w:num w:numId="8">
+    <w:abstractNumId w:val="9"/>
+  </w:num>
+  <w:num w:numId="9">
     <w:abstractNumId w:val="10"/>
   </w:num>
-  <w:num w:numId="2" w16cid:durableId="540284225">
-    <w:abstractNumId w:val="15"/>
+  <w:num w:numId="10">
+    <w:abstractNumId w:val="1"/>
   </w:num>
-  <w:num w:numId="3" w16cid:durableId="1363434330">
+  <w:num w:numId="11">
+    <w:abstractNumId w:val="3"/>
+  </w:num>
+  <w:num w:numId="12">
     <w:abstractNumId w:val="12"/>
   </w:num>
-  <w:num w:numId="4" w16cid:durableId="968166831">
-    <w:abstractNumId w:val="13"/>
+  <w:num w:numId="13">
+    <w:abstractNumId w:val="20"/>
   </w:num>
-  <w:num w:numId="5" w16cid:durableId="1068652566">
-    <w:abstractNumId w:val="14"/>
+  <w:num w:numId="14">
+    <w:abstractNumId w:val="23"/>
   </w:num>
-  <w:num w:numId="6" w16cid:durableId="1900243924">
-    <w:abstractNumId w:val="3"/>
-  </w:num>
-  <w:num w:numId="7" w16cid:durableId="255401366">
+  <w:num w:numId="15">
     <w:abstractNumId w:val="7"/>
   </w:num>
-  <w:num w:numId="8" w16cid:durableId="574517222">
-    <w:abstractNumId w:val="8"/>
+  <w:num w:numId="16">
+    <w:abstractNumId w:val="5"/>
   </w:num>
-  <w:num w:numId="9" w16cid:durableId="1139999751">
-    <w:abstractNumId w:val="9"/>
+  <w:num w:numId="17">
+    <w:abstractNumId w:val="6"/>
   </w:num>
-  <w:num w:numId="10" w16cid:durableId="1586183799">
-    <w:abstractNumId w:val="1"/>
+  <w:num w:numId="18">
+    <w:abstractNumId w:val="21"/>
   </w:num>
-  <w:num w:numId="11" w16cid:durableId="530845578">
+  <w:num w:numId="19">
+    <w:abstractNumId w:val="0"/>
+  </w:num>
+  <w:num w:numId="20">
+    <w:abstractNumId w:val="17"/>
+  </w:num>
+  <w:num w:numId="21">
+    <w:abstractNumId w:val="22"/>
+  </w:num>
+  <w:num w:numId="22">
     <w:abstractNumId w:val="2"/>
   </w:num>
-  <w:num w:numId="12" w16cid:durableId="2096320210">
-    <w:abstractNumId w:val="11"/>
+  <w:num w:numId="23">
+    <w:abstractNumId w:val="19"/>
   </w:num>
-  <w:num w:numId="13" w16cid:durableId="692995223">
-    <w:abstractNumId w:val="17"/>
-  </w:num>
-  <w:num w:numId="14" w16cid:durableId="741681648">
-    <w:abstractNumId w:val="20"/>
-  </w:num>
-  <w:num w:numId="15" w16cid:durableId="92215374">
-    <w:abstractNumId w:val="6"/>
-  </w:num>
-  <w:num w:numId="16" w16cid:durableId="1175416252">
-    <w:abstractNumId w:val="4"/>
-  </w:num>
-  <w:num w:numId="17" w16cid:durableId="309138382">
-    <w:abstractNumId w:val="5"/>
-  </w:num>
-  <w:num w:numId="18" w16cid:durableId="442456630">
+  <w:num w:numId="24">
     <w:abstractNumId w:val="18"/>
-  </w:num>
-  <w:num w:numId="19" w16cid:durableId="294411698">
-    <w:abstractNumId w:val="0"/>
-  </w:num>
-  <w:num w:numId="20" w16cid:durableId="1670140064">
-    <w:abstractNumId w:val="16"/>
-  </w:num>
-  <w:num w:numId="21" w16cid:durableId="1813522467">
-    <w:abstractNumId w:val="19"/>
   </w:num>
   <w:numIdMacAtCleanup w:val="20"/>
 </w:numbering>
 </file>
 
 <file path=word/styles.xml><?xml version="1.0" encoding="utf-8"?>
-<w:styles xmlns:mc="http://schemas.openxmlformats.org/markup-compatibility/2006" xmlns:r="http://schemas.openxmlformats.org/officeDocument/2006/relationships" xmlns:w="http://schemas.openxmlformats.org/wordprocessingml/2006/main" xmlns:w14="http://schemas.microsoft.com/office/word/2010/wordml" xmlns:w15="http://schemas.microsoft.com/office/word/2012/wordml" xmlns:w16cex="http://schemas.microsoft.com/office/word/2018/wordml/cex" xmlns:w16cid="http://schemas.microsoft.com/office/word/2016/wordml/cid" xmlns:w16="http://schemas.microsoft.com/office/word/2018/wordml" xmlns:w16sdtdh="http://schemas.microsoft.com/office/word/2020/wordml/sdtdatahash" xmlns:w16se="http://schemas.microsoft.com/office/word/2015/wordml/symex" mc:Ignorable="w14 w15 w16se w16cid w16 w16cex w16sdtdh">
+<w:styles xmlns:mc="http://schemas.openxmlformats.org/markup-compatibility/2006" xmlns:r="http://schemas.openxmlformats.org/officeDocument/2006/relationships" xmlns:w="http://schemas.openxmlformats.org/wordprocessingml/2006/main" xmlns:w14="http://schemas.microsoft.com/office/word/2010/wordml" xmlns:w15="http://schemas.microsoft.com/office/word/2012/wordml" xmlns:w16cid="http://schemas.microsoft.com/office/word/2016/wordml/cid" xmlns:w16se="http://schemas.microsoft.com/office/word/2015/wordml/symex" mc:Ignorable="w14 w15 w16se w16cid">
   <w:docDefaults>
     <w:rPrDefault>
       <w:rPr>
@@ -16425,7 +18696,7 @@
       </w:pPr>
     </w:pPrDefault>
   </w:docDefaults>
-  <w:latentStyles w:defLockedState="0" w:defUIPriority="99" w:defSemiHidden="0" w:defUnhideWhenUsed="0" w:defQFormat="0" w:count="376">
+  <w:latentStyles w:defLockedState="0" w:defUIPriority="99" w:defSemiHidden="0" w:defUnhideWhenUsed="0" w:defQFormat="0" w:count="375">
     <w:lsdException w:name="Normal" w:uiPriority="0" w:qFormat="1"/>
     <w:lsdException w:name="heading 1" w:uiPriority="9" w:qFormat="1"/>
     <w:lsdException w:name="heading 2" w:semiHidden="1" w:uiPriority="9" w:unhideWhenUsed="1" w:qFormat="1"/>
@@ -16801,7 +19072,6 @@
     <w:lsdException w:name="Smart Hyperlink" w:semiHidden="1" w:unhideWhenUsed="1"/>
     <w:lsdException w:name="Hashtag" w:semiHidden="1" w:unhideWhenUsed="1"/>
     <w:lsdException w:name="Unresolved Mention" w:semiHidden="1" w:unhideWhenUsed="1"/>
-    <w:lsdException w:name="Smart Link" w:semiHidden="1" w:unhideWhenUsed="1"/>
   </w:latentStyles>
   <w:style w:type="paragraph" w:default="1" w:styleId="Normal">
     <w:name w:val="Normal"/>
@@ -18483,7 +20753,9 @@
 </file>
 
 <file path=customXml/item2.xml><?xml version="1.0" encoding="utf-8"?>
-<b:Sources xmlns:b="http://schemas.openxmlformats.org/officeDocument/2006/bibliography" xmlns="http://schemas.openxmlformats.org/officeDocument/2006/bibliography" SelectedStyle="\APASixthEditionOfficeOnline.xsl" StyleName="APA" Version="6"/>
+<p:properties xmlns:p="http://schemas.microsoft.com/office/2006/metadata/properties" xmlns:xsi="http://www.w3.org/2001/XMLSchema-instance" xmlns:pc="http://schemas.microsoft.com/office/infopath/2007/PartnerControls">
+  <documentManagement/>
+</p:properties>
 </file>
 
 <file path=customXml/item3.xml><?xml version="1.0" encoding="utf-8"?>
@@ -18645,9 +20917,7 @@
 </file>
 
 <file path=customXml/item4.xml><?xml version="1.0" encoding="utf-8"?>
-<p:properties xmlns:p="http://schemas.microsoft.com/office/2006/metadata/properties" xmlns:xsi="http://www.w3.org/2001/XMLSchema-instance" xmlns:pc="http://schemas.microsoft.com/office/infopath/2007/PartnerControls">
-  <documentManagement/>
-</p:properties>
+<b:Sources xmlns:b="http://schemas.openxmlformats.org/officeDocument/2006/bibliography" xmlns="http://schemas.openxmlformats.org/officeDocument/2006/bibliography" SelectedStyle="\APASixthEditionOfficeOnline.xsl" StyleName="APA" Version="6"/>
 </file>
 
 <file path=customXml/itemProps1.xml><?xml version="1.0" encoding="utf-8"?>
@@ -18659,9 +20929,10 @@
 </file>
 
 <file path=customXml/itemProps2.xml><?xml version="1.0" encoding="utf-8"?>
-<ds:datastoreItem xmlns:ds="http://schemas.openxmlformats.org/officeDocument/2006/customXml" ds:itemID="{34E35503-31BE-4C22-8EB5-1B8C3DFFC716}">
+<ds:datastoreItem xmlns:ds="http://schemas.openxmlformats.org/officeDocument/2006/customXml" ds:itemID="{3299918E-CC31-4720-9D91-492600A2420B}">
   <ds:schemaRefs>
-    <ds:schemaRef ds:uri="http://schemas.openxmlformats.org/officeDocument/2006/bibliography"/>
+    <ds:schemaRef ds:uri="http://schemas.microsoft.com/office/2006/metadata/properties"/>
+    <ds:schemaRef ds:uri="http://schemas.microsoft.com/office/infopath/2007/PartnerControls"/>
   </ds:schemaRefs>
 </ds:datastoreItem>
 </file>
@@ -18685,10 +20956,9 @@
 </file>
 
 <file path=customXml/itemProps4.xml><?xml version="1.0" encoding="utf-8"?>
-<ds:datastoreItem xmlns:ds="http://schemas.openxmlformats.org/officeDocument/2006/customXml" ds:itemID="{3299918E-CC31-4720-9D91-492600A2420B}">
+<ds:datastoreItem xmlns:ds="http://schemas.openxmlformats.org/officeDocument/2006/customXml" ds:itemID="{24F6D230-77F3-4239-B79C-2207DB559E55}">
   <ds:schemaRefs>
-    <ds:schemaRef ds:uri="http://schemas.microsoft.com/office/2006/metadata/properties"/>
-    <ds:schemaRef ds:uri="http://schemas.microsoft.com/office/infopath/2007/PartnerControls"/>
+    <ds:schemaRef ds:uri="http://schemas.openxmlformats.org/officeDocument/2006/bibliography"/>
   </ds:schemaRefs>
 </ds:datastoreItem>
 </file>
</xml_diff>

<commit_message>
DPH-54  / Descrever as User stories (relatório) [PARTE 1]]
Não está acabado, falta:
- Inserir os story points
- critérios de aceitação
</commit_message>
<xml_diff>
--- a/doc/IPL-TeSP-PSI-MDS-2122-Template_Projeto_DA.docx
+++ b/doc/IPL-TeSP-PSI-MDS-2122-Template_Projeto_DA.docx
@@ -1258,21 +1258,7 @@
                 <w:rStyle w:val="Hiperligao"/>
                 <w:noProof/>
               </w:rPr>
-              <w:t>Sumári</w:t>
-            </w:r>
-            <w:r>
-              <w:rPr>
-                <w:rStyle w:val="Hiperligao"/>
-                <w:noProof/>
-              </w:rPr>
-              <w:t>o</w:t>
-            </w:r>
-            <w:r>
-              <w:rPr>
-                <w:rStyle w:val="Hiperligao"/>
-                <w:noProof/>
-              </w:rPr>
-              <w:t xml:space="preserve"> executivo</w:t>
+              <w:t>Sumário executivo</w:t>
             </w:r>
             <w:r>
               <w:rPr>
@@ -2411,21 +2397,7 @@
                 <w:rStyle w:val="Hiperligao"/>
                 <w:noProof/>
               </w:rPr>
-              <w:t>Aplicaç</w:t>
-            </w:r>
-            <w:r>
-              <w:rPr>
-                <w:rStyle w:val="Hiperligao"/>
-                <w:noProof/>
-              </w:rPr>
-              <w:t>ã</w:t>
-            </w:r>
-            <w:r>
-              <w:rPr>
-                <w:rStyle w:val="Hiperligao"/>
-                <w:noProof/>
-              </w:rPr>
-              <w:t>o do Scrum ao Projeto</w:t>
+              <w:t>Aplicação do Scrum ao Projeto</w:t>
             </w:r>
             <w:r>
               <w:rPr>
@@ -2521,21 +2493,7 @@
                 <w:rStyle w:val="Hiperligao"/>
                 <w:noProof/>
               </w:rPr>
-              <w:t>Stakehold</w:t>
-            </w:r>
-            <w:r>
-              <w:rPr>
-                <w:rStyle w:val="Hiperligao"/>
-                <w:noProof/>
-              </w:rPr>
-              <w:t>e</w:t>
-            </w:r>
-            <w:r>
-              <w:rPr>
-                <w:rStyle w:val="Hiperligao"/>
-                <w:noProof/>
-              </w:rPr>
-              <w:t>rs e Scrum Team</w:t>
+              <w:t>Stakeholders e Scrum Team</w:t>
             </w:r>
             <w:r>
               <w:rPr>
@@ -2827,23 +2785,7 @@
                 <w:noProof/>
                 <w:highlight w:val="yellow"/>
               </w:rPr>
-              <w:t xml:space="preserve">Dia de Mês </w:t>
-            </w:r>
-            <w:r>
-              <w:rPr>
-                <w:rStyle w:val="Hiperligao"/>
-                <w:noProof/>
-                <w:highlight w:val="yellow"/>
-              </w:rPr>
-              <w:t>d</w:t>
-            </w:r>
-            <w:r>
-              <w:rPr>
-                <w:rStyle w:val="Hiperligao"/>
-                <w:noProof/>
-                <w:highlight w:val="yellow"/>
-              </w:rPr>
-              <w:t>e 2021 a Dia de Mês de 2021</w:t>
+              <w:t>Dia de Mês de 2021 a Dia de Mês de 2021</w:t>
             </w:r>
             <w:r>
               <w:rPr>
@@ -3269,61 +3211,7 @@
                 <w:iCs/>
                 <w:noProof/>
               </w:rPr>
-              <w:t>Retros</w:t>
-            </w:r>
-            <w:r>
-              <w:rPr>
-                <w:rStyle w:val="Hiperligao"/>
-                <w:i/>
-                <w:iCs/>
-                <w:noProof/>
-              </w:rPr>
-              <w:t>p</w:t>
-            </w:r>
-            <w:r>
-              <w:rPr>
-                <w:rStyle w:val="Hiperligao"/>
-                <w:i/>
-                <w:iCs/>
-                <w:noProof/>
-              </w:rPr>
-              <w:t>ect</w:t>
-            </w:r>
-            <w:r>
-              <w:rPr>
-                <w:rStyle w:val="Hiperligao"/>
-                <w:i/>
-                <w:iCs/>
-                <w:noProof/>
-              </w:rPr>
-              <w:t>i</w:t>
-            </w:r>
-            <w:r>
-              <w:rPr>
-                <w:rStyle w:val="Hiperligao"/>
-                <w:i/>
-                <w:iCs/>
-                <w:noProof/>
-              </w:rPr>
-              <w:t xml:space="preserve">ve </w:t>
-            </w:r>
-            <w:r>
-              <w:rPr>
-                <w:rStyle w:val="Hiperligao"/>
-                <w:i/>
-                <w:iCs/>
-                <w:noProof/>
-              </w:rPr>
-              <w:t>S</w:t>
-            </w:r>
-            <w:r>
-              <w:rPr>
-                <w:rStyle w:val="Hiperligao"/>
-                <w:i/>
-                <w:iCs/>
-                <w:noProof/>
-              </w:rPr>
-              <w:t>ummary</w:t>
+              <w:t>Retrospective Summary</w:t>
             </w:r>
             <w:r>
               <w:rPr>
@@ -3428,21 +3316,7 @@
                 <w:rStyle w:val="Hiperligao"/>
                 <w:noProof/>
               </w:rPr>
-              <w:t>Concl</w:t>
-            </w:r>
-            <w:r>
-              <w:rPr>
-                <w:rStyle w:val="Hiperligao"/>
-                <w:noProof/>
-              </w:rPr>
-              <w:t>u</w:t>
-            </w:r>
-            <w:r>
-              <w:rPr>
-                <w:rStyle w:val="Hiperligao"/>
-                <w:noProof/>
-              </w:rPr>
-              <w:t>sões</w:t>
+              <w:t>Conclusões</w:t>
             </w:r>
             <w:r>
               <w:rPr>
@@ -4526,60 +4400,113 @@
         </w:rPr>
         <w:t>.</w:t>
       </w:r>
-      <w:bookmarkStart w:id="4" w:name="_GoBack"/>
+    </w:p>
+    <w:p>
+      <w:pPr>
+        <w:rPr>
+          <w:b/>
+          <w:sz w:val="28"/>
+        </w:rPr>
+      </w:pPr>
+      <w:r>
+        <w:rPr>
+          <w:b/>
+          <w:sz w:val="28"/>
+        </w:rPr>
+        <w:tab/>
+      </w:r>
+    </w:p>
+    <w:p/>
+    <w:p>
+      <w:pPr>
+        <w:pStyle w:val="Ttulo1"/>
+      </w:pPr>
+      <w:bookmarkStart w:id="4" w:name="_Toc102664395"/>
+      <w:r>
+        <w:lastRenderedPageBreak/>
+        <w:t>Especificação do Sistema</w:t>
+      </w:r>
       <w:bookmarkEnd w:id="4"/>
     </w:p>
     <w:p>
-      <w:pPr>
-        <w:rPr>
-          <w:b/>
-          <w:sz w:val="28"/>
-        </w:rPr>
-      </w:pPr>
-      <w:r>
-        <w:rPr>
-          <w:b/>
-          <w:sz w:val="28"/>
-        </w:rPr>
-        <w:tab/>
+      <w:r>
+        <w:rPr>
+          <w:highlight w:val="yellow"/>
+        </w:rPr>
+        <w:t>Nesta seção...</w:t>
+      </w:r>
+      <w:r>
+        <w:t xml:space="preserve"> </w:t>
+      </w:r>
+      <w:r>
+        <w:rPr>
+          <w:highlight w:val="yellow"/>
+        </w:rPr>
+        <w:t>&lt;parágrafo introdutório da seção&gt;</w:t>
+      </w:r>
+    </w:p>
+    <w:p>
+      <w:pPr>
+        <w:pStyle w:val="Ttulo2"/>
+      </w:pPr>
+      <w:bookmarkStart w:id="5" w:name="_Toc102664396"/>
+      <w:r>
+        <w:t>Definição da Lógica de Negócio</w:t>
+      </w:r>
+      <w:bookmarkEnd w:id="5"/>
+    </w:p>
+    <w:p>
+      <w:r>
+        <w:rPr>
+          <w:highlight w:val="yellow"/>
+        </w:rPr>
+        <w:t>&lt;Deve</w:t>
+      </w:r>
+      <w:r>
+        <w:rPr>
+          <w:highlight w:val="yellow"/>
+        </w:rPr>
+        <w:t xml:space="preserve"> ser feita a descrição do sistema, ou seja, </w:t>
+      </w:r>
+      <w:r>
+        <w:rPr>
+          <w:highlight w:val="yellow"/>
+        </w:rPr>
+        <w:t>os objetivos do sistema a desenvolver</w:t>
+      </w:r>
+      <w:r>
+        <w:rPr>
+          <w:highlight w:val="yellow"/>
+        </w:rPr>
+        <w:t xml:space="preserve"> (</w:t>
+      </w:r>
+      <w:r>
+        <w:rPr>
+          <w:highlight w:val="yellow"/>
+        </w:rPr>
+        <w:t>as necessidades do utilizador de forma geral</w:t>
+      </w:r>
+      <w:r>
+        <w:rPr>
+          <w:highlight w:val="yellow"/>
+        </w:rPr>
+        <w:t>). São os requisitos em formato de texto</w:t>
+      </w:r>
+      <w:r>
+        <w:rPr>
+          <w:highlight w:val="yellow"/>
+        </w:rPr>
+        <w:t>&gt;</w:t>
       </w:r>
     </w:p>
     <w:p/>
     <w:p>
       <w:pPr>
-        <w:pStyle w:val="Ttulo1"/>
-      </w:pPr>
-      <w:bookmarkStart w:id="5" w:name="_Toc102664395"/>
-      <w:r>
-        <w:lastRenderedPageBreak/>
-        <w:t>Especificação do Sistema</w:t>
-      </w:r>
-      <w:bookmarkEnd w:id="5"/>
-    </w:p>
-    <w:p>
-      <w:r>
-        <w:rPr>
-          <w:highlight w:val="yellow"/>
-        </w:rPr>
-        <w:t>Nesta seção...</w:t>
-      </w:r>
-      <w:r>
-        <w:t xml:space="preserve"> </w:t>
-      </w:r>
-      <w:r>
-        <w:rPr>
-          <w:highlight w:val="yellow"/>
-        </w:rPr>
-        <w:t>&lt;parágrafo introdutório da seção&gt;</w:t>
-      </w:r>
-    </w:p>
-    <w:p>
-      <w:pPr>
         <w:pStyle w:val="Ttulo2"/>
       </w:pPr>
-      <w:bookmarkStart w:id="6" w:name="_Toc102664396"/>
-      <w:r>
-        <w:t>Definição da Lógica de Negócio</w:t>
+      <w:bookmarkStart w:id="6" w:name="_Toc102664397"/>
+      <w:r>
+        <w:t>Análise de Impacto</w:t>
       </w:r>
       <w:bookmarkEnd w:id="6"/>
     </w:p>
@@ -4588,37 +4515,13 @@
         <w:rPr>
           <w:highlight w:val="yellow"/>
         </w:rPr>
-        <w:t>&lt;Deve</w:t>
+        <w:t>&lt;Impactos positivos e negativos do sistema a desenvolver</w:t>
       </w:r>
       <w:r>
         <w:rPr>
           <w:highlight w:val="yellow"/>
         </w:rPr>
-        <w:t xml:space="preserve"> ser feita a descrição do sistema, ou seja, </w:t>
-      </w:r>
-      <w:r>
-        <w:rPr>
-          <w:highlight w:val="yellow"/>
-        </w:rPr>
-        <w:t>os objetivos do sistema a desenvolver</w:t>
-      </w:r>
-      <w:r>
-        <w:rPr>
-          <w:highlight w:val="yellow"/>
-        </w:rPr>
-        <w:t xml:space="preserve"> (</w:t>
-      </w:r>
-      <w:r>
-        <w:rPr>
-          <w:highlight w:val="yellow"/>
-        </w:rPr>
-        <w:t>as necessidades do utilizador de forma geral</w:t>
-      </w:r>
-      <w:r>
-        <w:rPr>
-          <w:highlight w:val="yellow"/>
-        </w:rPr>
-        <w:t>). São os requisitos em formato de texto</w:t>
+        <w:t xml:space="preserve"> tendo em conta o impacto que tem no mercado, para as pessoas (que vão usar o sistema ou não), etc. </w:t>
       </w:r>
       <w:r>
         <w:rPr>
@@ -4632,9 +4535,9 @@
       <w:pPr>
         <w:pStyle w:val="Ttulo2"/>
       </w:pPr>
-      <w:bookmarkStart w:id="7" w:name="_Toc102664397"/>
-      <w:r>
-        <w:t>Análise de Impacto</w:t>
+      <w:bookmarkStart w:id="7" w:name="_Toc102664398"/>
+      <w:r>
+        <w:t>Análise Concorrencial</w:t>
       </w:r>
       <w:bookmarkEnd w:id="7"/>
     </w:p>
@@ -4643,29 +4546,20 @@
         <w:rPr>
           <w:highlight w:val="yellow"/>
         </w:rPr>
-        <w:t>&lt;Impactos positivos e negativos do sistema a desenvolver</w:t>
-      </w:r>
-      <w:r>
-        <w:rPr>
-          <w:highlight w:val="yellow"/>
-        </w:rPr>
-        <w:t xml:space="preserve"> tendo em conta o impacto que tem no mercado, para as pessoas (que vão usar o sistema ou não), etc. </w:t>
-      </w:r>
-      <w:r>
-        <w:rPr>
-          <w:highlight w:val="yellow"/>
-        </w:rPr>
-        <w:t>&gt;</w:t>
+        <w:t>&lt;Análise de 3 sistemas relacionados&gt;</w:t>
       </w:r>
     </w:p>
     <w:p/>
     <w:p>
       <w:pPr>
-        <w:pStyle w:val="Ttulo2"/>
-      </w:pPr>
-      <w:bookmarkStart w:id="8" w:name="_Toc102664398"/>
-      <w:r>
-        <w:t>Análise Concorrencial</w:t>
+        <w:pStyle w:val="Ttulo3"/>
+      </w:pPr>
+      <w:bookmarkStart w:id="8" w:name="_Toc102664399"/>
+      <w:r>
+        <w:rPr>
+          <w:highlight w:val="yellow"/>
+        </w:rPr>
+        <w:t>&lt;Sistema 1 (mudar o nome para o website/aplicação escolhida para análise)&gt;</w:t>
       </w:r>
       <w:bookmarkEnd w:id="8"/>
     </w:p>
@@ -4674,28 +4568,6 @@
         <w:rPr>
           <w:highlight w:val="yellow"/>
         </w:rPr>
-        <w:t>&lt;Análise de 3 sistemas relacionados&gt;</w:t>
-      </w:r>
-    </w:p>
-    <w:p/>
-    <w:p>
-      <w:pPr>
-        <w:pStyle w:val="Ttulo3"/>
-      </w:pPr>
-      <w:bookmarkStart w:id="9" w:name="_Toc102664399"/>
-      <w:r>
-        <w:rPr>
-          <w:highlight w:val="yellow"/>
-        </w:rPr>
-        <w:t>&lt;Sistema 1 (mudar o nome para o website/aplicação escolhida para análise)&gt;</w:t>
-      </w:r>
-      <w:bookmarkEnd w:id="9"/>
-    </w:p>
-    <w:p>
-      <w:r>
-        <w:rPr>
-          <w:highlight w:val="yellow"/>
-        </w:rPr>
         <w:t>A próxima tabela resume as características do sistema...</w:t>
       </w:r>
     </w:p>
@@ -4705,18 +4577,31 @@
         <w:keepNext/>
         <w:jc w:val="center"/>
       </w:pPr>
-      <w:bookmarkStart w:id="10" w:name="_Toc70951697"/>
+      <w:bookmarkStart w:id="9" w:name="_Toc70951697"/>
       <w:r>
         <w:t xml:space="preserve">Tabela </w:t>
       </w:r>
-      <w:fldSimple w:instr=" SEQ Tabela \* ARABIC ">
-        <w:r>
-          <w:rPr>
-            <w:noProof/>
-          </w:rPr>
-          <w:t>1</w:t>
-        </w:r>
-      </w:fldSimple>
+      <w:r>
+        <w:fldChar w:fldCharType="begin"/>
+      </w:r>
+      <w:r>
+        <w:instrText xml:space="preserve"> SEQ Tabela \* ARABIC </w:instrText>
+      </w:r>
+      <w:r>
+        <w:fldChar w:fldCharType="separate"/>
+      </w:r>
+      <w:r>
+        <w:rPr>
+          <w:noProof/>
+        </w:rPr>
+        <w:t>1</w:t>
+      </w:r>
+      <w:r>
+        <w:rPr>
+          <w:noProof/>
+        </w:rPr>
+        <w:fldChar w:fldCharType="end"/>
+      </w:r>
       <w:r>
         <w:t xml:space="preserve"> – Descrição do </w:t>
       </w:r>
@@ -4726,7 +4611,7 @@
         </w:rPr>
         <w:t>Sistema 1</w:t>
       </w:r>
-      <w:bookmarkEnd w:id="10"/>
+      <w:bookmarkEnd w:id="9"/>
     </w:p>
     <w:tbl>
       <w:tblPr>
@@ -5116,7 +5001,7 @@
       <w:pPr>
         <w:pStyle w:val="Ttulo3"/>
       </w:pPr>
-      <w:bookmarkStart w:id="11" w:name="_Toc102664400"/>
+      <w:bookmarkStart w:id="10" w:name="_Toc102664400"/>
       <w:r>
         <w:rPr>
           <w:highlight w:val="yellow"/>
@@ -5136,7 +5021,7 @@
         </w:rPr>
         <w:t xml:space="preserve"> (mudar o nome para o website/aplicação escolhida para análise)&gt;</w:t>
       </w:r>
-      <w:bookmarkEnd w:id="11"/>
+      <w:bookmarkEnd w:id="10"/>
     </w:p>
     <w:p>
       <w:r>
@@ -5152,18 +5037,31 @@
         <w:keepNext/>
         <w:jc w:val="center"/>
       </w:pPr>
-      <w:bookmarkStart w:id="12" w:name="_Toc70951698"/>
+      <w:bookmarkStart w:id="11" w:name="_Toc70951698"/>
       <w:r>
         <w:t xml:space="preserve">Tabela </w:t>
       </w:r>
-      <w:fldSimple w:instr=" SEQ Tabela \* ARABIC ">
-        <w:r>
-          <w:rPr>
-            <w:noProof/>
-          </w:rPr>
-          <w:t>2</w:t>
-        </w:r>
-      </w:fldSimple>
+      <w:r>
+        <w:fldChar w:fldCharType="begin"/>
+      </w:r>
+      <w:r>
+        <w:instrText xml:space="preserve"> SEQ Tabela \* ARABIC </w:instrText>
+      </w:r>
+      <w:r>
+        <w:fldChar w:fldCharType="separate"/>
+      </w:r>
+      <w:r>
+        <w:rPr>
+          <w:noProof/>
+        </w:rPr>
+        <w:t>2</w:t>
+      </w:r>
+      <w:r>
+        <w:rPr>
+          <w:noProof/>
+        </w:rPr>
+        <w:fldChar w:fldCharType="end"/>
+      </w:r>
       <w:r>
         <w:t xml:space="preserve"> – Descrição do </w:t>
       </w:r>
@@ -5173,7 +5071,7 @@
         </w:rPr>
         <w:t>Sistema 1</w:t>
       </w:r>
-      <w:bookmarkEnd w:id="12"/>
+      <w:bookmarkEnd w:id="11"/>
     </w:p>
     <w:tbl>
       <w:tblPr>
@@ -5555,7 +5453,7 @@
       <w:pPr>
         <w:pStyle w:val="Ttulo3"/>
       </w:pPr>
-      <w:bookmarkStart w:id="13" w:name="_Toc102664401"/>
+      <w:bookmarkStart w:id="12" w:name="_Toc102664401"/>
       <w:r>
         <w:rPr>
           <w:highlight w:val="yellow"/>
@@ -5574,7 +5472,7 @@
         </w:rPr>
         <w:t xml:space="preserve"> (mudar o nome para o website/aplicação escolhida para análise)&gt;</w:t>
       </w:r>
-      <w:bookmarkEnd w:id="13"/>
+      <w:bookmarkEnd w:id="12"/>
     </w:p>
     <w:p>
       <w:r>
@@ -5590,18 +5488,31 @@
         <w:keepNext/>
         <w:jc w:val="center"/>
       </w:pPr>
-      <w:bookmarkStart w:id="14" w:name="_Toc70951699"/>
+      <w:bookmarkStart w:id="13" w:name="_Toc70951699"/>
       <w:r>
         <w:t xml:space="preserve">Tabela </w:t>
       </w:r>
-      <w:fldSimple w:instr=" SEQ Tabela \* ARABIC ">
-        <w:r>
-          <w:rPr>
-            <w:noProof/>
-          </w:rPr>
-          <w:t>3</w:t>
-        </w:r>
-      </w:fldSimple>
+      <w:r>
+        <w:fldChar w:fldCharType="begin"/>
+      </w:r>
+      <w:r>
+        <w:instrText xml:space="preserve"> SEQ Tabela \* ARABIC </w:instrText>
+      </w:r>
+      <w:r>
+        <w:fldChar w:fldCharType="separate"/>
+      </w:r>
+      <w:r>
+        <w:rPr>
+          <w:noProof/>
+        </w:rPr>
+        <w:t>3</w:t>
+      </w:r>
+      <w:r>
+        <w:rPr>
+          <w:noProof/>
+        </w:rPr>
+        <w:fldChar w:fldCharType="end"/>
+      </w:r>
       <w:r>
         <w:t xml:space="preserve"> – Descrição do </w:t>
       </w:r>
@@ -5611,7 +5522,7 @@
         </w:rPr>
         <w:t>Sistema 1</w:t>
       </w:r>
-      <w:bookmarkEnd w:id="14"/>
+      <w:bookmarkEnd w:id="13"/>
     </w:p>
     <w:tbl>
       <w:tblPr>
@@ -5993,11 +5904,11 @@
       <w:pPr>
         <w:pStyle w:val="Ttulo3"/>
       </w:pPr>
-      <w:bookmarkStart w:id="15" w:name="_Toc102664402"/>
+      <w:bookmarkStart w:id="14" w:name="_Toc102664402"/>
       <w:r>
         <w:t>Comparação dos Sistemas</w:t>
       </w:r>
-      <w:bookmarkEnd w:id="15"/>
+      <w:bookmarkEnd w:id="14"/>
     </w:p>
     <w:p>
       <w:r>
@@ -6014,22 +5925,35 @@
         <w:keepNext/>
         <w:jc w:val="center"/>
       </w:pPr>
-      <w:bookmarkStart w:id="16" w:name="_Toc70951700"/>
+      <w:bookmarkStart w:id="15" w:name="_Toc70951700"/>
       <w:r>
         <w:t xml:space="preserve">Tabela </w:t>
       </w:r>
-      <w:fldSimple w:instr=" SEQ Tabela \* ARABIC ">
-        <w:r>
-          <w:rPr>
-            <w:noProof/>
-          </w:rPr>
-          <w:t>4</w:t>
-        </w:r>
-      </w:fldSimple>
+      <w:r>
+        <w:fldChar w:fldCharType="begin"/>
+      </w:r>
+      <w:r>
+        <w:instrText xml:space="preserve"> SEQ Tabela \* ARABIC </w:instrText>
+      </w:r>
+      <w:r>
+        <w:fldChar w:fldCharType="separate"/>
+      </w:r>
+      <w:r>
+        <w:rPr>
+          <w:noProof/>
+        </w:rPr>
+        <w:t>4</w:t>
+      </w:r>
+      <w:r>
+        <w:rPr>
+          <w:noProof/>
+        </w:rPr>
+        <w:fldChar w:fldCharType="end"/>
+      </w:r>
       <w:r>
         <w:t xml:space="preserve"> – Resumo das características dos Sistemas concorrenciais</w:t>
       </w:r>
-      <w:bookmarkEnd w:id="16"/>
+      <w:bookmarkEnd w:id="15"/>
     </w:p>
     <w:tbl>
       <w:tblPr>
@@ -6541,11 +6465,11 @@
       <w:pPr>
         <w:pStyle w:val="Ttulo3"/>
       </w:pPr>
-      <w:bookmarkStart w:id="17" w:name="_Toc102664403"/>
+      <w:bookmarkStart w:id="16" w:name="_Toc102664403"/>
       <w:r>
         <w:t>Enquadramento da análise concorrencial no SI</w:t>
       </w:r>
-      <w:bookmarkEnd w:id="17"/>
+      <w:bookmarkEnd w:id="16"/>
     </w:p>
     <w:p>
       <w:pPr>
@@ -6680,7 +6604,7 @@
       <w:pPr>
         <w:pStyle w:val="Ttulo2"/>
       </w:pPr>
-      <w:bookmarkStart w:id="18" w:name="_Toc102664404"/>
+      <w:bookmarkStart w:id="17" w:name="_Toc102664404"/>
       <w:proofErr w:type="spellStart"/>
       <w:r>
         <w:t>Wireframes</w:t>
@@ -6693,7 +6617,7 @@
       <w:r>
         <w:t>Mockups</w:t>
       </w:r>
-      <w:bookmarkEnd w:id="18"/>
+      <w:bookmarkEnd w:id="17"/>
       <w:proofErr w:type="spellEnd"/>
     </w:p>
     <w:p>
@@ -6797,18 +6721,31 @@
         <w:pStyle w:val="Legenda"/>
         <w:jc w:val="center"/>
       </w:pPr>
-      <w:bookmarkStart w:id="19" w:name="_Toc70951865"/>
+      <w:bookmarkStart w:id="18" w:name="_Toc70951865"/>
       <w:r>
         <w:t xml:space="preserve">Figura </w:t>
       </w:r>
-      <w:fldSimple w:instr=" SEQ Figura \* ARABIC ">
-        <w:r>
-          <w:rPr>
-            <w:noProof/>
-          </w:rPr>
-          <w:t>1</w:t>
-        </w:r>
-      </w:fldSimple>
+      <w:r>
+        <w:fldChar w:fldCharType="begin"/>
+      </w:r>
+      <w:r>
+        <w:instrText xml:space="preserve"> SEQ Figura \* ARABIC </w:instrText>
+      </w:r>
+      <w:r>
+        <w:fldChar w:fldCharType="separate"/>
+      </w:r>
+      <w:r>
+        <w:rPr>
+          <w:noProof/>
+        </w:rPr>
+        <w:t>1</w:t>
+      </w:r>
+      <w:r>
+        <w:rPr>
+          <w:noProof/>
+        </w:rPr>
+        <w:fldChar w:fldCharType="end"/>
+      </w:r>
       <w:r>
         <w:t xml:space="preserve"> – </w:t>
       </w:r>
@@ -6876,7 +6813,7 @@
         </w:rPr>
         <w:t>)</w:t>
       </w:r>
-      <w:bookmarkEnd w:id="19"/>
+      <w:bookmarkEnd w:id="18"/>
     </w:p>
     <w:p/>
     <w:p/>
@@ -6884,13 +6821,13 @@
       <w:pPr>
         <w:pStyle w:val="Ttulo1"/>
       </w:pPr>
-      <w:bookmarkStart w:id="20" w:name="_Toc102664405"/>
+      <w:bookmarkStart w:id="19" w:name="_Toc102664405"/>
       <w:proofErr w:type="spellStart"/>
       <w:r>
         <w:lastRenderedPageBreak/>
         <w:t>Scrum</w:t>
       </w:r>
-      <w:bookmarkEnd w:id="20"/>
+      <w:bookmarkEnd w:id="19"/>
       <w:proofErr w:type="spellEnd"/>
     </w:p>
     <w:p>
@@ -6906,7 +6843,7 @@
       <w:pPr>
         <w:pStyle w:val="Ttulo2"/>
       </w:pPr>
-      <w:bookmarkStart w:id="21" w:name="_Toc102664406"/>
+      <w:bookmarkStart w:id="20" w:name="_Toc102664406"/>
       <w:r>
         <w:t xml:space="preserve">Aplicação do </w:t>
       </w:r>
@@ -6917,6 +6854,124 @@
       <w:proofErr w:type="spellEnd"/>
       <w:r>
         <w:t xml:space="preserve"> ao Projeto</w:t>
+      </w:r>
+      <w:bookmarkEnd w:id="20"/>
+    </w:p>
+    <w:p>
+      <w:r>
+        <w:rPr>
+          <w:highlight w:val="yellow"/>
+        </w:rPr>
+        <w:t xml:space="preserve">&lt;Forma como foi aplicado o </w:t>
+      </w:r>
+      <w:proofErr w:type="spellStart"/>
+      <w:r>
+        <w:rPr>
+          <w:highlight w:val="yellow"/>
+        </w:rPr>
+        <w:t>Scrum</w:t>
+      </w:r>
+      <w:proofErr w:type="spellEnd"/>
+      <w:r>
+        <w:rPr>
+          <w:highlight w:val="yellow"/>
+        </w:rPr>
+        <w:t xml:space="preserve"> ao projeto, contextualização da metodologia ágil. Identificação da forma </w:t>
+      </w:r>
+      <w:r>
+        <w:rPr>
+          <w:highlight w:val="yellow"/>
+        </w:rPr>
+        <w:t xml:space="preserve">e meio (presencial, ou digital) </w:t>
+      </w:r>
+      <w:r>
+        <w:rPr>
+          <w:highlight w:val="yellow"/>
+        </w:rPr>
+        <w:t>como decorreram as reuniões</w:t>
+      </w:r>
+      <w:r>
+        <w:rPr>
+          <w:highlight w:val="yellow"/>
+        </w:rPr>
+        <w:t xml:space="preserve">: sprint </w:t>
+      </w:r>
+      <w:proofErr w:type="spellStart"/>
+      <w:r>
+        <w:rPr>
+          <w:highlight w:val="yellow"/>
+        </w:rPr>
+        <w:t>planning</w:t>
+      </w:r>
+      <w:proofErr w:type="spellEnd"/>
+      <w:r>
+        <w:rPr>
+          <w:highlight w:val="yellow"/>
+        </w:rPr>
+        <w:t>,</w:t>
+      </w:r>
+      <w:r>
+        <w:rPr>
+          <w:highlight w:val="yellow"/>
+        </w:rPr>
+        <w:t xml:space="preserve"> </w:t>
+      </w:r>
+      <w:proofErr w:type="spellStart"/>
+      <w:r>
+        <w:rPr>
+          <w:highlight w:val="yellow"/>
+        </w:rPr>
+        <w:t>Daily</w:t>
+      </w:r>
+      <w:proofErr w:type="spellEnd"/>
+      <w:r>
+        <w:rPr>
+          <w:highlight w:val="yellow"/>
+        </w:rPr>
+        <w:t xml:space="preserve"> </w:t>
+      </w:r>
+      <w:proofErr w:type="spellStart"/>
+      <w:r>
+        <w:rPr>
+          <w:highlight w:val="yellow"/>
+        </w:rPr>
+        <w:t>Scrum</w:t>
+      </w:r>
+      <w:proofErr w:type="spellEnd"/>
+      <w:r>
+        <w:rPr>
+          <w:highlight w:val="yellow"/>
+        </w:rPr>
+        <w:t>, etc.</w:t>
+      </w:r>
+      <w:r>
+        <w:rPr>
+          <w:highlight w:val="yellow"/>
+        </w:rPr>
+        <w:t xml:space="preserve"> &gt;</w:t>
+      </w:r>
+    </w:p>
+    <w:p/>
+    <w:p>
+      <w:pPr>
+        <w:pStyle w:val="Ttulo2"/>
+      </w:pPr>
+      <w:bookmarkStart w:id="21" w:name="_Toc102664407"/>
+      <w:proofErr w:type="spellStart"/>
+      <w:r>
+        <w:t>Stakeholders</w:t>
+      </w:r>
+      <w:proofErr w:type="spellEnd"/>
+      <w:r>
+        <w:t xml:space="preserve"> e </w:t>
+      </w:r>
+      <w:proofErr w:type="spellStart"/>
+      <w:r>
+        <w:t>Scrum</w:t>
+      </w:r>
+      <w:proofErr w:type="spellEnd"/>
+      <w:r>
+        <w:t xml:space="preserve"> Team</w:t>
       </w:r>
       <w:bookmarkEnd w:id="21"/>
     </w:p>
@@ -6925,13 +6980,27 @@
         <w:rPr>
           <w:highlight w:val="yellow"/>
         </w:rPr>
-        <w:t xml:space="preserve">&lt;Forma como foi aplicado o </w:t>
+        <w:t xml:space="preserve">&lt;Identificação dos </w:t>
       </w:r>
       <w:proofErr w:type="spellStart"/>
       <w:r>
         <w:rPr>
           <w:highlight w:val="yellow"/>
         </w:rPr>
+        <w:t>stakeholders</w:t>
+      </w:r>
+      <w:proofErr w:type="spellEnd"/>
+      <w:r>
+        <w:rPr>
+          <w:highlight w:val="yellow"/>
+        </w:rPr>
+        <w:t xml:space="preserve"> e da </w:t>
+      </w:r>
+      <w:proofErr w:type="spellStart"/>
+      <w:r>
+        <w:rPr>
+          <w:highlight w:val="yellow"/>
+        </w:rPr>
         <w:t>Scrum</w:t>
       </w:r>
       <w:proofErr w:type="spellEnd"/>
@@ -6939,160 +7008,41 @@
         <w:rPr>
           <w:highlight w:val="yellow"/>
         </w:rPr>
-        <w:t xml:space="preserve"> ao projeto, contextualização da metodologia ágil. Identificação da forma </w:t>
-      </w:r>
-      <w:r>
-        <w:rPr>
-          <w:highlight w:val="yellow"/>
-        </w:rPr>
-        <w:t xml:space="preserve">e meio (presencial, ou digital) </w:t>
-      </w:r>
-      <w:r>
-        <w:rPr>
-          <w:highlight w:val="yellow"/>
-        </w:rPr>
-        <w:t>como decorreram as reuniões</w:t>
-      </w:r>
-      <w:r>
-        <w:rPr>
-          <w:highlight w:val="yellow"/>
-        </w:rPr>
-        <w:t xml:space="preserve">: sprint </w:t>
-      </w:r>
-      <w:proofErr w:type="spellStart"/>
-      <w:r>
-        <w:rPr>
-          <w:highlight w:val="yellow"/>
-        </w:rPr>
-        <w:t>planning</w:t>
-      </w:r>
-      <w:proofErr w:type="spellEnd"/>
-      <w:r>
-        <w:rPr>
-          <w:highlight w:val="yellow"/>
-        </w:rPr>
-        <w:t>,</w:t>
-      </w:r>
-      <w:r>
-        <w:rPr>
-          <w:highlight w:val="yellow"/>
-        </w:rPr>
-        <w:t xml:space="preserve"> </w:t>
-      </w:r>
-      <w:proofErr w:type="spellStart"/>
-      <w:r>
-        <w:rPr>
-          <w:highlight w:val="yellow"/>
-        </w:rPr>
-        <w:t>Daily</w:t>
-      </w:r>
-      <w:proofErr w:type="spellEnd"/>
-      <w:r>
-        <w:rPr>
-          <w:highlight w:val="yellow"/>
-        </w:rPr>
-        <w:t xml:space="preserve"> </w:t>
-      </w:r>
-      <w:proofErr w:type="spellStart"/>
-      <w:r>
-        <w:rPr>
-          <w:highlight w:val="yellow"/>
-        </w:rPr>
-        <w:t>Scrum</w:t>
-      </w:r>
-      <w:proofErr w:type="spellEnd"/>
-      <w:r>
-        <w:rPr>
-          <w:highlight w:val="yellow"/>
-        </w:rPr>
-        <w:t>, etc.</w:t>
-      </w:r>
-      <w:r>
-        <w:rPr>
-          <w:highlight w:val="yellow"/>
-        </w:rPr>
-        <w:t xml:space="preserve"> &gt;</w:t>
+        <w:t xml:space="preserve"> Team (Roles) no projeto, bem como quais as suas funções&gt;</w:t>
       </w:r>
     </w:p>
     <w:p/>
     <w:p>
       <w:pPr>
-        <w:pStyle w:val="Ttulo2"/>
-      </w:pPr>
-      <w:bookmarkStart w:id="22" w:name="_Toc102664407"/>
-      <w:proofErr w:type="spellStart"/>
-      <w:r>
-        <w:t>Stakeholders</w:t>
-      </w:r>
-      <w:proofErr w:type="spellEnd"/>
-      <w:r>
-        <w:t xml:space="preserve"> e </w:t>
-      </w:r>
-      <w:proofErr w:type="spellStart"/>
-      <w:r>
-        <w:t>Scrum</w:t>
-      </w:r>
-      <w:proofErr w:type="spellEnd"/>
-      <w:r>
-        <w:t xml:space="preserve"> Team</w:t>
-      </w:r>
-      <w:bookmarkEnd w:id="22"/>
-    </w:p>
-    <w:p>
-      <w:r>
-        <w:rPr>
-          <w:highlight w:val="yellow"/>
-        </w:rPr>
-        <w:t xml:space="preserve">&lt;Identificação dos </w:t>
-      </w:r>
-      <w:proofErr w:type="spellStart"/>
-      <w:r>
-        <w:rPr>
-          <w:highlight w:val="yellow"/>
-        </w:rPr>
-        <w:t>stakeholders</w:t>
-      </w:r>
-      <w:proofErr w:type="spellEnd"/>
-      <w:r>
-        <w:rPr>
-          <w:highlight w:val="yellow"/>
-        </w:rPr>
-        <w:t xml:space="preserve"> e da </w:t>
-      </w:r>
-      <w:proofErr w:type="spellStart"/>
-      <w:r>
-        <w:rPr>
-          <w:highlight w:val="yellow"/>
-        </w:rPr>
-        <w:t>Scrum</w:t>
-      </w:r>
-      <w:proofErr w:type="spellEnd"/>
-      <w:r>
-        <w:rPr>
-          <w:highlight w:val="yellow"/>
-        </w:rPr>
-        <w:t xml:space="preserve"> Team (Roles) no projeto, bem como quais as suas funções&gt;</w:t>
-      </w:r>
-    </w:p>
-    <w:p/>
-    <w:p>
-      <w:pPr>
         <w:pStyle w:val="Legenda"/>
         <w:keepNext/>
         <w:jc w:val="center"/>
       </w:pPr>
-      <w:bookmarkStart w:id="23" w:name="_Toc70951701"/>
+      <w:bookmarkStart w:id="22" w:name="_Toc70951701"/>
       <w:r>
         <w:t xml:space="preserve">Tabela </w:t>
       </w:r>
-      <w:fldSimple w:instr=" SEQ Tabela \* ARABIC ">
-        <w:r>
-          <w:rPr>
-            <w:noProof/>
-          </w:rPr>
-          <w:t>5</w:t>
-        </w:r>
-      </w:fldSimple>
+      <w:r>
+        <w:fldChar w:fldCharType="begin"/>
+      </w:r>
+      <w:r>
+        <w:instrText xml:space="preserve"> SEQ Tabela \* ARABIC </w:instrText>
+      </w:r>
+      <w:r>
+        <w:fldChar w:fldCharType="separate"/>
+      </w:r>
+      <w:r>
+        <w:rPr>
+          <w:noProof/>
+        </w:rPr>
+        <w:t>5</w:t>
+      </w:r>
+      <w:r>
+        <w:rPr>
+          <w:noProof/>
+        </w:rPr>
+        <w:fldChar w:fldCharType="end"/>
+      </w:r>
       <w:r>
         <w:t xml:space="preserve"> – Identificação e funções dos </w:t>
       </w:r>
@@ -7112,7 +7062,7 @@
       <w:r>
         <w:t xml:space="preserve"> Team</w:t>
       </w:r>
-      <w:bookmarkEnd w:id="23"/>
+      <w:bookmarkEnd w:id="22"/>
     </w:p>
     <w:tbl>
       <w:tblPr>
@@ -7434,7 +7384,7 @@
       <w:pPr>
         <w:pStyle w:val="Ttulo2"/>
       </w:pPr>
-      <w:bookmarkStart w:id="24" w:name="_Toc102664408"/>
+      <w:bookmarkStart w:id="23" w:name="_Toc102664408"/>
       <w:proofErr w:type="spellStart"/>
       <w:r>
         <w:t>User</w:t>
@@ -7447,322 +7397,8 @@
       <w:r>
         <w:t>Stories</w:t>
       </w:r>
-      <w:bookmarkEnd w:id="24"/>
+      <w:bookmarkEnd w:id="23"/>
       <w:proofErr w:type="spellEnd"/>
-    </w:p>
-    <w:p>
-      <w:r>
-        <w:rPr>
-          <w:highlight w:val="yellow"/>
-        </w:rPr>
-        <w:t xml:space="preserve">&lt;Devem ser </w:t>
-      </w:r>
-      <w:r>
-        <w:rPr>
-          <w:highlight w:val="yellow"/>
-        </w:rPr>
-        <w:t xml:space="preserve">especificados os requisitos funcionais do ponto de vista do utilizador sob forma de </w:t>
-      </w:r>
-      <w:proofErr w:type="spellStart"/>
-      <w:r>
-        <w:rPr>
-          <w:highlight w:val="yellow"/>
-        </w:rPr>
-        <w:t>User</w:t>
-      </w:r>
-      <w:proofErr w:type="spellEnd"/>
-      <w:r>
-        <w:rPr>
-          <w:highlight w:val="yellow"/>
-        </w:rPr>
-        <w:t xml:space="preserve"> </w:t>
-      </w:r>
-      <w:proofErr w:type="spellStart"/>
-      <w:r>
-        <w:rPr>
-          <w:highlight w:val="yellow"/>
-        </w:rPr>
-        <w:t>Stories</w:t>
-      </w:r>
-      <w:proofErr w:type="spellEnd"/>
-      <w:r>
-        <w:t xml:space="preserve"> </w:t>
-      </w:r>
-      <w:r>
-        <w:rPr>
-          <w:highlight w:val="yellow"/>
-        </w:rPr>
-        <w:t xml:space="preserve">As </w:t>
-      </w:r>
-      <w:proofErr w:type="spellStart"/>
-      <w:r>
-        <w:rPr>
-          <w:i/>
-          <w:iCs/>
-          <w:highlight w:val="yellow"/>
-        </w:rPr>
-        <w:t>issues</w:t>
-      </w:r>
-      <w:proofErr w:type="spellEnd"/>
-      <w:r>
-        <w:rPr>
-          <w:highlight w:val="yellow"/>
-        </w:rPr>
-        <w:t xml:space="preserve"> devem ser estimadas em </w:t>
-      </w:r>
-      <w:proofErr w:type="spellStart"/>
-      <w:r>
-        <w:rPr>
-          <w:highlight w:val="yellow"/>
-        </w:rPr>
-        <w:t>Story</w:t>
-      </w:r>
-      <w:proofErr w:type="spellEnd"/>
-      <w:r>
-        <w:rPr>
-          <w:highlight w:val="yellow"/>
-        </w:rPr>
-        <w:t xml:space="preserve"> </w:t>
-      </w:r>
-      <w:proofErr w:type="spellStart"/>
-      <w:r>
-        <w:rPr>
-          <w:highlight w:val="yellow"/>
-        </w:rPr>
-        <w:t>Points</w:t>
-      </w:r>
-      <w:proofErr w:type="spellEnd"/>
-      <w:r>
-        <w:rPr>
-          <w:highlight w:val="yellow"/>
-        </w:rPr>
-        <w:t xml:space="preserve"> utilizando a sequência de </w:t>
-      </w:r>
-      <w:proofErr w:type="spellStart"/>
-      <w:r>
-        <w:rPr>
-          <w:highlight w:val="yellow"/>
-        </w:rPr>
-        <w:t>Fibonacci</w:t>
-      </w:r>
-      <w:proofErr w:type="spellEnd"/>
-      <w:r>
-        <w:rPr>
-          <w:highlight w:val="yellow"/>
-        </w:rPr>
-        <w:t>: 1, 2, 3, 5, 8, 13, 20</w:t>
-      </w:r>
-      <w:r>
-        <w:rPr>
-          <w:highlight w:val="yellow"/>
-        </w:rPr>
-        <w:t xml:space="preserve"> </w:t>
-      </w:r>
-      <w:r>
-        <w:rPr>
-          <w:highlight w:val="yellow"/>
-        </w:rPr>
-        <w:t>(</w:t>
-      </w:r>
-      <w:proofErr w:type="spellStart"/>
-      <w:r>
-        <w:rPr>
-          <w:highlight w:val="yellow"/>
-        </w:rPr>
-        <w:t>máx</w:t>
-      </w:r>
-      <w:proofErr w:type="spellEnd"/>
-      <w:r>
-        <w:rPr>
-          <w:highlight w:val="yellow"/>
-        </w:rPr>
-        <w:t>).&gt;</w:t>
-      </w:r>
-    </w:p>
-    <w:p>
-      <w:pPr>
-        <w:jc w:val="center"/>
-        <w:rPr>
-          <w:highlight w:val="yellow"/>
-          <w:lang w:val="en-US"/>
-        </w:rPr>
-      </w:pPr>
-      <w:r>
-        <w:rPr>
-          <w:highlight w:val="yellow"/>
-          <w:lang w:val="en-US"/>
-        </w:rPr>
-        <w:t>As a &lt;role&gt;, I want &lt;goal/desire&gt; so that &lt;benefit&gt;</w:t>
-      </w:r>
-    </w:p>
-    <w:p>
-      <w:pPr>
-        <w:jc w:val="center"/>
-        <w:rPr>
-          <w:highlight w:val="yellow"/>
-        </w:rPr>
-      </w:pPr>
-      <w:r>
-        <w:rPr>
-          <w:highlight w:val="yellow"/>
-        </w:rPr>
-        <w:t>(Como um &lt;função&gt;, eu quero &lt;objetivo/desejo&gt; para que &lt;benefício&gt;)</w:t>
-      </w:r>
-    </w:p>
-    <w:p>
-      <w:r>
-        <w:rPr>
-          <w:highlight w:val="yellow"/>
-        </w:rPr>
-        <w:t xml:space="preserve">Exemplo: </w:t>
-      </w:r>
-      <w:r>
-        <w:rPr>
-          <w:b/>
-          <w:bCs/>
-          <w:highlight w:val="yellow"/>
-          <w:u w:val="single"/>
-        </w:rPr>
-        <w:t>Como</w:t>
-      </w:r>
-      <w:r>
-        <w:rPr>
-          <w:highlight w:val="yellow"/>
-        </w:rPr>
-        <w:t xml:space="preserve"> Administrador de Bases de Dados, </w:t>
-      </w:r>
-      <w:r>
-        <w:rPr>
-          <w:b/>
-          <w:bCs/>
-          <w:highlight w:val="yellow"/>
-          <w:u w:val="single"/>
-        </w:rPr>
-        <w:t>eu devo</w:t>
-      </w:r>
-      <w:r>
-        <w:rPr>
-          <w:highlight w:val="yellow"/>
-        </w:rPr>
-        <w:t xml:space="preserve"> ser capaz de reverter um número selecionado de dados </w:t>
-      </w:r>
-      <w:r>
-        <w:rPr>
-          <w:b/>
-          <w:bCs/>
-          <w:highlight w:val="yellow"/>
-          <w:u w:val="single"/>
-        </w:rPr>
-        <w:t>para que</w:t>
-      </w:r>
-      <w:r>
-        <w:rPr>
-          <w:highlight w:val="yellow"/>
-        </w:rPr>
-        <w:t xml:space="preserve"> a versão anterior a eles seja restaurada.</w:t>
-      </w:r>
-    </w:p>
-    <w:p>
-      <w:pPr>
-        <w:rPr>
-          <w:highlight w:val="yellow"/>
-        </w:rPr>
-      </w:pPr>
-      <w:r>
-        <w:rPr>
-          <w:highlight w:val="yellow"/>
-        </w:rPr>
-        <w:t xml:space="preserve">Focar nestes 3 e evitar o Como (excluir aspetos de desenho, interface design </w:t>
-      </w:r>
-      <w:proofErr w:type="spellStart"/>
-      <w:r>
-        <w:rPr>
-          <w:highlight w:val="yellow"/>
-        </w:rPr>
-        <w:t>statements</w:t>
-      </w:r>
-      <w:proofErr w:type="spellEnd"/>
-      <w:r>
-        <w:rPr>
-          <w:highlight w:val="yellow"/>
-        </w:rPr>
-        <w:t>).</w:t>
-      </w:r>
-    </w:p>
-    <w:p>
-      <w:pPr>
-        <w:rPr>
-          <w:highlight w:val="yellow"/>
-        </w:rPr>
-      </w:pPr>
-      <w:r>
-        <w:rPr>
-          <w:highlight w:val="yellow"/>
-        </w:rPr>
-        <w:t>“Como [persona],” – Para quem estamos a construir isto? Não estamos atrás de um título de trabalho, estamos atrás da persona da pessoa. Entendemos como a pessoa funciona, como pensa e como se sente.</w:t>
-      </w:r>
-    </w:p>
-    <w:p>
-      <w:pPr>
-        <w:rPr>
-          <w:highlight w:val="yellow"/>
-        </w:rPr>
-      </w:pPr>
-      <w:r>
-        <w:rPr>
-          <w:highlight w:val="yellow"/>
-        </w:rPr>
-        <w:t>“eu [quero/gostaria que],” – Aqui descrevemos o intuito, mas não as funcionalidades que eles usam. O que é que eles estão a tentar atingir? Deve ser livre da implementação – se estivermos a descrever algo específico da UI, e não o objetivo do utilizador, estamos a perder o objetivo.</w:t>
-      </w:r>
-    </w:p>
-    <w:p>
-      <w:r>
-        <w:rPr>
-          <w:highlight w:val="yellow"/>
-        </w:rPr>
-        <w:lastRenderedPageBreak/>
-        <w:t>“[para qu</w:t>
-      </w:r>
-      <w:r>
-        <w:rPr>
-          <w:highlight w:val="yellow"/>
-        </w:rPr>
-        <w:t>ê</w:t>
-      </w:r>
-      <w:r>
-        <w:rPr>
-          <w:highlight w:val="yellow"/>
-        </w:rPr>
-        <w:t xml:space="preserve">].” – como é que o desejo imediato deles para fazer algo se integra na </w:t>
-      </w:r>
-      <w:proofErr w:type="spellStart"/>
-      <w:r>
-        <w:rPr>
-          <w:highlight w:val="yellow"/>
-        </w:rPr>
-        <w:t>big</w:t>
-      </w:r>
-      <w:proofErr w:type="spellEnd"/>
-      <w:r>
-        <w:rPr>
-          <w:highlight w:val="yellow"/>
-        </w:rPr>
-        <w:t xml:space="preserve"> </w:t>
-      </w:r>
-      <w:proofErr w:type="spellStart"/>
-      <w:r>
-        <w:rPr>
-          <w:highlight w:val="yellow"/>
-        </w:rPr>
-        <w:t>picture</w:t>
-      </w:r>
-      <w:proofErr w:type="spellEnd"/>
-      <w:r>
-        <w:rPr>
-          <w:highlight w:val="yellow"/>
-        </w:rPr>
-        <w:t>? Qual o objetivo geral que estão a tentar atingir? Qual o principal problema que precisa de ser resolvido?</w:t>
-      </w:r>
     </w:p>
     <w:p/>
     <w:tbl>
@@ -7837,15 +7473,7 @@
                 <w:b w:val="0"/>
                 <w:bCs w:val="0"/>
               </w:rPr>
-              <w:t xml:space="preserve">US1 – </w:t>
-            </w:r>
-            <w:r>
-              <w:rPr>
-                <w:b w:val="0"/>
-                <w:bCs w:val="0"/>
-                <w:highlight w:val="yellow"/>
-              </w:rPr>
-              <w:t>Efetuar lançamento de dados</w:t>
+              <w:t>DPH-3 Exportar dados de pagamento</w:t>
             </w:r>
           </w:p>
         </w:tc>
@@ -7865,8 +7493,10 @@
               <w:t>SP</w:t>
             </w:r>
             <w:r>
-              <w:t>: 3</w:t>
-            </w:r>
+              <w:t xml:space="preserve">: </w:t>
+            </w:r>
+            <w:bookmarkStart w:id="24" w:name="_GoBack"/>
+            <w:bookmarkEnd w:id="24"/>
           </w:p>
         </w:tc>
       </w:tr>
@@ -7891,9 +7521,8 @@
               <w:rPr>
                 <w:b w:val="0"/>
                 <w:bCs w:val="0"/>
-                <w:highlight w:val="yellow"/>
-              </w:rPr>
-              <w:t>Como jogador quero ser capaz de lançar os dados de forma a poder fazer a jogada</w:t>
+              </w:rPr>
+              <w:t>Como trabalhador quero exportar dados de pagamento para que consiga visualizar os pagamentos realizados num determinado tempo.</w:t>
             </w:r>
           </w:p>
           <w:p>
@@ -7980,15 +7609,7 @@
                 <w:b w:val="0"/>
                 <w:bCs w:val="0"/>
               </w:rPr>
-              <w:t xml:space="preserve">US2 – </w:t>
-            </w:r>
-            <w:r>
-              <w:rPr>
-                <w:b w:val="0"/>
-                <w:bCs w:val="0"/>
-                <w:highlight w:val="yellow"/>
-              </w:rPr>
-              <w:t>Adicionar cliente</w:t>
+              <w:t>DPH-4 Exportar dados do pedido</w:t>
             </w:r>
           </w:p>
         </w:tc>
@@ -8008,7 +7629,7 @@
               <w:t>SP</w:t>
             </w:r>
             <w:r>
-              <w:t>: 5</w:t>
+              <w:t xml:space="preserve">: </w:t>
             </w:r>
           </w:p>
         </w:tc>
@@ -8034,9 +7655,8 @@
               <w:rPr>
                 <w:b w:val="0"/>
                 <w:bCs w:val="0"/>
-                <w:highlight w:val="yellow"/>
-              </w:rPr>
-              <w:t>Como utilizador quero poder adicionar um cliente de modo a ficar registado</w:t>
+              </w:rPr>
+              <w:t>Como trabalhador quero exportar dados do pedido para que mais tarde consiga ver os produtos mais ou menos vendidos.</w:t>
             </w:r>
           </w:p>
           <w:p>
@@ -8068,6 +7688,7 @@
                 <w:bCs w:val="0"/>
                 <w:highlight w:val="yellow"/>
               </w:rPr>
+              <w:lastRenderedPageBreak/>
               <w:t>Os campos nome, morada, contato e NIF têm de ser obrigatoriamente preenchidos</w:t>
             </w:r>
           </w:p>
@@ -8113,6 +7734,7 @@
               </w:rPr>
             </w:pPr>
             <w:r>
+              <w:lastRenderedPageBreak/>
               <w:t>Título</w:t>
             </w:r>
             <w:r>
@@ -8123,7 +7745,7 @@
                 <w:b w:val="0"/>
                 <w:bCs w:val="0"/>
               </w:rPr>
-              <w:t xml:space="preserve">US – </w:t>
+              <w:t>DPH-5 Adicionar itens</w:t>
             </w:r>
           </w:p>
         </w:tc>
@@ -8163,7 +7785,19 @@
               </w:rPr>
             </w:pPr>
             <w:r>
-              <w:t>Descrição:</w:t>
+              <w:t>Descrição</w:t>
+            </w:r>
+            <w:r>
+              <w:rPr>
+                <w:b w:val="0"/>
+              </w:rPr>
+              <w:t>:</w:t>
+            </w:r>
+            <w:r>
+              <w:rPr>
+                <w:b w:val="0"/>
+              </w:rPr>
+              <w:t xml:space="preserve"> Como trabalhador quero adicionar itens para que seja possível fazer um pedido</w:t>
             </w:r>
           </w:p>
           <w:p>
@@ -8213,7 +7847,7 @@
                 <w:b w:val="0"/>
                 <w:bCs w:val="0"/>
               </w:rPr>
-              <w:t>US</w:t>
+              <w:t>DPH-6 Consultar pedidos (ativos ou terminados)</w:t>
             </w:r>
           </w:p>
         </w:tc>
@@ -8261,6 +7895,15 @@
             </w:pPr>
             <w:r>
               <w:t>Descrição:</w:t>
+            </w:r>
+            <w:r>
+              <w:t xml:space="preserve"> </w:t>
+            </w:r>
+            <w:r>
+              <w:rPr>
+                <w:b w:val="0"/>
+              </w:rPr>
+              <w:t>Como trabalhador quero consultar pedidos para que consiga saber os que foram terminados ou que ainda estejam em processamento</w:t>
             </w:r>
           </w:p>
           <w:p>
@@ -8310,7 +7953,7 @@
                 <w:b w:val="0"/>
                 <w:bCs w:val="0"/>
               </w:rPr>
-              <w:t>US</w:t>
+              <w:t>DPH-7 Adicionar pagamentos</w:t>
             </w:r>
           </w:p>
         </w:tc>
@@ -8351,6 +7994,15 @@
             </w:pPr>
             <w:r>
               <w:t>Descrição:</w:t>
+            </w:r>
+            <w:r>
+              <w:t xml:space="preserve"> </w:t>
+            </w:r>
+            <w:r>
+              <w:rPr>
+                <w:b w:val="0"/>
+              </w:rPr>
+              <w:t>Como trabalhador quero adicionar pagamentos para que facilite o pagamento ao cliente</w:t>
             </w:r>
           </w:p>
           <w:p>
@@ -8394,7 +8046,7 @@
                 <w:b w:val="0"/>
                 <w:bCs w:val="0"/>
               </w:rPr>
-              <w:t>US</w:t>
+              <w:t>DPH-8 Criar novos pedidos</w:t>
             </w:r>
           </w:p>
         </w:tc>
@@ -8434,6 +8086,15 @@
             </w:pPr>
             <w:r>
               <w:t>Descrição:</w:t>
+            </w:r>
+            <w:r>
+              <w:t xml:space="preserve"> </w:t>
+            </w:r>
+            <w:r>
+              <w:rPr>
+                <w:b w:val="0"/>
+              </w:rPr>
+              <w:t>Como trabalhador quero registar um pedido para que consiga realizar e mais tarde entregar ao cliente.</w:t>
             </w:r>
           </w:p>
           <w:p>
@@ -8474,7 +8135,21 @@
             <w:cnfStyle w:val="001000000000" w:firstRow="0" w:lastRow="0" w:firstColumn="1" w:lastColumn="0" w:oddVBand="0" w:evenVBand="0" w:oddHBand="0" w:evenHBand="0" w:firstRowFirstColumn="0" w:firstRowLastColumn="0" w:lastRowFirstColumn="0" w:lastRowLastColumn="0"/>
             <w:tcW w:w="8647" w:type="dxa"/>
           </w:tcPr>
-          <w:p/>
+          <w:p>
+            <w:r>
+              <w:t>Título</w:t>
+            </w:r>
+            <w:r>
+              <w:t xml:space="preserve">: </w:t>
+            </w:r>
+            <w:r>
+              <w:rPr>
+                <w:b w:val="0"/>
+                <w:bCs w:val="0"/>
+              </w:rPr>
+              <w:t>DPH-9 Aceder as categorias</w:t>
+            </w:r>
+          </w:p>
         </w:tc>
         <w:tc>
           <w:tcPr>
@@ -8484,6 +8159,16 @@
             <w:pPr>
               <w:cnfStyle w:val="000000100000" w:firstRow="0" w:lastRow="0" w:firstColumn="0" w:lastColumn="0" w:oddVBand="0" w:evenVBand="0" w:oddHBand="1" w:evenHBand="0" w:firstRowFirstColumn="0" w:firstRowLastColumn="0" w:lastRowFirstColumn="0" w:lastRowLastColumn="0"/>
             </w:pPr>
+            <w:r>
+              <w:rPr>
+                <w:b/>
+                <w:bCs/>
+              </w:rPr>
+              <w:t>SP</w:t>
+            </w:r>
+            <w:r>
+              <w:t>:</w:t>
+            </w:r>
           </w:p>
         </w:tc>
       </w:tr>
@@ -8493,7 +8178,1277 @@
             <w:cnfStyle w:val="001000000000" w:firstRow="0" w:lastRow="0" w:firstColumn="1" w:lastColumn="0" w:oddVBand="0" w:evenVBand="0" w:oddHBand="0" w:evenHBand="0" w:firstRowFirstColumn="0" w:firstRowLastColumn="0" w:lastRowFirstColumn="0" w:lastRowLastColumn="0"/>
             <w:tcW w:w="8647" w:type="dxa"/>
           </w:tcPr>
-          <w:p/>
+          <w:p>
+            <w:pPr>
+              <w:rPr>
+                <w:b w:val="0"/>
+                <w:bCs w:val="0"/>
+              </w:rPr>
+            </w:pPr>
+            <w:r>
+              <w:t>Descrição:</w:t>
+            </w:r>
+            <w:r>
+              <w:t xml:space="preserve"> </w:t>
+            </w:r>
+            <w:r>
+              <w:rPr>
+                <w:b w:val="0"/>
+              </w:rPr>
+              <w:t>Como trabalhador quero aceder as categorias para que consiga encontrar um item mais facilmente.</w:t>
+            </w:r>
+          </w:p>
+          <w:p>
+            <w:r>
+              <w:t>Critérios de Aceitação</w:t>
+            </w:r>
+            <w:r>
+              <w:t>:</w:t>
+            </w:r>
+          </w:p>
+          <w:p>
+            <w:pPr>
+              <w:pStyle w:val="PargrafodaLista"/>
+              <w:numPr>
+                <w:ilvl w:val="0"/>
+                <w:numId w:val="6"/>
+              </w:numPr>
+            </w:pPr>
+          </w:p>
+        </w:tc>
+        <w:tc>
+          <w:tcPr>
+            <w:tcW w:w="992" w:type="dxa"/>
+          </w:tcPr>
+          <w:p>
+            <w:pPr>
+              <w:cnfStyle w:val="000000000000" w:firstRow="0" w:lastRow="0" w:firstColumn="0" w:lastColumn="0" w:oddVBand="0" w:evenVBand="0" w:oddHBand="0" w:evenHBand="0" w:firstRowFirstColumn="0" w:firstRowLastColumn="0" w:lastRowFirstColumn="0" w:lastRowLastColumn="0"/>
+            </w:pPr>
+          </w:p>
+        </w:tc>
+      </w:tr>
+      <w:tr>
+        <w:trPr>
+          <w:cnfStyle w:val="000000100000" w:firstRow="0" w:lastRow="0" w:firstColumn="0" w:lastColumn="0" w:oddVBand="0" w:evenVBand="0" w:oddHBand="1" w:evenHBand="0" w:firstRowFirstColumn="0" w:firstRowLastColumn="0" w:lastRowFirstColumn="0" w:lastRowLastColumn="0"/>
+        </w:trPr>
+        <w:tc>
+          <w:tcPr>
+            <w:cnfStyle w:val="001000000000" w:firstRow="0" w:lastRow="0" w:firstColumn="1" w:lastColumn="0" w:oddVBand="0" w:evenVBand="0" w:oddHBand="0" w:evenHBand="0" w:firstRowFirstColumn="0" w:firstRowLastColumn="0" w:lastRowFirstColumn="0" w:lastRowLastColumn="0"/>
+            <w:tcW w:w="8647" w:type="dxa"/>
+          </w:tcPr>
+          <w:p>
+            <w:r>
+              <w:t>Título</w:t>
+            </w:r>
+            <w:r>
+              <w:t xml:space="preserve">: </w:t>
+            </w:r>
+            <w:r>
+              <w:rPr>
+                <w:b w:val="0"/>
+                <w:bCs w:val="0"/>
+              </w:rPr>
+              <w:t>DPH-10 Consultar itens do menu</w:t>
+            </w:r>
+          </w:p>
+        </w:tc>
+        <w:tc>
+          <w:tcPr>
+            <w:tcW w:w="992" w:type="dxa"/>
+          </w:tcPr>
+          <w:p>
+            <w:pPr>
+              <w:cnfStyle w:val="000000100000" w:firstRow="0" w:lastRow="0" w:firstColumn="0" w:lastColumn="0" w:oddVBand="0" w:evenVBand="0" w:oddHBand="1" w:evenHBand="0" w:firstRowFirstColumn="0" w:firstRowLastColumn="0" w:lastRowFirstColumn="0" w:lastRowLastColumn="0"/>
+            </w:pPr>
+            <w:r>
+              <w:rPr>
+                <w:b/>
+                <w:bCs/>
+              </w:rPr>
+              <w:t>SP</w:t>
+            </w:r>
+            <w:r>
+              <w:t>:</w:t>
+            </w:r>
+          </w:p>
+        </w:tc>
+      </w:tr>
+      <w:tr>
+        <w:tc>
+          <w:tcPr>
+            <w:cnfStyle w:val="001000000000" w:firstRow="0" w:lastRow="0" w:firstColumn="1" w:lastColumn="0" w:oddVBand="0" w:evenVBand="0" w:oddHBand="0" w:evenHBand="0" w:firstRowFirstColumn="0" w:firstRowLastColumn="0" w:lastRowFirstColumn="0" w:lastRowLastColumn="0"/>
+            <w:tcW w:w="8647" w:type="dxa"/>
+          </w:tcPr>
+          <w:p>
+            <w:pPr>
+              <w:rPr>
+                <w:b w:val="0"/>
+                <w:bCs w:val="0"/>
+              </w:rPr>
+            </w:pPr>
+            <w:r>
+              <w:t>Descrição:</w:t>
+            </w:r>
+            <w:r>
+              <w:t xml:space="preserve"> </w:t>
+            </w:r>
+            <w:r>
+              <w:rPr>
+                <w:b w:val="0"/>
+              </w:rPr>
+              <w:t>Como trabalhador quero visualizar os itens do menu para saber que itens estão disponível no momento.</w:t>
+            </w:r>
+          </w:p>
+          <w:p>
+            <w:r>
+              <w:t>Critérios de Aceitação</w:t>
+            </w:r>
+            <w:r>
+              <w:t>:</w:t>
+            </w:r>
+          </w:p>
+          <w:p>
+            <w:pPr>
+              <w:pStyle w:val="PargrafodaLista"/>
+              <w:numPr>
+                <w:ilvl w:val="0"/>
+                <w:numId w:val="6"/>
+              </w:numPr>
+            </w:pPr>
+          </w:p>
+        </w:tc>
+        <w:tc>
+          <w:tcPr>
+            <w:tcW w:w="992" w:type="dxa"/>
+          </w:tcPr>
+          <w:p>
+            <w:pPr>
+              <w:cnfStyle w:val="000000000000" w:firstRow="0" w:lastRow="0" w:firstColumn="0" w:lastColumn="0" w:oddVBand="0" w:evenVBand="0" w:oddHBand="0" w:evenHBand="0" w:firstRowFirstColumn="0" w:firstRowLastColumn="0" w:lastRowFirstColumn="0" w:lastRowLastColumn="0"/>
+            </w:pPr>
+          </w:p>
+        </w:tc>
+      </w:tr>
+      <w:tr>
+        <w:trPr>
+          <w:cnfStyle w:val="000000100000" w:firstRow="0" w:lastRow="0" w:firstColumn="0" w:lastColumn="0" w:oddVBand="0" w:evenVBand="0" w:oddHBand="1" w:evenHBand="0" w:firstRowFirstColumn="0" w:firstRowLastColumn="0" w:lastRowFirstColumn="0" w:lastRowLastColumn="0"/>
+        </w:trPr>
+        <w:tc>
+          <w:tcPr>
+            <w:cnfStyle w:val="001000000000" w:firstRow="0" w:lastRow="0" w:firstColumn="1" w:lastColumn="0" w:oddVBand="0" w:evenVBand="0" w:oddHBand="0" w:evenHBand="0" w:firstRowFirstColumn="0" w:firstRowLastColumn="0" w:lastRowFirstColumn="0" w:lastRowLastColumn="0"/>
+            <w:tcW w:w="8647" w:type="dxa"/>
+          </w:tcPr>
+          <w:p>
+            <w:r>
+              <w:t>Título</w:t>
+            </w:r>
+            <w:r>
+              <w:t xml:space="preserve">: </w:t>
+            </w:r>
+            <w:r>
+              <w:rPr>
+                <w:b w:val="0"/>
+                <w:bCs w:val="0"/>
+              </w:rPr>
+              <w:t>DPH-11 Alterar itens do menu</w:t>
+            </w:r>
+          </w:p>
+        </w:tc>
+        <w:tc>
+          <w:tcPr>
+            <w:tcW w:w="992" w:type="dxa"/>
+          </w:tcPr>
+          <w:p>
+            <w:pPr>
+              <w:cnfStyle w:val="000000100000" w:firstRow="0" w:lastRow="0" w:firstColumn="0" w:lastColumn="0" w:oddVBand="0" w:evenVBand="0" w:oddHBand="1" w:evenHBand="0" w:firstRowFirstColumn="0" w:firstRowLastColumn="0" w:lastRowFirstColumn="0" w:lastRowLastColumn="0"/>
+            </w:pPr>
+            <w:r>
+              <w:rPr>
+                <w:b/>
+                <w:bCs/>
+              </w:rPr>
+              <w:t>SP</w:t>
+            </w:r>
+            <w:r>
+              <w:t>:</w:t>
+            </w:r>
+          </w:p>
+        </w:tc>
+      </w:tr>
+      <w:tr>
+        <w:tc>
+          <w:tcPr>
+            <w:cnfStyle w:val="001000000000" w:firstRow="0" w:lastRow="0" w:firstColumn="1" w:lastColumn="0" w:oddVBand="0" w:evenVBand="0" w:oddHBand="0" w:evenHBand="0" w:firstRowFirstColumn="0" w:firstRowLastColumn="0" w:lastRowFirstColumn="0" w:lastRowLastColumn="0"/>
+            <w:tcW w:w="8647" w:type="dxa"/>
+          </w:tcPr>
+          <w:p>
+            <w:pPr>
+              <w:rPr>
+                <w:b w:val="0"/>
+                <w:bCs w:val="0"/>
+              </w:rPr>
+            </w:pPr>
+            <w:r>
+              <w:t>Descrição:</w:t>
+            </w:r>
+            <w:r>
+              <w:t xml:space="preserve"> </w:t>
+            </w:r>
+            <w:r>
+              <w:rPr>
+                <w:b w:val="0"/>
+              </w:rPr>
+              <w:t xml:space="preserve">Como trabalhador quero ter a possibilidade de alterar os itens do menu para que caso algum esteja </w:t>
+            </w:r>
+            <w:r>
+              <w:rPr>
+                <w:b w:val="0"/>
+              </w:rPr>
+              <w:t>indisponível</w:t>
+            </w:r>
+            <w:r>
+              <w:rPr>
+                <w:b w:val="0"/>
+              </w:rPr>
+              <w:t xml:space="preserve"> o cliente não consiga pedi-lo</w:t>
+            </w:r>
+          </w:p>
+          <w:p>
+            <w:r>
+              <w:t>Critérios de Aceitação</w:t>
+            </w:r>
+            <w:r>
+              <w:t>:</w:t>
+            </w:r>
+          </w:p>
+          <w:p>
+            <w:pPr>
+              <w:pStyle w:val="PargrafodaLista"/>
+              <w:numPr>
+                <w:ilvl w:val="0"/>
+                <w:numId w:val="6"/>
+              </w:numPr>
+            </w:pPr>
+          </w:p>
+        </w:tc>
+        <w:tc>
+          <w:tcPr>
+            <w:tcW w:w="992" w:type="dxa"/>
+          </w:tcPr>
+          <w:p>
+            <w:pPr>
+              <w:cnfStyle w:val="000000000000" w:firstRow="0" w:lastRow="0" w:firstColumn="0" w:lastColumn="0" w:oddVBand="0" w:evenVBand="0" w:oddHBand="0" w:evenHBand="0" w:firstRowFirstColumn="0" w:firstRowLastColumn="0" w:lastRowFirstColumn="0" w:lastRowLastColumn="0"/>
+            </w:pPr>
+          </w:p>
+        </w:tc>
+      </w:tr>
+      <w:tr>
+        <w:trPr>
+          <w:cnfStyle w:val="000000100000" w:firstRow="0" w:lastRow="0" w:firstColumn="0" w:lastColumn="0" w:oddVBand="0" w:evenVBand="0" w:oddHBand="1" w:evenHBand="0" w:firstRowFirstColumn="0" w:firstRowLastColumn="0" w:lastRowFirstColumn="0" w:lastRowLastColumn="0"/>
+        </w:trPr>
+        <w:tc>
+          <w:tcPr>
+            <w:cnfStyle w:val="001000000000" w:firstRow="0" w:lastRow="0" w:firstColumn="1" w:lastColumn="0" w:oddVBand="0" w:evenVBand="0" w:oddHBand="0" w:evenHBand="0" w:firstRowFirstColumn="0" w:firstRowLastColumn="0" w:lastRowFirstColumn="0" w:lastRowLastColumn="0"/>
+            <w:tcW w:w="8647" w:type="dxa"/>
+          </w:tcPr>
+          <w:p>
+            <w:r>
+              <w:t>Título</w:t>
+            </w:r>
+            <w:r>
+              <w:t>:</w:t>
+            </w:r>
+            <w:r>
+              <w:rPr>
+                <w:b w:val="0"/>
+                <w:bCs w:val="0"/>
+              </w:rPr>
+              <w:t xml:space="preserve"> </w:t>
+            </w:r>
+            <w:r>
+              <w:rPr>
+                <w:b w:val="0"/>
+                <w:bCs w:val="0"/>
+              </w:rPr>
+              <w:t>DPH-12 Apagar itens do menu</w:t>
+            </w:r>
+          </w:p>
+        </w:tc>
+        <w:tc>
+          <w:tcPr>
+            <w:tcW w:w="992" w:type="dxa"/>
+          </w:tcPr>
+          <w:p>
+            <w:pPr>
+              <w:cnfStyle w:val="000000100000" w:firstRow="0" w:lastRow="0" w:firstColumn="0" w:lastColumn="0" w:oddVBand="0" w:evenVBand="0" w:oddHBand="1" w:evenHBand="0" w:firstRowFirstColumn="0" w:firstRowLastColumn="0" w:lastRowFirstColumn="0" w:lastRowLastColumn="0"/>
+            </w:pPr>
+            <w:r>
+              <w:rPr>
+                <w:b/>
+                <w:bCs/>
+              </w:rPr>
+              <w:t>SP</w:t>
+            </w:r>
+            <w:r>
+              <w:t>:</w:t>
+            </w:r>
+          </w:p>
+        </w:tc>
+      </w:tr>
+      <w:tr>
+        <w:tc>
+          <w:tcPr>
+            <w:cnfStyle w:val="001000000000" w:firstRow="0" w:lastRow="0" w:firstColumn="1" w:lastColumn="0" w:oddVBand="0" w:evenVBand="0" w:oddHBand="0" w:evenHBand="0" w:firstRowFirstColumn="0" w:firstRowLastColumn="0" w:lastRowFirstColumn="0" w:lastRowLastColumn="0"/>
+            <w:tcW w:w="8647" w:type="dxa"/>
+          </w:tcPr>
+          <w:p>
+            <w:pPr>
+              <w:rPr>
+                <w:b w:val="0"/>
+                <w:bCs w:val="0"/>
+              </w:rPr>
+            </w:pPr>
+            <w:r>
+              <w:lastRenderedPageBreak/>
+              <w:t>Descrição:</w:t>
+            </w:r>
+            <w:r>
+              <w:t xml:space="preserve"> </w:t>
+            </w:r>
+            <w:r>
+              <w:rPr>
+                <w:b w:val="0"/>
+              </w:rPr>
+              <w:t>Como trabalhador quero poder apagar itens do menu para caso um item saía do menu o consiga remover.</w:t>
+            </w:r>
+          </w:p>
+          <w:p>
+            <w:r>
+              <w:t>Critérios de Aceitação</w:t>
+            </w:r>
+            <w:r>
+              <w:t>:</w:t>
+            </w:r>
+          </w:p>
+          <w:p>
+            <w:pPr>
+              <w:pStyle w:val="PargrafodaLista"/>
+              <w:numPr>
+                <w:ilvl w:val="0"/>
+                <w:numId w:val="6"/>
+              </w:numPr>
+            </w:pPr>
+          </w:p>
+        </w:tc>
+        <w:tc>
+          <w:tcPr>
+            <w:tcW w:w="992" w:type="dxa"/>
+          </w:tcPr>
+          <w:p>
+            <w:pPr>
+              <w:cnfStyle w:val="000000000000" w:firstRow="0" w:lastRow="0" w:firstColumn="0" w:lastColumn="0" w:oddVBand="0" w:evenVBand="0" w:oddHBand="0" w:evenHBand="0" w:firstRowFirstColumn="0" w:firstRowLastColumn="0" w:lastRowFirstColumn="0" w:lastRowLastColumn="0"/>
+            </w:pPr>
+          </w:p>
+        </w:tc>
+      </w:tr>
+      <w:tr>
+        <w:trPr>
+          <w:cnfStyle w:val="000000100000" w:firstRow="0" w:lastRow="0" w:firstColumn="0" w:lastColumn="0" w:oddVBand="0" w:evenVBand="0" w:oddHBand="1" w:evenHBand="0" w:firstRowFirstColumn="0" w:firstRowLastColumn="0" w:lastRowFirstColumn="0" w:lastRowLastColumn="0"/>
+        </w:trPr>
+        <w:tc>
+          <w:tcPr>
+            <w:cnfStyle w:val="001000000000" w:firstRow="0" w:lastRow="0" w:firstColumn="1" w:lastColumn="0" w:oddVBand="0" w:evenVBand="0" w:oddHBand="0" w:evenHBand="0" w:firstRowFirstColumn="0" w:firstRowLastColumn="0" w:lastRowFirstColumn="0" w:lastRowLastColumn="0"/>
+            <w:tcW w:w="8647" w:type="dxa"/>
+          </w:tcPr>
+          <w:p>
+            <w:r>
+              <w:t>Título</w:t>
+            </w:r>
+            <w:r>
+              <w:t xml:space="preserve">: </w:t>
+            </w:r>
+            <w:r>
+              <w:rPr>
+                <w:b w:val="0"/>
+                <w:bCs w:val="0"/>
+              </w:rPr>
+              <w:t>DPH-13 Criar itens do menu</w:t>
+            </w:r>
+          </w:p>
+        </w:tc>
+        <w:tc>
+          <w:tcPr>
+            <w:tcW w:w="992" w:type="dxa"/>
+          </w:tcPr>
+          <w:p>
+            <w:pPr>
+              <w:cnfStyle w:val="000000100000" w:firstRow="0" w:lastRow="0" w:firstColumn="0" w:lastColumn="0" w:oddVBand="0" w:evenVBand="0" w:oddHBand="1" w:evenHBand="0" w:firstRowFirstColumn="0" w:firstRowLastColumn="0" w:lastRowFirstColumn="0" w:lastRowLastColumn="0"/>
+            </w:pPr>
+            <w:r>
+              <w:rPr>
+                <w:b/>
+                <w:bCs/>
+              </w:rPr>
+              <w:t>SP</w:t>
+            </w:r>
+            <w:r>
+              <w:t>:</w:t>
+            </w:r>
+          </w:p>
+        </w:tc>
+      </w:tr>
+      <w:tr>
+        <w:tc>
+          <w:tcPr>
+            <w:cnfStyle w:val="001000000000" w:firstRow="0" w:lastRow="0" w:firstColumn="1" w:lastColumn="0" w:oddVBand="0" w:evenVBand="0" w:oddHBand="0" w:evenHBand="0" w:firstRowFirstColumn="0" w:firstRowLastColumn="0" w:lastRowFirstColumn="0" w:lastRowLastColumn="0"/>
+            <w:tcW w:w="8647" w:type="dxa"/>
+          </w:tcPr>
+          <w:p>
+            <w:pPr>
+              <w:tabs>
+                <w:tab w:val="left" w:pos="1725"/>
+              </w:tabs>
+              <w:rPr>
+                <w:b w:val="0"/>
+                <w:bCs w:val="0"/>
+              </w:rPr>
+            </w:pPr>
+            <w:r>
+              <w:t>Descrição:</w:t>
+            </w:r>
+            <w:r>
+              <w:t xml:space="preserve"> </w:t>
+            </w:r>
+            <w:r>
+              <w:rPr>
+                <w:b w:val="0"/>
+              </w:rPr>
+              <w:t>Como trabalhador quero criar itens do menu para que quando um novo item entre no menu do restaurante o consigo inserir no menu</w:t>
+            </w:r>
+          </w:p>
+          <w:p>
+            <w:r>
+              <w:t>Critérios de Aceitação</w:t>
+            </w:r>
+            <w:r>
+              <w:t>:</w:t>
+            </w:r>
+          </w:p>
+          <w:p>
+            <w:pPr>
+              <w:pStyle w:val="PargrafodaLista"/>
+              <w:numPr>
+                <w:ilvl w:val="0"/>
+                <w:numId w:val="6"/>
+              </w:numPr>
+            </w:pPr>
+          </w:p>
+        </w:tc>
+        <w:tc>
+          <w:tcPr>
+            <w:tcW w:w="992" w:type="dxa"/>
+          </w:tcPr>
+          <w:p>
+            <w:pPr>
+              <w:cnfStyle w:val="000000000000" w:firstRow="0" w:lastRow="0" w:firstColumn="0" w:lastColumn="0" w:oddVBand="0" w:evenVBand="0" w:oddHBand="0" w:evenHBand="0" w:firstRowFirstColumn="0" w:firstRowLastColumn="0" w:lastRowFirstColumn="0" w:lastRowLastColumn="0"/>
+            </w:pPr>
+          </w:p>
+        </w:tc>
+      </w:tr>
+      <w:tr>
+        <w:trPr>
+          <w:cnfStyle w:val="000000100000" w:firstRow="0" w:lastRow="0" w:firstColumn="0" w:lastColumn="0" w:oddVBand="0" w:evenVBand="0" w:oddHBand="1" w:evenHBand="0" w:firstRowFirstColumn="0" w:firstRowLastColumn="0" w:lastRowFirstColumn="0" w:lastRowLastColumn="0"/>
+        </w:trPr>
+        <w:tc>
+          <w:tcPr>
+            <w:cnfStyle w:val="001000000000" w:firstRow="0" w:lastRow="0" w:firstColumn="1" w:lastColumn="0" w:oddVBand="0" w:evenVBand="0" w:oddHBand="0" w:evenHBand="0" w:firstRowFirstColumn="0" w:firstRowLastColumn="0" w:lastRowFirstColumn="0" w:lastRowLastColumn="0"/>
+            <w:tcW w:w="8647" w:type="dxa"/>
+          </w:tcPr>
+          <w:p>
+            <w:r>
+              <w:t>Título</w:t>
+            </w:r>
+            <w:r>
+              <w:t xml:space="preserve">: </w:t>
+            </w:r>
+            <w:r>
+              <w:rPr>
+                <w:b w:val="0"/>
+                <w:bCs w:val="0"/>
+              </w:rPr>
+              <w:t>DPH-14 Gerir os métodos de pagamento</w:t>
+            </w:r>
+          </w:p>
+        </w:tc>
+        <w:tc>
+          <w:tcPr>
+            <w:tcW w:w="992" w:type="dxa"/>
+          </w:tcPr>
+          <w:p>
+            <w:pPr>
+              <w:cnfStyle w:val="000000100000" w:firstRow="0" w:lastRow="0" w:firstColumn="0" w:lastColumn="0" w:oddVBand="0" w:evenVBand="0" w:oddHBand="1" w:evenHBand="0" w:firstRowFirstColumn="0" w:firstRowLastColumn="0" w:lastRowFirstColumn="0" w:lastRowLastColumn="0"/>
+            </w:pPr>
+            <w:r>
+              <w:rPr>
+                <w:b/>
+                <w:bCs/>
+              </w:rPr>
+              <w:t>SP</w:t>
+            </w:r>
+            <w:r>
+              <w:t>:</w:t>
+            </w:r>
+          </w:p>
+        </w:tc>
+      </w:tr>
+      <w:tr>
+        <w:tc>
+          <w:tcPr>
+            <w:cnfStyle w:val="001000000000" w:firstRow="0" w:lastRow="0" w:firstColumn="1" w:lastColumn="0" w:oddVBand="0" w:evenVBand="0" w:oddHBand="0" w:evenHBand="0" w:firstRowFirstColumn="0" w:firstRowLastColumn="0" w:lastRowFirstColumn="0" w:lastRowLastColumn="0"/>
+            <w:tcW w:w="8647" w:type="dxa"/>
+          </w:tcPr>
+          <w:p>
+            <w:pPr>
+              <w:rPr>
+                <w:b w:val="0"/>
+                <w:bCs w:val="0"/>
+              </w:rPr>
+            </w:pPr>
+            <w:r>
+              <w:t>Descrição:</w:t>
+            </w:r>
+            <w:r>
+              <w:t xml:space="preserve"> </w:t>
+            </w:r>
+            <w:r>
+              <w:rPr>
+                <w:b w:val="0"/>
+              </w:rPr>
+              <w:t>Como trabalhador quero gerir os métodos de pagamento para que o cliente tenha várias opções para pagar.</w:t>
+            </w:r>
+          </w:p>
+          <w:p>
+            <w:r>
+              <w:t>Critérios de Aceitação</w:t>
+            </w:r>
+            <w:r>
+              <w:t>:</w:t>
+            </w:r>
+          </w:p>
+          <w:p>
+            <w:pPr>
+              <w:pStyle w:val="PargrafodaLista"/>
+              <w:numPr>
+                <w:ilvl w:val="0"/>
+                <w:numId w:val="6"/>
+              </w:numPr>
+            </w:pPr>
+          </w:p>
+        </w:tc>
+        <w:tc>
+          <w:tcPr>
+            <w:tcW w:w="992" w:type="dxa"/>
+          </w:tcPr>
+          <w:p>
+            <w:pPr>
+              <w:cnfStyle w:val="000000000000" w:firstRow="0" w:lastRow="0" w:firstColumn="0" w:lastColumn="0" w:oddVBand="0" w:evenVBand="0" w:oddHBand="0" w:evenHBand="0" w:firstRowFirstColumn="0" w:firstRowLastColumn="0" w:lastRowFirstColumn="0" w:lastRowLastColumn="0"/>
+            </w:pPr>
+          </w:p>
+        </w:tc>
+      </w:tr>
+      <w:tr>
+        <w:trPr>
+          <w:cnfStyle w:val="000000100000" w:firstRow="0" w:lastRow="0" w:firstColumn="0" w:lastColumn="0" w:oddVBand="0" w:evenVBand="0" w:oddHBand="1" w:evenHBand="0" w:firstRowFirstColumn="0" w:firstRowLastColumn="0" w:lastRowFirstColumn="0" w:lastRowLastColumn="0"/>
+        </w:trPr>
+        <w:tc>
+          <w:tcPr>
+            <w:cnfStyle w:val="001000000000" w:firstRow="0" w:lastRow="0" w:firstColumn="1" w:lastColumn="0" w:oddVBand="0" w:evenVBand="0" w:oddHBand="0" w:evenHBand="0" w:firstRowFirstColumn="0" w:firstRowLastColumn="0" w:lastRowFirstColumn="0" w:lastRowLastColumn="0"/>
+            <w:tcW w:w="8647" w:type="dxa"/>
+          </w:tcPr>
+          <w:p>
+            <w:r>
+              <w:t>Título</w:t>
+            </w:r>
+            <w:r>
+              <w:t xml:space="preserve">: </w:t>
+            </w:r>
+            <w:r>
+              <w:rPr>
+                <w:b w:val="0"/>
+                <w:bCs w:val="0"/>
+              </w:rPr>
+              <w:t>DPH-15 Gerir as categorias do menu</w:t>
+            </w:r>
+          </w:p>
+        </w:tc>
+        <w:tc>
+          <w:tcPr>
+            <w:tcW w:w="992" w:type="dxa"/>
+          </w:tcPr>
+          <w:p>
+            <w:pPr>
+              <w:cnfStyle w:val="000000100000" w:firstRow="0" w:lastRow="0" w:firstColumn="0" w:lastColumn="0" w:oddVBand="0" w:evenVBand="0" w:oddHBand="1" w:evenHBand="0" w:firstRowFirstColumn="0" w:firstRowLastColumn="0" w:lastRowFirstColumn="0" w:lastRowLastColumn="0"/>
+            </w:pPr>
+            <w:r>
+              <w:rPr>
+                <w:b/>
+                <w:bCs/>
+              </w:rPr>
+              <w:t>SP</w:t>
+            </w:r>
+            <w:r>
+              <w:t>:</w:t>
+            </w:r>
+          </w:p>
+        </w:tc>
+      </w:tr>
+      <w:tr>
+        <w:tc>
+          <w:tcPr>
+            <w:cnfStyle w:val="001000000000" w:firstRow="0" w:lastRow="0" w:firstColumn="1" w:lastColumn="0" w:oddVBand="0" w:evenVBand="0" w:oddHBand="0" w:evenHBand="0" w:firstRowFirstColumn="0" w:firstRowLastColumn="0" w:lastRowFirstColumn="0" w:lastRowLastColumn="0"/>
+            <w:tcW w:w="8647" w:type="dxa"/>
+          </w:tcPr>
+          <w:p>
+            <w:pPr>
+              <w:rPr>
+                <w:b w:val="0"/>
+                <w:bCs w:val="0"/>
+              </w:rPr>
+            </w:pPr>
+            <w:r>
+              <w:t>Descrição:</w:t>
+            </w:r>
+            <w:r>
+              <w:t xml:space="preserve"> </w:t>
+            </w:r>
+            <w:r>
+              <w:rPr>
+                <w:b w:val="0"/>
+              </w:rPr>
+              <w:t>Como trabalhador quero gerir as categorias para que consiga mudar algum produto de categoria caso sofra alterações</w:t>
+            </w:r>
+          </w:p>
+          <w:p>
+            <w:r>
+              <w:t>Critérios de Aceitação</w:t>
+            </w:r>
+            <w:r>
+              <w:t>:</w:t>
+            </w:r>
+          </w:p>
+          <w:p>
+            <w:pPr>
+              <w:pStyle w:val="PargrafodaLista"/>
+              <w:numPr>
+                <w:ilvl w:val="0"/>
+                <w:numId w:val="6"/>
+              </w:numPr>
+            </w:pPr>
+          </w:p>
+        </w:tc>
+        <w:tc>
+          <w:tcPr>
+            <w:tcW w:w="992" w:type="dxa"/>
+          </w:tcPr>
+          <w:p>
+            <w:pPr>
+              <w:cnfStyle w:val="000000000000" w:firstRow="0" w:lastRow="0" w:firstColumn="0" w:lastColumn="0" w:oddVBand="0" w:evenVBand="0" w:oddHBand="0" w:evenHBand="0" w:firstRowFirstColumn="0" w:firstRowLastColumn="0" w:lastRowFirstColumn="0" w:lastRowLastColumn="0"/>
+            </w:pPr>
+          </w:p>
+        </w:tc>
+      </w:tr>
+      <w:tr>
+        <w:trPr>
+          <w:cnfStyle w:val="000000100000" w:firstRow="0" w:lastRow="0" w:firstColumn="0" w:lastColumn="0" w:oddVBand="0" w:evenVBand="0" w:oddHBand="1" w:evenHBand="0" w:firstRowFirstColumn="0" w:firstRowLastColumn="0" w:lastRowFirstColumn="0" w:lastRowLastColumn="0"/>
+        </w:trPr>
+        <w:tc>
+          <w:tcPr>
+            <w:cnfStyle w:val="001000000000" w:firstRow="0" w:lastRow="0" w:firstColumn="1" w:lastColumn="0" w:oddVBand="0" w:evenVBand="0" w:oddHBand="0" w:evenHBand="0" w:firstRowFirstColumn="0" w:firstRowLastColumn="0" w:lastRowFirstColumn="0" w:lastRowLastColumn="0"/>
+            <w:tcW w:w="8647" w:type="dxa"/>
+          </w:tcPr>
+          <w:p>
+            <w:r>
+              <w:t>Título</w:t>
+            </w:r>
+            <w:r>
+              <w:t>:</w:t>
+            </w:r>
+            <w:r>
+              <w:t xml:space="preserve"> </w:t>
+            </w:r>
+            <w:r>
+              <w:t>DPH-18 Registrar dados do cliente</w:t>
+            </w:r>
+          </w:p>
+        </w:tc>
+        <w:tc>
+          <w:tcPr>
+            <w:tcW w:w="992" w:type="dxa"/>
+          </w:tcPr>
+          <w:p>
+            <w:pPr>
+              <w:cnfStyle w:val="000000100000" w:firstRow="0" w:lastRow="0" w:firstColumn="0" w:lastColumn="0" w:oddVBand="0" w:evenVBand="0" w:oddHBand="1" w:evenHBand="0" w:firstRowFirstColumn="0" w:firstRowLastColumn="0" w:lastRowFirstColumn="0" w:lastRowLastColumn="0"/>
+            </w:pPr>
+            <w:r>
+              <w:rPr>
+                <w:b/>
+                <w:bCs/>
+              </w:rPr>
+              <w:t>SP</w:t>
+            </w:r>
+            <w:r>
+              <w:t>:</w:t>
+            </w:r>
+          </w:p>
+        </w:tc>
+      </w:tr>
+      <w:tr>
+        <w:tc>
+          <w:tcPr>
+            <w:cnfStyle w:val="001000000000" w:firstRow="0" w:lastRow="0" w:firstColumn="1" w:lastColumn="0" w:oddVBand="0" w:evenVBand="0" w:oddHBand="0" w:evenHBand="0" w:firstRowFirstColumn="0" w:firstRowLastColumn="0" w:lastRowFirstColumn="0" w:lastRowLastColumn="0"/>
+            <w:tcW w:w="8647" w:type="dxa"/>
+          </w:tcPr>
+          <w:p>
+            <w:pPr>
+              <w:rPr>
+                <w:b w:val="0"/>
+                <w:bCs w:val="0"/>
+              </w:rPr>
+            </w:pPr>
+            <w:r>
+              <w:t>Descrição:</w:t>
+            </w:r>
+            <w:r>
+              <w:t xml:space="preserve"> </w:t>
+            </w:r>
+            <w:r>
+              <w:rPr>
+                <w:b w:val="0"/>
+              </w:rPr>
+              <w:t>Como trabalhador quero registar dados do cliente para que mais tarde facilite o processo de pagamento.</w:t>
+            </w:r>
+          </w:p>
+          <w:p>
+            <w:r>
+              <w:t>Critérios de Aceitação</w:t>
+            </w:r>
+            <w:r>
+              <w:t>:</w:t>
+            </w:r>
+          </w:p>
+          <w:p>
+            <w:pPr>
+              <w:pStyle w:val="PargrafodaLista"/>
+              <w:numPr>
+                <w:ilvl w:val="0"/>
+                <w:numId w:val="6"/>
+              </w:numPr>
+            </w:pPr>
+          </w:p>
+        </w:tc>
+        <w:tc>
+          <w:tcPr>
+            <w:tcW w:w="992" w:type="dxa"/>
+          </w:tcPr>
+          <w:p>
+            <w:pPr>
+              <w:cnfStyle w:val="000000000000" w:firstRow="0" w:lastRow="0" w:firstColumn="0" w:lastColumn="0" w:oddVBand="0" w:evenVBand="0" w:oddHBand="0" w:evenHBand="0" w:firstRowFirstColumn="0" w:firstRowLastColumn="0" w:lastRowFirstColumn="0" w:lastRowLastColumn="0"/>
+            </w:pPr>
+          </w:p>
+        </w:tc>
+      </w:tr>
+      <w:tr>
+        <w:trPr>
+          <w:cnfStyle w:val="000000100000" w:firstRow="0" w:lastRow="0" w:firstColumn="0" w:lastColumn="0" w:oddVBand="0" w:evenVBand="0" w:oddHBand="1" w:evenHBand="0" w:firstRowFirstColumn="0" w:firstRowLastColumn="0" w:lastRowFirstColumn="0" w:lastRowLastColumn="0"/>
+        </w:trPr>
+        <w:tc>
+          <w:tcPr>
+            <w:cnfStyle w:val="001000000000" w:firstRow="0" w:lastRow="0" w:firstColumn="1" w:lastColumn="0" w:oddVBand="0" w:evenVBand="0" w:oddHBand="0" w:evenHBand="0" w:firstRowFirstColumn="0" w:firstRowLastColumn="0" w:lastRowFirstColumn="0" w:lastRowLastColumn="0"/>
+            <w:tcW w:w="8647" w:type="dxa"/>
+          </w:tcPr>
+          <w:p>
+            <w:r>
+              <w:t>Título</w:t>
+            </w:r>
+            <w:r>
+              <w:t xml:space="preserve">: </w:t>
+            </w:r>
+            <w:r>
+              <w:rPr>
+                <w:b w:val="0"/>
+                <w:bCs w:val="0"/>
+              </w:rPr>
+              <w:t>DPH-19 Alterar dados do cliente</w:t>
+            </w:r>
+          </w:p>
+        </w:tc>
+        <w:tc>
+          <w:tcPr>
+            <w:tcW w:w="992" w:type="dxa"/>
+          </w:tcPr>
+          <w:p>
+            <w:pPr>
+              <w:cnfStyle w:val="000000100000" w:firstRow="0" w:lastRow="0" w:firstColumn="0" w:lastColumn="0" w:oddVBand="0" w:evenVBand="0" w:oddHBand="1" w:evenHBand="0" w:firstRowFirstColumn="0" w:firstRowLastColumn="0" w:lastRowFirstColumn="0" w:lastRowLastColumn="0"/>
+            </w:pPr>
+            <w:r>
+              <w:rPr>
+                <w:b/>
+                <w:bCs/>
+              </w:rPr>
+              <w:t>SP</w:t>
+            </w:r>
+            <w:r>
+              <w:t>:</w:t>
+            </w:r>
+          </w:p>
+        </w:tc>
+      </w:tr>
+      <w:tr>
+        <w:tc>
+          <w:tcPr>
+            <w:cnfStyle w:val="001000000000" w:firstRow="0" w:lastRow="0" w:firstColumn="1" w:lastColumn="0" w:oddVBand="0" w:evenVBand="0" w:oddHBand="0" w:evenHBand="0" w:firstRowFirstColumn="0" w:firstRowLastColumn="0" w:lastRowFirstColumn="0" w:lastRowLastColumn="0"/>
+            <w:tcW w:w="8647" w:type="dxa"/>
+          </w:tcPr>
+          <w:p>
+            <w:pPr>
+              <w:rPr>
+                <w:b w:val="0"/>
+                <w:bCs w:val="0"/>
+              </w:rPr>
+            </w:pPr>
+            <w:r>
+              <w:t>Descrição:</w:t>
+            </w:r>
+            <w:r>
+              <w:t xml:space="preserve"> </w:t>
+            </w:r>
+            <w:r>
+              <w:rPr>
+                <w:b w:val="0"/>
+              </w:rPr>
+              <w:t>Como trabalhador quero alterar dados do cliente para que caso o cliente queira mudar alguma da sua informação.</w:t>
+            </w:r>
+          </w:p>
+          <w:p>
+            <w:r>
+              <w:t>Critérios de Aceitação</w:t>
+            </w:r>
+            <w:r>
+              <w:t>:</w:t>
+            </w:r>
+          </w:p>
+          <w:p>
+            <w:pPr>
+              <w:pStyle w:val="PargrafodaLista"/>
+              <w:numPr>
+                <w:ilvl w:val="0"/>
+                <w:numId w:val="6"/>
+              </w:numPr>
+            </w:pPr>
+          </w:p>
+        </w:tc>
+        <w:tc>
+          <w:tcPr>
+            <w:tcW w:w="992" w:type="dxa"/>
+          </w:tcPr>
+          <w:p>
+            <w:pPr>
+              <w:cnfStyle w:val="000000000000" w:firstRow="0" w:lastRow="0" w:firstColumn="0" w:lastColumn="0" w:oddVBand="0" w:evenVBand="0" w:oddHBand="0" w:evenHBand="0" w:firstRowFirstColumn="0" w:firstRowLastColumn="0" w:lastRowFirstColumn="0" w:lastRowLastColumn="0"/>
+            </w:pPr>
+          </w:p>
+        </w:tc>
+      </w:tr>
+      <w:tr>
+        <w:trPr>
+          <w:cnfStyle w:val="000000100000" w:firstRow="0" w:lastRow="0" w:firstColumn="0" w:lastColumn="0" w:oddVBand="0" w:evenVBand="0" w:oddHBand="1" w:evenHBand="0" w:firstRowFirstColumn="0" w:firstRowLastColumn="0" w:lastRowFirstColumn="0" w:lastRowLastColumn="0"/>
+        </w:trPr>
+        <w:tc>
+          <w:tcPr>
+            <w:cnfStyle w:val="001000000000" w:firstRow="0" w:lastRow="0" w:firstColumn="1" w:lastColumn="0" w:oddVBand="0" w:evenVBand="0" w:oddHBand="0" w:evenHBand="0" w:firstRowFirstColumn="0" w:firstRowLastColumn="0" w:lastRowFirstColumn="0" w:lastRowLastColumn="0"/>
+            <w:tcW w:w="8647" w:type="dxa"/>
+          </w:tcPr>
+          <w:p>
+            <w:r>
+              <w:t>Título</w:t>
+            </w:r>
+            <w:r>
+              <w:t xml:space="preserve">: </w:t>
+            </w:r>
+            <w:r>
+              <w:rPr>
+                <w:b w:val="0"/>
+                <w:bCs w:val="0"/>
+              </w:rPr>
+              <w:t>DPH-20 Apagar dados do cliente</w:t>
+            </w:r>
+          </w:p>
+        </w:tc>
+        <w:tc>
+          <w:tcPr>
+            <w:tcW w:w="992" w:type="dxa"/>
+          </w:tcPr>
+          <w:p>
+            <w:pPr>
+              <w:cnfStyle w:val="000000100000" w:firstRow="0" w:lastRow="0" w:firstColumn="0" w:lastColumn="0" w:oddVBand="0" w:evenVBand="0" w:oddHBand="1" w:evenHBand="0" w:firstRowFirstColumn="0" w:firstRowLastColumn="0" w:lastRowFirstColumn="0" w:lastRowLastColumn="0"/>
+            </w:pPr>
+            <w:r>
+              <w:rPr>
+                <w:b/>
+                <w:bCs/>
+              </w:rPr>
+              <w:t>SP</w:t>
+            </w:r>
+            <w:r>
+              <w:t>:</w:t>
+            </w:r>
+          </w:p>
+        </w:tc>
+      </w:tr>
+      <w:tr>
+        <w:tc>
+          <w:tcPr>
+            <w:cnfStyle w:val="001000000000" w:firstRow="0" w:lastRow="0" w:firstColumn="1" w:lastColumn="0" w:oddVBand="0" w:evenVBand="0" w:oddHBand="0" w:evenHBand="0" w:firstRowFirstColumn="0" w:firstRowLastColumn="0" w:lastRowFirstColumn="0" w:lastRowLastColumn="0"/>
+            <w:tcW w:w="8647" w:type="dxa"/>
+          </w:tcPr>
+          <w:p>
+            <w:pPr>
+              <w:rPr>
+                <w:b w:val="0"/>
+                <w:bCs w:val="0"/>
+              </w:rPr>
+            </w:pPr>
+            <w:r>
+              <w:t>Descrição:</w:t>
+            </w:r>
+            <w:r>
+              <w:t xml:space="preserve"> </w:t>
+            </w:r>
+            <w:r>
+              <w:rPr>
+                <w:b w:val="0"/>
+              </w:rPr>
+              <w:t>Como trabalhador quero apagar dados do cliente para que caso um cliente não queira ter a sua informação no nosso sistema.</w:t>
+            </w:r>
+          </w:p>
+          <w:p>
+            <w:r>
+              <w:t>Critérios de Aceitação</w:t>
+            </w:r>
+            <w:r>
+              <w:t>:</w:t>
+            </w:r>
+          </w:p>
+          <w:p>
+            <w:pPr>
+              <w:pStyle w:val="PargrafodaLista"/>
+              <w:numPr>
+                <w:ilvl w:val="0"/>
+                <w:numId w:val="6"/>
+              </w:numPr>
+            </w:pPr>
+          </w:p>
+        </w:tc>
+        <w:tc>
+          <w:tcPr>
+            <w:tcW w:w="992" w:type="dxa"/>
+          </w:tcPr>
+          <w:p>
+            <w:pPr>
+              <w:cnfStyle w:val="000000000000" w:firstRow="0" w:lastRow="0" w:firstColumn="0" w:lastColumn="0" w:oddVBand="0" w:evenVBand="0" w:oddHBand="0" w:evenHBand="0" w:firstRowFirstColumn="0" w:firstRowLastColumn="0" w:lastRowFirstColumn="0" w:lastRowLastColumn="0"/>
+            </w:pPr>
+          </w:p>
+        </w:tc>
+      </w:tr>
+      <w:tr>
+        <w:trPr>
+          <w:cnfStyle w:val="000000100000" w:firstRow="0" w:lastRow="0" w:firstColumn="0" w:lastColumn="0" w:oddVBand="0" w:evenVBand="0" w:oddHBand="1" w:evenHBand="0" w:firstRowFirstColumn="0" w:firstRowLastColumn="0" w:lastRowFirstColumn="0" w:lastRowLastColumn="0"/>
+        </w:trPr>
+        <w:tc>
+          <w:tcPr>
+            <w:cnfStyle w:val="001000000000" w:firstRow="0" w:lastRow="0" w:firstColumn="1" w:lastColumn="0" w:oddVBand="0" w:evenVBand="0" w:oddHBand="0" w:evenHBand="0" w:firstRowFirstColumn="0" w:firstRowLastColumn="0" w:lastRowFirstColumn="0" w:lastRowLastColumn="0"/>
+            <w:tcW w:w="8647" w:type="dxa"/>
+          </w:tcPr>
+          <w:p>
+            <w:r>
+              <w:t>Título</w:t>
+            </w:r>
+            <w:r>
+              <w:t xml:space="preserve">: </w:t>
+            </w:r>
+            <w:r>
+              <w:rPr>
+                <w:b w:val="0"/>
+                <w:bCs w:val="0"/>
+              </w:rPr>
+              <w:t>DPH-21 Registar dados do cliente</w:t>
+            </w:r>
+          </w:p>
+        </w:tc>
+        <w:tc>
+          <w:tcPr>
+            <w:tcW w:w="992" w:type="dxa"/>
+          </w:tcPr>
+          <w:p>
+            <w:pPr>
+              <w:cnfStyle w:val="000000100000" w:firstRow="0" w:lastRow="0" w:firstColumn="0" w:lastColumn="0" w:oddVBand="0" w:evenVBand="0" w:oddHBand="1" w:evenHBand="0" w:firstRowFirstColumn="0" w:firstRowLastColumn="0" w:lastRowFirstColumn="0" w:lastRowLastColumn="0"/>
+            </w:pPr>
+            <w:r>
+              <w:rPr>
+                <w:b/>
+                <w:bCs/>
+              </w:rPr>
+              <w:t>SP</w:t>
+            </w:r>
+            <w:r>
+              <w:t>:</w:t>
+            </w:r>
+          </w:p>
+        </w:tc>
+      </w:tr>
+      <w:tr>
+        <w:tc>
+          <w:tcPr>
+            <w:cnfStyle w:val="001000000000" w:firstRow="0" w:lastRow="0" w:firstColumn="1" w:lastColumn="0" w:oddVBand="0" w:evenVBand="0" w:oddHBand="0" w:evenHBand="0" w:firstRowFirstColumn="0" w:firstRowLastColumn="0" w:lastRowFirstColumn="0" w:lastRowLastColumn="0"/>
+            <w:tcW w:w="8647" w:type="dxa"/>
+          </w:tcPr>
+          <w:p>
+            <w:pPr>
+              <w:rPr>
+                <w:b w:val="0"/>
+                <w:bCs w:val="0"/>
+              </w:rPr>
+            </w:pPr>
+            <w:r>
+              <w:t>Descrição:</w:t>
+            </w:r>
+            <w:r>
+              <w:t xml:space="preserve"> </w:t>
+            </w:r>
+            <w:r>
+              <w:rPr>
+                <w:b w:val="0"/>
+              </w:rPr>
+              <w:t>Como trabalhador quero registar dados do cliente para que caso um cliente esteja interessado em entrar no sistema para facilitar o processo de pagamento.</w:t>
+            </w:r>
+          </w:p>
+          <w:p>
+            <w:r>
+              <w:t>Critérios de Aceitação</w:t>
+            </w:r>
+            <w:r>
+              <w:t>:</w:t>
+            </w:r>
+          </w:p>
+          <w:p>
+            <w:pPr>
+              <w:pStyle w:val="PargrafodaLista"/>
+              <w:numPr>
+                <w:ilvl w:val="0"/>
+                <w:numId w:val="6"/>
+              </w:numPr>
+            </w:pPr>
+          </w:p>
+        </w:tc>
+        <w:tc>
+          <w:tcPr>
+            <w:tcW w:w="992" w:type="dxa"/>
+          </w:tcPr>
+          <w:p>
+            <w:pPr>
+              <w:cnfStyle w:val="000000000000" w:firstRow="0" w:lastRow="0" w:firstColumn="0" w:lastColumn="0" w:oddVBand="0" w:evenVBand="0" w:oddHBand="0" w:evenHBand="0" w:firstRowFirstColumn="0" w:firstRowLastColumn="0" w:lastRowFirstColumn="0" w:lastRowLastColumn="0"/>
+            </w:pPr>
+          </w:p>
+        </w:tc>
+      </w:tr>
+      <w:tr>
+        <w:trPr>
+          <w:cnfStyle w:val="000000100000" w:firstRow="0" w:lastRow="0" w:firstColumn="0" w:lastColumn="0" w:oddVBand="0" w:evenVBand="0" w:oddHBand="1" w:evenHBand="0" w:firstRowFirstColumn="0" w:firstRowLastColumn="0" w:lastRowFirstColumn="0" w:lastRowLastColumn="0"/>
+        </w:trPr>
+        <w:tc>
+          <w:tcPr>
+            <w:cnfStyle w:val="001000000000" w:firstRow="0" w:lastRow="0" w:firstColumn="1" w:lastColumn="0" w:oddVBand="0" w:evenVBand="0" w:oddHBand="0" w:evenHBand="0" w:firstRowFirstColumn="0" w:firstRowLastColumn="0" w:lastRowFirstColumn="0" w:lastRowLastColumn="0"/>
+            <w:tcW w:w="8647" w:type="dxa"/>
+          </w:tcPr>
+          <w:p>
+            <w:r>
+              <w:t>Título</w:t>
+            </w:r>
+            <w:r>
+              <w:t xml:space="preserve">: </w:t>
+            </w:r>
+            <w:r>
+              <w:rPr>
+                <w:b w:val="0"/>
+                <w:bCs w:val="0"/>
+              </w:rPr>
+              <w:t>DPH-23 Gestão de clientes</w:t>
+            </w:r>
+          </w:p>
+        </w:tc>
+        <w:tc>
+          <w:tcPr>
+            <w:tcW w:w="992" w:type="dxa"/>
+          </w:tcPr>
+          <w:p>
+            <w:pPr>
+              <w:cnfStyle w:val="000000100000" w:firstRow="0" w:lastRow="0" w:firstColumn="0" w:lastColumn="0" w:oddVBand="0" w:evenVBand="0" w:oddHBand="1" w:evenHBand="0" w:firstRowFirstColumn="0" w:firstRowLastColumn="0" w:lastRowFirstColumn="0" w:lastRowLastColumn="0"/>
+            </w:pPr>
+            <w:r>
+              <w:rPr>
+                <w:b/>
+                <w:bCs/>
+              </w:rPr>
+              <w:t>SP</w:t>
+            </w:r>
+            <w:r>
+              <w:t>:</w:t>
+            </w:r>
+          </w:p>
+        </w:tc>
+      </w:tr>
+      <w:tr>
+        <w:tc>
+          <w:tcPr>
+            <w:cnfStyle w:val="001000000000" w:firstRow="0" w:lastRow="0" w:firstColumn="1" w:lastColumn="0" w:oddVBand="0" w:evenVBand="0" w:oddHBand="0" w:evenHBand="0" w:firstRowFirstColumn="0" w:firstRowLastColumn="0" w:lastRowFirstColumn="0" w:lastRowLastColumn="0"/>
+            <w:tcW w:w="8647" w:type="dxa"/>
+          </w:tcPr>
+          <w:p>
+            <w:pPr>
+              <w:rPr>
+                <w:b w:val="0"/>
+                <w:bCs w:val="0"/>
+              </w:rPr>
+            </w:pPr>
+            <w:r>
+              <w:t>Descrição:</w:t>
+            </w:r>
+            <w:r>
+              <w:t xml:space="preserve"> </w:t>
+            </w:r>
+            <w:r>
+              <w:rPr>
+                <w:b w:val="0"/>
+              </w:rPr>
+              <w:t>Como trabalhador quero gerir os clientes para que tenha uma ideia do total de clientes no sistema, alterar dados, remover ou adicionar clientes.</w:t>
+            </w:r>
+          </w:p>
+          <w:p>
+            <w:r>
+              <w:t>Critérios de Aceitação</w:t>
+            </w:r>
+            <w:r>
+              <w:t>:</w:t>
+            </w:r>
+          </w:p>
+          <w:p>
+            <w:pPr>
+              <w:pStyle w:val="PargrafodaLista"/>
+              <w:numPr>
+                <w:ilvl w:val="0"/>
+                <w:numId w:val="6"/>
+              </w:numPr>
+            </w:pPr>
+          </w:p>
+        </w:tc>
+        <w:tc>
+          <w:tcPr>
+            <w:tcW w:w="992" w:type="dxa"/>
+          </w:tcPr>
+          <w:p>
+            <w:pPr>
+              <w:cnfStyle w:val="000000000000" w:firstRow="0" w:lastRow="0" w:firstColumn="0" w:lastColumn="0" w:oddVBand="0" w:evenVBand="0" w:oddHBand="0" w:evenHBand="0" w:firstRowFirstColumn="0" w:firstRowLastColumn="0" w:lastRowFirstColumn="0" w:lastRowLastColumn="0"/>
+            </w:pPr>
+          </w:p>
+        </w:tc>
+      </w:tr>
+      <w:tr>
+        <w:trPr>
+          <w:cnfStyle w:val="000000100000" w:firstRow="0" w:lastRow="0" w:firstColumn="0" w:lastColumn="0" w:oddVBand="0" w:evenVBand="0" w:oddHBand="1" w:evenHBand="0" w:firstRowFirstColumn="0" w:firstRowLastColumn="0" w:lastRowFirstColumn="0" w:lastRowLastColumn="0"/>
+        </w:trPr>
+        <w:tc>
+          <w:tcPr>
+            <w:cnfStyle w:val="001000000000" w:firstRow="0" w:lastRow="0" w:firstColumn="1" w:lastColumn="0" w:oddVBand="0" w:evenVBand="0" w:oddHBand="0" w:evenHBand="0" w:firstRowFirstColumn="0" w:firstRowLastColumn="0" w:lastRowFirstColumn="0" w:lastRowLastColumn="0"/>
+            <w:tcW w:w="8647" w:type="dxa"/>
+          </w:tcPr>
+          <w:p>
+            <w:r>
+              <w:t>Título</w:t>
+            </w:r>
+            <w:r>
+              <w:t xml:space="preserve">: </w:t>
+            </w:r>
+            <w:r>
+              <w:rPr>
+                <w:b w:val="0"/>
+                <w:bCs w:val="0"/>
+              </w:rPr>
+              <w:t>DPH-24 Barra de ferramentas</w:t>
+            </w:r>
+          </w:p>
+        </w:tc>
+        <w:tc>
+          <w:tcPr>
+            <w:tcW w:w="992" w:type="dxa"/>
+          </w:tcPr>
+          <w:p>
+            <w:pPr>
+              <w:cnfStyle w:val="000000100000" w:firstRow="0" w:lastRow="0" w:firstColumn="0" w:lastColumn="0" w:oddVBand="0" w:evenVBand="0" w:oddHBand="1" w:evenHBand="0" w:firstRowFirstColumn="0" w:firstRowLastColumn="0" w:lastRowFirstColumn="0" w:lastRowLastColumn="0"/>
+            </w:pPr>
+            <w:r>
+              <w:rPr>
+                <w:b/>
+                <w:bCs/>
+              </w:rPr>
+              <w:t>SP</w:t>
+            </w:r>
+            <w:r>
+              <w:t>:</w:t>
+            </w:r>
+          </w:p>
+        </w:tc>
+      </w:tr>
+      <w:tr>
+        <w:tc>
+          <w:tcPr>
+            <w:cnfStyle w:val="001000000000" w:firstRow="0" w:lastRow="0" w:firstColumn="1" w:lastColumn="0" w:oddVBand="0" w:evenVBand="0" w:oddHBand="0" w:evenHBand="0" w:firstRowFirstColumn="0" w:firstRowLastColumn="0" w:lastRowFirstColumn="0" w:lastRowLastColumn="0"/>
+            <w:tcW w:w="8647" w:type="dxa"/>
+          </w:tcPr>
+          <w:p>
+            <w:pPr>
+              <w:rPr>
+                <w:b w:val="0"/>
+                <w:bCs w:val="0"/>
+              </w:rPr>
+            </w:pPr>
+            <w:r>
+              <w:t>Descrição:</w:t>
+            </w:r>
+            <w:r>
+              <w:t xml:space="preserve"> </w:t>
+            </w:r>
+            <w:r>
+              <w:rPr>
+                <w:b w:val="0"/>
+              </w:rPr>
+              <w:t>Como trabalhador quero ter uma barra de ferramentas para que facilite o trabalhado</w:t>
+            </w:r>
+          </w:p>
+          <w:p>
+            <w:r>
+              <w:t>Critérios de Aceitação</w:t>
+            </w:r>
+            <w:r>
+              <w:t>:</w:t>
+            </w:r>
+          </w:p>
+          <w:p>
+            <w:pPr>
+              <w:pStyle w:val="PargrafodaLista"/>
+              <w:numPr>
+                <w:ilvl w:val="0"/>
+                <w:numId w:val="6"/>
+              </w:numPr>
+            </w:pPr>
+          </w:p>
         </w:tc>
         <w:tc>
           <w:tcPr>
@@ -8507,7 +9462,6 @@
         </w:tc>
       </w:tr>
     </w:tbl>
-    <w:p/>
     <w:p/>
     <w:p>
       <w:pPr>
@@ -8581,7 +9535,6 @@
         <w:rPr>
           <w:highlight w:val="yellow"/>
         </w:rPr>
-        <w:lastRenderedPageBreak/>
         <w:t>Inicial</w:t>
       </w:r>
     </w:p>
@@ -9567,7 +10520,6 @@
                 <w:bCs w:val="0"/>
                 <w:u w:val="single"/>
               </w:rPr>
-              <w:lastRenderedPageBreak/>
               <w:t>O que fez na semana anterior</w:t>
             </w:r>
             <w:r>
@@ -10225,6 +11177,7 @@
                 <w:i/>
                 <w:iCs/>
               </w:rPr>
+              <w:lastRenderedPageBreak/>
               <w:t>Conclusões</w:t>
             </w:r>
             <w:r>
@@ -10448,7 +11401,6 @@
               <w:rPr>
                 <w:noProof/>
               </w:rPr>
-              <w:lastRenderedPageBreak/>
               <w:drawing>
                 <wp:inline distT="0" distB="0" distL="0" distR="0" wp14:anchorId="16694A60" wp14:editId="605708C2">
                   <wp:extent cx="6120130" cy="6272530"/>
@@ -10547,6 +11499,7 @@
         <w:pStyle w:val="Ttulo4"/>
       </w:pPr>
       <w:r>
+        <w:lastRenderedPageBreak/>
         <w:t xml:space="preserve">Sprint </w:t>
       </w:r>
       <w:proofErr w:type="spellStart"/>
@@ -11631,6 +12584,7 @@
                 <w:bCs w:val="0"/>
                 <w:u w:val="single"/>
               </w:rPr>
+              <w:lastRenderedPageBreak/>
               <w:t>Dificuldades que prevê</w:t>
             </w:r>
             <w:r>
@@ -11721,7 +12675,6 @@
               </w:rPr>
             </w:pPr>
             <w:r>
-              <w:lastRenderedPageBreak/>
               <w:t>Data:</w:t>
             </w:r>
           </w:p>
@@ -12666,6 +13619,7 @@
                 <w:bCs w:val="0"/>
                 <w:u w:val="single"/>
               </w:rPr>
+              <w:lastRenderedPageBreak/>
               <w:t>O que fez na semana anterior</w:t>
             </w:r>
             <w:r>
@@ -12802,7 +13756,6 @@
               </w:rPr>
             </w:pPr>
             <w:r>
-              <w:lastRenderedPageBreak/>
               <w:t>Data:</w:t>
             </w:r>
           </w:p>
@@ -13740,6 +14693,7 @@
                 <w:i/>
                 <w:iCs/>
               </w:rPr>
+              <w:lastRenderedPageBreak/>
               <w:t xml:space="preserve">Sprint </w:t>
             </w:r>
             <w:proofErr w:type="spellStart"/>
@@ -14706,6 +15660,7 @@
         <w:pStyle w:val="Ttulo4"/>
       </w:pPr>
       <w:r>
+        <w:lastRenderedPageBreak/>
         <w:t xml:space="preserve">Sprint </w:t>
       </w:r>
       <w:proofErr w:type="spellStart"/>
@@ -15006,7 +15961,6 @@
                 <w:b w:val="0"/>
                 <w:bCs w:val="0"/>
               </w:rPr>
-              <w:lastRenderedPageBreak/>
               <w:t>...</w:t>
             </w:r>
           </w:p>
@@ -15807,6 +16761,7 @@
                 <w:b w:val="0"/>
                 <w:bCs w:val="0"/>
               </w:rPr>
+              <w:lastRenderedPageBreak/>
               <w:t>...</w:t>
             </w:r>
           </w:p>
@@ -16017,6 +16972,7 @@
         <w:docPartUnique/>
       </w:docPartObj>
     </w:sdtPr>
+    <w:sdtEndPr/>
     <w:sdtContent>
       <w:p>
         <w:pPr>
@@ -16091,6 +17047,7 @@
               <w:docPartUnique/>
             </w:docPartObj>
           </w:sdtPr>
+          <w:sdtEndPr/>
           <w:sdtContent>
             <w:r>
               <w:t xml:space="preserve">                                                                          Página </w:t>
@@ -20744,18 +21701,18 @@
 </file>
 
 <file path=customXml/item1.xml><?xml version="1.0" encoding="utf-8"?>
+<p:properties xmlns:p="http://schemas.microsoft.com/office/2006/metadata/properties" xmlns:xsi="http://www.w3.org/2001/XMLSchema-instance" xmlns:pc="http://schemas.microsoft.com/office/infopath/2007/PartnerControls">
+  <documentManagement/>
+</p:properties>
+</file>
+
+<file path=customXml/item2.xml><?xml version="1.0" encoding="utf-8"?>
 <?mso-contentType ?>
 <FormTemplates xmlns="http://schemas.microsoft.com/sharepoint/v3/contenttype/forms">
   <Display>DocumentLibraryForm</Display>
   <Edit>DocumentLibraryForm</Edit>
   <New>DocumentLibraryForm</New>
 </FormTemplates>
-</file>
-
-<file path=customXml/item2.xml><?xml version="1.0" encoding="utf-8"?>
-<p:properties xmlns:p="http://schemas.microsoft.com/office/2006/metadata/properties" xmlns:xsi="http://www.w3.org/2001/XMLSchema-instance" xmlns:pc="http://schemas.microsoft.com/office/infopath/2007/PartnerControls">
-  <documentManagement/>
-</p:properties>
 </file>
 
 <file path=customXml/item3.xml><?xml version="1.0" encoding="utf-8"?>
@@ -20921,18 +21878,18 @@
 </file>
 
 <file path=customXml/itemProps1.xml><?xml version="1.0" encoding="utf-8"?>
-<ds:datastoreItem xmlns:ds="http://schemas.openxmlformats.org/officeDocument/2006/customXml" ds:itemID="{3C975CE1-0CFC-4997-A5AD-6DF2F95A2805}">
+<ds:datastoreItem xmlns:ds="http://schemas.openxmlformats.org/officeDocument/2006/customXml" ds:itemID="{3299918E-CC31-4720-9D91-492600A2420B}">
   <ds:schemaRefs>
-    <ds:schemaRef ds:uri="http://schemas.microsoft.com/sharepoint/v3/contenttype/forms"/>
+    <ds:schemaRef ds:uri="http://schemas.microsoft.com/office/2006/metadata/properties"/>
+    <ds:schemaRef ds:uri="http://schemas.microsoft.com/office/infopath/2007/PartnerControls"/>
   </ds:schemaRefs>
 </ds:datastoreItem>
 </file>
 
 <file path=customXml/itemProps2.xml><?xml version="1.0" encoding="utf-8"?>
-<ds:datastoreItem xmlns:ds="http://schemas.openxmlformats.org/officeDocument/2006/customXml" ds:itemID="{3299918E-CC31-4720-9D91-492600A2420B}">
+<ds:datastoreItem xmlns:ds="http://schemas.openxmlformats.org/officeDocument/2006/customXml" ds:itemID="{3C975CE1-0CFC-4997-A5AD-6DF2F95A2805}">
   <ds:schemaRefs>
-    <ds:schemaRef ds:uri="http://schemas.microsoft.com/office/2006/metadata/properties"/>
-    <ds:schemaRef ds:uri="http://schemas.microsoft.com/office/infopath/2007/PartnerControls"/>
+    <ds:schemaRef ds:uri="http://schemas.microsoft.com/sharepoint/v3/contenttype/forms"/>
   </ds:schemaRefs>
 </ds:datastoreItem>
 </file>
@@ -20956,7 +21913,7 @@
 </file>
 
 <file path=customXml/itemProps4.xml><?xml version="1.0" encoding="utf-8"?>
-<ds:datastoreItem xmlns:ds="http://schemas.openxmlformats.org/officeDocument/2006/customXml" ds:itemID="{24F6D230-77F3-4239-B79C-2207DB559E55}">
+<ds:datastoreItem xmlns:ds="http://schemas.openxmlformats.org/officeDocument/2006/customXml" ds:itemID="{46CEF7E2-1E5E-4F81-B4B7-11496B4D178C}">
   <ds:schemaRefs>
     <ds:schemaRef ds:uri="http://schemas.openxmlformats.org/officeDocument/2006/bibliography"/>
   </ds:schemaRefs>

</xml_diff>

<commit_message>
DPH-33 - DPH-33-definir-a-logica-de-negocio-relatorio (#3)
* test

* DPH-33  /Definir a lógica de negócio (relatório)
</commit_message>
<xml_diff>
--- a/doc/IPL-TeSP-PSI-MDS-2122-Template_Projeto_DA.docx
+++ b/doc/IPL-TeSP-PSI-MDS-2122-Template_Projeto_DA.docx
@@ -1258,21 +1258,7 @@
                 <w:rStyle w:val="Hiperligao"/>
                 <w:noProof/>
               </w:rPr>
-              <w:t>Sumári</w:t>
-            </w:r>
-            <w:r>
-              <w:rPr>
-                <w:rStyle w:val="Hiperligao"/>
-                <w:noProof/>
-              </w:rPr>
-              <w:t>o</w:t>
-            </w:r>
-            <w:r>
-              <w:rPr>
-                <w:rStyle w:val="Hiperligao"/>
-                <w:noProof/>
-              </w:rPr>
-              <w:t xml:space="preserve"> executivo</w:t>
+              <w:t>Sumário executivo</w:t>
             </w:r>
             <w:r>
               <w:rPr>
@@ -2411,21 +2397,7 @@
                 <w:rStyle w:val="Hiperligao"/>
                 <w:noProof/>
               </w:rPr>
-              <w:t>Aplicaç</w:t>
-            </w:r>
-            <w:r>
-              <w:rPr>
-                <w:rStyle w:val="Hiperligao"/>
-                <w:noProof/>
-              </w:rPr>
-              <w:t>ã</w:t>
-            </w:r>
-            <w:r>
-              <w:rPr>
-                <w:rStyle w:val="Hiperligao"/>
-                <w:noProof/>
-              </w:rPr>
-              <w:t>o do Scrum ao Projeto</w:t>
+              <w:t>Aplicação do Scrum ao Projeto</w:t>
             </w:r>
             <w:r>
               <w:rPr>
@@ -2521,21 +2493,7 @@
                 <w:rStyle w:val="Hiperligao"/>
                 <w:noProof/>
               </w:rPr>
-              <w:t>Stakehold</w:t>
-            </w:r>
-            <w:r>
-              <w:rPr>
-                <w:rStyle w:val="Hiperligao"/>
-                <w:noProof/>
-              </w:rPr>
-              <w:t>e</w:t>
-            </w:r>
-            <w:r>
-              <w:rPr>
-                <w:rStyle w:val="Hiperligao"/>
-                <w:noProof/>
-              </w:rPr>
-              <w:t>rs e Scrum Team</w:t>
+              <w:t>Stakeholders e Scrum Team</w:t>
             </w:r>
             <w:r>
               <w:rPr>
@@ -2827,23 +2785,7 @@
                 <w:noProof/>
                 <w:highlight w:val="yellow"/>
               </w:rPr>
-              <w:t xml:space="preserve">Dia de Mês </w:t>
-            </w:r>
-            <w:r>
-              <w:rPr>
-                <w:rStyle w:val="Hiperligao"/>
-                <w:noProof/>
-                <w:highlight w:val="yellow"/>
-              </w:rPr>
-              <w:t>d</w:t>
-            </w:r>
-            <w:r>
-              <w:rPr>
-                <w:rStyle w:val="Hiperligao"/>
-                <w:noProof/>
-                <w:highlight w:val="yellow"/>
-              </w:rPr>
-              <w:t>e 2021 a Dia de Mês de 2021</w:t>
+              <w:t>Dia de Mês de 2021 a Dia de Mês de 2021</w:t>
             </w:r>
             <w:r>
               <w:rPr>
@@ -3269,61 +3211,7 @@
                 <w:iCs/>
                 <w:noProof/>
               </w:rPr>
-              <w:t>Retros</w:t>
-            </w:r>
-            <w:r>
-              <w:rPr>
-                <w:rStyle w:val="Hiperligao"/>
-                <w:i/>
-                <w:iCs/>
-                <w:noProof/>
-              </w:rPr>
-              <w:t>p</w:t>
-            </w:r>
-            <w:r>
-              <w:rPr>
-                <w:rStyle w:val="Hiperligao"/>
-                <w:i/>
-                <w:iCs/>
-                <w:noProof/>
-              </w:rPr>
-              <w:t>ect</w:t>
-            </w:r>
-            <w:r>
-              <w:rPr>
-                <w:rStyle w:val="Hiperligao"/>
-                <w:i/>
-                <w:iCs/>
-                <w:noProof/>
-              </w:rPr>
-              <w:t>i</w:t>
-            </w:r>
-            <w:r>
-              <w:rPr>
-                <w:rStyle w:val="Hiperligao"/>
-                <w:i/>
-                <w:iCs/>
-                <w:noProof/>
-              </w:rPr>
-              <w:t xml:space="preserve">ve </w:t>
-            </w:r>
-            <w:r>
-              <w:rPr>
-                <w:rStyle w:val="Hiperligao"/>
-                <w:i/>
-                <w:iCs/>
-                <w:noProof/>
-              </w:rPr>
-              <w:t>S</w:t>
-            </w:r>
-            <w:r>
-              <w:rPr>
-                <w:rStyle w:val="Hiperligao"/>
-                <w:i/>
-                <w:iCs/>
-                <w:noProof/>
-              </w:rPr>
-              <w:t>ummary</w:t>
+              <w:t>Retrospective Summary</w:t>
             </w:r>
             <w:r>
               <w:rPr>
@@ -3428,21 +3316,7 @@
                 <w:rStyle w:val="Hiperligao"/>
                 <w:noProof/>
               </w:rPr>
-              <w:t>Concl</w:t>
-            </w:r>
-            <w:r>
-              <w:rPr>
-                <w:rStyle w:val="Hiperligao"/>
-                <w:noProof/>
-              </w:rPr>
-              <w:t>u</w:t>
-            </w:r>
-            <w:r>
-              <w:rPr>
-                <w:rStyle w:val="Hiperligao"/>
-                <w:noProof/>
-              </w:rPr>
-              <w:t>sões</w:t>
+              <w:t>Conclusões</w:t>
             </w:r>
             <w:r>
               <w:rPr>
@@ -4526,146 +4400,122 @@
         </w:rPr>
         <w:t>.</w:t>
       </w:r>
-      <w:bookmarkStart w:id="4" w:name="_GoBack"/>
+    </w:p>
+    <w:p>
+      <w:pPr>
+        <w:rPr>
+          <w:b/>
+          <w:sz w:val="28"/>
+        </w:rPr>
+      </w:pPr>
+      <w:r>
+        <w:rPr>
+          <w:b/>
+          <w:sz w:val="28"/>
+        </w:rPr>
+        <w:tab/>
+      </w:r>
+    </w:p>
+    <w:p/>
+    <w:p>
+      <w:pPr>
+        <w:pStyle w:val="Ttulo1"/>
+      </w:pPr>
+      <w:bookmarkStart w:id="4" w:name="_Toc102664395"/>
+      <w:r>
+        <w:lastRenderedPageBreak/>
+        <w:t>Especificação do Sistema</w:t>
+      </w:r>
       <w:bookmarkEnd w:id="4"/>
     </w:p>
     <w:p>
-      <w:pPr>
-        <w:rPr>
-          <w:b/>
-          <w:sz w:val="28"/>
-        </w:rPr>
-      </w:pPr>
-      <w:r>
-        <w:rPr>
-          <w:b/>
-          <w:sz w:val="28"/>
-        </w:rPr>
-        <w:tab/>
+      <w:r>
+        <w:rPr>
+          <w:highlight w:val="yellow"/>
+        </w:rPr>
+        <w:t>Nesta seção...</w:t>
+      </w:r>
+      <w:r>
+        <w:t xml:space="preserve"> </w:t>
+      </w:r>
+      <w:r>
+        <w:rPr>
+          <w:highlight w:val="yellow"/>
+        </w:rPr>
+        <w:t>&lt;parágrafo introdutório da seção&gt;</w:t>
+      </w:r>
+    </w:p>
+    <w:p>
+      <w:pPr>
+        <w:pStyle w:val="Ttulo2"/>
+      </w:pPr>
+      <w:bookmarkStart w:id="5" w:name="_Toc102664396"/>
+      <w:r>
+        <w:t>Definição da Lógica de Negócio</w:t>
+      </w:r>
+      <w:bookmarkEnd w:id="5"/>
+    </w:p>
+    <w:p>
+      <w:r>
+        <w:t xml:space="preserve">Com este projeto pretendemos criar um software que implemente todas as funcionalidades necessárias para gerir e operar todos os </w:t>
+      </w:r>
+      <w:r>
+        <w:t>restaurantes</w:t>
+      </w:r>
+      <w:r>
+        <w:t xml:space="preserve"> no sistema.</w:t>
+      </w:r>
+    </w:p>
+    <w:p>
+      <w:r>
+        <w:t>Desde sistemas internos até aos pedidos dos clientes, criar/alterar/</w:t>
+      </w:r>
+      <w:r>
+        <w:t>eliminar</w:t>
+      </w:r>
+      <w:r>
+        <w:t xml:space="preserve"> o menu de cada restaurante, receber e tratar pedidos, guardar dados de clientes e trabalhadores, criar </w:t>
+      </w:r>
+      <w:r>
+        <w:t>métodos</w:t>
+      </w:r>
+      <w:r>
+        <w:t xml:space="preserve"> de pagamentos, interligar o software a uma base de dados SQL entre outros.</w:t>
+      </w:r>
+    </w:p>
+    <w:p>
+      <w:bookmarkStart w:id="6" w:name="_GoBack"/>
+      <w:bookmarkEnd w:id="6"/>
+    </w:p>
+    <w:p>
+      <w:pPr>
+        <w:pStyle w:val="Ttulo2"/>
+      </w:pPr>
+      <w:bookmarkStart w:id="7" w:name="_Toc102664398"/>
+      <w:r>
+        <w:t>Análise Concorrencial</w:t>
+      </w:r>
+      <w:bookmarkEnd w:id="7"/>
+    </w:p>
+    <w:p>
+      <w:r>
+        <w:rPr>
+          <w:highlight w:val="yellow"/>
+        </w:rPr>
+        <w:t>&lt;Análise de 3 sistemas relacionados&gt;</w:t>
       </w:r>
     </w:p>
     <w:p/>
     <w:p>
       <w:pPr>
-        <w:pStyle w:val="Ttulo1"/>
-      </w:pPr>
-      <w:bookmarkStart w:id="5" w:name="_Toc102664395"/>
-      <w:r>
-        <w:lastRenderedPageBreak/>
-        <w:t>Especificação do Sistema</w:t>
-      </w:r>
-      <w:bookmarkEnd w:id="5"/>
-    </w:p>
-    <w:p>
+        <w:pStyle w:val="Ttulo3"/>
+      </w:pPr>
+      <w:bookmarkStart w:id="8" w:name="_Toc102664399"/>
       <w:r>
         <w:rPr>
           <w:highlight w:val="yellow"/>
         </w:rPr>
-        <w:t>Nesta seção...</w:t>
-      </w:r>
-      <w:r>
-        <w:t xml:space="preserve"> </w:t>
-      </w:r>
-      <w:r>
-        <w:rPr>
-          <w:highlight w:val="yellow"/>
-        </w:rPr>
-        <w:t>&lt;parágrafo introdutório da seção&gt;</w:t>
-      </w:r>
-    </w:p>
-    <w:p>
-      <w:pPr>
-        <w:pStyle w:val="Ttulo2"/>
-      </w:pPr>
-      <w:bookmarkStart w:id="6" w:name="_Toc102664396"/>
-      <w:r>
-        <w:t>Definição da Lógica de Negócio</w:t>
-      </w:r>
-      <w:bookmarkEnd w:id="6"/>
-    </w:p>
-    <w:p>
-      <w:r>
-        <w:rPr>
-          <w:highlight w:val="yellow"/>
-        </w:rPr>
-        <w:t>&lt;Deve</w:t>
-      </w:r>
-      <w:r>
-        <w:rPr>
-          <w:highlight w:val="yellow"/>
-        </w:rPr>
-        <w:t xml:space="preserve"> ser feita a descrição do sistema, ou seja, </w:t>
-      </w:r>
-      <w:r>
-        <w:rPr>
-          <w:highlight w:val="yellow"/>
-        </w:rPr>
-        <w:t>os objetivos do sistema a desenvolver</w:t>
-      </w:r>
-      <w:r>
-        <w:rPr>
-          <w:highlight w:val="yellow"/>
-        </w:rPr>
-        <w:t xml:space="preserve"> (</w:t>
-      </w:r>
-      <w:r>
-        <w:rPr>
-          <w:highlight w:val="yellow"/>
-        </w:rPr>
-        <w:t>as necessidades do utilizador de forma geral</w:t>
-      </w:r>
-      <w:r>
-        <w:rPr>
-          <w:highlight w:val="yellow"/>
-        </w:rPr>
-        <w:t>). São os requisitos em formato de texto</w:t>
-      </w:r>
-      <w:r>
-        <w:rPr>
-          <w:highlight w:val="yellow"/>
-        </w:rPr>
-        <w:t>&gt;</w:t>
-      </w:r>
-    </w:p>
-    <w:p/>
-    <w:p>
-      <w:pPr>
-        <w:pStyle w:val="Ttulo2"/>
-      </w:pPr>
-      <w:bookmarkStart w:id="7" w:name="_Toc102664397"/>
-      <w:r>
-        <w:t>Análise de Impacto</w:t>
-      </w:r>
-      <w:bookmarkEnd w:id="7"/>
-    </w:p>
-    <w:p>
-      <w:r>
-        <w:rPr>
-          <w:highlight w:val="yellow"/>
-        </w:rPr>
-        <w:t>&lt;Impactos positivos e negativos do sistema a desenvolver</w:t>
-      </w:r>
-      <w:r>
-        <w:rPr>
-          <w:highlight w:val="yellow"/>
-        </w:rPr>
-        <w:t xml:space="preserve"> tendo em conta o impacto que tem no mercado, para as pessoas (que vão usar o sistema ou não), etc. </w:t>
-      </w:r>
-      <w:r>
-        <w:rPr>
-          <w:highlight w:val="yellow"/>
-        </w:rPr>
-        <w:t>&gt;</w:t>
-      </w:r>
-    </w:p>
-    <w:p/>
-    <w:p>
-      <w:pPr>
-        <w:pStyle w:val="Ttulo2"/>
-      </w:pPr>
-      <w:bookmarkStart w:id="8" w:name="_Toc102664398"/>
-      <w:r>
-        <w:t>Análise Concorrencial</w:t>
+        <w:t>&lt;Sistema 1 (mudar o nome para o website/aplicação escolhida para análise)&gt;</w:t>
       </w:r>
       <w:bookmarkEnd w:id="8"/>
     </w:p>
@@ -4674,28 +4524,6 @@
         <w:rPr>
           <w:highlight w:val="yellow"/>
         </w:rPr>
-        <w:t>&lt;Análise de 3 sistemas relacionados&gt;</w:t>
-      </w:r>
-    </w:p>
-    <w:p/>
-    <w:p>
-      <w:pPr>
-        <w:pStyle w:val="Ttulo3"/>
-      </w:pPr>
-      <w:bookmarkStart w:id="9" w:name="_Toc102664399"/>
-      <w:r>
-        <w:rPr>
-          <w:highlight w:val="yellow"/>
-        </w:rPr>
-        <w:t>&lt;Sistema 1 (mudar o nome para o website/aplicação escolhida para análise)&gt;</w:t>
-      </w:r>
-      <w:bookmarkEnd w:id="9"/>
-    </w:p>
-    <w:p>
-      <w:r>
-        <w:rPr>
-          <w:highlight w:val="yellow"/>
-        </w:rPr>
         <w:t>A próxima tabela resume as características do sistema...</w:t>
       </w:r>
     </w:p>
@@ -4705,18 +4533,31 @@
         <w:keepNext/>
         <w:jc w:val="center"/>
       </w:pPr>
-      <w:bookmarkStart w:id="10" w:name="_Toc70951697"/>
+      <w:bookmarkStart w:id="9" w:name="_Toc70951697"/>
       <w:r>
         <w:t xml:space="preserve">Tabela </w:t>
       </w:r>
-      <w:fldSimple w:instr=" SEQ Tabela \* ARABIC ">
-        <w:r>
-          <w:rPr>
-            <w:noProof/>
-          </w:rPr>
-          <w:t>1</w:t>
-        </w:r>
-      </w:fldSimple>
+      <w:r>
+        <w:fldChar w:fldCharType="begin"/>
+      </w:r>
+      <w:r>
+        <w:instrText xml:space="preserve"> SEQ Tabela \* ARABIC </w:instrText>
+      </w:r>
+      <w:r>
+        <w:fldChar w:fldCharType="separate"/>
+      </w:r>
+      <w:r>
+        <w:rPr>
+          <w:noProof/>
+        </w:rPr>
+        <w:t>1</w:t>
+      </w:r>
+      <w:r>
+        <w:rPr>
+          <w:noProof/>
+        </w:rPr>
+        <w:fldChar w:fldCharType="end"/>
+      </w:r>
       <w:r>
         <w:t xml:space="preserve"> – Descrição do </w:t>
       </w:r>
@@ -4726,7 +4567,7 @@
         </w:rPr>
         <w:t>Sistema 1</w:t>
       </w:r>
-      <w:bookmarkEnd w:id="10"/>
+      <w:bookmarkEnd w:id="9"/>
     </w:p>
     <w:tbl>
       <w:tblPr>
@@ -5116,12 +4957,11 @@
       <w:pPr>
         <w:pStyle w:val="Ttulo3"/>
       </w:pPr>
-      <w:bookmarkStart w:id="11" w:name="_Toc102664400"/>
+      <w:bookmarkStart w:id="10" w:name="_Toc102664400"/>
       <w:r>
         <w:rPr>
           <w:highlight w:val="yellow"/>
         </w:rPr>
-        <w:lastRenderedPageBreak/>
         <w:t xml:space="preserve">&lt;Sistema </w:t>
       </w:r>
       <w:r>
@@ -5136,7 +4976,7 @@
         </w:rPr>
         <w:t xml:space="preserve"> (mudar o nome para o website/aplicação escolhida para análise)&gt;</w:t>
       </w:r>
-      <w:bookmarkEnd w:id="11"/>
+      <w:bookmarkEnd w:id="10"/>
     </w:p>
     <w:p>
       <w:r>
@@ -5152,18 +4992,32 @@
         <w:keepNext/>
         <w:jc w:val="center"/>
       </w:pPr>
-      <w:bookmarkStart w:id="12" w:name="_Toc70951698"/>
-      <w:r>
+      <w:bookmarkStart w:id="11" w:name="_Toc70951698"/>
+      <w:r>
+        <w:lastRenderedPageBreak/>
         <w:t xml:space="preserve">Tabela </w:t>
       </w:r>
-      <w:fldSimple w:instr=" SEQ Tabela \* ARABIC ">
-        <w:r>
-          <w:rPr>
-            <w:noProof/>
-          </w:rPr>
-          <w:t>2</w:t>
-        </w:r>
-      </w:fldSimple>
+      <w:r>
+        <w:fldChar w:fldCharType="begin"/>
+      </w:r>
+      <w:r>
+        <w:instrText xml:space="preserve"> SEQ Tabela \* ARABIC </w:instrText>
+      </w:r>
+      <w:r>
+        <w:fldChar w:fldCharType="separate"/>
+      </w:r>
+      <w:r>
+        <w:rPr>
+          <w:noProof/>
+        </w:rPr>
+        <w:t>2</w:t>
+      </w:r>
+      <w:r>
+        <w:rPr>
+          <w:noProof/>
+        </w:rPr>
+        <w:fldChar w:fldCharType="end"/>
+      </w:r>
       <w:r>
         <w:t xml:space="preserve"> – Descrição do </w:t>
       </w:r>
@@ -5173,7 +5027,7 @@
         </w:rPr>
         <w:t>Sistema 1</w:t>
       </w:r>
-      <w:bookmarkEnd w:id="12"/>
+      <w:bookmarkEnd w:id="11"/>
     </w:p>
     <w:tbl>
       <w:tblPr>
@@ -5555,7 +5409,7 @@
       <w:pPr>
         <w:pStyle w:val="Ttulo3"/>
       </w:pPr>
-      <w:bookmarkStart w:id="13" w:name="_Toc102664401"/>
+      <w:bookmarkStart w:id="12" w:name="_Toc102664401"/>
       <w:r>
         <w:rPr>
           <w:highlight w:val="yellow"/>
@@ -5574,7 +5428,7 @@
         </w:rPr>
         <w:t xml:space="preserve"> (mudar o nome para o website/aplicação escolhida para análise)&gt;</w:t>
       </w:r>
-      <w:bookmarkEnd w:id="13"/>
+      <w:bookmarkEnd w:id="12"/>
     </w:p>
     <w:p>
       <w:r>
@@ -5590,18 +5444,31 @@
         <w:keepNext/>
         <w:jc w:val="center"/>
       </w:pPr>
-      <w:bookmarkStart w:id="14" w:name="_Toc70951699"/>
+      <w:bookmarkStart w:id="13" w:name="_Toc70951699"/>
       <w:r>
         <w:t xml:space="preserve">Tabela </w:t>
       </w:r>
-      <w:fldSimple w:instr=" SEQ Tabela \* ARABIC ">
-        <w:r>
-          <w:rPr>
-            <w:noProof/>
-          </w:rPr>
-          <w:t>3</w:t>
-        </w:r>
-      </w:fldSimple>
+      <w:r>
+        <w:fldChar w:fldCharType="begin"/>
+      </w:r>
+      <w:r>
+        <w:instrText xml:space="preserve"> SEQ Tabela \* ARABIC </w:instrText>
+      </w:r>
+      <w:r>
+        <w:fldChar w:fldCharType="separate"/>
+      </w:r>
+      <w:r>
+        <w:rPr>
+          <w:noProof/>
+        </w:rPr>
+        <w:t>3</w:t>
+      </w:r>
+      <w:r>
+        <w:rPr>
+          <w:noProof/>
+        </w:rPr>
+        <w:fldChar w:fldCharType="end"/>
+      </w:r>
       <w:r>
         <w:t xml:space="preserve"> – Descrição do </w:t>
       </w:r>
@@ -5611,7 +5478,7 @@
         </w:rPr>
         <w:t>Sistema 1</w:t>
       </w:r>
-      <w:bookmarkEnd w:id="14"/>
+      <w:bookmarkEnd w:id="13"/>
     </w:p>
     <w:tbl>
       <w:tblPr>
@@ -5730,7 +5597,6 @@
                 <w:i w:val="0"/>
                 <w:iCs w:val="0"/>
               </w:rPr>
-              <w:lastRenderedPageBreak/>
               <w:t>Nome:</w:t>
             </w:r>
           </w:p>
@@ -5827,6 +5693,7 @@
                 <w:i w:val="0"/>
                 <w:iCs w:val="0"/>
               </w:rPr>
+              <w:lastRenderedPageBreak/>
               <w:t>Descrição:</w:t>
             </w:r>
           </w:p>
@@ -5993,11 +5860,11 @@
       <w:pPr>
         <w:pStyle w:val="Ttulo3"/>
       </w:pPr>
-      <w:bookmarkStart w:id="15" w:name="_Toc102664402"/>
+      <w:bookmarkStart w:id="14" w:name="_Toc102664402"/>
       <w:r>
         <w:t>Comparação dos Sistemas</w:t>
       </w:r>
-      <w:bookmarkEnd w:id="15"/>
+      <w:bookmarkEnd w:id="14"/>
     </w:p>
     <w:p>
       <w:r>
@@ -6014,22 +5881,35 @@
         <w:keepNext/>
         <w:jc w:val="center"/>
       </w:pPr>
-      <w:bookmarkStart w:id="16" w:name="_Toc70951700"/>
+      <w:bookmarkStart w:id="15" w:name="_Toc70951700"/>
       <w:r>
         <w:t xml:space="preserve">Tabela </w:t>
       </w:r>
-      <w:fldSimple w:instr=" SEQ Tabela \* ARABIC ">
-        <w:r>
-          <w:rPr>
-            <w:noProof/>
-          </w:rPr>
-          <w:t>4</w:t>
-        </w:r>
-      </w:fldSimple>
+      <w:r>
+        <w:fldChar w:fldCharType="begin"/>
+      </w:r>
+      <w:r>
+        <w:instrText xml:space="preserve"> SEQ Tabela \* ARABIC </w:instrText>
+      </w:r>
+      <w:r>
+        <w:fldChar w:fldCharType="separate"/>
+      </w:r>
+      <w:r>
+        <w:rPr>
+          <w:noProof/>
+        </w:rPr>
+        <w:t>4</w:t>
+      </w:r>
+      <w:r>
+        <w:rPr>
+          <w:noProof/>
+        </w:rPr>
+        <w:fldChar w:fldCharType="end"/>
+      </w:r>
       <w:r>
         <w:t xml:space="preserve"> – Resumo das características dos Sistemas concorrenciais</w:t>
       </w:r>
-      <w:bookmarkEnd w:id="16"/>
+      <w:bookmarkEnd w:id="15"/>
     </w:p>
     <w:tbl>
       <w:tblPr>
@@ -6541,11 +6421,11 @@
       <w:pPr>
         <w:pStyle w:val="Ttulo3"/>
       </w:pPr>
-      <w:bookmarkStart w:id="17" w:name="_Toc102664403"/>
+      <w:bookmarkStart w:id="16" w:name="_Toc102664403"/>
       <w:r>
         <w:t>Enquadramento da análise concorrencial no SI</w:t>
       </w:r>
-      <w:bookmarkEnd w:id="17"/>
+      <w:bookmarkEnd w:id="16"/>
     </w:p>
     <w:p>
       <w:pPr>
@@ -6680,7 +6560,7 @@
       <w:pPr>
         <w:pStyle w:val="Ttulo2"/>
       </w:pPr>
-      <w:bookmarkStart w:id="18" w:name="_Toc102664404"/>
+      <w:bookmarkStart w:id="17" w:name="_Toc102664404"/>
       <w:proofErr w:type="spellStart"/>
       <w:r>
         <w:t>Wireframes</w:t>
@@ -6693,7 +6573,7 @@
       <w:r>
         <w:t>Mockups</w:t>
       </w:r>
-      <w:bookmarkEnd w:id="18"/>
+      <w:bookmarkEnd w:id="17"/>
       <w:proofErr w:type="spellEnd"/>
     </w:p>
     <w:p>
@@ -6797,18 +6677,31 @@
         <w:pStyle w:val="Legenda"/>
         <w:jc w:val="center"/>
       </w:pPr>
-      <w:bookmarkStart w:id="19" w:name="_Toc70951865"/>
+      <w:bookmarkStart w:id="18" w:name="_Toc70951865"/>
       <w:r>
         <w:t xml:space="preserve">Figura </w:t>
       </w:r>
-      <w:fldSimple w:instr=" SEQ Figura \* ARABIC ">
-        <w:r>
-          <w:rPr>
-            <w:noProof/>
-          </w:rPr>
-          <w:t>1</w:t>
-        </w:r>
-      </w:fldSimple>
+      <w:r>
+        <w:fldChar w:fldCharType="begin"/>
+      </w:r>
+      <w:r>
+        <w:instrText xml:space="preserve"> SEQ Figura \* ARABIC </w:instrText>
+      </w:r>
+      <w:r>
+        <w:fldChar w:fldCharType="separate"/>
+      </w:r>
+      <w:r>
+        <w:rPr>
+          <w:noProof/>
+        </w:rPr>
+        <w:t>1</w:t>
+      </w:r>
+      <w:r>
+        <w:rPr>
+          <w:noProof/>
+        </w:rPr>
+        <w:fldChar w:fldCharType="end"/>
+      </w:r>
       <w:r>
         <w:t xml:space="preserve"> – </w:t>
       </w:r>
@@ -6876,7 +6769,7 @@
         </w:rPr>
         <w:t>)</w:t>
       </w:r>
-      <w:bookmarkEnd w:id="19"/>
+      <w:bookmarkEnd w:id="18"/>
     </w:p>
     <w:p/>
     <w:p/>
@@ -6884,13 +6777,13 @@
       <w:pPr>
         <w:pStyle w:val="Ttulo1"/>
       </w:pPr>
-      <w:bookmarkStart w:id="20" w:name="_Toc102664405"/>
+      <w:bookmarkStart w:id="19" w:name="_Toc102664405"/>
       <w:proofErr w:type="spellStart"/>
       <w:r>
         <w:lastRenderedPageBreak/>
         <w:t>Scrum</w:t>
       </w:r>
-      <w:bookmarkEnd w:id="20"/>
+      <w:bookmarkEnd w:id="19"/>
       <w:proofErr w:type="spellEnd"/>
     </w:p>
     <w:p>
@@ -6906,7 +6799,7 @@
       <w:pPr>
         <w:pStyle w:val="Ttulo2"/>
       </w:pPr>
-      <w:bookmarkStart w:id="21" w:name="_Toc102664406"/>
+      <w:bookmarkStart w:id="20" w:name="_Toc102664406"/>
       <w:r>
         <w:t xml:space="preserve">Aplicação do </w:t>
       </w:r>
@@ -6917,6 +6810,124 @@
       <w:proofErr w:type="spellEnd"/>
       <w:r>
         <w:t xml:space="preserve"> ao Projeto</w:t>
+      </w:r>
+      <w:bookmarkEnd w:id="20"/>
+    </w:p>
+    <w:p>
+      <w:r>
+        <w:rPr>
+          <w:highlight w:val="yellow"/>
+        </w:rPr>
+        <w:t xml:space="preserve">&lt;Forma como foi aplicado o </w:t>
+      </w:r>
+      <w:proofErr w:type="spellStart"/>
+      <w:r>
+        <w:rPr>
+          <w:highlight w:val="yellow"/>
+        </w:rPr>
+        <w:t>Scrum</w:t>
+      </w:r>
+      <w:proofErr w:type="spellEnd"/>
+      <w:r>
+        <w:rPr>
+          <w:highlight w:val="yellow"/>
+        </w:rPr>
+        <w:t xml:space="preserve"> ao projeto, contextualização da metodologia ágil. Identificação da forma </w:t>
+      </w:r>
+      <w:r>
+        <w:rPr>
+          <w:highlight w:val="yellow"/>
+        </w:rPr>
+        <w:t xml:space="preserve">e meio (presencial, ou digital) </w:t>
+      </w:r>
+      <w:r>
+        <w:rPr>
+          <w:highlight w:val="yellow"/>
+        </w:rPr>
+        <w:t>como decorreram as reuniões</w:t>
+      </w:r>
+      <w:r>
+        <w:rPr>
+          <w:highlight w:val="yellow"/>
+        </w:rPr>
+        <w:t xml:space="preserve">: sprint </w:t>
+      </w:r>
+      <w:proofErr w:type="spellStart"/>
+      <w:r>
+        <w:rPr>
+          <w:highlight w:val="yellow"/>
+        </w:rPr>
+        <w:t>planning</w:t>
+      </w:r>
+      <w:proofErr w:type="spellEnd"/>
+      <w:r>
+        <w:rPr>
+          <w:highlight w:val="yellow"/>
+        </w:rPr>
+        <w:t>,</w:t>
+      </w:r>
+      <w:r>
+        <w:rPr>
+          <w:highlight w:val="yellow"/>
+        </w:rPr>
+        <w:t xml:space="preserve"> </w:t>
+      </w:r>
+      <w:proofErr w:type="spellStart"/>
+      <w:r>
+        <w:rPr>
+          <w:highlight w:val="yellow"/>
+        </w:rPr>
+        <w:t>Daily</w:t>
+      </w:r>
+      <w:proofErr w:type="spellEnd"/>
+      <w:r>
+        <w:rPr>
+          <w:highlight w:val="yellow"/>
+        </w:rPr>
+        <w:t xml:space="preserve"> </w:t>
+      </w:r>
+      <w:proofErr w:type="spellStart"/>
+      <w:r>
+        <w:rPr>
+          <w:highlight w:val="yellow"/>
+        </w:rPr>
+        <w:t>Scrum</w:t>
+      </w:r>
+      <w:proofErr w:type="spellEnd"/>
+      <w:r>
+        <w:rPr>
+          <w:highlight w:val="yellow"/>
+        </w:rPr>
+        <w:t>, etc.</w:t>
+      </w:r>
+      <w:r>
+        <w:rPr>
+          <w:highlight w:val="yellow"/>
+        </w:rPr>
+        <w:t xml:space="preserve"> &gt;</w:t>
+      </w:r>
+    </w:p>
+    <w:p/>
+    <w:p>
+      <w:pPr>
+        <w:pStyle w:val="Ttulo2"/>
+      </w:pPr>
+      <w:bookmarkStart w:id="21" w:name="_Toc102664407"/>
+      <w:proofErr w:type="spellStart"/>
+      <w:r>
+        <w:t>Stakeholders</w:t>
+      </w:r>
+      <w:proofErr w:type="spellEnd"/>
+      <w:r>
+        <w:t xml:space="preserve"> e </w:t>
+      </w:r>
+      <w:proofErr w:type="spellStart"/>
+      <w:r>
+        <w:t>Scrum</w:t>
+      </w:r>
+      <w:proofErr w:type="spellEnd"/>
+      <w:r>
+        <w:t xml:space="preserve"> Team</w:t>
       </w:r>
       <w:bookmarkEnd w:id="21"/>
     </w:p>
@@ -6925,13 +6936,27 @@
         <w:rPr>
           <w:highlight w:val="yellow"/>
         </w:rPr>
-        <w:t xml:space="preserve">&lt;Forma como foi aplicado o </w:t>
+        <w:t xml:space="preserve">&lt;Identificação dos </w:t>
       </w:r>
       <w:proofErr w:type="spellStart"/>
       <w:r>
         <w:rPr>
           <w:highlight w:val="yellow"/>
         </w:rPr>
+        <w:t>stakeholders</w:t>
+      </w:r>
+      <w:proofErr w:type="spellEnd"/>
+      <w:r>
+        <w:rPr>
+          <w:highlight w:val="yellow"/>
+        </w:rPr>
+        <w:t xml:space="preserve"> e da </w:t>
+      </w:r>
+      <w:proofErr w:type="spellStart"/>
+      <w:r>
+        <w:rPr>
+          <w:highlight w:val="yellow"/>
+        </w:rPr>
         <w:t>Scrum</w:t>
       </w:r>
       <w:proofErr w:type="spellEnd"/>
@@ -6939,160 +6964,41 @@
         <w:rPr>
           <w:highlight w:val="yellow"/>
         </w:rPr>
-        <w:t xml:space="preserve"> ao projeto, contextualização da metodologia ágil. Identificação da forma </w:t>
-      </w:r>
-      <w:r>
-        <w:rPr>
-          <w:highlight w:val="yellow"/>
-        </w:rPr>
-        <w:t xml:space="preserve">e meio (presencial, ou digital) </w:t>
-      </w:r>
-      <w:r>
-        <w:rPr>
-          <w:highlight w:val="yellow"/>
-        </w:rPr>
-        <w:t>como decorreram as reuniões</w:t>
-      </w:r>
-      <w:r>
-        <w:rPr>
-          <w:highlight w:val="yellow"/>
-        </w:rPr>
-        <w:t xml:space="preserve">: sprint </w:t>
-      </w:r>
-      <w:proofErr w:type="spellStart"/>
-      <w:r>
-        <w:rPr>
-          <w:highlight w:val="yellow"/>
-        </w:rPr>
-        <w:t>planning</w:t>
-      </w:r>
-      <w:proofErr w:type="spellEnd"/>
-      <w:r>
-        <w:rPr>
-          <w:highlight w:val="yellow"/>
-        </w:rPr>
-        <w:t>,</w:t>
-      </w:r>
-      <w:r>
-        <w:rPr>
-          <w:highlight w:val="yellow"/>
-        </w:rPr>
-        <w:t xml:space="preserve"> </w:t>
-      </w:r>
-      <w:proofErr w:type="spellStart"/>
-      <w:r>
-        <w:rPr>
-          <w:highlight w:val="yellow"/>
-        </w:rPr>
-        <w:t>Daily</w:t>
-      </w:r>
-      <w:proofErr w:type="spellEnd"/>
-      <w:r>
-        <w:rPr>
-          <w:highlight w:val="yellow"/>
-        </w:rPr>
-        <w:t xml:space="preserve"> </w:t>
-      </w:r>
-      <w:proofErr w:type="spellStart"/>
-      <w:r>
-        <w:rPr>
-          <w:highlight w:val="yellow"/>
-        </w:rPr>
-        <w:t>Scrum</w:t>
-      </w:r>
-      <w:proofErr w:type="spellEnd"/>
-      <w:r>
-        <w:rPr>
-          <w:highlight w:val="yellow"/>
-        </w:rPr>
-        <w:t>, etc.</w:t>
-      </w:r>
-      <w:r>
-        <w:rPr>
-          <w:highlight w:val="yellow"/>
-        </w:rPr>
-        <w:t xml:space="preserve"> &gt;</w:t>
+        <w:t xml:space="preserve"> Team (Roles) no projeto, bem como quais as suas funções&gt;</w:t>
       </w:r>
     </w:p>
     <w:p/>
     <w:p>
       <w:pPr>
-        <w:pStyle w:val="Ttulo2"/>
-      </w:pPr>
-      <w:bookmarkStart w:id="22" w:name="_Toc102664407"/>
-      <w:proofErr w:type="spellStart"/>
-      <w:r>
-        <w:t>Stakeholders</w:t>
-      </w:r>
-      <w:proofErr w:type="spellEnd"/>
-      <w:r>
-        <w:t xml:space="preserve"> e </w:t>
-      </w:r>
-      <w:proofErr w:type="spellStart"/>
-      <w:r>
-        <w:t>Scrum</w:t>
-      </w:r>
-      <w:proofErr w:type="spellEnd"/>
-      <w:r>
-        <w:t xml:space="preserve"> Team</w:t>
-      </w:r>
-      <w:bookmarkEnd w:id="22"/>
-    </w:p>
-    <w:p>
-      <w:r>
-        <w:rPr>
-          <w:highlight w:val="yellow"/>
-        </w:rPr>
-        <w:t xml:space="preserve">&lt;Identificação dos </w:t>
-      </w:r>
-      <w:proofErr w:type="spellStart"/>
-      <w:r>
-        <w:rPr>
-          <w:highlight w:val="yellow"/>
-        </w:rPr>
-        <w:t>stakeholders</w:t>
-      </w:r>
-      <w:proofErr w:type="spellEnd"/>
-      <w:r>
-        <w:rPr>
-          <w:highlight w:val="yellow"/>
-        </w:rPr>
-        <w:t xml:space="preserve"> e da </w:t>
-      </w:r>
-      <w:proofErr w:type="spellStart"/>
-      <w:r>
-        <w:rPr>
-          <w:highlight w:val="yellow"/>
-        </w:rPr>
-        <w:t>Scrum</w:t>
-      </w:r>
-      <w:proofErr w:type="spellEnd"/>
-      <w:r>
-        <w:rPr>
-          <w:highlight w:val="yellow"/>
-        </w:rPr>
-        <w:t xml:space="preserve"> Team (Roles) no projeto, bem como quais as suas funções&gt;</w:t>
-      </w:r>
-    </w:p>
-    <w:p/>
-    <w:p>
-      <w:pPr>
         <w:pStyle w:val="Legenda"/>
         <w:keepNext/>
         <w:jc w:val="center"/>
       </w:pPr>
-      <w:bookmarkStart w:id="23" w:name="_Toc70951701"/>
+      <w:bookmarkStart w:id="22" w:name="_Toc70951701"/>
       <w:r>
         <w:t xml:space="preserve">Tabela </w:t>
       </w:r>
-      <w:fldSimple w:instr=" SEQ Tabela \* ARABIC ">
-        <w:r>
-          <w:rPr>
-            <w:noProof/>
-          </w:rPr>
-          <w:t>5</w:t>
-        </w:r>
-      </w:fldSimple>
+      <w:r>
+        <w:fldChar w:fldCharType="begin"/>
+      </w:r>
+      <w:r>
+        <w:instrText xml:space="preserve"> SEQ Tabela \* ARABIC </w:instrText>
+      </w:r>
+      <w:r>
+        <w:fldChar w:fldCharType="separate"/>
+      </w:r>
+      <w:r>
+        <w:rPr>
+          <w:noProof/>
+        </w:rPr>
+        <w:t>5</w:t>
+      </w:r>
+      <w:r>
+        <w:rPr>
+          <w:noProof/>
+        </w:rPr>
+        <w:fldChar w:fldCharType="end"/>
+      </w:r>
       <w:r>
         <w:t xml:space="preserve"> – Identificação e funções dos </w:t>
       </w:r>
@@ -7112,7 +7018,7 @@
       <w:r>
         <w:t xml:space="preserve"> Team</w:t>
       </w:r>
-      <w:bookmarkEnd w:id="23"/>
+      <w:bookmarkEnd w:id="22"/>
     </w:p>
     <w:tbl>
       <w:tblPr>
@@ -7434,7 +7340,7 @@
       <w:pPr>
         <w:pStyle w:val="Ttulo2"/>
       </w:pPr>
-      <w:bookmarkStart w:id="24" w:name="_Toc102664408"/>
+      <w:bookmarkStart w:id="23" w:name="_Toc102664408"/>
       <w:proofErr w:type="spellStart"/>
       <w:r>
         <w:t>User</w:t>
@@ -7447,7 +7353,7 @@
       <w:r>
         <w:t>Stories</w:t>
       </w:r>
-      <w:bookmarkEnd w:id="24"/>
+      <w:bookmarkEnd w:id="23"/>
       <w:proofErr w:type="spellEnd"/>
     </w:p>
     <w:p>
@@ -8513,11 +8419,11 @@
       <w:pPr>
         <w:pStyle w:val="Ttulo2"/>
       </w:pPr>
-      <w:bookmarkStart w:id="25" w:name="_Toc102664409"/>
+      <w:bookmarkStart w:id="24" w:name="_Toc102664409"/>
       <w:r>
         <w:t>Sprints</w:t>
       </w:r>
-      <w:bookmarkEnd w:id="25"/>
+      <w:bookmarkEnd w:id="24"/>
     </w:p>
     <w:p>
       <w:pPr>
@@ -8908,7 +8814,7 @@
       <w:pPr>
         <w:pStyle w:val="Ttulo3"/>
       </w:pPr>
-      <w:bookmarkStart w:id="26" w:name="_Toc102664410"/>
+      <w:bookmarkStart w:id="25" w:name="_Toc102664410"/>
       <w:r>
         <w:t>Sprint 1 (</w:t>
       </w:r>
@@ -8936,7 +8842,7 @@
       <w:r>
         <w:t>)</w:t>
       </w:r>
-      <w:bookmarkEnd w:id="26"/>
+      <w:bookmarkEnd w:id="25"/>
     </w:p>
     <w:p>
       <w:r>
@@ -10496,7 +10402,7 @@
       <w:pPr>
         <w:pStyle w:val="Ttulo3"/>
       </w:pPr>
-      <w:bookmarkStart w:id="27" w:name="_Toc102664411"/>
+      <w:bookmarkStart w:id="26" w:name="_Toc102664411"/>
       <w:r>
         <w:t>Sprint 2 (</w:t>
       </w:r>
@@ -10524,7 +10430,7 @@
       <w:r>
         <w:t>)</w:t>
       </w:r>
-      <w:bookmarkEnd w:id="27"/>
+      <w:bookmarkEnd w:id="26"/>
     </w:p>
     <w:p>
       <w:r>
@@ -12032,7 +11938,7 @@
       <w:pPr>
         <w:pStyle w:val="Ttulo3"/>
       </w:pPr>
-      <w:bookmarkStart w:id="28" w:name="_Toc102664412"/>
+      <w:bookmarkStart w:id="27" w:name="_Toc102664412"/>
       <w:r>
         <w:t>Sprint 3 (</w:t>
       </w:r>
@@ -12060,7 +11966,7 @@
       <w:r>
         <w:t>)</w:t>
       </w:r>
-      <w:bookmarkEnd w:id="28"/>
+      <w:bookmarkEnd w:id="27"/>
     </w:p>
     <w:p>
       <w:r>
@@ -13567,7 +13473,7 @@
       <w:pPr>
         <w:pStyle w:val="Ttulo3"/>
       </w:pPr>
-      <w:bookmarkStart w:id="29" w:name="_Toc102664413"/>
+      <w:bookmarkStart w:id="28" w:name="_Toc102664413"/>
       <w:r>
         <w:t>Sprint 4 (</w:t>
       </w:r>
@@ -13580,7 +13486,7 @@
       <w:r>
         <w:t>)</w:t>
       </w:r>
-      <w:bookmarkEnd w:id="29"/>
+      <w:bookmarkEnd w:id="28"/>
     </w:p>
     <w:p>
       <w:r>
@@ -15087,7 +14993,7 @@
       <w:pPr>
         <w:pStyle w:val="Ttulo2"/>
       </w:pPr>
-      <w:bookmarkStart w:id="30" w:name="_Toc102664414"/>
+      <w:bookmarkStart w:id="29" w:name="_Toc102664414"/>
       <w:proofErr w:type="spellStart"/>
       <w:r>
         <w:rPr>
@@ -15116,7 +15022,7 @@
       <w:r>
         <w:t xml:space="preserve"> do Projeto</w:t>
       </w:r>
-      <w:bookmarkEnd w:id="30"/>
+      <w:bookmarkEnd w:id="29"/>
     </w:p>
     <w:p>
       <w:r>
@@ -15838,12 +15744,12 @@
       <w:pPr>
         <w:pStyle w:val="Ttulo1"/>
       </w:pPr>
-      <w:bookmarkStart w:id="31" w:name="_Toc102664415"/>
+      <w:bookmarkStart w:id="30" w:name="_Toc102664415"/>
       <w:r>
         <w:lastRenderedPageBreak/>
         <w:t>Conclusões</w:t>
       </w:r>
-      <w:bookmarkEnd w:id="31"/>
+      <w:bookmarkEnd w:id="30"/>
     </w:p>
     <w:p>
       <w:pPr>
@@ -16017,6 +15923,7 @@
         <w:docPartUnique/>
       </w:docPartObj>
     </w:sdtPr>
+    <w:sdtEndPr/>
     <w:sdtContent>
       <w:p>
         <w:pPr>
@@ -16091,6 +15998,7 @@
               <w:docPartUnique/>
             </w:docPartObj>
           </w:sdtPr>
+          <w:sdtEndPr/>
           <w:sdtContent>
             <w:r>
               <w:t xml:space="preserve">                                                                          Página </w:t>
@@ -20744,18 +20652,18 @@
 </file>
 
 <file path=customXml/item1.xml><?xml version="1.0" encoding="utf-8"?>
+<p:properties xmlns:p="http://schemas.microsoft.com/office/2006/metadata/properties" xmlns:xsi="http://www.w3.org/2001/XMLSchema-instance" xmlns:pc="http://schemas.microsoft.com/office/infopath/2007/PartnerControls">
+  <documentManagement/>
+</p:properties>
+</file>
+
+<file path=customXml/item2.xml><?xml version="1.0" encoding="utf-8"?>
 <?mso-contentType ?>
 <FormTemplates xmlns="http://schemas.microsoft.com/sharepoint/v3/contenttype/forms">
   <Display>DocumentLibraryForm</Display>
   <Edit>DocumentLibraryForm</Edit>
   <New>DocumentLibraryForm</New>
 </FormTemplates>
-</file>
-
-<file path=customXml/item2.xml><?xml version="1.0" encoding="utf-8"?>
-<p:properties xmlns:p="http://schemas.microsoft.com/office/2006/metadata/properties" xmlns:xsi="http://www.w3.org/2001/XMLSchema-instance" xmlns:pc="http://schemas.microsoft.com/office/infopath/2007/PartnerControls">
-  <documentManagement/>
-</p:properties>
 </file>
 
 <file path=customXml/item3.xml><?xml version="1.0" encoding="utf-8"?>
@@ -20921,18 +20829,18 @@
 </file>
 
 <file path=customXml/itemProps1.xml><?xml version="1.0" encoding="utf-8"?>
-<ds:datastoreItem xmlns:ds="http://schemas.openxmlformats.org/officeDocument/2006/customXml" ds:itemID="{3C975CE1-0CFC-4997-A5AD-6DF2F95A2805}">
+<ds:datastoreItem xmlns:ds="http://schemas.openxmlformats.org/officeDocument/2006/customXml" ds:itemID="{3299918E-CC31-4720-9D91-492600A2420B}">
   <ds:schemaRefs>
-    <ds:schemaRef ds:uri="http://schemas.microsoft.com/sharepoint/v3/contenttype/forms"/>
+    <ds:schemaRef ds:uri="http://schemas.microsoft.com/office/2006/metadata/properties"/>
+    <ds:schemaRef ds:uri="http://schemas.microsoft.com/office/infopath/2007/PartnerControls"/>
   </ds:schemaRefs>
 </ds:datastoreItem>
 </file>
 
 <file path=customXml/itemProps2.xml><?xml version="1.0" encoding="utf-8"?>
-<ds:datastoreItem xmlns:ds="http://schemas.openxmlformats.org/officeDocument/2006/customXml" ds:itemID="{3299918E-CC31-4720-9D91-492600A2420B}">
+<ds:datastoreItem xmlns:ds="http://schemas.openxmlformats.org/officeDocument/2006/customXml" ds:itemID="{3C975CE1-0CFC-4997-A5AD-6DF2F95A2805}">
   <ds:schemaRefs>
-    <ds:schemaRef ds:uri="http://schemas.microsoft.com/office/2006/metadata/properties"/>
-    <ds:schemaRef ds:uri="http://schemas.microsoft.com/office/infopath/2007/PartnerControls"/>
+    <ds:schemaRef ds:uri="http://schemas.microsoft.com/sharepoint/v3/contenttype/forms"/>
   </ds:schemaRefs>
 </ds:datastoreItem>
 </file>
@@ -20956,7 +20864,7 @@
 </file>
 
 <file path=customXml/itemProps4.xml><?xml version="1.0" encoding="utf-8"?>
-<ds:datastoreItem xmlns:ds="http://schemas.openxmlformats.org/officeDocument/2006/customXml" ds:itemID="{24F6D230-77F3-4239-B79C-2207DB559E55}">
+<ds:datastoreItem xmlns:ds="http://schemas.openxmlformats.org/officeDocument/2006/customXml" ds:itemID="{920A2F31-5FD1-436A-B82E-A7A9379C8E87}">
   <ds:schemaRefs>
     <ds:schemaRef ds:uri="http://schemas.openxmlformats.org/officeDocument/2006/bibliography"/>
   </ds:schemaRefs>

</xml_diff>

<commit_message>
DPH-74 /Agora é que está resolvido
Na primeira vez tinha feito mal!
</commit_message>
<xml_diff>
--- a/doc/IPL-TeSP-PSI-MDS-2122-Template_Projeto_DA.docx
+++ b/doc/IPL-TeSP-PSI-MDS-2122-Template_Projeto_DA.docx
@@ -1,6 +1,6 @@
 
 <file path=word/document.xml><?xml version="1.0" encoding="utf-8"?>
-<w:document xmlns:wpc="http://schemas.microsoft.com/office/word/2010/wordprocessingCanvas" xmlns:cx="http://schemas.microsoft.com/office/drawing/2014/chartex" xmlns:cx1="http://schemas.microsoft.com/office/drawing/2015/9/8/chartex" xmlns:cx2="http://schemas.microsoft.com/office/drawing/2015/10/21/chartex" xmlns:cx3="http://schemas.microsoft.com/office/drawing/2016/5/9/chartex" xmlns:cx4="http://schemas.microsoft.com/office/drawing/2016/5/10/chartex" xmlns:cx5="http://schemas.microsoft.com/office/drawing/2016/5/11/chartex" xmlns:cx6="http://schemas.microsoft.com/office/drawing/2016/5/12/chartex" xmlns:cx7="http://schemas.microsoft.com/office/drawing/2016/5/13/chartex" xmlns:cx8="http://schemas.microsoft.com/office/drawing/2016/5/14/chartex" xmlns:mc="http://schemas.openxmlformats.org/markup-compatibility/2006" xmlns:aink="http://schemas.microsoft.com/office/drawing/2016/ink" xmlns:am3d="http://schemas.microsoft.com/office/drawing/2017/model3d" xmlns:o="urn:schemas-microsoft-com:office:office" xmlns:r="http://schemas.openxmlformats.org/officeDocument/2006/relationships" xmlns:m="http://schemas.openxmlformats.org/officeDocument/2006/math" xmlns:v="urn:schemas-microsoft-com:vml" xmlns:wp14="http://schemas.microsoft.com/office/word/2010/wordprocessingDrawing" xmlns:wp="http://schemas.openxmlformats.org/drawingml/2006/wordprocessingDrawing" xmlns:w10="urn:schemas-microsoft-com:office:word" xmlns:w="http://schemas.openxmlformats.org/wordprocessingml/2006/main" xmlns:w14="http://schemas.microsoft.com/office/word/2010/wordml" xmlns:w15="http://schemas.microsoft.com/office/word/2012/wordml" xmlns:w16cid="http://schemas.microsoft.com/office/word/2016/wordml/cid" xmlns:w16se="http://schemas.microsoft.com/office/word/2015/wordml/symex" xmlns:wpg="http://schemas.microsoft.com/office/word/2010/wordprocessingGroup" xmlns:wpi="http://schemas.microsoft.com/office/word/2010/wordprocessingInk" xmlns:wne="http://schemas.microsoft.com/office/word/2006/wordml" xmlns:wps="http://schemas.microsoft.com/office/word/2010/wordprocessingShape" mc:Ignorable="w14 w15 w16se w16cid wp14">
+<w:document xmlns:wpc="http://schemas.microsoft.com/office/word/2010/wordprocessingCanvas" xmlns:cx="http://schemas.microsoft.com/office/drawing/2014/chartex" xmlns:cx1="http://schemas.microsoft.com/office/drawing/2015/9/8/chartex" xmlns:cx2="http://schemas.microsoft.com/office/drawing/2015/10/21/chartex" xmlns:cx3="http://schemas.microsoft.com/office/drawing/2016/5/9/chartex" xmlns:cx4="http://schemas.microsoft.com/office/drawing/2016/5/10/chartex" xmlns:cx5="http://schemas.microsoft.com/office/drawing/2016/5/11/chartex" xmlns:cx6="http://schemas.microsoft.com/office/drawing/2016/5/12/chartex" xmlns:cx7="http://schemas.microsoft.com/office/drawing/2016/5/13/chartex" xmlns:cx8="http://schemas.microsoft.com/office/drawing/2016/5/14/chartex" xmlns:mc="http://schemas.openxmlformats.org/markup-compatibility/2006" xmlns:aink="http://schemas.microsoft.com/office/drawing/2016/ink" xmlns:am3d="http://schemas.microsoft.com/office/drawing/2017/model3d" xmlns:o="urn:schemas-microsoft-com:office:office" xmlns:oel="http://schemas.microsoft.com/office/2019/extlst" xmlns:r="http://schemas.openxmlformats.org/officeDocument/2006/relationships" xmlns:m="http://schemas.openxmlformats.org/officeDocument/2006/math" xmlns:v="urn:schemas-microsoft-com:vml" xmlns:wp14="http://schemas.microsoft.com/office/word/2010/wordprocessingDrawing" xmlns:wp="http://schemas.openxmlformats.org/drawingml/2006/wordprocessingDrawing" xmlns:w10="urn:schemas-microsoft-com:office:word" xmlns:w="http://schemas.openxmlformats.org/wordprocessingml/2006/main" xmlns:w14="http://schemas.microsoft.com/office/word/2010/wordml" xmlns:w15="http://schemas.microsoft.com/office/word/2012/wordml" xmlns:w16cex="http://schemas.microsoft.com/office/word/2018/wordml/cex" xmlns:w16cid="http://schemas.microsoft.com/office/word/2016/wordml/cid" xmlns:w16="http://schemas.microsoft.com/office/word/2018/wordml" xmlns:w16sdtdh="http://schemas.microsoft.com/office/word/2020/wordml/sdtdatahash" xmlns:w16se="http://schemas.microsoft.com/office/word/2015/wordml/symex" xmlns:wpg="http://schemas.microsoft.com/office/word/2010/wordprocessingGroup" xmlns:wpi="http://schemas.microsoft.com/office/word/2010/wordprocessingInk" xmlns:wne="http://schemas.microsoft.com/office/word/2006/wordml" xmlns:wps="http://schemas.microsoft.com/office/word/2010/wordprocessingShape" mc:Ignorable="w14 w15 w16se w16cid w16 w16cex w16sdtdh wp14">
   <w:body>
     <w:tbl>
       <w:tblPr>
@@ -97,15 +97,7 @@
               <w:jc w:val="center"/>
             </w:pPr>
             <w:r>
-              <w:t xml:space="preserve">Curso de </w:t>
-            </w:r>
-            <w:proofErr w:type="spellStart"/>
-            <w:r>
-              <w:t>TeSP</w:t>
-            </w:r>
-            <w:proofErr w:type="spellEnd"/>
-            <w:r>
-              <w:t xml:space="preserve"> em </w:t>
+              <w:t xml:space="preserve">Curso de TeSP em </w:t>
             </w:r>
             <w:r>
               <w:br/>
@@ -959,10 +951,8 @@
               <w:bCs w:val="0"/>
               <w:caps w:val="0"/>
               <w:noProof/>
-              <w:sz w:val="24"/>
-              <w:szCs w:val="24"/>
               <w:u w:val="none"/>
-              <w:lang w:eastAsia="en-GB"/>
+              <w:lang w:eastAsia="pt-PT"/>
             </w:rPr>
           </w:pPr>
           <w:r>
@@ -982,7 +972,7 @@
             </w:rPr>
             <w:fldChar w:fldCharType="separate"/>
           </w:r>
-          <w:hyperlink w:anchor="_Toc102664391" w:history="1">
+          <w:hyperlink w:anchor="_Toc103427508" w:history="1">
             <w:r>
               <w:rPr>
                 <w:rStyle w:val="Hiperligao"/>
@@ -1009,7 +999,7 @@
                 <w:noProof/>
                 <w:webHidden/>
               </w:rPr>
-              <w:instrText xml:space="preserve"> PAGEREF _Toc102664391 \h </w:instrText>
+              <w:instrText xml:space="preserve"> PAGEREF _Toc103427508 \h </w:instrText>
             </w:r>
             <w:r>
               <w:rPr>
@@ -1052,13 +1042,11 @@
               <w:bCs w:val="0"/>
               <w:caps w:val="0"/>
               <w:noProof/>
-              <w:sz w:val="24"/>
-              <w:szCs w:val="24"/>
               <w:u w:val="none"/>
-              <w:lang w:eastAsia="en-GB"/>
+              <w:lang w:eastAsia="pt-PT"/>
             </w:rPr>
           </w:pPr>
-          <w:hyperlink w:anchor="_Toc102664392" w:history="1">
+          <w:hyperlink w:anchor="_Toc103427509" w:history="1">
             <w:r>
               <w:rPr>
                 <w:rStyle w:val="Hiperligao"/>
@@ -1085,7 +1073,7 @@
                 <w:noProof/>
                 <w:webHidden/>
               </w:rPr>
-              <w:instrText xml:space="preserve"> PAGEREF _Toc102664392 \h </w:instrText>
+              <w:instrText xml:space="preserve"> PAGEREF _Toc103427509 \h </w:instrText>
             </w:r>
             <w:r>
               <w:rPr>
@@ -1120,7 +1108,7 @@
           <w:pPr>
             <w:pStyle w:val="ndice1"/>
             <w:tabs>
-              <w:tab w:val="left" w:pos="352"/>
+              <w:tab w:val="left" w:pos="332"/>
               <w:tab w:val="right" w:leader="dot" w:pos="9628"/>
             </w:tabs>
             <w:rPr>
@@ -1129,13 +1117,11 @@
               <w:bCs w:val="0"/>
               <w:caps w:val="0"/>
               <w:noProof/>
-              <w:sz w:val="24"/>
-              <w:szCs w:val="24"/>
               <w:u w:val="none"/>
-              <w:lang w:eastAsia="en-GB"/>
+              <w:lang w:eastAsia="pt-PT"/>
             </w:rPr>
           </w:pPr>
-          <w:hyperlink w:anchor="_Toc102664393" w:history="1">
+          <w:hyperlink w:anchor="_Toc103427510" w:history="1">
             <w:r>
               <w:rPr>
                 <w:rStyle w:val="Hiperligao"/>
@@ -1150,10 +1136,8 @@
                 <w:bCs w:val="0"/>
                 <w:caps w:val="0"/>
                 <w:noProof/>
-                <w:sz w:val="24"/>
-                <w:szCs w:val="24"/>
                 <w:u w:val="none"/>
-                <w:lang w:eastAsia="en-GB"/>
+                <w:lang w:eastAsia="pt-PT"/>
               </w:rPr>
               <w:tab/>
             </w:r>
@@ -1183,7 +1167,7 @@
                 <w:noProof/>
                 <w:webHidden/>
               </w:rPr>
-              <w:instrText xml:space="preserve"> PAGEREF _Toc102664393 \h </w:instrText>
+              <w:instrText xml:space="preserve"> PAGEREF _Toc103427510 \h </w:instrText>
             </w:r>
             <w:r>
               <w:rPr>
@@ -1218,7 +1202,7 @@
           <w:pPr>
             <w:pStyle w:val="ndice2"/>
             <w:tabs>
-              <w:tab w:val="left" w:pos="522"/>
+              <w:tab w:val="left" w:pos="502"/>
               <w:tab w:val="right" w:leader="dot" w:pos="9628"/>
             </w:tabs>
             <w:rPr>
@@ -1227,12 +1211,10 @@
               <w:bCs w:val="0"/>
               <w:smallCaps w:val="0"/>
               <w:noProof/>
-              <w:sz w:val="24"/>
-              <w:szCs w:val="24"/>
-              <w:lang w:eastAsia="en-GB"/>
+              <w:lang w:eastAsia="pt-PT"/>
             </w:rPr>
           </w:pPr>
-          <w:hyperlink w:anchor="_Toc102664394" w:history="1">
+          <w:hyperlink w:anchor="_Toc103427511" w:history="1">
             <w:r>
               <w:rPr>
                 <w:rStyle w:val="Hiperligao"/>
@@ -1247,9 +1229,7 @@
                 <w:bCs w:val="0"/>
                 <w:smallCaps w:val="0"/>
                 <w:noProof/>
-                <w:sz w:val="24"/>
-                <w:szCs w:val="24"/>
-                <w:lang w:eastAsia="en-GB"/>
+                <w:lang w:eastAsia="pt-PT"/>
               </w:rPr>
               <w:tab/>
             </w:r>
@@ -1279,7 +1259,7 @@
                 <w:noProof/>
                 <w:webHidden/>
               </w:rPr>
-              <w:instrText xml:space="preserve"> PAGEREF _Toc102664394 \h </w:instrText>
+              <w:instrText xml:space="preserve"> PAGEREF _Toc103427511 \h </w:instrText>
             </w:r>
             <w:r>
               <w:rPr>
@@ -1314,7 +1294,7 @@
           <w:pPr>
             <w:pStyle w:val="ndice1"/>
             <w:tabs>
-              <w:tab w:val="left" w:pos="352"/>
+              <w:tab w:val="left" w:pos="332"/>
               <w:tab w:val="right" w:leader="dot" w:pos="9628"/>
             </w:tabs>
             <w:rPr>
@@ -1323,13 +1303,11 @@
               <w:bCs w:val="0"/>
               <w:caps w:val="0"/>
               <w:noProof/>
-              <w:sz w:val="24"/>
-              <w:szCs w:val="24"/>
               <w:u w:val="none"/>
-              <w:lang w:eastAsia="en-GB"/>
+              <w:lang w:eastAsia="pt-PT"/>
             </w:rPr>
           </w:pPr>
-          <w:hyperlink w:anchor="_Toc102664395" w:history="1">
+          <w:hyperlink w:anchor="_Toc103427512" w:history="1">
             <w:r>
               <w:rPr>
                 <w:rStyle w:val="Hiperligao"/>
@@ -1344,10 +1322,8 @@
                 <w:bCs w:val="0"/>
                 <w:caps w:val="0"/>
                 <w:noProof/>
-                <w:sz w:val="24"/>
-                <w:szCs w:val="24"/>
                 <w:u w:val="none"/>
-                <w:lang w:eastAsia="en-GB"/>
+                <w:lang w:eastAsia="pt-PT"/>
               </w:rPr>
               <w:tab/>
             </w:r>
@@ -1377,7 +1353,7 @@
                 <w:noProof/>
                 <w:webHidden/>
               </w:rPr>
-              <w:instrText xml:space="preserve"> PAGEREF _Toc102664395 \h </w:instrText>
+              <w:instrText xml:space="preserve"> PAGEREF _Toc103427512 \h </w:instrText>
             </w:r>
             <w:r>
               <w:rPr>
@@ -1412,7 +1388,7 @@
           <w:pPr>
             <w:pStyle w:val="ndice2"/>
             <w:tabs>
-              <w:tab w:val="left" w:pos="522"/>
+              <w:tab w:val="left" w:pos="502"/>
               <w:tab w:val="right" w:leader="dot" w:pos="9628"/>
             </w:tabs>
             <w:rPr>
@@ -1421,12 +1397,10 @@
               <w:bCs w:val="0"/>
               <w:smallCaps w:val="0"/>
               <w:noProof/>
-              <w:sz w:val="24"/>
-              <w:szCs w:val="24"/>
-              <w:lang w:eastAsia="en-GB"/>
+              <w:lang w:eastAsia="pt-PT"/>
             </w:rPr>
           </w:pPr>
-          <w:hyperlink w:anchor="_Toc102664396" w:history="1">
+          <w:hyperlink w:anchor="_Toc103427513" w:history="1">
             <w:r>
               <w:rPr>
                 <w:rStyle w:val="Hiperligao"/>
@@ -1441,9 +1415,7 @@
                 <w:bCs w:val="0"/>
                 <w:smallCaps w:val="0"/>
                 <w:noProof/>
-                <w:sz w:val="24"/>
-                <w:szCs w:val="24"/>
-                <w:lang w:eastAsia="en-GB"/>
+                <w:lang w:eastAsia="pt-PT"/>
               </w:rPr>
               <w:tab/>
             </w:r>
@@ -1473,7 +1445,7 @@
                 <w:noProof/>
                 <w:webHidden/>
               </w:rPr>
-              <w:instrText xml:space="preserve"> PAGEREF _Toc102664396 \h </w:instrText>
+              <w:instrText xml:space="preserve"> PAGEREF _Toc103427513 \h </w:instrText>
             </w:r>
             <w:r>
               <w:rPr>
@@ -1508,7 +1480,7 @@
           <w:pPr>
             <w:pStyle w:val="ndice2"/>
             <w:tabs>
-              <w:tab w:val="left" w:pos="522"/>
+              <w:tab w:val="left" w:pos="502"/>
               <w:tab w:val="right" w:leader="dot" w:pos="9628"/>
             </w:tabs>
             <w:rPr>
@@ -1517,12 +1489,10 @@
               <w:bCs w:val="0"/>
               <w:smallCaps w:val="0"/>
               <w:noProof/>
-              <w:sz w:val="24"/>
-              <w:szCs w:val="24"/>
-              <w:lang w:eastAsia="en-GB"/>
+              <w:lang w:eastAsia="pt-PT"/>
             </w:rPr>
           </w:pPr>
-          <w:hyperlink w:anchor="_Toc102664397" w:history="1">
+          <w:hyperlink w:anchor="_Toc103427514" w:history="1">
             <w:r>
               <w:rPr>
                 <w:rStyle w:val="Hiperligao"/>
@@ -1537,9 +1507,7 @@
                 <w:bCs w:val="0"/>
                 <w:smallCaps w:val="0"/>
                 <w:noProof/>
-                <w:sz w:val="24"/>
-                <w:szCs w:val="24"/>
-                <w:lang w:eastAsia="en-GB"/>
+                <w:lang w:eastAsia="pt-PT"/>
               </w:rPr>
               <w:tab/>
             </w:r>
@@ -1569,7 +1537,7 @@
                 <w:noProof/>
                 <w:webHidden/>
               </w:rPr>
-              <w:instrText xml:space="preserve"> PAGEREF _Toc102664397 \h </w:instrText>
+              <w:instrText xml:space="preserve"> PAGEREF _Toc103427514 \h </w:instrText>
             </w:r>
             <w:r>
               <w:rPr>
@@ -1604,7 +1572,7 @@
           <w:pPr>
             <w:pStyle w:val="ndice2"/>
             <w:tabs>
-              <w:tab w:val="left" w:pos="522"/>
+              <w:tab w:val="left" w:pos="502"/>
               <w:tab w:val="right" w:leader="dot" w:pos="9628"/>
             </w:tabs>
             <w:rPr>
@@ -1613,12 +1581,10 @@
               <w:bCs w:val="0"/>
               <w:smallCaps w:val="0"/>
               <w:noProof/>
-              <w:sz w:val="24"/>
-              <w:szCs w:val="24"/>
-              <w:lang w:eastAsia="en-GB"/>
+              <w:lang w:eastAsia="pt-PT"/>
             </w:rPr>
           </w:pPr>
-          <w:hyperlink w:anchor="_Toc102664398" w:history="1">
+          <w:hyperlink w:anchor="_Toc103427515" w:history="1">
             <w:r>
               <w:rPr>
                 <w:rStyle w:val="Hiperligao"/>
@@ -1633,9 +1599,7 @@
                 <w:bCs w:val="0"/>
                 <w:smallCaps w:val="0"/>
                 <w:noProof/>
-                <w:sz w:val="24"/>
-                <w:szCs w:val="24"/>
-                <w:lang w:eastAsia="en-GB"/>
+                <w:lang w:eastAsia="pt-PT"/>
               </w:rPr>
               <w:tab/>
             </w:r>
@@ -1665,7 +1629,7 @@
                 <w:noProof/>
                 <w:webHidden/>
               </w:rPr>
-              <w:instrText xml:space="preserve"> PAGEREF _Toc102664398 \h </w:instrText>
+              <w:instrText xml:space="preserve"> PAGEREF _Toc103427515 \h </w:instrText>
             </w:r>
             <w:r>
               <w:rPr>
@@ -1700,19 +1664,17 @@
           <w:pPr>
             <w:pStyle w:val="ndice3"/>
             <w:tabs>
-              <w:tab w:val="left" w:pos="686"/>
+              <w:tab w:val="left" w:pos="666"/>
               <w:tab w:val="right" w:leader="dot" w:pos="9628"/>
             </w:tabs>
             <w:rPr>
               <w:rFonts w:eastAsiaTheme="minorEastAsia"/>
               <w:smallCaps w:val="0"/>
               <w:noProof/>
-              <w:sz w:val="24"/>
-              <w:szCs w:val="24"/>
-              <w:lang w:eastAsia="en-GB"/>
+              <w:lang w:eastAsia="pt-PT"/>
             </w:rPr>
           </w:pPr>
-          <w:hyperlink w:anchor="_Toc102664399" w:history="1">
+          <w:hyperlink w:anchor="_Toc103427516" w:history="1">
             <w:r>
               <w:rPr>
                 <w:rStyle w:val="Hiperligao"/>
@@ -1725,9 +1687,7 @@
                 <w:rFonts w:eastAsiaTheme="minorEastAsia"/>
                 <w:smallCaps w:val="0"/>
                 <w:noProof/>
-                <w:sz w:val="24"/>
-                <w:szCs w:val="24"/>
-                <w:lang w:eastAsia="en-GB"/>
+                <w:lang w:eastAsia="pt-PT"/>
               </w:rPr>
               <w:tab/>
             </w:r>
@@ -1758,7 +1718,7 @@
                 <w:noProof/>
                 <w:webHidden/>
               </w:rPr>
-              <w:instrText xml:space="preserve"> PAGEREF _Toc102664399 \h </w:instrText>
+              <w:instrText xml:space="preserve"> PAGEREF _Toc103427516 \h </w:instrText>
             </w:r>
             <w:r>
               <w:rPr>
@@ -1793,19 +1753,17 @@
           <w:pPr>
             <w:pStyle w:val="ndice3"/>
             <w:tabs>
-              <w:tab w:val="left" w:pos="686"/>
+              <w:tab w:val="left" w:pos="666"/>
               <w:tab w:val="right" w:leader="dot" w:pos="9628"/>
             </w:tabs>
             <w:rPr>
               <w:rFonts w:eastAsiaTheme="minorEastAsia"/>
               <w:smallCaps w:val="0"/>
               <w:noProof/>
-              <w:sz w:val="24"/>
-              <w:szCs w:val="24"/>
-              <w:lang w:eastAsia="en-GB"/>
+              <w:lang w:eastAsia="pt-PT"/>
             </w:rPr>
           </w:pPr>
-          <w:hyperlink w:anchor="_Toc102664400" w:history="1">
+          <w:hyperlink w:anchor="_Toc103427517" w:history="1">
             <w:r>
               <w:rPr>
                 <w:rStyle w:val="Hiperligao"/>
@@ -1818,9 +1776,7 @@
                 <w:rFonts w:eastAsiaTheme="minorEastAsia"/>
                 <w:smallCaps w:val="0"/>
                 <w:noProof/>
-                <w:sz w:val="24"/>
-                <w:szCs w:val="24"/>
-                <w:lang w:eastAsia="en-GB"/>
+                <w:lang w:eastAsia="pt-PT"/>
               </w:rPr>
               <w:tab/>
             </w:r>
@@ -1851,7 +1807,7 @@
                 <w:noProof/>
                 <w:webHidden/>
               </w:rPr>
-              <w:instrText xml:space="preserve"> PAGEREF _Toc102664400 \h </w:instrText>
+              <w:instrText xml:space="preserve"> PAGEREF _Toc103427517 \h </w:instrText>
             </w:r>
             <w:r>
               <w:rPr>
@@ -1886,19 +1842,17 @@
           <w:pPr>
             <w:pStyle w:val="ndice3"/>
             <w:tabs>
-              <w:tab w:val="left" w:pos="686"/>
+              <w:tab w:val="left" w:pos="666"/>
               <w:tab w:val="right" w:leader="dot" w:pos="9628"/>
             </w:tabs>
             <w:rPr>
               <w:rFonts w:eastAsiaTheme="minorEastAsia"/>
               <w:smallCaps w:val="0"/>
               <w:noProof/>
-              <w:sz w:val="24"/>
-              <w:szCs w:val="24"/>
-              <w:lang w:eastAsia="en-GB"/>
+              <w:lang w:eastAsia="pt-PT"/>
             </w:rPr>
           </w:pPr>
-          <w:hyperlink w:anchor="_Toc102664401" w:history="1">
+          <w:hyperlink w:anchor="_Toc103427518" w:history="1">
             <w:r>
               <w:rPr>
                 <w:rStyle w:val="Hiperligao"/>
@@ -1911,9 +1865,7 @@
                 <w:rFonts w:eastAsiaTheme="minorEastAsia"/>
                 <w:smallCaps w:val="0"/>
                 <w:noProof/>
-                <w:sz w:val="24"/>
-                <w:szCs w:val="24"/>
-                <w:lang w:eastAsia="en-GB"/>
+                <w:lang w:eastAsia="pt-PT"/>
               </w:rPr>
               <w:tab/>
             </w:r>
@@ -1944,7 +1896,7 @@
                 <w:noProof/>
                 <w:webHidden/>
               </w:rPr>
-              <w:instrText xml:space="preserve"> PAGEREF _Toc102664401 \h </w:instrText>
+              <w:instrText xml:space="preserve"> PAGEREF _Toc103427518 \h </w:instrText>
             </w:r>
             <w:r>
               <w:rPr>
@@ -1964,7 +1916,7 @@
                 <w:noProof/>
                 <w:webHidden/>
               </w:rPr>
-              <w:t>8</w:t>
+              <w:t>9</w:t>
             </w:r>
             <w:r>
               <w:rPr>
@@ -1979,19 +1931,17 @@
           <w:pPr>
             <w:pStyle w:val="ndice3"/>
             <w:tabs>
-              <w:tab w:val="left" w:pos="686"/>
+              <w:tab w:val="left" w:pos="666"/>
               <w:tab w:val="right" w:leader="dot" w:pos="9628"/>
             </w:tabs>
             <w:rPr>
               <w:rFonts w:eastAsiaTheme="minorEastAsia"/>
               <w:smallCaps w:val="0"/>
               <w:noProof/>
-              <w:sz w:val="24"/>
-              <w:szCs w:val="24"/>
-              <w:lang w:eastAsia="en-GB"/>
+              <w:lang w:eastAsia="pt-PT"/>
             </w:rPr>
           </w:pPr>
-          <w:hyperlink w:anchor="_Toc102664402" w:history="1">
+          <w:hyperlink w:anchor="_Toc103427519" w:history="1">
             <w:r>
               <w:rPr>
                 <w:rStyle w:val="Hiperligao"/>
@@ -2004,9 +1954,7 @@
                 <w:rFonts w:eastAsiaTheme="minorEastAsia"/>
                 <w:smallCaps w:val="0"/>
                 <w:noProof/>
-                <w:sz w:val="24"/>
-                <w:szCs w:val="24"/>
-                <w:lang w:eastAsia="en-GB"/>
+                <w:lang w:eastAsia="pt-PT"/>
               </w:rPr>
               <w:tab/>
             </w:r>
@@ -2036,7 +1984,7 @@
                 <w:noProof/>
                 <w:webHidden/>
               </w:rPr>
-              <w:instrText xml:space="preserve"> PAGEREF _Toc102664402 \h </w:instrText>
+              <w:instrText xml:space="preserve"> PAGEREF _Toc103427519 \h </w:instrText>
             </w:r>
             <w:r>
               <w:rPr>
@@ -2071,19 +2019,17 @@
           <w:pPr>
             <w:pStyle w:val="ndice3"/>
             <w:tabs>
-              <w:tab w:val="left" w:pos="686"/>
+              <w:tab w:val="left" w:pos="666"/>
               <w:tab w:val="right" w:leader="dot" w:pos="9628"/>
             </w:tabs>
             <w:rPr>
               <w:rFonts w:eastAsiaTheme="minorEastAsia"/>
               <w:smallCaps w:val="0"/>
               <w:noProof/>
-              <w:sz w:val="24"/>
-              <w:szCs w:val="24"/>
-              <w:lang w:eastAsia="en-GB"/>
+              <w:lang w:eastAsia="pt-PT"/>
             </w:rPr>
           </w:pPr>
-          <w:hyperlink w:anchor="_Toc102664403" w:history="1">
+          <w:hyperlink w:anchor="_Toc103427520" w:history="1">
             <w:r>
               <w:rPr>
                 <w:rStyle w:val="Hiperligao"/>
@@ -2096,9 +2042,7 @@
                 <w:rFonts w:eastAsiaTheme="minorEastAsia"/>
                 <w:smallCaps w:val="0"/>
                 <w:noProof/>
-                <w:sz w:val="24"/>
-                <w:szCs w:val="24"/>
-                <w:lang w:eastAsia="en-GB"/>
+                <w:lang w:eastAsia="pt-PT"/>
               </w:rPr>
               <w:tab/>
             </w:r>
@@ -2128,7 +2072,7 @@
                 <w:noProof/>
                 <w:webHidden/>
               </w:rPr>
-              <w:instrText xml:space="preserve"> PAGEREF _Toc102664403 \h </w:instrText>
+              <w:instrText xml:space="preserve"> PAGEREF _Toc103427520 \h </w:instrText>
             </w:r>
             <w:r>
               <w:rPr>
@@ -2148,7 +2092,7 @@
                 <w:noProof/>
                 <w:webHidden/>
               </w:rPr>
-              <w:t>9</w:t>
+              <w:t>10</w:t>
             </w:r>
             <w:r>
               <w:rPr>
@@ -2163,7 +2107,7 @@
           <w:pPr>
             <w:pStyle w:val="ndice2"/>
             <w:tabs>
-              <w:tab w:val="left" w:pos="522"/>
+              <w:tab w:val="left" w:pos="502"/>
               <w:tab w:val="right" w:leader="dot" w:pos="9628"/>
             </w:tabs>
             <w:rPr>
@@ -2172,12 +2116,10 @@
               <w:bCs w:val="0"/>
               <w:smallCaps w:val="0"/>
               <w:noProof/>
-              <w:sz w:val="24"/>
-              <w:szCs w:val="24"/>
-              <w:lang w:eastAsia="en-GB"/>
+              <w:lang w:eastAsia="pt-PT"/>
             </w:rPr>
           </w:pPr>
-          <w:hyperlink w:anchor="_Toc102664404" w:history="1">
+          <w:hyperlink w:anchor="_Toc103427521" w:history="1">
             <w:r>
               <w:rPr>
                 <w:rStyle w:val="Hiperligao"/>
@@ -2192,9 +2134,7 @@
                 <w:bCs w:val="0"/>
                 <w:smallCaps w:val="0"/>
                 <w:noProof/>
-                <w:sz w:val="24"/>
-                <w:szCs w:val="24"/>
-                <w:lang w:eastAsia="en-GB"/>
+                <w:lang w:eastAsia="pt-PT"/>
               </w:rPr>
               <w:tab/>
             </w:r>
@@ -2224,7 +2164,7 @@
                 <w:noProof/>
                 <w:webHidden/>
               </w:rPr>
-              <w:instrText xml:space="preserve"> PAGEREF _Toc102664404 \h </w:instrText>
+              <w:instrText xml:space="preserve"> PAGEREF _Toc103427521 \h </w:instrText>
             </w:r>
             <w:r>
               <w:rPr>
@@ -2244,7 +2184,7 @@
                 <w:noProof/>
                 <w:webHidden/>
               </w:rPr>
-              <w:t>9</w:t>
+              <w:t>10</w:t>
             </w:r>
             <w:r>
               <w:rPr>
@@ -2259,7 +2199,7 @@
           <w:pPr>
             <w:pStyle w:val="ndice1"/>
             <w:tabs>
-              <w:tab w:val="left" w:pos="352"/>
+              <w:tab w:val="left" w:pos="332"/>
               <w:tab w:val="right" w:leader="dot" w:pos="9628"/>
             </w:tabs>
             <w:rPr>
@@ -2268,13 +2208,11 @@
               <w:bCs w:val="0"/>
               <w:caps w:val="0"/>
               <w:noProof/>
-              <w:sz w:val="24"/>
-              <w:szCs w:val="24"/>
               <w:u w:val="none"/>
-              <w:lang w:eastAsia="en-GB"/>
+              <w:lang w:eastAsia="pt-PT"/>
             </w:rPr>
           </w:pPr>
-          <w:hyperlink w:anchor="_Toc102664405" w:history="1">
+          <w:hyperlink w:anchor="_Toc103427522" w:history="1">
             <w:r>
               <w:rPr>
                 <w:rStyle w:val="Hiperligao"/>
@@ -2289,10 +2227,8 @@
                 <w:bCs w:val="0"/>
                 <w:caps w:val="0"/>
                 <w:noProof/>
-                <w:sz w:val="24"/>
-                <w:szCs w:val="24"/>
                 <w:u w:val="none"/>
-                <w:lang w:eastAsia="en-GB"/>
+                <w:lang w:eastAsia="pt-PT"/>
               </w:rPr>
               <w:tab/>
             </w:r>
@@ -2322,7 +2258,7 @@
                 <w:noProof/>
                 <w:webHidden/>
               </w:rPr>
-              <w:instrText xml:space="preserve"> PAGEREF _Toc102664405 \h </w:instrText>
+              <w:instrText xml:space="preserve"> PAGEREF _Toc103427522 \h </w:instrText>
             </w:r>
             <w:r>
               <w:rPr>
@@ -2342,7 +2278,7 @@
                 <w:noProof/>
                 <w:webHidden/>
               </w:rPr>
-              <w:t>11</w:t>
+              <w:t>12</w:t>
             </w:r>
             <w:r>
               <w:rPr>
@@ -2357,7 +2293,7 @@
           <w:pPr>
             <w:pStyle w:val="ndice2"/>
             <w:tabs>
-              <w:tab w:val="left" w:pos="522"/>
+              <w:tab w:val="left" w:pos="502"/>
               <w:tab w:val="right" w:leader="dot" w:pos="9628"/>
             </w:tabs>
             <w:rPr>
@@ -2366,12 +2302,10 @@
               <w:bCs w:val="0"/>
               <w:smallCaps w:val="0"/>
               <w:noProof/>
-              <w:sz w:val="24"/>
-              <w:szCs w:val="24"/>
-              <w:lang w:eastAsia="en-GB"/>
+              <w:lang w:eastAsia="pt-PT"/>
             </w:rPr>
           </w:pPr>
-          <w:hyperlink w:anchor="_Toc102664406" w:history="1">
+          <w:hyperlink w:anchor="_Toc103427523" w:history="1">
             <w:r>
               <w:rPr>
                 <w:rStyle w:val="Hiperligao"/>
@@ -2386,9 +2320,7 @@
                 <w:bCs w:val="0"/>
                 <w:smallCaps w:val="0"/>
                 <w:noProof/>
-                <w:sz w:val="24"/>
-                <w:szCs w:val="24"/>
-                <w:lang w:eastAsia="en-GB"/>
+                <w:lang w:eastAsia="pt-PT"/>
               </w:rPr>
               <w:tab/>
             </w:r>
@@ -2418,7 +2350,7 @@
                 <w:noProof/>
                 <w:webHidden/>
               </w:rPr>
-              <w:instrText xml:space="preserve"> PAGEREF _Toc102664406 \h </w:instrText>
+              <w:instrText xml:space="preserve"> PAGEREF _Toc103427523 \h </w:instrText>
             </w:r>
             <w:r>
               <w:rPr>
@@ -2438,7 +2370,7 @@
                 <w:noProof/>
                 <w:webHidden/>
               </w:rPr>
-              <w:t>11</w:t>
+              <w:t>12</w:t>
             </w:r>
             <w:r>
               <w:rPr>
@@ -2453,7 +2385,7 @@
           <w:pPr>
             <w:pStyle w:val="ndice2"/>
             <w:tabs>
-              <w:tab w:val="left" w:pos="522"/>
+              <w:tab w:val="left" w:pos="502"/>
               <w:tab w:val="right" w:leader="dot" w:pos="9628"/>
             </w:tabs>
             <w:rPr>
@@ -2462,12 +2394,10 @@
               <w:bCs w:val="0"/>
               <w:smallCaps w:val="0"/>
               <w:noProof/>
-              <w:sz w:val="24"/>
-              <w:szCs w:val="24"/>
-              <w:lang w:eastAsia="en-GB"/>
+              <w:lang w:eastAsia="pt-PT"/>
             </w:rPr>
           </w:pPr>
-          <w:hyperlink w:anchor="_Toc102664407" w:history="1">
+          <w:hyperlink w:anchor="_Toc103427524" w:history="1">
             <w:r>
               <w:rPr>
                 <w:rStyle w:val="Hiperligao"/>
@@ -2482,9 +2412,7 @@
                 <w:bCs w:val="0"/>
                 <w:smallCaps w:val="0"/>
                 <w:noProof/>
-                <w:sz w:val="24"/>
-                <w:szCs w:val="24"/>
-                <w:lang w:eastAsia="en-GB"/>
+                <w:lang w:eastAsia="pt-PT"/>
               </w:rPr>
               <w:tab/>
             </w:r>
@@ -2514,7 +2442,7 @@
                 <w:noProof/>
                 <w:webHidden/>
               </w:rPr>
-              <w:instrText xml:space="preserve"> PAGEREF _Toc102664407 \h </w:instrText>
+              <w:instrText xml:space="preserve"> PAGEREF _Toc103427524 \h </w:instrText>
             </w:r>
             <w:r>
               <w:rPr>
@@ -2534,7 +2462,7 @@
                 <w:noProof/>
                 <w:webHidden/>
               </w:rPr>
-              <w:t>11</w:t>
+              <w:t>12</w:t>
             </w:r>
             <w:r>
               <w:rPr>
@@ -2549,7 +2477,7 @@
           <w:pPr>
             <w:pStyle w:val="ndice2"/>
             <w:tabs>
-              <w:tab w:val="left" w:pos="522"/>
+              <w:tab w:val="left" w:pos="502"/>
               <w:tab w:val="right" w:leader="dot" w:pos="9628"/>
             </w:tabs>
             <w:rPr>
@@ -2558,12 +2486,10 @@
               <w:bCs w:val="0"/>
               <w:smallCaps w:val="0"/>
               <w:noProof/>
-              <w:sz w:val="24"/>
-              <w:szCs w:val="24"/>
-              <w:lang w:eastAsia="en-GB"/>
+              <w:lang w:eastAsia="pt-PT"/>
             </w:rPr>
           </w:pPr>
-          <w:hyperlink w:anchor="_Toc102664408" w:history="1">
+          <w:hyperlink w:anchor="_Toc103427525" w:history="1">
             <w:r>
               <w:rPr>
                 <w:rStyle w:val="Hiperligao"/>
@@ -2578,9 +2504,7 @@
                 <w:bCs w:val="0"/>
                 <w:smallCaps w:val="0"/>
                 <w:noProof/>
-                <w:sz w:val="24"/>
-                <w:szCs w:val="24"/>
-                <w:lang w:eastAsia="en-GB"/>
+                <w:lang w:eastAsia="pt-PT"/>
               </w:rPr>
               <w:tab/>
             </w:r>
@@ -2610,7 +2534,7 @@
                 <w:noProof/>
                 <w:webHidden/>
               </w:rPr>
-              <w:instrText xml:space="preserve"> PAGEREF _Toc102664408 \h </w:instrText>
+              <w:instrText xml:space="preserve"> PAGEREF _Toc103427525 \h </w:instrText>
             </w:r>
             <w:r>
               <w:rPr>
@@ -2630,7 +2554,7 @@
                 <w:noProof/>
                 <w:webHidden/>
               </w:rPr>
-              <w:t>11</w:t>
+              <w:t>12</w:t>
             </w:r>
             <w:r>
               <w:rPr>
@@ -2645,7 +2569,7 @@
           <w:pPr>
             <w:pStyle w:val="ndice2"/>
             <w:tabs>
-              <w:tab w:val="left" w:pos="522"/>
+              <w:tab w:val="left" w:pos="502"/>
               <w:tab w:val="right" w:leader="dot" w:pos="9628"/>
             </w:tabs>
             <w:rPr>
@@ -2654,12 +2578,10 @@
               <w:bCs w:val="0"/>
               <w:smallCaps w:val="0"/>
               <w:noProof/>
-              <w:sz w:val="24"/>
-              <w:szCs w:val="24"/>
-              <w:lang w:eastAsia="en-GB"/>
+              <w:lang w:eastAsia="pt-PT"/>
             </w:rPr>
           </w:pPr>
-          <w:hyperlink w:anchor="_Toc102664409" w:history="1">
+          <w:hyperlink w:anchor="_Toc103427526" w:history="1">
             <w:r>
               <w:rPr>
                 <w:rStyle w:val="Hiperligao"/>
@@ -2674,9 +2596,7 @@
                 <w:bCs w:val="0"/>
                 <w:smallCaps w:val="0"/>
                 <w:noProof/>
-                <w:sz w:val="24"/>
-                <w:szCs w:val="24"/>
-                <w:lang w:eastAsia="en-GB"/>
+                <w:lang w:eastAsia="pt-PT"/>
               </w:rPr>
               <w:tab/>
             </w:r>
@@ -2706,7 +2626,7 @@
                 <w:noProof/>
                 <w:webHidden/>
               </w:rPr>
-              <w:instrText xml:space="preserve"> PAGEREF _Toc102664409 \h </w:instrText>
+              <w:instrText xml:space="preserve"> PAGEREF _Toc103427526 \h </w:instrText>
             </w:r>
             <w:r>
               <w:rPr>
@@ -2726,7 +2646,7 @@
                 <w:noProof/>
                 <w:webHidden/>
               </w:rPr>
-              <w:t>12</w:t>
+              <w:t>13</w:t>
             </w:r>
             <w:r>
               <w:rPr>
@@ -2741,19 +2661,17 @@
           <w:pPr>
             <w:pStyle w:val="ndice3"/>
             <w:tabs>
-              <w:tab w:val="left" w:pos="686"/>
+              <w:tab w:val="left" w:pos="666"/>
               <w:tab w:val="right" w:leader="dot" w:pos="9628"/>
             </w:tabs>
             <w:rPr>
               <w:rFonts w:eastAsiaTheme="minorEastAsia"/>
               <w:smallCaps w:val="0"/>
               <w:noProof/>
-              <w:sz w:val="24"/>
-              <w:szCs w:val="24"/>
-              <w:lang w:eastAsia="en-GB"/>
+              <w:lang w:eastAsia="pt-PT"/>
             </w:rPr>
           </w:pPr>
-          <w:hyperlink w:anchor="_Toc102664410" w:history="1">
+          <w:hyperlink w:anchor="_Toc103427527" w:history="1">
             <w:r>
               <w:rPr>
                 <w:rStyle w:val="Hiperligao"/>
@@ -2766,9 +2684,7 @@
                 <w:rFonts w:eastAsiaTheme="minorEastAsia"/>
                 <w:smallCaps w:val="0"/>
                 <w:noProof/>
-                <w:sz w:val="24"/>
-                <w:szCs w:val="24"/>
-                <w:lang w:eastAsia="en-GB"/>
+                <w:lang w:eastAsia="pt-PT"/>
               </w:rPr>
               <w:tab/>
             </w:r>
@@ -2785,14 +2701,14 @@
                 <w:noProof/>
                 <w:highlight w:val="yellow"/>
               </w:rPr>
-              <w:t>Dia de Mês de 2021 a Dia de Mês de 2021</w:t>
+              <w:t>Dia de Mês de 2022 a Dia de Mês de 202</w:t>
             </w:r>
             <w:r>
               <w:rPr>
                 <w:rStyle w:val="Hiperligao"/>
                 <w:noProof/>
               </w:rPr>
-              <w:t>)</w:t>
+              <w:t>2)</w:t>
             </w:r>
             <w:r>
               <w:rPr>
@@ -2813,7 +2729,7 @@
                 <w:noProof/>
                 <w:webHidden/>
               </w:rPr>
-              <w:instrText xml:space="preserve"> PAGEREF _Toc102664410 \h </w:instrText>
+              <w:instrText xml:space="preserve"> PAGEREF _Toc103427527 \h </w:instrText>
             </w:r>
             <w:r>
               <w:rPr>
@@ -2833,7 +2749,7 @@
                 <w:noProof/>
                 <w:webHidden/>
               </w:rPr>
-              <w:t>13</w:t>
+              <w:t>14</w:t>
             </w:r>
             <w:r>
               <w:rPr>
@@ -2848,19 +2764,17 @@
           <w:pPr>
             <w:pStyle w:val="ndice3"/>
             <w:tabs>
-              <w:tab w:val="left" w:pos="686"/>
+              <w:tab w:val="left" w:pos="666"/>
               <w:tab w:val="right" w:leader="dot" w:pos="9628"/>
             </w:tabs>
             <w:rPr>
               <w:rFonts w:eastAsiaTheme="minorEastAsia"/>
               <w:smallCaps w:val="0"/>
               <w:noProof/>
-              <w:sz w:val="24"/>
-              <w:szCs w:val="24"/>
-              <w:lang w:eastAsia="en-GB"/>
+              <w:lang w:eastAsia="pt-PT"/>
             </w:rPr>
           </w:pPr>
-          <w:hyperlink w:anchor="_Toc102664411" w:history="1">
+          <w:hyperlink w:anchor="_Toc103427528" w:history="1">
             <w:r>
               <w:rPr>
                 <w:rStyle w:val="Hiperligao"/>
@@ -2873,9 +2787,7 @@
                 <w:rFonts w:eastAsiaTheme="minorEastAsia"/>
                 <w:smallCaps w:val="0"/>
                 <w:noProof/>
-                <w:sz w:val="24"/>
-                <w:szCs w:val="24"/>
-                <w:lang w:eastAsia="en-GB"/>
+                <w:lang w:eastAsia="pt-PT"/>
               </w:rPr>
               <w:tab/>
             </w:r>
@@ -2892,14 +2804,14 @@
                 <w:noProof/>
                 <w:highlight w:val="yellow"/>
               </w:rPr>
-              <w:t>Dia de Mês de 2021 a Dia de Mês de 2021</w:t>
+              <w:t>Dia de Mês de 2022 a Dia de Mês de 202</w:t>
             </w:r>
             <w:r>
               <w:rPr>
                 <w:rStyle w:val="Hiperligao"/>
                 <w:noProof/>
               </w:rPr>
-              <w:t>)</w:t>
+              <w:t>2)</w:t>
             </w:r>
             <w:r>
               <w:rPr>
@@ -2920,7 +2832,7 @@
                 <w:noProof/>
                 <w:webHidden/>
               </w:rPr>
-              <w:instrText xml:space="preserve"> PAGEREF _Toc102664411 \h </w:instrText>
+              <w:instrText xml:space="preserve"> PAGEREF _Toc103427528 \h </w:instrText>
             </w:r>
             <w:r>
               <w:rPr>
@@ -2940,7 +2852,7 @@
                 <w:noProof/>
                 <w:webHidden/>
               </w:rPr>
-              <w:t>15</w:t>
+              <w:t>16</w:t>
             </w:r>
             <w:r>
               <w:rPr>
@@ -2955,19 +2867,17 @@
           <w:pPr>
             <w:pStyle w:val="ndice3"/>
             <w:tabs>
-              <w:tab w:val="left" w:pos="686"/>
+              <w:tab w:val="left" w:pos="666"/>
               <w:tab w:val="right" w:leader="dot" w:pos="9628"/>
             </w:tabs>
             <w:rPr>
               <w:rFonts w:eastAsiaTheme="minorEastAsia"/>
               <w:smallCaps w:val="0"/>
               <w:noProof/>
-              <w:sz w:val="24"/>
-              <w:szCs w:val="24"/>
-              <w:lang w:eastAsia="en-GB"/>
+              <w:lang w:eastAsia="pt-PT"/>
             </w:rPr>
           </w:pPr>
-          <w:hyperlink w:anchor="_Toc102664412" w:history="1">
+          <w:hyperlink w:anchor="_Toc103427529" w:history="1">
             <w:r>
               <w:rPr>
                 <w:rStyle w:val="Hiperligao"/>
@@ -2980,9 +2890,7 @@
                 <w:rFonts w:eastAsiaTheme="minorEastAsia"/>
                 <w:smallCaps w:val="0"/>
                 <w:noProof/>
-                <w:sz w:val="24"/>
-                <w:szCs w:val="24"/>
-                <w:lang w:eastAsia="en-GB"/>
+                <w:lang w:eastAsia="pt-PT"/>
               </w:rPr>
               <w:tab/>
             </w:r>
@@ -2999,14 +2907,14 @@
                 <w:noProof/>
                 <w:highlight w:val="yellow"/>
               </w:rPr>
-              <w:t>Dia de Mês de 2021 a Dia de Mês de 2021</w:t>
+              <w:t>Dia de Mês de 2022 a Dia de Mês de 202</w:t>
             </w:r>
             <w:r>
               <w:rPr>
                 <w:rStyle w:val="Hiperligao"/>
                 <w:noProof/>
               </w:rPr>
-              <w:t>)</w:t>
+              <w:t>2)</w:t>
             </w:r>
             <w:r>
               <w:rPr>
@@ -3027,7 +2935,7 @@
                 <w:noProof/>
                 <w:webHidden/>
               </w:rPr>
-              <w:instrText xml:space="preserve"> PAGEREF _Toc102664412 \h </w:instrText>
+              <w:instrText xml:space="preserve"> PAGEREF _Toc103427529 \h </w:instrText>
             </w:r>
             <w:r>
               <w:rPr>
@@ -3047,7 +2955,7 @@
                 <w:noProof/>
                 <w:webHidden/>
               </w:rPr>
-              <w:t>17</w:t>
+              <w:t>18</w:t>
             </w:r>
             <w:r>
               <w:rPr>
@@ -3062,19 +2970,17 @@
           <w:pPr>
             <w:pStyle w:val="ndice3"/>
             <w:tabs>
-              <w:tab w:val="left" w:pos="686"/>
+              <w:tab w:val="left" w:pos="666"/>
               <w:tab w:val="right" w:leader="dot" w:pos="9628"/>
             </w:tabs>
             <w:rPr>
               <w:rFonts w:eastAsiaTheme="minorEastAsia"/>
               <w:smallCaps w:val="0"/>
               <w:noProof/>
-              <w:sz w:val="24"/>
-              <w:szCs w:val="24"/>
-              <w:lang w:eastAsia="en-GB"/>
+              <w:lang w:eastAsia="pt-PT"/>
             </w:rPr>
           </w:pPr>
-          <w:hyperlink w:anchor="_Toc102664413" w:history="1">
+          <w:hyperlink w:anchor="_Toc103427530" w:history="1">
             <w:r>
               <w:rPr>
                 <w:rStyle w:val="Hiperligao"/>
@@ -3087,9 +2993,7 @@
                 <w:rFonts w:eastAsiaTheme="minorEastAsia"/>
                 <w:smallCaps w:val="0"/>
                 <w:noProof/>
-                <w:sz w:val="24"/>
-                <w:szCs w:val="24"/>
-                <w:lang w:eastAsia="en-GB"/>
+                <w:lang w:eastAsia="pt-PT"/>
               </w:rPr>
               <w:tab/>
             </w:r>
@@ -3134,7 +3038,7 @@
                 <w:noProof/>
                 <w:webHidden/>
               </w:rPr>
-              <w:instrText xml:space="preserve"> PAGEREF _Toc102664413 \h </w:instrText>
+              <w:instrText xml:space="preserve"> PAGEREF _Toc103427530 \h </w:instrText>
             </w:r>
             <w:r>
               <w:rPr>
@@ -3154,7 +3058,7 @@
                 <w:noProof/>
                 <w:webHidden/>
               </w:rPr>
-              <w:t>18</w:t>
+              <w:t>19</w:t>
             </w:r>
             <w:r>
               <w:rPr>
@@ -3169,7 +3073,7 @@
           <w:pPr>
             <w:pStyle w:val="ndice2"/>
             <w:tabs>
-              <w:tab w:val="left" w:pos="522"/>
+              <w:tab w:val="left" w:pos="502"/>
               <w:tab w:val="right" w:leader="dot" w:pos="9628"/>
             </w:tabs>
             <w:rPr>
@@ -3178,12 +3082,10 @@
               <w:bCs w:val="0"/>
               <w:smallCaps w:val="0"/>
               <w:noProof/>
-              <w:sz w:val="24"/>
-              <w:szCs w:val="24"/>
-              <w:lang w:eastAsia="en-GB"/>
+              <w:lang w:eastAsia="pt-PT"/>
             </w:rPr>
           </w:pPr>
-          <w:hyperlink w:anchor="_Toc102664414" w:history="1">
+          <w:hyperlink w:anchor="_Toc103427531" w:history="1">
             <w:r>
               <w:rPr>
                 <w:rStyle w:val="Hiperligao"/>
@@ -3198,9 +3100,7 @@
                 <w:bCs w:val="0"/>
                 <w:smallCaps w:val="0"/>
                 <w:noProof/>
-                <w:sz w:val="24"/>
-                <w:szCs w:val="24"/>
-                <w:lang w:eastAsia="en-GB"/>
+                <w:lang w:eastAsia="pt-PT"/>
               </w:rPr>
               <w:tab/>
             </w:r>
@@ -3239,7 +3139,7 @@
                 <w:noProof/>
                 <w:webHidden/>
               </w:rPr>
-              <w:instrText xml:space="preserve"> PAGEREF _Toc102664414 \h </w:instrText>
+              <w:instrText xml:space="preserve"> PAGEREF _Toc103427531 \h </w:instrText>
             </w:r>
             <w:r>
               <w:rPr>
@@ -3259,7 +3159,7 @@
                 <w:noProof/>
                 <w:webHidden/>
               </w:rPr>
-              <w:t>20</w:t>
+              <w:t>21</w:t>
             </w:r>
             <w:r>
               <w:rPr>
@@ -3274,7 +3174,7 @@
           <w:pPr>
             <w:pStyle w:val="ndice1"/>
             <w:tabs>
-              <w:tab w:val="left" w:pos="352"/>
+              <w:tab w:val="left" w:pos="332"/>
               <w:tab w:val="right" w:leader="dot" w:pos="9628"/>
             </w:tabs>
             <w:rPr>
@@ -3283,13 +3183,11 @@
               <w:bCs w:val="0"/>
               <w:caps w:val="0"/>
               <w:noProof/>
-              <w:sz w:val="24"/>
-              <w:szCs w:val="24"/>
               <w:u w:val="none"/>
-              <w:lang w:eastAsia="en-GB"/>
+              <w:lang w:eastAsia="pt-PT"/>
             </w:rPr>
           </w:pPr>
-          <w:hyperlink w:anchor="_Toc102664415" w:history="1">
+          <w:hyperlink w:anchor="_Toc103427532" w:history="1">
             <w:r>
               <w:rPr>
                 <w:rStyle w:val="Hiperligao"/>
@@ -3304,10 +3202,8 @@
                 <w:bCs w:val="0"/>
                 <w:caps w:val="0"/>
                 <w:noProof/>
-                <w:sz w:val="24"/>
-                <w:szCs w:val="24"/>
                 <w:u w:val="none"/>
-                <w:lang w:eastAsia="en-GB"/>
+                <w:lang w:eastAsia="pt-PT"/>
               </w:rPr>
               <w:tab/>
             </w:r>
@@ -3337,7 +3233,7 @@
                 <w:noProof/>
                 <w:webHidden/>
               </w:rPr>
-              <w:instrText xml:space="preserve"> PAGEREF _Toc102664415 \h </w:instrText>
+              <w:instrText xml:space="preserve"> PAGEREF _Toc103427532 \h </w:instrText>
             </w:r>
             <w:r>
               <w:rPr>
@@ -3357,7 +3253,7 @@
                 <w:noProof/>
                 <w:webHidden/>
               </w:rPr>
-              <w:t>21</w:t>
+              <w:t>22</w:t>
             </w:r>
             <w:r>
               <w:rPr>
@@ -3412,7 +3308,7 @@
           <w:noProof/>
         </w:rPr>
       </w:pPr>
-      <w:bookmarkStart w:id="0" w:name="_Toc102664391"/>
+      <w:bookmarkStart w:id="0" w:name="_Toc103427508"/>
       <w:r>
         <w:rPr>
           <w:noProof/>
@@ -3432,9 +3328,7 @@
         <w:rPr>
           <w:rFonts w:eastAsiaTheme="minorEastAsia"/>
           <w:noProof/>
-          <w:sz w:val="24"/>
-          <w:szCs w:val="24"/>
-          <w:lang w:eastAsia="en-GB"/>
+          <w:lang w:eastAsia="pt-PT"/>
         </w:rPr>
       </w:pPr>
       <w:r>
@@ -3446,7 +3340,7 @@
       <w:r>
         <w:fldChar w:fldCharType="separate"/>
       </w:r>
-      <w:hyperlink w:anchor="_Toc70951865" w:history="1">
+      <w:hyperlink w:anchor="_Toc103427533" w:history="1">
         <w:r>
           <w:rPr>
             <w:rStyle w:val="Hiperligao"/>
@@ -3481,7 +3375,7 @@
             <w:noProof/>
             <w:webHidden/>
           </w:rPr>
-          <w:instrText xml:space="preserve"> PAGEREF _Toc70951865 \h </w:instrText>
+          <w:instrText xml:space="preserve"> PAGEREF _Toc103427533 \h </w:instrText>
         </w:r>
         <w:r>
           <w:rPr>
@@ -3501,7 +3395,7 @@
             <w:noProof/>
             <w:webHidden/>
           </w:rPr>
-          <w:t>10</w:t>
+          <w:t>11</w:t>
         </w:r>
         <w:r>
           <w:rPr>
@@ -3532,7 +3426,7 @@
         </w:numPr>
         <w:ind w:left="432" w:hanging="432"/>
       </w:pPr>
-      <w:bookmarkStart w:id="1" w:name="_Toc102664392"/>
+      <w:bookmarkStart w:id="1" w:name="_Toc103427509"/>
       <w:r>
         <w:lastRenderedPageBreak/>
         <w:t>Índice de Tabelas</w:t>
@@ -3549,9 +3443,7 @@
         <w:rPr>
           <w:rFonts w:eastAsiaTheme="minorEastAsia"/>
           <w:noProof/>
-          <w:sz w:val="24"/>
-          <w:szCs w:val="24"/>
-          <w:lang w:eastAsia="en-GB"/>
+          <w:lang w:eastAsia="pt-PT"/>
         </w:rPr>
       </w:pPr>
       <w:r>
@@ -3563,7 +3455,7 @@
       <w:r>
         <w:fldChar w:fldCharType="separate"/>
       </w:r>
-      <w:hyperlink w:anchor="_Toc70951697" w:history="1">
+      <w:hyperlink w:anchor="_Toc103427534" w:history="1">
         <w:r>
           <w:rPr>
             <w:rStyle w:val="Hiperligao"/>
@@ -3598,7 +3490,7 @@
             <w:noProof/>
             <w:webHidden/>
           </w:rPr>
-          <w:instrText xml:space="preserve"> PAGEREF _Toc70951697 \h </w:instrText>
+          <w:instrText xml:space="preserve"> PAGEREF _Toc103427534 \h </w:instrText>
         </w:r>
         <w:r>
           <w:rPr>
@@ -3618,7 +3510,7 @@
             <w:noProof/>
             <w:webHidden/>
           </w:rPr>
-          <w:t>7</w:t>
+          <w:t>8</w:t>
         </w:r>
         <w:r>
           <w:rPr>
@@ -3638,12 +3530,10 @@
         <w:rPr>
           <w:rFonts w:eastAsiaTheme="minorEastAsia"/>
           <w:noProof/>
-          <w:sz w:val="24"/>
-          <w:szCs w:val="24"/>
-          <w:lang w:eastAsia="en-GB"/>
-        </w:rPr>
-      </w:pPr>
-      <w:hyperlink w:anchor="_Toc70951698" w:history="1">
+          <w:lang w:eastAsia="pt-PT"/>
+        </w:rPr>
+      </w:pPr>
+      <w:hyperlink w:anchor="_Toc103427535" w:history="1">
         <w:r>
           <w:rPr>
             <w:rStyle w:val="Hiperligao"/>
@@ -3678,7 +3568,7 @@
             <w:noProof/>
             <w:webHidden/>
           </w:rPr>
-          <w:instrText xml:space="preserve"> PAGEREF _Toc70951698 \h </w:instrText>
+          <w:instrText xml:space="preserve"> PAGEREF _Toc103427535 \h </w:instrText>
         </w:r>
         <w:r>
           <w:rPr>
@@ -3718,12 +3608,10 @@
         <w:rPr>
           <w:rFonts w:eastAsiaTheme="minorEastAsia"/>
           <w:noProof/>
-          <w:sz w:val="24"/>
-          <w:szCs w:val="24"/>
-          <w:lang w:eastAsia="en-GB"/>
-        </w:rPr>
-      </w:pPr>
-      <w:hyperlink w:anchor="_Toc70951699" w:history="1">
+          <w:lang w:eastAsia="pt-PT"/>
+        </w:rPr>
+      </w:pPr>
+      <w:hyperlink w:anchor="_Toc103427536" w:history="1">
         <w:r>
           <w:rPr>
             <w:rStyle w:val="Hiperligao"/>
@@ -3758,79 +3646,7 @@
             <w:noProof/>
             <w:webHidden/>
           </w:rPr>
-          <w:instrText xml:space="preserve"> PAGEREF _Toc70951699 \h </w:instrText>
-        </w:r>
-        <w:r>
-          <w:rPr>
-            <w:noProof/>
-            <w:webHidden/>
-          </w:rPr>
-        </w:r>
-        <w:r>
-          <w:rPr>
-            <w:noProof/>
-            <w:webHidden/>
-          </w:rPr>
-          <w:fldChar w:fldCharType="separate"/>
-        </w:r>
-        <w:r>
-          <w:rPr>
-            <w:noProof/>
-            <w:webHidden/>
-          </w:rPr>
-          <w:t>8</w:t>
-        </w:r>
-        <w:r>
-          <w:rPr>
-            <w:noProof/>
-            <w:webHidden/>
-          </w:rPr>
-          <w:fldChar w:fldCharType="end"/>
-        </w:r>
-      </w:hyperlink>
-    </w:p>
-    <w:p>
-      <w:pPr>
-        <w:pStyle w:val="ndicedeilustraes"/>
-        <w:tabs>
-          <w:tab w:val="right" w:leader="dot" w:pos="9628"/>
-        </w:tabs>
-        <w:rPr>
-          <w:rFonts w:eastAsiaTheme="minorEastAsia"/>
-          <w:noProof/>
-          <w:sz w:val="24"/>
-          <w:szCs w:val="24"/>
-          <w:lang w:eastAsia="en-GB"/>
-        </w:rPr>
-      </w:pPr>
-      <w:hyperlink w:anchor="_Toc70951700" w:history="1">
-        <w:r>
-          <w:rPr>
-            <w:rStyle w:val="Hiperligao"/>
-            <w:noProof/>
-          </w:rPr>
-          <w:t>Tabela 4 – Resumo das características dos Sistemas concorrenciais</w:t>
-        </w:r>
-        <w:r>
-          <w:rPr>
-            <w:noProof/>
-            <w:webHidden/>
-          </w:rPr>
-          <w:tab/>
-        </w:r>
-        <w:r>
-          <w:rPr>
-            <w:noProof/>
-            <w:webHidden/>
-          </w:rPr>
-          <w:fldChar w:fldCharType="begin"/>
-        </w:r>
-        <w:r>
-          <w:rPr>
-            <w:noProof/>
-            <w:webHidden/>
-          </w:rPr>
-          <w:instrText xml:space="preserve"> PAGEREF _Toc70951700 \h </w:instrText>
+          <w:instrText xml:space="preserve"> PAGEREF _Toc103427536 \h </w:instrText>
         </w:r>
         <w:r>
           <w:rPr>
@@ -3870,12 +3686,80 @@
         <w:rPr>
           <w:rFonts w:eastAsiaTheme="minorEastAsia"/>
           <w:noProof/>
-          <w:sz w:val="24"/>
-          <w:szCs w:val="24"/>
-          <w:lang w:eastAsia="en-GB"/>
-        </w:rPr>
-      </w:pPr>
-      <w:hyperlink w:anchor="_Toc70951701" w:history="1">
+          <w:lang w:eastAsia="pt-PT"/>
+        </w:rPr>
+      </w:pPr>
+      <w:hyperlink w:anchor="_Toc103427537" w:history="1">
+        <w:r>
+          <w:rPr>
+            <w:rStyle w:val="Hiperligao"/>
+            <w:noProof/>
+          </w:rPr>
+          <w:t>Tabela 4 – Resumo das características dos Sistemas concorrenciais</w:t>
+        </w:r>
+        <w:r>
+          <w:rPr>
+            <w:noProof/>
+            <w:webHidden/>
+          </w:rPr>
+          <w:tab/>
+        </w:r>
+        <w:r>
+          <w:rPr>
+            <w:noProof/>
+            <w:webHidden/>
+          </w:rPr>
+          <w:fldChar w:fldCharType="begin"/>
+        </w:r>
+        <w:r>
+          <w:rPr>
+            <w:noProof/>
+            <w:webHidden/>
+          </w:rPr>
+          <w:instrText xml:space="preserve"> PAGEREF _Toc103427537 \h </w:instrText>
+        </w:r>
+        <w:r>
+          <w:rPr>
+            <w:noProof/>
+            <w:webHidden/>
+          </w:rPr>
+        </w:r>
+        <w:r>
+          <w:rPr>
+            <w:noProof/>
+            <w:webHidden/>
+          </w:rPr>
+          <w:fldChar w:fldCharType="separate"/>
+        </w:r>
+        <w:r>
+          <w:rPr>
+            <w:noProof/>
+            <w:webHidden/>
+          </w:rPr>
+          <w:t>9</w:t>
+        </w:r>
+        <w:r>
+          <w:rPr>
+            <w:noProof/>
+            <w:webHidden/>
+          </w:rPr>
+          <w:fldChar w:fldCharType="end"/>
+        </w:r>
+      </w:hyperlink>
+    </w:p>
+    <w:p>
+      <w:pPr>
+        <w:pStyle w:val="ndicedeilustraes"/>
+        <w:tabs>
+          <w:tab w:val="right" w:leader="dot" w:pos="9628"/>
+        </w:tabs>
+        <w:rPr>
+          <w:rFonts w:eastAsiaTheme="minorEastAsia"/>
+          <w:noProof/>
+          <w:lang w:eastAsia="pt-PT"/>
+        </w:rPr>
+      </w:pPr>
+      <w:hyperlink w:anchor="_Toc103427538" w:history="1">
         <w:r>
           <w:rPr>
             <w:rStyle w:val="Hiperligao"/>
@@ -3902,7 +3786,7 @@
             <w:noProof/>
             <w:webHidden/>
           </w:rPr>
-          <w:instrText xml:space="preserve"> PAGEREF _Toc70951701 \h </w:instrText>
+          <w:instrText xml:space="preserve"> PAGEREF _Toc103427538 \h </w:instrText>
         </w:r>
         <w:r>
           <w:rPr>
@@ -3947,7 +3831,7 @@
       <w:pPr>
         <w:pStyle w:val="Ttulo1"/>
       </w:pPr>
-      <w:bookmarkStart w:id="2" w:name="_Toc102664393"/>
+      <w:bookmarkStart w:id="2" w:name="_Toc103427510"/>
       <w:r>
         <w:lastRenderedPageBreak/>
         <w:t>Introdução</w:t>
@@ -3975,7 +3859,7 @@
           <w:noProof/>
         </w:rPr>
       </w:pPr>
-      <w:bookmarkStart w:id="3" w:name="_Toc102664394"/>
+      <w:bookmarkStart w:id="3" w:name="_Toc103427511"/>
       <w:r>
         <w:rPr>
           <w:noProof/>
@@ -4108,23 +3992,7 @@
           <w:sz w:val="24"/>
           <w:szCs w:val="24"/>
         </w:rPr>
-        <w:t xml:space="preserve">Descrição detalhada das </w:t>
-      </w:r>
-      <w:proofErr w:type="spellStart"/>
-      <w:r>
-        <w:rPr>
-          <w:sz w:val="24"/>
-          <w:szCs w:val="24"/>
-        </w:rPr>
-        <w:t>user</w:t>
-      </w:r>
-      <w:proofErr w:type="spellEnd"/>
-      <w:r>
-        <w:rPr>
-          <w:sz w:val="24"/>
-          <w:szCs w:val="24"/>
-        </w:rPr>
-        <w:t xml:space="preserve"> </w:t>
+        <w:t xml:space="preserve">Descrição detalhada das user </w:t>
       </w:r>
       <w:proofErr w:type="spellStart"/>
       <w:r>
@@ -4160,23 +4028,7 @@
           <w:sz w:val="24"/>
           <w:szCs w:val="24"/>
         </w:rPr>
-        <w:t xml:space="preserve">Identificação dos </w:t>
-      </w:r>
-      <w:proofErr w:type="spellStart"/>
-      <w:r>
-        <w:rPr>
-          <w:sz w:val="24"/>
-          <w:szCs w:val="24"/>
-        </w:rPr>
-        <w:t>stakeholders</w:t>
-      </w:r>
-      <w:proofErr w:type="spellEnd"/>
-      <w:r>
-        <w:rPr>
-          <w:sz w:val="24"/>
-          <w:szCs w:val="24"/>
-        </w:rPr>
-        <w:t xml:space="preserve"> e da </w:t>
+        <w:t xml:space="preserve">Identificação dos stakeholders e da </w:t>
       </w:r>
       <w:proofErr w:type="spellStart"/>
       <w:r>
@@ -4421,7 +4273,7 @@
       <w:pPr>
         <w:pStyle w:val="Ttulo1"/>
       </w:pPr>
-      <w:bookmarkStart w:id="4" w:name="_Toc102664395"/>
+      <w:bookmarkStart w:id="4" w:name="_Toc103427512"/>
       <w:r>
         <w:lastRenderedPageBreak/>
         <w:t>Especificação do Sistema</w:t>
@@ -4445,11 +4297,12 @@
         <w:t>&lt;parágrafo introdutório da seção&gt;</w:t>
       </w:r>
     </w:p>
+    <w:p/>
     <w:p>
       <w:pPr>
         <w:pStyle w:val="Ttulo2"/>
       </w:pPr>
-      <w:bookmarkStart w:id="5" w:name="_Toc102664396"/>
+      <w:bookmarkStart w:id="5" w:name="_Toc103427513"/>
       <w:r>
         <w:t>Definição da Lógica de Negócio</w:t>
       </w:r>
@@ -4457,41 +4310,199 @@
     </w:p>
     <w:p>
       <w:r>
-        <w:t xml:space="preserve">Com este projeto pretendemos criar um software que implemente todas as funcionalidades necessárias para gerir e operar todos os </w:t>
-      </w:r>
-      <w:r>
-        <w:t>restaurantes</w:t>
-      </w:r>
-      <w:r>
-        <w:t xml:space="preserve"> no sistema.</w:t>
+        <w:t>Com este projeto pretendemos criar um software que implemente todas as funcionalidades necessárias para gerir e operar todos os restaurantes no sistema.</w:t>
       </w:r>
     </w:p>
     <w:p>
       <w:r>
-        <w:t>Desde sistemas internos até aos pedidos dos clientes, criar/alterar/</w:t>
-      </w:r>
-      <w:r>
-        <w:t>eliminar</w:t>
-      </w:r>
-      <w:r>
-        <w:t xml:space="preserve"> o menu de cada restaurante, receber e tratar pedidos, guardar dados de clientes e trabalhadores, criar </w:t>
-      </w:r>
-      <w:r>
-        <w:t>métodos</w:t>
-      </w:r>
-      <w:r>
-        <w:t xml:space="preserve"> de pagamentos, interligar o software a uma base de dados SQL entre outros.</w:t>
+        <w:t>Desde sistemas internos até aos pedidos dos clientes, criar/alterar/eliminar o menu de cada restaurante, receber e tratar pedidos, guardar dados de clientes e trabalhadores, criar métodos de pagamentos, interligar o software a uma base de dados SQL entre outros.</w:t>
       </w:r>
     </w:p>
+    <w:p/>
     <w:p>
-      <w:bookmarkStart w:id="6" w:name="_GoBack"/>
+      <w:pPr>
+        <w:pStyle w:val="Ttulo2"/>
+      </w:pPr>
+      <w:bookmarkStart w:id="6" w:name="_Toc103427514"/>
+      <w:r>
+        <w:t>Análise de Impacto</w:t>
+      </w:r>
       <w:bookmarkEnd w:id="6"/>
     </w:p>
     <w:p>
       <w:pPr>
+        <w:rPr>
+          <w:b/>
+          <w:sz w:val="24"/>
+          <w:szCs w:val="24"/>
+        </w:rPr>
+      </w:pPr>
+      <w:r>
+        <w:rPr>
+          <w:b/>
+          <w:sz w:val="24"/>
+          <w:szCs w:val="24"/>
+        </w:rPr>
+        <w:t>Impactos positivos:</w:t>
+      </w:r>
+    </w:p>
+    <w:p>
+      <w:pPr>
+        <w:pStyle w:val="PargrafodaLista"/>
+        <w:numPr>
+          <w:ilvl w:val="0"/>
+          <w:numId w:val="25"/>
+        </w:numPr>
+        <w:spacing w:line="256" w:lineRule="auto"/>
+        <w:rPr>
+          <w:sz w:val="24"/>
+          <w:szCs w:val="24"/>
+        </w:rPr>
+      </w:pPr>
+      <w:r>
+        <w:rPr>
+          <w:sz w:val="24"/>
+          <w:szCs w:val="24"/>
+        </w:rPr>
+        <w:t>Menos mão de obra;</w:t>
+      </w:r>
+    </w:p>
+    <w:p>
+      <w:pPr>
+        <w:pStyle w:val="PargrafodaLista"/>
+        <w:numPr>
+          <w:ilvl w:val="0"/>
+          <w:numId w:val="25"/>
+        </w:numPr>
+        <w:spacing w:line="256" w:lineRule="auto"/>
+        <w:rPr>
+          <w:sz w:val="24"/>
+          <w:szCs w:val="24"/>
+        </w:rPr>
+      </w:pPr>
+      <w:r>
+        <w:rPr>
+          <w:sz w:val="24"/>
+          <w:szCs w:val="24"/>
+        </w:rPr>
+        <w:t>Possibilidade de backups;</w:t>
+      </w:r>
+    </w:p>
+    <w:p>
+      <w:pPr>
+        <w:pStyle w:val="PargrafodaLista"/>
+        <w:numPr>
+          <w:ilvl w:val="0"/>
+          <w:numId w:val="25"/>
+        </w:numPr>
+        <w:spacing w:line="256" w:lineRule="auto"/>
+        <w:rPr>
+          <w:sz w:val="24"/>
+          <w:szCs w:val="24"/>
+        </w:rPr>
+      </w:pPr>
+      <w:r>
+        <w:rPr>
+          <w:sz w:val="24"/>
+          <w:szCs w:val="24"/>
+        </w:rPr>
+        <w:t>Fácil e simples de usar;</w:t>
+      </w:r>
+    </w:p>
+    <w:p>
+      <w:pPr>
+        <w:pStyle w:val="PargrafodaLista"/>
+        <w:numPr>
+          <w:ilvl w:val="0"/>
+          <w:numId w:val="25"/>
+        </w:numPr>
+        <w:spacing w:line="256" w:lineRule="auto"/>
+        <w:rPr>
+          <w:sz w:val="24"/>
+          <w:szCs w:val="24"/>
+        </w:rPr>
+      </w:pPr>
+      <w:r>
+        <w:rPr>
+          <w:sz w:val="24"/>
+          <w:szCs w:val="24"/>
+        </w:rPr>
+        <w:t>Base de dados (Dados dos clientes, trabalhadores e restaurantes).</w:t>
+      </w:r>
+    </w:p>
+    <w:p>
+      <w:pPr>
+        <w:rPr>
+          <w:sz w:val="24"/>
+          <w:szCs w:val="24"/>
+        </w:rPr>
+      </w:pPr>
+    </w:p>
+    <w:p>
+      <w:pPr>
+        <w:rPr>
+          <w:b/>
+          <w:sz w:val="24"/>
+          <w:szCs w:val="24"/>
+        </w:rPr>
+      </w:pPr>
+      <w:r>
+        <w:rPr>
+          <w:b/>
+          <w:sz w:val="24"/>
+          <w:szCs w:val="24"/>
+        </w:rPr>
+        <w:t>Impactos negativos:</w:t>
+      </w:r>
+    </w:p>
+    <w:p>
+      <w:pPr>
+        <w:pStyle w:val="PargrafodaLista"/>
+        <w:numPr>
+          <w:ilvl w:val="0"/>
+          <w:numId w:val="26"/>
+        </w:numPr>
+        <w:spacing w:line="256" w:lineRule="auto"/>
+        <w:rPr>
+          <w:sz w:val="24"/>
+          <w:szCs w:val="24"/>
+        </w:rPr>
+      </w:pPr>
+      <w:r>
+        <w:rPr>
+          <w:sz w:val="24"/>
+          <w:szCs w:val="24"/>
+        </w:rPr>
+        <w:t>Custo de Software;</w:t>
+      </w:r>
+    </w:p>
+    <w:p>
+      <w:pPr>
+        <w:pStyle w:val="PargrafodaLista"/>
+        <w:numPr>
+          <w:ilvl w:val="0"/>
+          <w:numId w:val="26"/>
+        </w:numPr>
+        <w:spacing w:line="256" w:lineRule="auto"/>
+        <w:rPr>
+          <w:sz w:val="24"/>
+          <w:szCs w:val="24"/>
+        </w:rPr>
+      </w:pPr>
+      <w:r>
+        <w:rPr>
+          <w:sz w:val="24"/>
+          <w:szCs w:val="24"/>
+        </w:rPr>
+        <w:t>Custo de manutenção.</w:t>
+      </w:r>
+    </w:p>
+    <w:p/>
+    <w:p>
+      <w:pPr>
         <w:pStyle w:val="Ttulo2"/>
       </w:pPr>
-      <w:bookmarkStart w:id="7" w:name="_Toc102664398"/>
+      <w:bookmarkStart w:id="7" w:name="_Toc103427515"/>
       <w:r>
         <w:t>Análise Concorrencial</w:t>
       </w:r>
@@ -4510,7 +4521,7 @@
       <w:pPr>
         <w:pStyle w:val="Ttulo3"/>
       </w:pPr>
-      <w:bookmarkStart w:id="8" w:name="_Toc102664399"/>
+      <w:bookmarkStart w:id="8" w:name="_Toc103427516"/>
       <w:r>
         <w:rPr>
           <w:highlight w:val="yellow"/>
@@ -4533,31 +4544,19 @@
         <w:keepNext/>
         <w:jc w:val="center"/>
       </w:pPr>
-      <w:bookmarkStart w:id="9" w:name="_Toc70951697"/>
-      <w:r>
+      <w:bookmarkStart w:id="9" w:name="_Toc103427534"/>
+      <w:r>
+        <w:lastRenderedPageBreak/>
         <w:t xml:space="preserve">Tabela </w:t>
       </w:r>
-      <w:r>
-        <w:fldChar w:fldCharType="begin"/>
-      </w:r>
-      <w:r>
-        <w:instrText xml:space="preserve"> SEQ Tabela \* ARABIC </w:instrText>
-      </w:r>
-      <w:r>
-        <w:fldChar w:fldCharType="separate"/>
-      </w:r>
-      <w:r>
-        <w:rPr>
-          <w:noProof/>
-        </w:rPr>
-        <w:t>1</w:t>
-      </w:r>
-      <w:r>
-        <w:rPr>
-          <w:noProof/>
-        </w:rPr>
-        <w:fldChar w:fldCharType="end"/>
-      </w:r>
+      <w:fldSimple w:instr=" SEQ Tabela \* ARABIC ">
+        <w:r>
+          <w:rPr>
+            <w:noProof/>
+          </w:rPr>
+          <w:t>1</w:t>
+        </w:r>
+      </w:fldSimple>
       <w:r>
         <w:t xml:space="preserve"> – Descrição do </w:t>
       </w:r>
@@ -4957,7 +4956,7 @@
       <w:pPr>
         <w:pStyle w:val="Ttulo3"/>
       </w:pPr>
-      <w:bookmarkStart w:id="10" w:name="_Toc102664400"/>
+      <w:bookmarkStart w:id="10" w:name="_Toc103427517"/>
       <w:r>
         <w:rPr>
           <w:highlight w:val="yellow"/>
@@ -4992,32 +4991,18 @@
         <w:keepNext/>
         <w:jc w:val="center"/>
       </w:pPr>
-      <w:bookmarkStart w:id="11" w:name="_Toc70951698"/>
-      <w:r>
-        <w:lastRenderedPageBreak/>
+      <w:bookmarkStart w:id="11" w:name="_Toc103427535"/>
+      <w:r>
         <w:t xml:space="preserve">Tabela </w:t>
       </w:r>
-      <w:r>
-        <w:fldChar w:fldCharType="begin"/>
-      </w:r>
-      <w:r>
-        <w:instrText xml:space="preserve"> SEQ Tabela \* ARABIC </w:instrText>
-      </w:r>
-      <w:r>
-        <w:fldChar w:fldCharType="separate"/>
-      </w:r>
-      <w:r>
-        <w:rPr>
-          <w:noProof/>
-        </w:rPr>
-        <w:t>2</w:t>
-      </w:r>
-      <w:r>
-        <w:rPr>
-          <w:noProof/>
-        </w:rPr>
-        <w:fldChar w:fldCharType="end"/>
-      </w:r>
+      <w:fldSimple w:instr=" SEQ Tabela \* ARABIC ">
+        <w:r>
+          <w:rPr>
+            <w:noProof/>
+          </w:rPr>
+          <w:t>2</w:t>
+        </w:r>
+      </w:fldSimple>
       <w:r>
         <w:t xml:space="preserve"> – Descrição do </w:t>
       </w:r>
@@ -5287,6 +5272,7 @@
                 <w:i w:val="0"/>
                 <w:iCs w:val="0"/>
               </w:rPr>
+              <w:lastRenderedPageBreak/>
               <w:t>Vantagens:</w:t>
             </w:r>
           </w:p>
@@ -5409,7 +5395,7 @@
       <w:pPr>
         <w:pStyle w:val="Ttulo3"/>
       </w:pPr>
-      <w:bookmarkStart w:id="12" w:name="_Toc102664401"/>
+      <w:bookmarkStart w:id="12" w:name="_Toc103427518"/>
       <w:r>
         <w:rPr>
           <w:highlight w:val="yellow"/>
@@ -5444,31 +5430,18 @@
         <w:keepNext/>
         <w:jc w:val="center"/>
       </w:pPr>
-      <w:bookmarkStart w:id="13" w:name="_Toc70951699"/>
+      <w:bookmarkStart w:id="13" w:name="_Toc103427536"/>
       <w:r>
         <w:t xml:space="preserve">Tabela </w:t>
       </w:r>
-      <w:r>
-        <w:fldChar w:fldCharType="begin"/>
-      </w:r>
-      <w:r>
-        <w:instrText xml:space="preserve"> SEQ Tabela \* ARABIC </w:instrText>
-      </w:r>
-      <w:r>
-        <w:fldChar w:fldCharType="separate"/>
-      </w:r>
-      <w:r>
-        <w:rPr>
-          <w:noProof/>
-        </w:rPr>
-        <w:t>3</w:t>
-      </w:r>
-      <w:r>
-        <w:rPr>
-          <w:noProof/>
-        </w:rPr>
-        <w:fldChar w:fldCharType="end"/>
-      </w:r>
+      <w:fldSimple w:instr=" SEQ Tabela \* ARABIC ">
+        <w:r>
+          <w:rPr>
+            <w:noProof/>
+          </w:rPr>
+          <w:t>3</w:t>
+        </w:r>
+      </w:fldSimple>
       <w:r>
         <w:t xml:space="preserve"> – Descrição do </w:t>
       </w:r>
@@ -5693,7 +5666,6 @@
                 <w:i w:val="0"/>
                 <w:iCs w:val="0"/>
               </w:rPr>
-              <w:lastRenderedPageBreak/>
               <w:t>Descrição:</w:t>
             </w:r>
           </w:p>
@@ -5860,7 +5832,7 @@
       <w:pPr>
         <w:pStyle w:val="Ttulo3"/>
       </w:pPr>
-      <w:bookmarkStart w:id="14" w:name="_Toc102664402"/>
+      <w:bookmarkStart w:id="14" w:name="_Toc103427519"/>
       <w:r>
         <w:t>Comparação dos Sistemas</w:t>
       </w:r>
@@ -5881,31 +5853,18 @@
         <w:keepNext/>
         <w:jc w:val="center"/>
       </w:pPr>
-      <w:bookmarkStart w:id="15" w:name="_Toc70951700"/>
+      <w:bookmarkStart w:id="15" w:name="_Toc103427537"/>
       <w:r>
         <w:t xml:space="preserve">Tabela </w:t>
       </w:r>
-      <w:r>
-        <w:fldChar w:fldCharType="begin"/>
-      </w:r>
-      <w:r>
-        <w:instrText xml:space="preserve"> SEQ Tabela \* ARABIC </w:instrText>
-      </w:r>
-      <w:r>
-        <w:fldChar w:fldCharType="separate"/>
-      </w:r>
-      <w:r>
-        <w:rPr>
-          <w:noProof/>
-        </w:rPr>
-        <w:t>4</w:t>
-      </w:r>
-      <w:r>
-        <w:rPr>
-          <w:noProof/>
-        </w:rPr>
-        <w:fldChar w:fldCharType="end"/>
-      </w:r>
+      <w:fldSimple w:instr=" SEQ Tabela \* ARABIC ">
+        <w:r>
+          <w:rPr>
+            <w:noProof/>
+          </w:rPr>
+          <w:t>4</w:t>
+        </w:r>
+      </w:fldSimple>
       <w:r>
         <w:t xml:space="preserve"> – Resumo das características dos Sistemas concorrenciais</w:t>
       </w:r>
@@ -6290,6 +6249,7 @@
               <w:rPr>
                 <w:highlight w:val="yellow"/>
               </w:rPr>
+              <w:lastRenderedPageBreak/>
               <w:t>...</w:t>
             </w:r>
           </w:p>
@@ -6421,7 +6381,7 @@
       <w:pPr>
         <w:pStyle w:val="Ttulo3"/>
       </w:pPr>
-      <w:bookmarkStart w:id="16" w:name="_Toc102664403"/>
+      <w:bookmarkStart w:id="16" w:name="_Toc103427520"/>
       <w:r>
         <w:t>Enquadramento da análise concorrencial no SI</w:t>
       </w:r>
@@ -6560,56 +6520,18 @@
       <w:pPr>
         <w:pStyle w:val="Ttulo2"/>
       </w:pPr>
-      <w:bookmarkStart w:id="17" w:name="_Toc102664404"/>
-      <w:proofErr w:type="spellStart"/>
-      <w:r>
-        <w:t>Wireframes</w:t>
-      </w:r>
-      <w:proofErr w:type="spellEnd"/>
-      <w:r>
-        <w:t>/</w:t>
-      </w:r>
-      <w:proofErr w:type="spellStart"/>
-      <w:r>
-        <w:t>Mockups</w:t>
+      <w:bookmarkStart w:id="17" w:name="_Toc103427521"/>
+      <w:r>
+        <w:t>Wireframes/Mockups</w:t>
       </w:r>
       <w:bookmarkEnd w:id="17"/>
-      <w:proofErr w:type="spellEnd"/>
     </w:p>
     <w:p>
       <w:r>
         <w:rPr>
           <w:highlight w:val="yellow"/>
         </w:rPr>
-        <w:t xml:space="preserve">&lt;Desenho dos </w:t>
-      </w:r>
-      <w:proofErr w:type="spellStart"/>
-      <w:r>
-        <w:rPr>
-          <w:highlight w:val="yellow"/>
-        </w:rPr>
-        <w:t>wireframes</w:t>
-      </w:r>
-      <w:proofErr w:type="spellEnd"/>
-      <w:r>
-        <w:rPr>
-          <w:highlight w:val="yellow"/>
-        </w:rPr>
-        <w:t xml:space="preserve"> já a aproximarem-se de </w:t>
-      </w:r>
-      <w:proofErr w:type="spellStart"/>
-      <w:r>
-        <w:rPr>
-          <w:highlight w:val="yellow"/>
-        </w:rPr>
-        <w:t>mockups</w:t>
-      </w:r>
-      <w:proofErr w:type="spellEnd"/>
-      <w:r>
-        <w:rPr>
-          <w:highlight w:val="yellow"/>
-        </w:rPr>
-        <w:t xml:space="preserve"> (mais detalhados)</w:t>
+        <w:t>&lt;Desenho dos wireframes já a aproximarem-se de mockups (mais detalhados)</w:t>
       </w:r>
       <w:r>
         <w:rPr>
@@ -6677,97 +6599,40 @@
         <w:pStyle w:val="Legenda"/>
         <w:jc w:val="center"/>
       </w:pPr>
-      <w:bookmarkStart w:id="18" w:name="_Toc70951865"/>
+      <w:bookmarkStart w:id="18" w:name="_Toc103427533"/>
       <w:r>
         <w:t xml:space="preserve">Figura </w:t>
       </w:r>
-      <w:r>
-        <w:fldChar w:fldCharType="begin"/>
-      </w:r>
-      <w:r>
-        <w:instrText xml:space="preserve"> SEQ Figura \* ARABIC </w:instrText>
-      </w:r>
-      <w:r>
-        <w:fldChar w:fldCharType="separate"/>
-      </w:r>
-      <w:r>
-        <w:rPr>
-          <w:noProof/>
-        </w:rPr>
-        <w:t>1</w:t>
-      </w:r>
-      <w:r>
-        <w:rPr>
-          <w:noProof/>
-        </w:rPr>
-        <w:fldChar w:fldCharType="end"/>
-      </w:r>
-      <w:r>
-        <w:t xml:space="preserve"> – </w:t>
+      <w:fldSimple w:instr=" SEQ Figura \* ARABIC ">
+        <w:r>
+          <w:rPr>
+            <w:noProof/>
+          </w:rPr>
+          <w:t>1</w:t>
+        </w:r>
+      </w:fldSimple>
+      <w:r>
+        <w:t xml:space="preserve"> – Wireframe/Mockup do ecrã principal </w:t>
+      </w:r>
+      <w:r>
+        <w:rPr>
+          <w:highlight w:val="yellow"/>
+        </w:rPr>
+        <w:t xml:space="preserve">(no exemplo: esq. Wireframe; </w:t>
       </w:r>
       <w:proofErr w:type="spellStart"/>
       <w:r>
-        <w:t>Wireframe</w:t>
+        <w:rPr>
+          <w:highlight w:val="yellow"/>
+        </w:rPr>
+        <w:t>dir.</w:t>
       </w:r>
       <w:proofErr w:type="spellEnd"/>
       <w:r>
-        <w:t>/</w:t>
-      </w:r>
-      <w:proofErr w:type="spellStart"/>
-      <w:r>
-        <w:t>Mockup</w:t>
-      </w:r>
-      <w:proofErr w:type="spellEnd"/>
-      <w:r>
-        <w:t xml:space="preserve"> do ecrã principal </w:t>
-      </w:r>
-      <w:r>
         <w:rPr>
           <w:highlight w:val="yellow"/>
         </w:rPr>
-        <w:t xml:space="preserve">(no exemplo: esq. </w:t>
-      </w:r>
-      <w:proofErr w:type="spellStart"/>
-      <w:r>
-        <w:rPr>
-          <w:highlight w:val="yellow"/>
-        </w:rPr>
-        <w:t>Wireframe</w:t>
-      </w:r>
-      <w:proofErr w:type="spellEnd"/>
-      <w:r>
-        <w:rPr>
-          <w:highlight w:val="yellow"/>
-        </w:rPr>
-        <w:t xml:space="preserve">; </w:t>
-      </w:r>
-      <w:proofErr w:type="spellStart"/>
-      <w:r>
-        <w:rPr>
-          <w:highlight w:val="yellow"/>
-        </w:rPr>
-        <w:t>dir.</w:t>
-      </w:r>
-      <w:proofErr w:type="spellEnd"/>
-      <w:r>
-        <w:rPr>
-          <w:highlight w:val="yellow"/>
-        </w:rPr>
-        <w:t xml:space="preserve"> </w:t>
-      </w:r>
-      <w:proofErr w:type="spellStart"/>
-      <w:r>
-        <w:rPr>
-          <w:highlight w:val="yellow"/>
-        </w:rPr>
-        <w:t>Mockup</w:t>
-      </w:r>
-      <w:proofErr w:type="spellEnd"/>
-      <w:r>
-        <w:rPr>
-          <w:highlight w:val="yellow"/>
-        </w:rPr>
-        <w:t>)</w:t>
+        <w:t xml:space="preserve"> Mockup)</w:t>
       </w:r>
       <w:bookmarkEnd w:id="18"/>
     </w:p>
@@ -6777,7 +6642,7 @@
       <w:pPr>
         <w:pStyle w:val="Ttulo1"/>
       </w:pPr>
-      <w:bookmarkStart w:id="19" w:name="_Toc102664405"/>
+      <w:bookmarkStart w:id="19" w:name="_Toc103427522"/>
       <w:proofErr w:type="spellStart"/>
       <w:r>
         <w:lastRenderedPageBreak/>
@@ -6799,7 +6664,7 @@
       <w:pPr>
         <w:pStyle w:val="Ttulo2"/>
       </w:pPr>
-      <w:bookmarkStart w:id="20" w:name="_Toc102664406"/>
+      <w:bookmarkStart w:id="20" w:name="_Toc103427523"/>
       <w:r>
         <w:t xml:space="preserve">Aplicação do </w:t>
       </w:r>
@@ -6912,14 +6777,9 @@
       <w:pPr>
         <w:pStyle w:val="Ttulo2"/>
       </w:pPr>
-      <w:bookmarkStart w:id="21" w:name="_Toc102664407"/>
-      <w:proofErr w:type="spellStart"/>
-      <w:r>
-        <w:t>Stakeholders</w:t>
-      </w:r>
-      <w:proofErr w:type="spellEnd"/>
-      <w:r>
-        <w:t xml:space="preserve"> e </w:t>
+      <w:bookmarkStart w:id="21" w:name="_Toc103427524"/>
+      <w:r>
+        <w:t xml:space="preserve">Stakeholders e </w:t>
       </w:r>
       <w:proofErr w:type="spellStart"/>
       <w:r>
@@ -6936,21 +6796,7 @@
         <w:rPr>
           <w:highlight w:val="yellow"/>
         </w:rPr>
-        <w:t xml:space="preserve">&lt;Identificação dos </w:t>
-      </w:r>
-      <w:proofErr w:type="spellStart"/>
-      <w:r>
-        <w:rPr>
-          <w:highlight w:val="yellow"/>
-        </w:rPr>
-        <w:t>stakeholders</w:t>
-      </w:r>
-      <w:proofErr w:type="spellEnd"/>
-      <w:r>
-        <w:rPr>
-          <w:highlight w:val="yellow"/>
-        </w:rPr>
-        <w:t xml:space="preserve"> e da </w:t>
+        <w:t xml:space="preserve">&lt;Identificação dos stakeholders e da </w:t>
       </w:r>
       <w:proofErr w:type="spellStart"/>
       <w:r>
@@ -6974,41 +6820,23 @@
         <w:keepNext/>
         <w:jc w:val="center"/>
       </w:pPr>
-      <w:bookmarkStart w:id="22" w:name="_Toc70951701"/>
+      <w:bookmarkStart w:id="22" w:name="_Toc103427538"/>
       <w:r>
         <w:t xml:space="preserve">Tabela </w:t>
       </w:r>
-      <w:r>
-        <w:fldChar w:fldCharType="begin"/>
-      </w:r>
-      <w:r>
-        <w:instrText xml:space="preserve"> SEQ Tabela \* ARABIC </w:instrText>
-      </w:r>
-      <w:r>
-        <w:fldChar w:fldCharType="separate"/>
-      </w:r>
-      <w:r>
-        <w:rPr>
-          <w:noProof/>
-        </w:rPr>
-        <w:t>5</w:t>
-      </w:r>
-      <w:r>
-        <w:rPr>
-          <w:noProof/>
-        </w:rPr>
-        <w:fldChar w:fldCharType="end"/>
-      </w:r>
+      <w:fldSimple w:instr=" SEQ Tabela \* ARABIC ">
+        <w:r>
+          <w:rPr>
+            <w:noProof/>
+          </w:rPr>
+          <w:t>5</w:t>
+        </w:r>
+      </w:fldSimple>
       <w:r>
         <w:t xml:space="preserve"> – Identificação e funções dos </w:t>
       </w:r>
-      <w:proofErr w:type="spellStart"/>
-      <w:r>
-        <w:t>Stakeholders</w:t>
-      </w:r>
-      <w:proofErr w:type="spellEnd"/>
-      <w:r>
-        <w:t xml:space="preserve"> e </w:t>
+      <w:r>
+        <w:t xml:space="preserve">Stakeholders e </w:t>
       </w:r>
       <w:proofErr w:type="spellStart"/>
       <w:r>
@@ -7340,14 +7168,9 @@
       <w:pPr>
         <w:pStyle w:val="Ttulo2"/>
       </w:pPr>
-      <w:bookmarkStart w:id="23" w:name="_Toc102664408"/>
-      <w:proofErr w:type="spellStart"/>
-      <w:r>
-        <w:t>User</w:t>
-      </w:r>
-      <w:proofErr w:type="spellEnd"/>
-      <w:r>
-        <w:t xml:space="preserve"> </w:t>
+      <w:bookmarkStart w:id="23" w:name="_Toc103427525"/>
+      <w:r>
+        <w:t xml:space="preserve">User </w:t>
       </w:r>
       <w:proofErr w:type="spellStart"/>
       <w:r>
@@ -7367,21 +7190,7 @@
         <w:rPr>
           <w:highlight w:val="yellow"/>
         </w:rPr>
-        <w:t xml:space="preserve">especificados os requisitos funcionais do ponto de vista do utilizador sob forma de </w:t>
-      </w:r>
-      <w:proofErr w:type="spellStart"/>
-      <w:r>
-        <w:rPr>
-          <w:highlight w:val="yellow"/>
-        </w:rPr>
-        <w:t>User</w:t>
-      </w:r>
-      <w:proofErr w:type="spellEnd"/>
-      <w:r>
-        <w:rPr>
-          <w:highlight w:val="yellow"/>
-        </w:rPr>
-        <w:t xml:space="preserve"> </w:t>
+        <w:t xml:space="preserve">especificados os requisitos funcionais do ponto de vista do utilizador sob forma de User </w:t>
       </w:r>
       <w:proofErr w:type="spellStart"/>
       <w:r>
@@ -8419,7 +8228,7 @@
       <w:pPr>
         <w:pStyle w:val="Ttulo2"/>
       </w:pPr>
-      <w:bookmarkStart w:id="24" w:name="_Toc102664409"/>
+      <w:bookmarkStart w:id="24" w:name="_Toc103427526"/>
       <w:r>
         <w:t>Sprints</w:t>
       </w:r>
@@ -8708,21 +8517,7 @@
         <w:rPr>
           <w:highlight w:val="yellow"/>
         </w:rPr>
-        <w:t xml:space="preserve"> ou Bug. </w:t>
-      </w:r>
-      <w:proofErr w:type="spellStart"/>
-      <w:r>
-        <w:rPr>
-          <w:highlight w:val="yellow"/>
-        </w:rPr>
-        <w:t>User</w:t>
-      </w:r>
-      <w:proofErr w:type="spellEnd"/>
-      <w:r>
-        <w:rPr>
-          <w:highlight w:val="yellow"/>
-        </w:rPr>
-        <w:t xml:space="preserve"> </w:t>
+        <w:t xml:space="preserve"> ou Bug. User </w:t>
       </w:r>
       <w:proofErr w:type="spellStart"/>
       <w:r>
@@ -8814,7 +8609,7 @@
       <w:pPr>
         <w:pStyle w:val="Ttulo3"/>
       </w:pPr>
-      <w:bookmarkStart w:id="25" w:name="_Toc102664410"/>
+      <w:bookmarkStart w:id="25" w:name="_Toc103427527"/>
       <w:r>
         <w:t>Sprint 1 (</w:t>
       </w:r>
@@ -8958,21 +8753,7 @@
               <w:rPr>
                 <w:highlight w:val="yellow"/>
               </w:rPr>
-              <w:t xml:space="preserve">1 de </w:t>
-            </w:r>
-            <w:proofErr w:type="gramStart"/>
-            <w:r>
-              <w:rPr>
-                <w:highlight w:val="yellow"/>
-              </w:rPr>
-              <w:t>Maio</w:t>
-            </w:r>
-            <w:proofErr w:type="gramEnd"/>
-            <w:r>
-              <w:rPr>
-                <w:highlight w:val="yellow"/>
-              </w:rPr>
-              <w:t xml:space="preserve"> de 202</w:t>
+              <w:t>1 de Maio de 202</w:t>
             </w:r>
             <w:r>
               <w:rPr>
@@ -9190,21 +8971,7 @@
               <w:rPr>
                 <w:highlight w:val="yellow"/>
               </w:rPr>
-              <w:t xml:space="preserve">1 de </w:t>
-            </w:r>
-            <w:proofErr w:type="gramStart"/>
-            <w:r>
-              <w:rPr>
-                <w:highlight w:val="yellow"/>
-              </w:rPr>
-              <w:t>Maio</w:t>
-            </w:r>
-            <w:proofErr w:type="gramEnd"/>
-            <w:r>
-              <w:rPr>
-                <w:highlight w:val="yellow"/>
-              </w:rPr>
-              <w:t xml:space="preserve"> de 202</w:t>
+              <w:t>1 de Maio de 202</w:t>
             </w:r>
             <w:r>
               <w:rPr>
@@ -9632,21 +9399,7 @@
               <w:rPr>
                 <w:highlight w:val="yellow"/>
               </w:rPr>
-              <w:t xml:space="preserve">1 de </w:t>
-            </w:r>
-            <w:proofErr w:type="gramStart"/>
-            <w:r>
-              <w:rPr>
-                <w:highlight w:val="yellow"/>
-              </w:rPr>
-              <w:t>Maio</w:t>
-            </w:r>
-            <w:proofErr w:type="gramEnd"/>
-            <w:r>
-              <w:rPr>
-                <w:highlight w:val="yellow"/>
-              </w:rPr>
-              <w:t xml:space="preserve"> de 202</w:t>
+              <w:t>1 de Maio de 202</w:t>
             </w:r>
             <w:r>
               <w:rPr>
@@ -10087,21 +9840,7 @@
               <w:rPr>
                 <w:highlight w:val="yellow"/>
               </w:rPr>
-              <w:t xml:space="preserve">1 de </w:t>
-            </w:r>
-            <w:proofErr w:type="gramStart"/>
-            <w:r>
-              <w:rPr>
-                <w:highlight w:val="yellow"/>
-              </w:rPr>
-              <w:t>Maio</w:t>
-            </w:r>
-            <w:proofErr w:type="gramEnd"/>
-            <w:r>
-              <w:rPr>
-                <w:highlight w:val="yellow"/>
-              </w:rPr>
-              <w:t xml:space="preserve"> de 202</w:t>
+              <w:t>1 de Maio de 202</w:t>
             </w:r>
             <w:r>
               <w:rPr>
@@ -10402,7 +10141,7 @@
       <w:pPr>
         <w:pStyle w:val="Ttulo3"/>
       </w:pPr>
-      <w:bookmarkStart w:id="26" w:name="_Toc102664411"/>
+      <w:bookmarkStart w:id="26" w:name="_Toc103427528"/>
       <w:r>
         <w:t>Sprint 2 (</w:t>
       </w:r>
@@ -10546,21 +10285,7 @@
               <w:rPr>
                 <w:highlight w:val="yellow"/>
               </w:rPr>
-              <w:t xml:space="preserve">1 de </w:t>
-            </w:r>
-            <w:proofErr w:type="gramStart"/>
-            <w:r>
-              <w:rPr>
-                <w:highlight w:val="yellow"/>
-              </w:rPr>
-              <w:t>Maio</w:t>
-            </w:r>
-            <w:proofErr w:type="gramEnd"/>
-            <w:r>
-              <w:rPr>
-                <w:highlight w:val="yellow"/>
-              </w:rPr>
-              <w:t xml:space="preserve"> de 202</w:t>
+              <w:t>1 de Maio de 202</w:t>
             </w:r>
             <w:r>
               <w:rPr>
@@ -10753,21 +10478,7 @@
               <w:rPr>
                 <w:highlight w:val="yellow"/>
               </w:rPr>
-              <w:t xml:space="preserve">1 de </w:t>
-            </w:r>
-            <w:proofErr w:type="gramStart"/>
-            <w:r>
-              <w:rPr>
-                <w:highlight w:val="yellow"/>
-              </w:rPr>
-              <w:t>Maio</w:t>
-            </w:r>
-            <w:proofErr w:type="gramEnd"/>
-            <w:r>
-              <w:rPr>
-                <w:highlight w:val="yellow"/>
-              </w:rPr>
-              <w:t xml:space="preserve"> de 202</w:t>
+              <w:t>1 de Maio de 202</w:t>
             </w:r>
             <w:r>
               <w:rPr>
@@ -11194,21 +10905,7 @@
               <w:rPr>
                 <w:highlight w:val="yellow"/>
               </w:rPr>
-              <w:t xml:space="preserve">1 de </w:t>
-            </w:r>
-            <w:proofErr w:type="gramStart"/>
-            <w:r>
-              <w:rPr>
-                <w:highlight w:val="yellow"/>
-              </w:rPr>
-              <w:t>Maio</w:t>
-            </w:r>
-            <w:proofErr w:type="gramEnd"/>
-            <w:r>
-              <w:rPr>
-                <w:highlight w:val="yellow"/>
-              </w:rPr>
-              <w:t xml:space="preserve"> de 202</w:t>
+              <w:t>1 de Maio de 202</w:t>
             </w:r>
             <w:r>
               <w:rPr>
@@ -11650,21 +11347,7 @@
               <w:rPr>
                 <w:highlight w:val="yellow"/>
               </w:rPr>
-              <w:t xml:space="preserve">1 de </w:t>
-            </w:r>
-            <w:proofErr w:type="gramStart"/>
-            <w:r>
-              <w:rPr>
-                <w:highlight w:val="yellow"/>
-              </w:rPr>
-              <w:t>Maio</w:t>
-            </w:r>
-            <w:proofErr w:type="gramEnd"/>
-            <w:r>
-              <w:rPr>
-                <w:highlight w:val="yellow"/>
-              </w:rPr>
-              <w:t xml:space="preserve"> de 202</w:t>
+              <w:t>1 de Maio de 202</w:t>
             </w:r>
             <w:r>
               <w:rPr>
@@ -11938,7 +11621,7 @@
       <w:pPr>
         <w:pStyle w:val="Ttulo3"/>
       </w:pPr>
-      <w:bookmarkStart w:id="27" w:name="_Toc102664412"/>
+      <w:bookmarkStart w:id="27" w:name="_Toc103427529"/>
       <w:r>
         <w:t>Sprint 3 (</w:t>
       </w:r>
@@ -12082,21 +11765,7 @@
               <w:rPr>
                 <w:highlight w:val="yellow"/>
               </w:rPr>
-              <w:t xml:space="preserve">1 de </w:t>
-            </w:r>
-            <w:proofErr w:type="gramStart"/>
-            <w:r>
-              <w:rPr>
-                <w:highlight w:val="yellow"/>
-              </w:rPr>
-              <w:t>Maio</w:t>
-            </w:r>
-            <w:proofErr w:type="gramEnd"/>
-            <w:r>
-              <w:rPr>
-                <w:highlight w:val="yellow"/>
-              </w:rPr>
-              <w:t xml:space="preserve"> de 202</w:t>
+              <w:t>1 de Maio de 202</w:t>
             </w:r>
             <w:r>
               <w:rPr>
@@ -12289,21 +11958,7 @@
               <w:rPr>
                 <w:highlight w:val="yellow"/>
               </w:rPr>
-              <w:t xml:space="preserve">1 de </w:t>
-            </w:r>
-            <w:proofErr w:type="gramStart"/>
-            <w:r>
-              <w:rPr>
-                <w:highlight w:val="yellow"/>
-              </w:rPr>
-              <w:t>Maio</w:t>
-            </w:r>
-            <w:proofErr w:type="gramEnd"/>
-            <w:r>
-              <w:rPr>
-                <w:highlight w:val="yellow"/>
-              </w:rPr>
-              <w:t xml:space="preserve"> de 202</w:t>
+              <w:t>1 de Maio de 202</w:t>
             </w:r>
             <w:r>
               <w:rPr>
@@ -12731,21 +12386,7 @@
               <w:rPr>
                 <w:highlight w:val="yellow"/>
               </w:rPr>
-              <w:t xml:space="preserve">1 de </w:t>
-            </w:r>
-            <w:proofErr w:type="gramStart"/>
-            <w:r>
-              <w:rPr>
-                <w:highlight w:val="yellow"/>
-              </w:rPr>
-              <w:t>Maio</w:t>
-            </w:r>
-            <w:proofErr w:type="gramEnd"/>
-            <w:r>
-              <w:rPr>
-                <w:highlight w:val="yellow"/>
-              </w:rPr>
-              <w:t xml:space="preserve"> de 202</w:t>
+              <w:t>1 de Maio de 202</w:t>
             </w:r>
             <w:r>
               <w:rPr>
@@ -13186,21 +12827,7 @@
               <w:rPr>
                 <w:highlight w:val="yellow"/>
               </w:rPr>
-              <w:t xml:space="preserve">1 de </w:t>
-            </w:r>
-            <w:proofErr w:type="gramStart"/>
-            <w:r>
-              <w:rPr>
-                <w:highlight w:val="yellow"/>
-              </w:rPr>
-              <w:t>Maio</w:t>
-            </w:r>
-            <w:proofErr w:type="gramEnd"/>
-            <w:r>
-              <w:rPr>
-                <w:highlight w:val="yellow"/>
-              </w:rPr>
-              <w:t xml:space="preserve"> de 202</w:t>
+              <w:t>1 de Maio de 202</w:t>
             </w:r>
             <w:r>
               <w:rPr>
@@ -13473,7 +13100,7 @@
       <w:pPr>
         <w:pStyle w:val="Ttulo3"/>
       </w:pPr>
-      <w:bookmarkStart w:id="28" w:name="_Toc102664413"/>
+      <w:bookmarkStart w:id="28" w:name="_Toc103427530"/>
       <w:r>
         <w:t>Sprint 4 (</w:t>
       </w:r>
@@ -13602,21 +13229,7 @@
               <w:rPr>
                 <w:highlight w:val="yellow"/>
               </w:rPr>
-              <w:t xml:space="preserve">1 de </w:t>
-            </w:r>
-            <w:proofErr w:type="gramStart"/>
-            <w:r>
-              <w:rPr>
-                <w:highlight w:val="yellow"/>
-              </w:rPr>
-              <w:t>Maio</w:t>
-            </w:r>
-            <w:proofErr w:type="gramEnd"/>
-            <w:r>
-              <w:rPr>
-                <w:highlight w:val="yellow"/>
-              </w:rPr>
-              <w:t xml:space="preserve"> de 202</w:t>
+              <w:t>1 de Maio de 202</w:t>
             </w:r>
             <w:r>
               <w:rPr>
@@ -13809,21 +13422,7 @@
               <w:rPr>
                 <w:highlight w:val="yellow"/>
               </w:rPr>
-              <w:t xml:space="preserve">1 de </w:t>
-            </w:r>
-            <w:proofErr w:type="gramStart"/>
-            <w:r>
-              <w:rPr>
-                <w:highlight w:val="yellow"/>
-              </w:rPr>
-              <w:t>Maio</w:t>
-            </w:r>
-            <w:proofErr w:type="gramEnd"/>
-            <w:r>
-              <w:rPr>
-                <w:highlight w:val="yellow"/>
-              </w:rPr>
-              <w:t xml:space="preserve"> de 202</w:t>
+              <w:t>1 de Maio de 202</w:t>
             </w:r>
             <w:r>
               <w:rPr>
@@ -14250,21 +13849,7 @@
               <w:rPr>
                 <w:highlight w:val="yellow"/>
               </w:rPr>
-              <w:t xml:space="preserve">1 de </w:t>
-            </w:r>
-            <w:proofErr w:type="gramStart"/>
-            <w:r>
-              <w:rPr>
-                <w:highlight w:val="yellow"/>
-              </w:rPr>
-              <w:t>Maio</w:t>
-            </w:r>
-            <w:proofErr w:type="gramEnd"/>
-            <w:r>
-              <w:rPr>
-                <w:highlight w:val="yellow"/>
-              </w:rPr>
-              <w:t xml:space="preserve"> de 202</w:t>
+              <w:t>1 de Maio de 202</w:t>
             </w:r>
             <w:r>
               <w:rPr>
@@ -14705,21 +14290,7 @@
               <w:rPr>
                 <w:highlight w:val="yellow"/>
               </w:rPr>
-              <w:t xml:space="preserve">1 de </w:t>
-            </w:r>
-            <w:proofErr w:type="gramStart"/>
-            <w:r>
-              <w:rPr>
-                <w:highlight w:val="yellow"/>
-              </w:rPr>
-              <w:t>Maio</w:t>
-            </w:r>
-            <w:proofErr w:type="gramEnd"/>
-            <w:r>
-              <w:rPr>
-                <w:highlight w:val="yellow"/>
-              </w:rPr>
-              <w:t xml:space="preserve"> de 202</w:t>
+              <w:t>1 de Maio de 202</w:t>
             </w:r>
             <w:r>
               <w:rPr>
@@ -14993,7 +14564,7 @@
       <w:pPr>
         <w:pStyle w:val="Ttulo2"/>
       </w:pPr>
-      <w:bookmarkStart w:id="29" w:name="_Toc102664414"/>
+      <w:bookmarkStart w:id="29" w:name="_Toc103427531"/>
       <w:proofErr w:type="spellStart"/>
       <w:r>
         <w:rPr>
@@ -15744,7 +15315,7 @@
       <w:pPr>
         <w:pStyle w:val="Ttulo1"/>
       </w:pPr>
-      <w:bookmarkStart w:id="30" w:name="_Toc102664415"/>
+      <w:bookmarkStart w:id="30" w:name="_Toc103427532"/>
       <w:r>
         <w:lastRenderedPageBreak/>
         <w:t>Conclusões</w:t>
@@ -15824,7 +15395,7 @@
 </file>
 
 <file path=word/endnotes.xml><?xml version="1.0" encoding="utf-8"?>
-<w:endnotes xmlns:wpc="http://schemas.microsoft.com/office/word/2010/wordprocessingCanvas" xmlns:cx="http://schemas.microsoft.com/office/drawing/2014/chartex" xmlns:cx1="http://schemas.microsoft.com/office/drawing/2015/9/8/chartex" xmlns:cx2="http://schemas.microsoft.com/office/drawing/2015/10/21/chartex" xmlns:cx3="http://schemas.microsoft.com/office/drawing/2016/5/9/chartex" xmlns:cx4="http://schemas.microsoft.com/office/drawing/2016/5/10/chartex" xmlns:cx5="http://schemas.microsoft.com/office/drawing/2016/5/11/chartex" xmlns:cx6="http://schemas.microsoft.com/office/drawing/2016/5/12/chartex" xmlns:cx7="http://schemas.microsoft.com/office/drawing/2016/5/13/chartex" xmlns:cx8="http://schemas.microsoft.com/office/drawing/2016/5/14/chartex" xmlns:mc="http://schemas.openxmlformats.org/markup-compatibility/2006" xmlns:aink="http://schemas.microsoft.com/office/drawing/2016/ink" xmlns:am3d="http://schemas.microsoft.com/office/drawing/2017/model3d" xmlns:o="urn:schemas-microsoft-com:office:office" xmlns:r="http://schemas.openxmlformats.org/officeDocument/2006/relationships" xmlns:m="http://schemas.openxmlformats.org/officeDocument/2006/math" xmlns:v="urn:schemas-microsoft-com:vml" xmlns:wp14="http://schemas.microsoft.com/office/word/2010/wordprocessingDrawing" xmlns:wp="http://schemas.openxmlformats.org/drawingml/2006/wordprocessingDrawing" xmlns:w10="urn:schemas-microsoft-com:office:word" xmlns:w="http://schemas.openxmlformats.org/wordprocessingml/2006/main" xmlns:w14="http://schemas.microsoft.com/office/word/2010/wordml" xmlns:w15="http://schemas.microsoft.com/office/word/2012/wordml" xmlns:w16cid="http://schemas.microsoft.com/office/word/2016/wordml/cid" xmlns:w16se="http://schemas.microsoft.com/office/word/2015/wordml/symex" xmlns:wpg="http://schemas.microsoft.com/office/word/2010/wordprocessingGroup" xmlns:wpi="http://schemas.microsoft.com/office/word/2010/wordprocessingInk" xmlns:wne="http://schemas.microsoft.com/office/word/2006/wordml" xmlns:wps="http://schemas.microsoft.com/office/word/2010/wordprocessingShape" mc:Ignorable="w14 w15 w16se w16cid wp14">
+<w:endnotes xmlns:wpc="http://schemas.microsoft.com/office/word/2010/wordprocessingCanvas" xmlns:cx="http://schemas.microsoft.com/office/drawing/2014/chartex" xmlns:cx1="http://schemas.microsoft.com/office/drawing/2015/9/8/chartex" xmlns:cx2="http://schemas.microsoft.com/office/drawing/2015/10/21/chartex" xmlns:cx3="http://schemas.microsoft.com/office/drawing/2016/5/9/chartex" xmlns:cx4="http://schemas.microsoft.com/office/drawing/2016/5/10/chartex" xmlns:cx5="http://schemas.microsoft.com/office/drawing/2016/5/11/chartex" xmlns:cx6="http://schemas.microsoft.com/office/drawing/2016/5/12/chartex" xmlns:cx7="http://schemas.microsoft.com/office/drawing/2016/5/13/chartex" xmlns:cx8="http://schemas.microsoft.com/office/drawing/2016/5/14/chartex" xmlns:mc="http://schemas.openxmlformats.org/markup-compatibility/2006" xmlns:aink="http://schemas.microsoft.com/office/drawing/2016/ink" xmlns:am3d="http://schemas.microsoft.com/office/drawing/2017/model3d" xmlns:o="urn:schemas-microsoft-com:office:office" xmlns:oel="http://schemas.microsoft.com/office/2019/extlst" xmlns:r="http://schemas.openxmlformats.org/officeDocument/2006/relationships" xmlns:m="http://schemas.openxmlformats.org/officeDocument/2006/math" xmlns:v="urn:schemas-microsoft-com:vml" xmlns:wp14="http://schemas.microsoft.com/office/word/2010/wordprocessingDrawing" xmlns:wp="http://schemas.openxmlformats.org/drawingml/2006/wordprocessingDrawing" xmlns:w10="urn:schemas-microsoft-com:office:word" xmlns:w="http://schemas.openxmlformats.org/wordprocessingml/2006/main" xmlns:w14="http://schemas.microsoft.com/office/word/2010/wordml" xmlns:w15="http://schemas.microsoft.com/office/word/2012/wordml" xmlns:w16cex="http://schemas.microsoft.com/office/word/2018/wordml/cex" xmlns:w16cid="http://schemas.microsoft.com/office/word/2016/wordml/cid" xmlns:w16="http://schemas.microsoft.com/office/word/2018/wordml" xmlns:w16sdtdh="http://schemas.microsoft.com/office/word/2020/wordml/sdtdatahash" xmlns:w16se="http://schemas.microsoft.com/office/word/2015/wordml/symex" xmlns:wpg="http://schemas.microsoft.com/office/word/2010/wordprocessingGroup" xmlns:wpi="http://schemas.microsoft.com/office/word/2010/wordprocessingInk" xmlns:wne="http://schemas.microsoft.com/office/word/2006/wordml" xmlns:wps="http://schemas.microsoft.com/office/word/2010/wordprocessingShape" mc:Ignorable="w14 w15 w16se w16cid w16 w16cex w16sdtdh wp14">
   <w:endnote w:type="separator" w:id="-1">
     <w:p>
       <w:r>
@@ -15843,7 +15414,7 @@
 </file>
 
 <file path=word/footer1.xml><?xml version="1.0" encoding="utf-8"?>
-<w:ftr xmlns:wpc="http://schemas.microsoft.com/office/word/2010/wordprocessingCanvas" xmlns:cx="http://schemas.microsoft.com/office/drawing/2014/chartex" xmlns:cx1="http://schemas.microsoft.com/office/drawing/2015/9/8/chartex" xmlns:cx2="http://schemas.microsoft.com/office/drawing/2015/10/21/chartex" xmlns:cx3="http://schemas.microsoft.com/office/drawing/2016/5/9/chartex" xmlns:cx4="http://schemas.microsoft.com/office/drawing/2016/5/10/chartex" xmlns:cx5="http://schemas.microsoft.com/office/drawing/2016/5/11/chartex" xmlns:cx6="http://schemas.microsoft.com/office/drawing/2016/5/12/chartex" xmlns:cx7="http://schemas.microsoft.com/office/drawing/2016/5/13/chartex" xmlns:cx8="http://schemas.microsoft.com/office/drawing/2016/5/14/chartex" xmlns:mc="http://schemas.openxmlformats.org/markup-compatibility/2006" xmlns:aink="http://schemas.microsoft.com/office/drawing/2016/ink" xmlns:am3d="http://schemas.microsoft.com/office/drawing/2017/model3d" xmlns:o="urn:schemas-microsoft-com:office:office" xmlns:r="http://schemas.openxmlformats.org/officeDocument/2006/relationships" xmlns:m="http://schemas.openxmlformats.org/officeDocument/2006/math" xmlns:v="urn:schemas-microsoft-com:vml" xmlns:wp14="http://schemas.microsoft.com/office/word/2010/wordprocessingDrawing" xmlns:wp="http://schemas.openxmlformats.org/drawingml/2006/wordprocessingDrawing" xmlns:w10="urn:schemas-microsoft-com:office:word" xmlns:w="http://schemas.openxmlformats.org/wordprocessingml/2006/main" xmlns:w14="http://schemas.microsoft.com/office/word/2010/wordml" xmlns:w15="http://schemas.microsoft.com/office/word/2012/wordml" xmlns:w16cid="http://schemas.microsoft.com/office/word/2016/wordml/cid" xmlns:w16se="http://schemas.microsoft.com/office/word/2015/wordml/symex" xmlns:wpg="http://schemas.microsoft.com/office/word/2010/wordprocessingGroup" xmlns:wpi="http://schemas.microsoft.com/office/word/2010/wordprocessingInk" xmlns:wne="http://schemas.microsoft.com/office/word/2006/wordml" xmlns:wps="http://schemas.microsoft.com/office/word/2010/wordprocessingShape" mc:Ignorable="w14 w15 w16se w16cid wp14">
+<w:ftr xmlns:wpc="http://schemas.microsoft.com/office/word/2010/wordprocessingCanvas" xmlns:cx="http://schemas.microsoft.com/office/drawing/2014/chartex" xmlns:cx1="http://schemas.microsoft.com/office/drawing/2015/9/8/chartex" xmlns:cx2="http://schemas.microsoft.com/office/drawing/2015/10/21/chartex" xmlns:cx3="http://schemas.microsoft.com/office/drawing/2016/5/9/chartex" xmlns:cx4="http://schemas.microsoft.com/office/drawing/2016/5/10/chartex" xmlns:cx5="http://schemas.microsoft.com/office/drawing/2016/5/11/chartex" xmlns:cx6="http://schemas.microsoft.com/office/drawing/2016/5/12/chartex" xmlns:cx7="http://schemas.microsoft.com/office/drawing/2016/5/13/chartex" xmlns:cx8="http://schemas.microsoft.com/office/drawing/2016/5/14/chartex" xmlns:mc="http://schemas.openxmlformats.org/markup-compatibility/2006" xmlns:aink="http://schemas.microsoft.com/office/drawing/2016/ink" xmlns:am3d="http://schemas.microsoft.com/office/drawing/2017/model3d" xmlns:o="urn:schemas-microsoft-com:office:office" xmlns:oel="http://schemas.microsoft.com/office/2019/extlst" xmlns:r="http://schemas.openxmlformats.org/officeDocument/2006/relationships" xmlns:m="http://schemas.openxmlformats.org/officeDocument/2006/math" xmlns:v="urn:schemas-microsoft-com:vml" xmlns:wp14="http://schemas.microsoft.com/office/word/2010/wordprocessingDrawing" xmlns:wp="http://schemas.openxmlformats.org/drawingml/2006/wordprocessingDrawing" xmlns:w10="urn:schemas-microsoft-com:office:word" xmlns:w="http://schemas.openxmlformats.org/wordprocessingml/2006/main" xmlns:w14="http://schemas.microsoft.com/office/word/2010/wordml" xmlns:w15="http://schemas.microsoft.com/office/word/2012/wordml" xmlns:w16cex="http://schemas.microsoft.com/office/word/2018/wordml/cex" xmlns:w16cid="http://schemas.microsoft.com/office/word/2016/wordml/cid" xmlns:w16="http://schemas.microsoft.com/office/word/2018/wordml" xmlns:w16sdtdh="http://schemas.microsoft.com/office/word/2020/wordml/sdtdatahash" xmlns:w16se="http://schemas.microsoft.com/office/word/2015/wordml/symex" xmlns:wpg="http://schemas.microsoft.com/office/word/2010/wordprocessingGroup" xmlns:wpi="http://schemas.microsoft.com/office/word/2010/wordprocessingInk" xmlns:wne="http://schemas.microsoft.com/office/word/2006/wordml" xmlns:wps="http://schemas.microsoft.com/office/word/2010/wordprocessingShape" mc:Ignorable="w14 w15 w16se w16cid w16 w16cex w16sdtdh wp14">
   <w:p>
     <w:pPr>
       <w:pStyle w:val="Rodap"/>
@@ -15914,7 +15485,7 @@
 </file>
 
 <file path=word/footer2.xml><?xml version="1.0" encoding="utf-8"?>
-<w:ftr xmlns:wpc="http://schemas.microsoft.com/office/word/2010/wordprocessingCanvas" xmlns:cx="http://schemas.microsoft.com/office/drawing/2014/chartex" xmlns:cx1="http://schemas.microsoft.com/office/drawing/2015/9/8/chartex" xmlns:cx2="http://schemas.microsoft.com/office/drawing/2015/10/21/chartex" xmlns:cx3="http://schemas.microsoft.com/office/drawing/2016/5/9/chartex" xmlns:cx4="http://schemas.microsoft.com/office/drawing/2016/5/10/chartex" xmlns:cx5="http://schemas.microsoft.com/office/drawing/2016/5/11/chartex" xmlns:cx6="http://schemas.microsoft.com/office/drawing/2016/5/12/chartex" xmlns:cx7="http://schemas.microsoft.com/office/drawing/2016/5/13/chartex" xmlns:cx8="http://schemas.microsoft.com/office/drawing/2016/5/14/chartex" xmlns:mc="http://schemas.openxmlformats.org/markup-compatibility/2006" xmlns:aink="http://schemas.microsoft.com/office/drawing/2016/ink" xmlns:am3d="http://schemas.microsoft.com/office/drawing/2017/model3d" xmlns:o="urn:schemas-microsoft-com:office:office" xmlns:r="http://schemas.openxmlformats.org/officeDocument/2006/relationships" xmlns:m="http://schemas.openxmlformats.org/officeDocument/2006/math" xmlns:v="urn:schemas-microsoft-com:vml" xmlns:wp14="http://schemas.microsoft.com/office/word/2010/wordprocessingDrawing" xmlns:wp="http://schemas.openxmlformats.org/drawingml/2006/wordprocessingDrawing" xmlns:w10="urn:schemas-microsoft-com:office:word" xmlns:w="http://schemas.openxmlformats.org/wordprocessingml/2006/main" xmlns:w14="http://schemas.microsoft.com/office/word/2010/wordml" xmlns:w15="http://schemas.microsoft.com/office/word/2012/wordml" xmlns:w16cid="http://schemas.microsoft.com/office/word/2016/wordml/cid" xmlns:w16se="http://schemas.microsoft.com/office/word/2015/wordml/symex" xmlns:wpg="http://schemas.microsoft.com/office/word/2010/wordprocessingGroup" xmlns:wpi="http://schemas.microsoft.com/office/word/2010/wordprocessingInk" xmlns:wne="http://schemas.microsoft.com/office/word/2006/wordml" xmlns:wps="http://schemas.microsoft.com/office/word/2010/wordprocessingShape" mc:Ignorable="w14 w15 w16se w16cid wp14">
+<w:ftr xmlns:wpc="http://schemas.microsoft.com/office/word/2010/wordprocessingCanvas" xmlns:cx="http://schemas.microsoft.com/office/drawing/2014/chartex" xmlns:cx1="http://schemas.microsoft.com/office/drawing/2015/9/8/chartex" xmlns:cx2="http://schemas.microsoft.com/office/drawing/2015/10/21/chartex" xmlns:cx3="http://schemas.microsoft.com/office/drawing/2016/5/9/chartex" xmlns:cx4="http://schemas.microsoft.com/office/drawing/2016/5/10/chartex" xmlns:cx5="http://schemas.microsoft.com/office/drawing/2016/5/11/chartex" xmlns:cx6="http://schemas.microsoft.com/office/drawing/2016/5/12/chartex" xmlns:cx7="http://schemas.microsoft.com/office/drawing/2016/5/13/chartex" xmlns:cx8="http://schemas.microsoft.com/office/drawing/2016/5/14/chartex" xmlns:mc="http://schemas.openxmlformats.org/markup-compatibility/2006" xmlns:aink="http://schemas.microsoft.com/office/drawing/2016/ink" xmlns:am3d="http://schemas.microsoft.com/office/drawing/2017/model3d" xmlns:o="urn:schemas-microsoft-com:office:office" xmlns:oel="http://schemas.microsoft.com/office/2019/extlst" xmlns:r="http://schemas.openxmlformats.org/officeDocument/2006/relationships" xmlns:m="http://schemas.openxmlformats.org/officeDocument/2006/math" xmlns:v="urn:schemas-microsoft-com:vml" xmlns:wp14="http://schemas.microsoft.com/office/word/2010/wordprocessingDrawing" xmlns:wp="http://schemas.openxmlformats.org/drawingml/2006/wordprocessingDrawing" xmlns:w10="urn:schemas-microsoft-com:office:word" xmlns:w="http://schemas.openxmlformats.org/wordprocessingml/2006/main" xmlns:w14="http://schemas.microsoft.com/office/word/2010/wordml" xmlns:w15="http://schemas.microsoft.com/office/word/2012/wordml" xmlns:w16cex="http://schemas.microsoft.com/office/word/2018/wordml/cex" xmlns:w16cid="http://schemas.microsoft.com/office/word/2016/wordml/cid" xmlns:w16="http://schemas.microsoft.com/office/word/2018/wordml" xmlns:w16sdtdh="http://schemas.microsoft.com/office/word/2020/wordml/sdtdatahash" xmlns:w16se="http://schemas.microsoft.com/office/word/2015/wordml/symex" xmlns:wpg="http://schemas.microsoft.com/office/word/2010/wordprocessingGroup" xmlns:wpi="http://schemas.microsoft.com/office/word/2010/wordprocessingInk" xmlns:wne="http://schemas.microsoft.com/office/word/2006/wordml" xmlns:wps="http://schemas.microsoft.com/office/word/2010/wordprocessingShape" mc:Ignorable="w14 w15 w16se w16cid w16 w16cex w16sdtdh wp14">
   <w:sdt>
     <w:sdtPr>
       <w:id w:val="2071930181"/>
@@ -16099,7 +15670,7 @@
 </file>
 
 <file path=word/footnotes.xml><?xml version="1.0" encoding="utf-8"?>
-<w:footnotes xmlns:wpc="http://schemas.microsoft.com/office/word/2010/wordprocessingCanvas" xmlns:cx="http://schemas.microsoft.com/office/drawing/2014/chartex" xmlns:cx1="http://schemas.microsoft.com/office/drawing/2015/9/8/chartex" xmlns:cx2="http://schemas.microsoft.com/office/drawing/2015/10/21/chartex" xmlns:cx3="http://schemas.microsoft.com/office/drawing/2016/5/9/chartex" xmlns:cx4="http://schemas.microsoft.com/office/drawing/2016/5/10/chartex" xmlns:cx5="http://schemas.microsoft.com/office/drawing/2016/5/11/chartex" xmlns:cx6="http://schemas.microsoft.com/office/drawing/2016/5/12/chartex" xmlns:cx7="http://schemas.microsoft.com/office/drawing/2016/5/13/chartex" xmlns:cx8="http://schemas.microsoft.com/office/drawing/2016/5/14/chartex" xmlns:mc="http://schemas.openxmlformats.org/markup-compatibility/2006" xmlns:aink="http://schemas.microsoft.com/office/drawing/2016/ink" xmlns:am3d="http://schemas.microsoft.com/office/drawing/2017/model3d" xmlns:o="urn:schemas-microsoft-com:office:office" xmlns:r="http://schemas.openxmlformats.org/officeDocument/2006/relationships" xmlns:m="http://schemas.openxmlformats.org/officeDocument/2006/math" xmlns:v="urn:schemas-microsoft-com:vml" xmlns:wp14="http://schemas.microsoft.com/office/word/2010/wordprocessingDrawing" xmlns:wp="http://schemas.openxmlformats.org/drawingml/2006/wordprocessingDrawing" xmlns:w10="urn:schemas-microsoft-com:office:word" xmlns:w="http://schemas.openxmlformats.org/wordprocessingml/2006/main" xmlns:w14="http://schemas.microsoft.com/office/word/2010/wordml" xmlns:w15="http://schemas.microsoft.com/office/word/2012/wordml" xmlns:w16cid="http://schemas.microsoft.com/office/word/2016/wordml/cid" xmlns:w16se="http://schemas.microsoft.com/office/word/2015/wordml/symex" xmlns:wpg="http://schemas.microsoft.com/office/word/2010/wordprocessingGroup" xmlns:wpi="http://schemas.microsoft.com/office/word/2010/wordprocessingInk" xmlns:wne="http://schemas.microsoft.com/office/word/2006/wordml" xmlns:wps="http://schemas.microsoft.com/office/word/2010/wordprocessingShape" mc:Ignorable="w14 w15 w16se w16cid wp14">
+<w:footnotes xmlns:wpc="http://schemas.microsoft.com/office/word/2010/wordprocessingCanvas" xmlns:cx="http://schemas.microsoft.com/office/drawing/2014/chartex" xmlns:cx1="http://schemas.microsoft.com/office/drawing/2015/9/8/chartex" xmlns:cx2="http://schemas.microsoft.com/office/drawing/2015/10/21/chartex" xmlns:cx3="http://schemas.microsoft.com/office/drawing/2016/5/9/chartex" xmlns:cx4="http://schemas.microsoft.com/office/drawing/2016/5/10/chartex" xmlns:cx5="http://schemas.microsoft.com/office/drawing/2016/5/11/chartex" xmlns:cx6="http://schemas.microsoft.com/office/drawing/2016/5/12/chartex" xmlns:cx7="http://schemas.microsoft.com/office/drawing/2016/5/13/chartex" xmlns:cx8="http://schemas.microsoft.com/office/drawing/2016/5/14/chartex" xmlns:mc="http://schemas.openxmlformats.org/markup-compatibility/2006" xmlns:aink="http://schemas.microsoft.com/office/drawing/2016/ink" xmlns:am3d="http://schemas.microsoft.com/office/drawing/2017/model3d" xmlns:o="urn:schemas-microsoft-com:office:office" xmlns:oel="http://schemas.microsoft.com/office/2019/extlst" xmlns:r="http://schemas.openxmlformats.org/officeDocument/2006/relationships" xmlns:m="http://schemas.openxmlformats.org/officeDocument/2006/math" xmlns:v="urn:schemas-microsoft-com:vml" xmlns:wp14="http://schemas.microsoft.com/office/word/2010/wordprocessingDrawing" xmlns:wp="http://schemas.openxmlformats.org/drawingml/2006/wordprocessingDrawing" xmlns:w10="urn:schemas-microsoft-com:office:word" xmlns:w="http://schemas.openxmlformats.org/wordprocessingml/2006/main" xmlns:w14="http://schemas.microsoft.com/office/word/2010/wordml" xmlns:w15="http://schemas.microsoft.com/office/word/2012/wordml" xmlns:w16cex="http://schemas.microsoft.com/office/word/2018/wordml/cex" xmlns:w16cid="http://schemas.microsoft.com/office/word/2016/wordml/cid" xmlns:w16="http://schemas.microsoft.com/office/word/2018/wordml" xmlns:w16sdtdh="http://schemas.microsoft.com/office/word/2020/wordml/sdtdatahash" xmlns:w16se="http://schemas.microsoft.com/office/word/2015/wordml/symex" xmlns:wpg="http://schemas.microsoft.com/office/word/2010/wordprocessingGroup" xmlns:wpi="http://schemas.microsoft.com/office/word/2010/wordprocessingInk" xmlns:wne="http://schemas.microsoft.com/office/word/2006/wordml" xmlns:wps="http://schemas.microsoft.com/office/word/2010/wordprocessingShape" mc:Ignorable="w14 w15 w16se w16cid w16 w16cex w16sdtdh wp14">
   <w:footnote w:type="separator" w:id="-1">
     <w:p>
       <w:r>
@@ -16118,7 +15689,7 @@
 </file>
 
 <file path=word/header1.xml><?xml version="1.0" encoding="utf-8"?>
-<w:hdr xmlns:wpc="http://schemas.microsoft.com/office/word/2010/wordprocessingCanvas" xmlns:cx="http://schemas.microsoft.com/office/drawing/2014/chartex" xmlns:cx1="http://schemas.microsoft.com/office/drawing/2015/9/8/chartex" xmlns:cx2="http://schemas.microsoft.com/office/drawing/2015/10/21/chartex" xmlns:cx3="http://schemas.microsoft.com/office/drawing/2016/5/9/chartex" xmlns:cx4="http://schemas.microsoft.com/office/drawing/2016/5/10/chartex" xmlns:cx5="http://schemas.microsoft.com/office/drawing/2016/5/11/chartex" xmlns:cx6="http://schemas.microsoft.com/office/drawing/2016/5/12/chartex" xmlns:cx7="http://schemas.microsoft.com/office/drawing/2016/5/13/chartex" xmlns:cx8="http://schemas.microsoft.com/office/drawing/2016/5/14/chartex" xmlns:mc="http://schemas.openxmlformats.org/markup-compatibility/2006" xmlns:aink="http://schemas.microsoft.com/office/drawing/2016/ink" xmlns:am3d="http://schemas.microsoft.com/office/drawing/2017/model3d" xmlns:o="urn:schemas-microsoft-com:office:office" xmlns:r="http://schemas.openxmlformats.org/officeDocument/2006/relationships" xmlns:m="http://schemas.openxmlformats.org/officeDocument/2006/math" xmlns:v="urn:schemas-microsoft-com:vml" xmlns:wp14="http://schemas.microsoft.com/office/word/2010/wordprocessingDrawing" xmlns:wp="http://schemas.openxmlformats.org/drawingml/2006/wordprocessingDrawing" xmlns:w10="urn:schemas-microsoft-com:office:word" xmlns:w="http://schemas.openxmlformats.org/wordprocessingml/2006/main" xmlns:w14="http://schemas.microsoft.com/office/word/2010/wordml" xmlns:w15="http://schemas.microsoft.com/office/word/2012/wordml" xmlns:w16cid="http://schemas.microsoft.com/office/word/2016/wordml/cid" xmlns:w16se="http://schemas.microsoft.com/office/word/2015/wordml/symex" xmlns:wpg="http://schemas.microsoft.com/office/word/2010/wordprocessingGroup" xmlns:wpi="http://schemas.microsoft.com/office/word/2010/wordprocessingInk" xmlns:wne="http://schemas.microsoft.com/office/word/2006/wordml" xmlns:wps="http://schemas.microsoft.com/office/word/2010/wordprocessingShape" mc:Ignorable="w14 w15 w16se w16cid wp14">
+<w:hdr xmlns:wpc="http://schemas.microsoft.com/office/word/2010/wordprocessingCanvas" xmlns:cx="http://schemas.microsoft.com/office/drawing/2014/chartex" xmlns:cx1="http://schemas.microsoft.com/office/drawing/2015/9/8/chartex" xmlns:cx2="http://schemas.microsoft.com/office/drawing/2015/10/21/chartex" xmlns:cx3="http://schemas.microsoft.com/office/drawing/2016/5/9/chartex" xmlns:cx4="http://schemas.microsoft.com/office/drawing/2016/5/10/chartex" xmlns:cx5="http://schemas.microsoft.com/office/drawing/2016/5/11/chartex" xmlns:cx6="http://schemas.microsoft.com/office/drawing/2016/5/12/chartex" xmlns:cx7="http://schemas.microsoft.com/office/drawing/2016/5/13/chartex" xmlns:cx8="http://schemas.microsoft.com/office/drawing/2016/5/14/chartex" xmlns:mc="http://schemas.openxmlformats.org/markup-compatibility/2006" xmlns:aink="http://schemas.microsoft.com/office/drawing/2016/ink" xmlns:am3d="http://schemas.microsoft.com/office/drawing/2017/model3d" xmlns:o="urn:schemas-microsoft-com:office:office" xmlns:oel="http://schemas.microsoft.com/office/2019/extlst" xmlns:r="http://schemas.openxmlformats.org/officeDocument/2006/relationships" xmlns:m="http://schemas.openxmlformats.org/officeDocument/2006/math" xmlns:v="urn:schemas-microsoft-com:vml" xmlns:wp14="http://schemas.microsoft.com/office/word/2010/wordprocessingDrawing" xmlns:wp="http://schemas.openxmlformats.org/drawingml/2006/wordprocessingDrawing" xmlns:w10="urn:schemas-microsoft-com:office:word" xmlns:w="http://schemas.openxmlformats.org/wordprocessingml/2006/main" xmlns:w14="http://schemas.microsoft.com/office/word/2010/wordml" xmlns:w15="http://schemas.microsoft.com/office/word/2012/wordml" xmlns:w16cex="http://schemas.microsoft.com/office/word/2018/wordml/cex" xmlns:w16cid="http://schemas.microsoft.com/office/word/2016/wordml/cid" xmlns:w16="http://schemas.microsoft.com/office/word/2018/wordml" xmlns:w16sdtdh="http://schemas.microsoft.com/office/word/2020/wordml/sdtdatahash" xmlns:w16se="http://schemas.microsoft.com/office/word/2015/wordml/symex" xmlns:wpg="http://schemas.microsoft.com/office/word/2010/wordprocessingGroup" xmlns:wpi="http://schemas.microsoft.com/office/word/2010/wordprocessingInk" xmlns:wne="http://schemas.microsoft.com/office/word/2006/wordml" xmlns:wps="http://schemas.microsoft.com/office/word/2010/wordprocessingShape" mc:Ignorable="w14 w15 w16se w16cid w16 w16cex w16sdtdh wp14">
   <w:p>
     <w:pPr>
       <w:pStyle w:val="Cabealho"/>
@@ -16128,7 +15699,7 @@
 </file>
 
 <file path=word/numbering.xml><?xml version="1.0" encoding="utf-8"?>
-<w:numbering xmlns:wpc="http://schemas.microsoft.com/office/word/2010/wordprocessingCanvas" xmlns:cx="http://schemas.microsoft.com/office/drawing/2014/chartex" xmlns:cx1="http://schemas.microsoft.com/office/drawing/2015/9/8/chartex" xmlns:cx2="http://schemas.microsoft.com/office/drawing/2015/10/21/chartex" xmlns:cx3="http://schemas.microsoft.com/office/drawing/2016/5/9/chartex" xmlns:cx4="http://schemas.microsoft.com/office/drawing/2016/5/10/chartex" xmlns:cx5="http://schemas.microsoft.com/office/drawing/2016/5/11/chartex" xmlns:cx6="http://schemas.microsoft.com/office/drawing/2016/5/12/chartex" xmlns:cx7="http://schemas.microsoft.com/office/drawing/2016/5/13/chartex" xmlns:cx8="http://schemas.microsoft.com/office/drawing/2016/5/14/chartex" xmlns:mc="http://schemas.openxmlformats.org/markup-compatibility/2006" xmlns:aink="http://schemas.microsoft.com/office/drawing/2016/ink" xmlns:am3d="http://schemas.microsoft.com/office/drawing/2017/model3d" xmlns:o="urn:schemas-microsoft-com:office:office" xmlns:r="http://schemas.openxmlformats.org/officeDocument/2006/relationships" xmlns:m="http://schemas.openxmlformats.org/officeDocument/2006/math" xmlns:v="urn:schemas-microsoft-com:vml" xmlns:wp14="http://schemas.microsoft.com/office/word/2010/wordprocessingDrawing" xmlns:wp="http://schemas.openxmlformats.org/drawingml/2006/wordprocessingDrawing" xmlns:w10="urn:schemas-microsoft-com:office:word" xmlns:w="http://schemas.openxmlformats.org/wordprocessingml/2006/main" xmlns:w14="http://schemas.microsoft.com/office/word/2010/wordml" xmlns:w15="http://schemas.microsoft.com/office/word/2012/wordml" xmlns:w16cid="http://schemas.microsoft.com/office/word/2016/wordml/cid" xmlns:w16se="http://schemas.microsoft.com/office/word/2015/wordml/symex" xmlns:wpg="http://schemas.microsoft.com/office/word/2010/wordprocessingGroup" xmlns:wpi="http://schemas.microsoft.com/office/word/2010/wordprocessingInk" xmlns:wne="http://schemas.microsoft.com/office/word/2006/wordml" xmlns:wps="http://schemas.microsoft.com/office/word/2010/wordprocessingShape" mc:Ignorable="w14 w15 w16se w16cid wp14">
+<w:numbering xmlns:wpc="http://schemas.microsoft.com/office/word/2010/wordprocessingCanvas" xmlns:cx="http://schemas.microsoft.com/office/drawing/2014/chartex" xmlns:cx1="http://schemas.microsoft.com/office/drawing/2015/9/8/chartex" xmlns:cx2="http://schemas.microsoft.com/office/drawing/2015/10/21/chartex" xmlns:cx3="http://schemas.microsoft.com/office/drawing/2016/5/9/chartex" xmlns:cx4="http://schemas.microsoft.com/office/drawing/2016/5/10/chartex" xmlns:cx5="http://schemas.microsoft.com/office/drawing/2016/5/11/chartex" xmlns:cx6="http://schemas.microsoft.com/office/drawing/2016/5/12/chartex" xmlns:cx7="http://schemas.microsoft.com/office/drawing/2016/5/13/chartex" xmlns:cx8="http://schemas.microsoft.com/office/drawing/2016/5/14/chartex" xmlns:mc="http://schemas.openxmlformats.org/markup-compatibility/2006" xmlns:aink="http://schemas.microsoft.com/office/drawing/2016/ink" xmlns:am3d="http://schemas.microsoft.com/office/drawing/2017/model3d" xmlns:o="urn:schemas-microsoft-com:office:office" xmlns:oel="http://schemas.microsoft.com/office/2019/extlst" xmlns:r="http://schemas.openxmlformats.org/officeDocument/2006/relationships" xmlns:m="http://schemas.openxmlformats.org/officeDocument/2006/math" xmlns:v="urn:schemas-microsoft-com:vml" xmlns:wp14="http://schemas.microsoft.com/office/word/2010/wordprocessingDrawing" xmlns:wp="http://schemas.openxmlformats.org/drawingml/2006/wordprocessingDrawing" xmlns:w10="urn:schemas-microsoft-com:office:word" xmlns:w="http://schemas.openxmlformats.org/wordprocessingml/2006/main" xmlns:w14="http://schemas.microsoft.com/office/word/2010/wordml" xmlns:w15="http://schemas.microsoft.com/office/word/2012/wordml" xmlns:w16cex="http://schemas.microsoft.com/office/word/2018/wordml/cex" xmlns:w16cid="http://schemas.microsoft.com/office/word/2016/wordml/cid" xmlns:w16="http://schemas.microsoft.com/office/word/2018/wordml" xmlns:w16sdtdh="http://schemas.microsoft.com/office/word/2020/wordml/sdtdatahash" xmlns:w16se="http://schemas.microsoft.com/office/word/2015/wordml/symex" xmlns:wpg="http://schemas.microsoft.com/office/word/2010/wordprocessingGroup" xmlns:wpi="http://schemas.microsoft.com/office/word/2010/wordprocessingInk" xmlns:wne="http://schemas.microsoft.com/office/word/2006/wordml" xmlns:wps="http://schemas.microsoft.com/office/word/2010/wordprocessingShape" mc:Ignorable="w14 w15 w16se w16cid w16 w16cex w16sdtdh wp14">
   <w:abstractNum w:abstractNumId="0" w15:restartNumberingAfterBreak="0">
     <w:nsid w:val="033B1D64"/>
     <w:multiLevelType w:val="hybridMultilevel"/>
@@ -16510,6 +16081,119 @@
     </w:lvl>
   </w:abstractNum>
   <w:abstractNum w:abstractNumId="4" w15:restartNumberingAfterBreak="0">
+    <w:nsid w:val="1AD178D5"/>
+    <w:multiLevelType w:val="hybridMultilevel"/>
+    <w:tmpl w:val="972CFCF2"/>
+    <w:lvl w:ilvl="0" w:tplc="08160001">
+      <w:start w:val="1"/>
+      <w:numFmt w:val="bullet"/>
+      <w:lvlText w:val=""/>
+      <w:lvlJc w:val="left"/>
+      <w:pPr>
+        <w:ind w:left="1428" w:hanging="360"/>
+      </w:pPr>
+      <w:rPr>
+        <w:rFonts w:ascii="Symbol" w:hAnsi="Symbol" w:hint="default"/>
+      </w:rPr>
+    </w:lvl>
+    <w:lvl w:ilvl="1" w:tplc="08160003">
+      <w:start w:val="1"/>
+      <w:numFmt w:val="bullet"/>
+      <w:lvlText w:val="o"/>
+      <w:lvlJc w:val="left"/>
+      <w:pPr>
+        <w:ind w:left="2148" w:hanging="360"/>
+      </w:pPr>
+      <w:rPr>
+        <w:rFonts w:ascii="Courier New" w:hAnsi="Courier New" w:cs="Courier New" w:hint="default"/>
+      </w:rPr>
+    </w:lvl>
+    <w:lvl w:ilvl="2" w:tplc="08160005">
+      <w:start w:val="1"/>
+      <w:numFmt w:val="bullet"/>
+      <w:lvlText w:val=""/>
+      <w:lvlJc w:val="left"/>
+      <w:pPr>
+        <w:ind w:left="2868" w:hanging="360"/>
+      </w:pPr>
+      <w:rPr>
+        <w:rFonts w:ascii="Wingdings" w:hAnsi="Wingdings" w:hint="default"/>
+      </w:rPr>
+    </w:lvl>
+    <w:lvl w:ilvl="3" w:tplc="08160001">
+      <w:start w:val="1"/>
+      <w:numFmt w:val="bullet"/>
+      <w:lvlText w:val=""/>
+      <w:lvlJc w:val="left"/>
+      <w:pPr>
+        <w:ind w:left="3588" w:hanging="360"/>
+      </w:pPr>
+      <w:rPr>
+        <w:rFonts w:ascii="Symbol" w:hAnsi="Symbol" w:hint="default"/>
+      </w:rPr>
+    </w:lvl>
+    <w:lvl w:ilvl="4" w:tplc="08160003">
+      <w:start w:val="1"/>
+      <w:numFmt w:val="bullet"/>
+      <w:lvlText w:val="o"/>
+      <w:lvlJc w:val="left"/>
+      <w:pPr>
+        <w:ind w:left="4308" w:hanging="360"/>
+      </w:pPr>
+      <w:rPr>
+        <w:rFonts w:ascii="Courier New" w:hAnsi="Courier New" w:cs="Courier New" w:hint="default"/>
+      </w:rPr>
+    </w:lvl>
+    <w:lvl w:ilvl="5" w:tplc="08160005">
+      <w:start w:val="1"/>
+      <w:numFmt w:val="bullet"/>
+      <w:lvlText w:val=""/>
+      <w:lvlJc w:val="left"/>
+      <w:pPr>
+        <w:ind w:left="5028" w:hanging="360"/>
+      </w:pPr>
+      <w:rPr>
+        <w:rFonts w:ascii="Wingdings" w:hAnsi="Wingdings" w:hint="default"/>
+      </w:rPr>
+    </w:lvl>
+    <w:lvl w:ilvl="6" w:tplc="08160001">
+      <w:start w:val="1"/>
+      <w:numFmt w:val="bullet"/>
+      <w:lvlText w:val=""/>
+      <w:lvlJc w:val="left"/>
+      <w:pPr>
+        <w:ind w:left="5748" w:hanging="360"/>
+      </w:pPr>
+      <w:rPr>
+        <w:rFonts w:ascii="Symbol" w:hAnsi="Symbol" w:hint="default"/>
+      </w:rPr>
+    </w:lvl>
+    <w:lvl w:ilvl="7" w:tplc="08160003">
+      <w:start w:val="1"/>
+      <w:numFmt w:val="bullet"/>
+      <w:lvlText w:val="o"/>
+      <w:lvlJc w:val="left"/>
+      <w:pPr>
+        <w:ind w:left="6468" w:hanging="360"/>
+      </w:pPr>
+      <w:rPr>
+        <w:rFonts w:ascii="Courier New" w:hAnsi="Courier New" w:cs="Courier New" w:hint="default"/>
+      </w:rPr>
+    </w:lvl>
+    <w:lvl w:ilvl="8" w:tplc="08160005">
+      <w:start w:val="1"/>
+      <w:numFmt w:val="bullet"/>
+      <w:lvlText w:val=""/>
+      <w:lvlJc w:val="left"/>
+      <w:pPr>
+        <w:ind w:left="7188" w:hanging="360"/>
+      </w:pPr>
+      <w:rPr>
+        <w:rFonts w:ascii="Wingdings" w:hAnsi="Wingdings" w:hint="default"/>
+      </w:rPr>
+    </w:lvl>
+  </w:abstractNum>
+  <w:abstractNum w:abstractNumId="5" w15:restartNumberingAfterBreak="0">
     <w:nsid w:val="1AF142CE"/>
     <w:multiLevelType w:val="hybridMultilevel"/>
     <w:tmpl w:val="77486102"/>
@@ -16622,7 +16306,7 @@
       </w:rPr>
     </w:lvl>
   </w:abstractNum>
-  <w:abstractNum w:abstractNumId="5" w15:restartNumberingAfterBreak="0">
+  <w:abstractNum w:abstractNumId="6" w15:restartNumberingAfterBreak="0">
     <w:nsid w:val="2CA167CF"/>
     <w:multiLevelType w:val="hybridMultilevel"/>
     <w:tmpl w:val="95C2C98A"/>
@@ -16711,7 +16395,7 @@
       </w:pPr>
     </w:lvl>
   </w:abstractNum>
-  <w:abstractNum w:abstractNumId="6" w15:restartNumberingAfterBreak="0">
+  <w:abstractNum w:abstractNumId="7" w15:restartNumberingAfterBreak="0">
     <w:nsid w:val="2CDD5DDE"/>
     <w:multiLevelType w:val="hybridMultilevel"/>
     <w:tmpl w:val="D27C5AB2"/>
@@ -16800,7 +16484,7 @@
       </w:pPr>
     </w:lvl>
   </w:abstractNum>
-  <w:abstractNum w:abstractNumId="7" w15:restartNumberingAfterBreak="0">
+  <w:abstractNum w:abstractNumId="8" w15:restartNumberingAfterBreak="0">
     <w:nsid w:val="2DB951C3"/>
     <w:multiLevelType w:val="hybridMultilevel"/>
     <w:tmpl w:val="F2006FAA"/>
@@ -16889,7 +16573,7 @@
       </w:pPr>
     </w:lvl>
   </w:abstractNum>
-  <w:abstractNum w:abstractNumId="8" w15:restartNumberingAfterBreak="0">
+  <w:abstractNum w:abstractNumId="9" w15:restartNumberingAfterBreak="0">
     <w:nsid w:val="2FC009C9"/>
     <w:multiLevelType w:val="hybridMultilevel"/>
     <w:tmpl w:val="4A70404A"/>
@@ -17002,7 +16686,7 @@
       </w:rPr>
     </w:lvl>
   </w:abstractNum>
-  <w:abstractNum w:abstractNumId="9" w15:restartNumberingAfterBreak="0">
+  <w:abstractNum w:abstractNumId="10" w15:restartNumberingAfterBreak="0">
     <w:nsid w:val="35250DC6"/>
     <w:multiLevelType w:val="hybridMultilevel"/>
     <w:tmpl w:val="1B2E197C"/>
@@ -17115,7 +16799,7 @@
       </w:rPr>
     </w:lvl>
   </w:abstractNum>
-  <w:abstractNum w:abstractNumId="10" w15:restartNumberingAfterBreak="0">
+  <w:abstractNum w:abstractNumId="11" w15:restartNumberingAfterBreak="0">
     <w:nsid w:val="3D7F006E"/>
     <w:multiLevelType w:val="hybridMultilevel"/>
     <w:tmpl w:val="32DC94D4"/>
@@ -17204,7 +16888,7 @@
       </w:pPr>
     </w:lvl>
   </w:abstractNum>
-  <w:abstractNum w:abstractNumId="11" w15:restartNumberingAfterBreak="0">
+  <w:abstractNum w:abstractNumId="12" w15:restartNumberingAfterBreak="0">
     <w:nsid w:val="40AA07A1"/>
     <w:multiLevelType w:val="multilevel"/>
     <w:tmpl w:val="7E68E422"/>
@@ -17318,7 +17002,7 @@
       </w:rPr>
     </w:lvl>
   </w:abstractNum>
-  <w:abstractNum w:abstractNumId="12" w15:restartNumberingAfterBreak="0">
+  <w:abstractNum w:abstractNumId="13" w15:restartNumberingAfterBreak="0">
     <w:nsid w:val="4C494EAF"/>
     <w:multiLevelType w:val="hybridMultilevel"/>
     <w:tmpl w:val="BE0204BC"/>
@@ -17407,7 +17091,7 @@
       </w:pPr>
     </w:lvl>
   </w:abstractNum>
-  <w:abstractNum w:abstractNumId="13" w15:restartNumberingAfterBreak="0">
+  <w:abstractNum w:abstractNumId="14" w15:restartNumberingAfterBreak="0">
     <w:nsid w:val="56F8252E"/>
     <w:multiLevelType w:val="multilevel"/>
     <w:tmpl w:val="5FFCA586"/>
@@ -17502,7 +17186,7 @@
       </w:pPr>
     </w:lvl>
   </w:abstractNum>
-  <w:abstractNum w:abstractNumId="14" w15:restartNumberingAfterBreak="0">
+  <w:abstractNum w:abstractNumId="15" w15:restartNumberingAfterBreak="0">
     <w:nsid w:val="57727338"/>
     <w:multiLevelType w:val="hybridMultilevel"/>
     <w:tmpl w:val="F72850BA"/>
@@ -17615,7 +17299,7 @@
       </w:rPr>
     </w:lvl>
   </w:abstractNum>
-  <w:abstractNum w:abstractNumId="15" w15:restartNumberingAfterBreak="0">
+  <w:abstractNum w:abstractNumId="16" w15:restartNumberingAfterBreak="0">
     <w:nsid w:val="5B0F18B6"/>
     <w:multiLevelType w:val="hybridMultilevel"/>
     <w:tmpl w:val="4D181508"/>
@@ -17728,7 +17412,7 @@
       </w:rPr>
     </w:lvl>
   </w:abstractNum>
-  <w:abstractNum w:abstractNumId="16" w15:restartNumberingAfterBreak="0">
+  <w:abstractNum w:abstractNumId="17" w15:restartNumberingAfterBreak="0">
     <w:nsid w:val="5B7F5424"/>
     <w:multiLevelType w:val="hybridMultilevel"/>
     <w:tmpl w:val="2F08BE48"/>
@@ -17816,7 +17500,7 @@
       </w:pPr>
     </w:lvl>
   </w:abstractNum>
-  <w:abstractNum w:abstractNumId="17" w15:restartNumberingAfterBreak="0">
+  <w:abstractNum w:abstractNumId="18" w15:restartNumberingAfterBreak="0">
     <w:nsid w:val="6C750030"/>
     <w:multiLevelType w:val="hybridMultilevel"/>
     <w:tmpl w:val="B6D0BC3E"/>
@@ -17905,7 +17589,7 @@
       </w:pPr>
     </w:lvl>
   </w:abstractNum>
-  <w:abstractNum w:abstractNumId="18" w15:restartNumberingAfterBreak="0">
+  <w:abstractNum w:abstractNumId="19" w15:restartNumberingAfterBreak="0">
     <w:nsid w:val="71E12284"/>
     <w:multiLevelType w:val="hybridMultilevel"/>
     <w:tmpl w:val="A5D41FEE"/>
@@ -18018,7 +17702,7 @@
       </w:rPr>
     </w:lvl>
   </w:abstractNum>
-  <w:abstractNum w:abstractNumId="19" w15:restartNumberingAfterBreak="0">
+  <w:abstractNum w:abstractNumId="20" w15:restartNumberingAfterBreak="0">
     <w:nsid w:val="73DB5C82"/>
     <w:multiLevelType w:val="hybridMultilevel"/>
     <w:tmpl w:val="7DF45CB0"/>
@@ -18131,7 +17815,7 @@
       </w:rPr>
     </w:lvl>
   </w:abstractNum>
-  <w:abstractNum w:abstractNumId="20" w15:restartNumberingAfterBreak="0">
+  <w:abstractNum w:abstractNumId="21" w15:restartNumberingAfterBreak="0">
     <w:nsid w:val="77D44B5A"/>
     <w:multiLevelType w:val="hybridMultilevel"/>
     <w:tmpl w:val="1AA0C640"/>
@@ -18220,7 +17904,7 @@
       </w:pPr>
     </w:lvl>
   </w:abstractNum>
-  <w:abstractNum w:abstractNumId="21" w15:restartNumberingAfterBreak="0">
+  <w:abstractNum w:abstractNumId="22" w15:restartNumberingAfterBreak="0">
     <w:nsid w:val="78633291"/>
     <w:multiLevelType w:val="hybridMultilevel"/>
     <w:tmpl w:val="4E6C0242"/>
@@ -18309,7 +17993,7 @@
       </w:pPr>
     </w:lvl>
   </w:abstractNum>
-  <w:abstractNum w:abstractNumId="22" w15:restartNumberingAfterBreak="0">
+  <w:abstractNum w:abstractNumId="23" w15:restartNumberingAfterBreak="0">
     <w:nsid w:val="7F040BEF"/>
     <w:multiLevelType w:val="hybridMultilevel"/>
     <w:tmpl w:val="F7DEB53A"/>
@@ -18422,7 +18106,7 @@
       </w:rPr>
     </w:lvl>
   </w:abstractNum>
-  <w:abstractNum w:abstractNumId="23" w15:restartNumberingAfterBreak="0">
+  <w:abstractNum w:abstractNumId="24" w15:restartNumberingAfterBreak="0">
     <w:nsid w:val="7F3155BC"/>
     <w:multiLevelType w:val="hybridMultilevel"/>
     <w:tmpl w:val="997CA6F4"/>
@@ -18511,84 +18195,108 @@
       </w:pPr>
     </w:lvl>
   </w:abstractNum>
-  <w:num w:numId="1">
+  <w:num w:numId="1" w16cid:durableId="1027801192">
+    <w:abstractNumId w:val="12"/>
+  </w:num>
+  <w:num w:numId="2" w16cid:durableId="1741751147">
+    <w:abstractNumId w:val="17"/>
+  </w:num>
+  <w:num w:numId="3" w16cid:durableId="1416778959">
+    <w:abstractNumId w:val="14"/>
+  </w:num>
+  <w:num w:numId="4" w16cid:durableId="862790278">
+    <w:abstractNumId w:val="15"/>
+  </w:num>
+  <w:num w:numId="5" w16cid:durableId="1959726323">
+    <w:abstractNumId w:val="16"/>
+  </w:num>
+  <w:num w:numId="6" w16cid:durableId="704718279">
+    <w:abstractNumId w:val="5"/>
+  </w:num>
+  <w:num w:numId="7" w16cid:durableId="1764565825">
+    <w:abstractNumId w:val="9"/>
+  </w:num>
+  <w:num w:numId="8" w16cid:durableId="825976238">
+    <w:abstractNumId w:val="10"/>
+  </w:num>
+  <w:num w:numId="9" w16cid:durableId="1404371516">
     <w:abstractNumId w:val="11"/>
   </w:num>
-  <w:num w:numId="2">
-    <w:abstractNumId w:val="16"/>
+  <w:num w:numId="10" w16cid:durableId="660625337">
+    <w:abstractNumId w:val="1"/>
   </w:num>
-  <w:num w:numId="3">
+  <w:num w:numId="11" w16cid:durableId="1822189763">
+    <w:abstractNumId w:val="3"/>
+  </w:num>
+  <w:num w:numId="12" w16cid:durableId="1409496651">
     <w:abstractNumId w:val="13"/>
   </w:num>
-  <w:num w:numId="4">
-    <w:abstractNumId w:val="14"/>
+  <w:num w:numId="13" w16cid:durableId="1026061705">
+    <w:abstractNumId w:val="21"/>
   </w:num>
-  <w:num w:numId="5">
-    <w:abstractNumId w:val="15"/>
+  <w:num w:numId="14" w16cid:durableId="902788161">
+    <w:abstractNumId w:val="24"/>
   </w:num>
-  <w:num w:numId="6">
-    <w:abstractNumId w:val="4"/>
-  </w:num>
-  <w:num w:numId="7">
+  <w:num w:numId="15" w16cid:durableId="1566142683">
     <w:abstractNumId w:val="8"/>
   </w:num>
-  <w:num w:numId="8">
-    <w:abstractNumId w:val="9"/>
+  <w:num w:numId="16" w16cid:durableId="666901317">
+    <w:abstractNumId w:val="6"/>
   </w:num>
-  <w:num w:numId="9">
-    <w:abstractNumId w:val="10"/>
+  <w:num w:numId="17" w16cid:durableId="1479106861">
+    <w:abstractNumId w:val="7"/>
   </w:num>
-  <w:num w:numId="10">
-    <w:abstractNumId w:val="1"/>
+  <w:num w:numId="18" w16cid:durableId="350495358">
+    <w:abstractNumId w:val="22"/>
   </w:num>
-  <w:num w:numId="11">
-    <w:abstractNumId w:val="3"/>
+  <w:num w:numId="19" w16cid:durableId="1887329055">
+    <w:abstractNumId w:val="0"/>
   </w:num>
-  <w:num w:numId="12">
-    <w:abstractNumId w:val="12"/>
+  <w:num w:numId="20" w16cid:durableId="1536649206">
+    <w:abstractNumId w:val="18"/>
   </w:num>
-  <w:num w:numId="13">
+  <w:num w:numId="21" w16cid:durableId="1972707984">
+    <w:abstractNumId w:val="23"/>
+  </w:num>
+  <w:num w:numId="22" w16cid:durableId="1797218602">
+    <w:abstractNumId w:val="2"/>
+  </w:num>
+  <w:num w:numId="23" w16cid:durableId="1433470165">
     <w:abstractNumId w:val="20"/>
   </w:num>
-  <w:num w:numId="14">
-    <w:abstractNumId w:val="23"/>
-  </w:num>
-  <w:num w:numId="15">
-    <w:abstractNumId w:val="7"/>
-  </w:num>
-  <w:num w:numId="16">
-    <w:abstractNumId w:val="5"/>
-  </w:num>
-  <w:num w:numId="17">
-    <w:abstractNumId w:val="6"/>
-  </w:num>
-  <w:num w:numId="18">
-    <w:abstractNumId w:val="21"/>
-  </w:num>
-  <w:num w:numId="19">
-    <w:abstractNumId w:val="0"/>
-  </w:num>
-  <w:num w:numId="20">
-    <w:abstractNumId w:val="17"/>
-  </w:num>
-  <w:num w:numId="21">
-    <w:abstractNumId w:val="22"/>
-  </w:num>
-  <w:num w:numId="22">
-    <w:abstractNumId w:val="2"/>
-  </w:num>
-  <w:num w:numId="23">
+  <w:num w:numId="24" w16cid:durableId="1494564499">
     <w:abstractNumId w:val="19"/>
   </w:num>
-  <w:num w:numId="24">
-    <w:abstractNumId w:val="18"/>
+  <w:num w:numId="25" w16cid:durableId="1775442567">
+    <w:abstractNumId w:val="19"/>
+    <w:lvlOverride w:ilvl="0"/>
+    <w:lvlOverride w:ilvl="1"/>
+    <w:lvlOverride w:ilvl="2"/>
+    <w:lvlOverride w:ilvl="3"/>
+    <w:lvlOverride w:ilvl="4"/>
+    <w:lvlOverride w:ilvl="5"/>
+    <w:lvlOverride w:ilvl="6"/>
+    <w:lvlOverride w:ilvl="7"/>
+    <w:lvlOverride w:ilvl="8"/>
+  </w:num>
+  <w:num w:numId="26" w16cid:durableId="2023126841">
+    <w:abstractNumId w:val="4"/>
+    <w:lvlOverride w:ilvl="0"/>
+    <w:lvlOverride w:ilvl="1"/>
+    <w:lvlOverride w:ilvl="2"/>
+    <w:lvlOverride w:ilvl="3"/>
+    <w:lvlOverride w:ilvl="4"/>
+    <w:lvlOverride w:ilvl="5"/>
+    <w:lvlOverride w:ilvl="6"/>
+    <w:lvlOverride w:ilvl="7"/>
+    <w:lvlOverride w:ilvl="8"/>
   </w:num>
   <w:numIdMacAtCleanup w:val="20"/>
 </w:numbering>
 </file>
 
 <file path=word/styles.xml><?xml version="1.0" encoding="utf-8"?>
-<w:styles xmlns:mc="http://schemas.openxmlformats.org/markup-compatibility/2006" xmlns:r="http://schemas.openxmlformats.org/officeDocument/2006/relationships" xmlns:w="http://schemas.openxmlformats.org/wordprocessingml/2006/main" xmlns:w14="http://schemas.microsoft.com/office/word/2010/wordml" xmlns:w15="http://schemas.microsoft.com/office/word/2012/wordml" xmlns:w16cid="http://schemas.microsoft.com/office/word/2016/wordml/cid" xmlns:w16se="http://schemas.microsoft.com/office/word/2015/wordml/symex" mc:Ignorable="w14 w15 w16se w16cid">
+<w:styles xmlns:mc="http://schemas.openxmlformats.org/markup-compatibility/2006" xmlns:r="http://schemas.openxmlformats.org/officeDocument/2006/relationships" xmlns:w="http://schemas.openxmlformats.org/wordprocessingml/2006/main" xmlns:w14="http://schemas.microsoft.com/office/word/2010/wordml" xmlns:w15="http://schemas.microsoft.com/office/word/2012/wordml" xmlns:w16cex="http://schemas.microsoft.com/office/word/2018/wordml/cex" xmlns:w16cid="http://schemas.microsoft.com/office/word/2016/wordml/cid" xmlns:w16="http://schemas.microsoft.com/office/word/2018/wordml" xmlns:w16sdtdh="http://schemas.microsoft.com/office/word/2020/wordml/sdtdatahash" xmlns:w16se="http://schemas.microsoft.com/office/word/2015/wordml/symex" mc:Ignorable="w14 w15 w16se w16cid w16 w16cex w16sdtdh">
   <w:docDefaults>
     <w:rPrDefault>
       <w:rPr>
@@ -18604,7 +18312,7 @@
       </w:pPr>
     </w:pPrDefault>
   </w:docDefaults>
-  <w:latentStyles w:defLockedState="0" w:defUIPriority="99" w:defSemiHidden="0" w:defUnhideWhenUsed="0" w:defQFormat="0" w:count="375">
+  <w:latentStyles w:defLockedState="0" w:defUIPriority="99" w:defSemiHidden="0" w:defUnhideWhenUsed="0" w:defQFormat="0" w:count="376">
     <w:lsdException w:name="Normal" w:uiPriority="0" w:qFormat="1"/>
     <w:lsdException w:name="heading 1" w:uiPriority="9" w:qFormat="1"/>
     <w:lsdException w:name="heading 2" w:semiHidden="1" w:uiPriority="9" w:unhideWhenUsed="1" w:qFormat="1"/>
@@ -18710,7 +18418,6 @@
     <w:lsdException w:name="HTML Sample" w:semiHidden="1" w:unhideWhenUsed="1"/>
     <w:lsdException w:name="HTML Typewriter" w:semiHidden="1" w:unhideWhenUsed="1"/>
     <w:lsdException w:name="HTML Variable" w:semiHidden="1" w:unhideWhenUsed="1"/>
-    <w:lsdException w:name="Normal Table" w:semiHidden="1" w:unhideWhenUsed="1"/>
     <w:lsdException w:name="annotation subject" w:semiHidden="1" w:unhideWhenUsed="1"/>
     <w:lsdException w:name="No List" w:semiHidden="1" w:unhideWhenUsed="1"/>
     <w:lsdException w:name="Outline List 1" w:semiHidden="1" w:unhideWhenUsed="1"/>
@@ -18757,10 +18464,8 @@
     <w:lsdException w:name="Table Subtle 2" w:semiHidden="1" w:unhideWhenUsed="1"/>
     <w:lsdException w:name="Table Web 1" w:semiHidden="1" w:unhideWhenUsed="1"/>
     <w:lsdException w:name="Table Web 2" w:semiHidden="1" w:unhideWhenUsed="1"/>
-    <w:lsdException w:name="Table Web 3" w:semiHidden="1" w:unhideWhenUsed="1"/>
     <w:lsdException w:name="Balloon Text" w:semiHidden="1" w:unhideWhenUsed="1"/>
     <w:lsdException w:name="Table Grid" w:uiPriority="39"/>
-    <w:lsdException w:name="Table Theme" w:semiHidden="1" w:unhideWhenUsed="1"/>
     <w:lsdException w:name="Placeholder Text" w:semiHidden="1"/>
     <w:lsdException w:name="No Spacing" w:uiPriority="1" w:qFormat="1"/>
     <w:lsdException w:name="Light Shading" w:uiPriority="60"/>
@@ -18980,6 +18685,7 @@
     <w:lsdException w:name="Smart Hyperlink" w:semiHidden="1" w:unhideWhenUsed="1"/>
     <w:lsdException w:name="Hashtag" w:semiHidden="1" w:unhideWhenUsed="1"/>
     <w:lsdException w:name="Unresolved Mention" w:semiHidden="1" w:unhideWhenUsed="1"/>
+    <w:lsdException w:name="Smart Link" w:semiHidden="1" w:unhideWhenUsed="1"/>
   </w:latentStyles>
   <w:style w:type="paragraph" w:default="1" w:styleId="Normal">
     <w:name w:val="Normal"/>
@@ -20652,12 +20358,6 @@
 </file>
 
 <file path=customXml/item1.xml><?xml version="1.0" encoding="utf-8"?>
-<p:properties xmlns:p="http://schemas.microsoft.com/office/2006/metadata/properties" xmlns:xsi="http://www.w3.org/2001/XMLSchema-instance" xmlns:pc="http://schemas.microsoft.com/office/infopath/2007/PartnerControls">
-  <documentManagement/>
-</p:properties>
-</file>
-
-<file path=customXml/item2.xml><?xml version="1.0" encoding="utf-8"?>
 <?mso-contentType ?>
 <FormTemplates xmlns="http://schemas.microsoft.com/sharepoint/v3/contenttype/forms">
   <Display>DocumentLibraryForm</Display>
@@ -20666,7 +20366,17 @@
 </FormTemplates>
 </file>
 
+<file path=customXml/item2.xml><?xml version="1.0" encoding="utf-8"?>
+<p:properties xmlns:p="http://schemas.microsoft.com/office/2006/metadata/properties" xmlns:xsi="http://www.w3.org/2001/XMLSchema-instance" xmlns:pc="http://schemas.microsoft.com/office/infopath/2007/PartnerControls">
+  <documentManagement/>
+</p:properties>
+</file>
+
 <file path=customXml/item3.xml><?xml version="1.0" encoding="utf-8"?>
+<b:Sources xmlns:b="http://schemas.openxmlformats.org/officeDocument/2006/bibliography" xmlns="http://schemas.openxmlformats.org/officeDocument/2006/bibliography" SelectedStyle="\APASixthEditionOfficeOnline.xsl" StyleName="APA" Version="6"/>
+</file>
+
+<file path=customXml/item4.xml><?xml version="1.0" encoding="utf-8"?>
 <ct:contentTypeSchema xmlns:ct="http://schemas.microsoft.com/office/2006/metadata/contentType" xmlns:ma="http://schemas.microsoft.com/office/2006/metadata/properties/metaAttributes" ct:_="" ma:_="" ma:contentTypeName="Documento" ma:contentTypeID="0x0101003F8ECAAF88AFCB4AB1D806FDE394FD03" ma:contentTypeVersion="6" ma:contentTypeDescription="Criar um novo documento." ma:contentTypeScope="" ma:versionID="6d1051060b9683efd821582e69f43a5c">
   <xsd:schema xmlns:xsd="http://www.w3.org/2001/XMLSchema" xmlns:xs="http://www.w3.org/2001/XMLSchema" xmlns:p="http://schemas.microsoft.com/office/2006/metadata/properties" xmlns:ns2="52a6887f-9537-4a34-8793-b765f13d0873" targetNamespace="http://schemas.microsoft.com/office/2006/metadata/properties" ma:root="true" ma:fieldsID="6507219f1227121c91f4bae74005a79b" ns2:_="">
     <xsd:import namespace="52a6887f-9537-4a34-8793-b765f13d0873"/>
@@ -20824,11 +20534,15 @@
 </ct:contentTypeSchema>
 </file>
 
-<file path=customXml/item4.xml><?xml version="1.0" encoding="utf-8"?>
-<b:Sources xmlns:b="http://schemas.openxmlformats.org/officeDocument/2006/bibliography" xmlns="http://schemas.openxmlformats.org/officeDocument/2006/bibliography" SelectedStyle="\APASixthEditionOfficeOnline.xsl" StyleName="APA" Version="6"/>
+<file path=customXml/itemProps1.xml><?xml version="1.0" encoding="utf-8"?>
+<ds:datastoreItem xmlns:ds="http://schemas.openxmlformats.org/officeDocument/2006/customXml" ds:itemID="{3C975CE1-0CFC-4997-A5AD-6DF2F95A2805}">
+  <ds:schemaRefs>
+    <ds:schemaRef ds:uri="http://schemas.microsoft.com/sharepoint/v3/contenttype/forms"/>
+  </ds:schemaRefs>
+</ds:datastoreItem>
 </file>
 
-<file path=customXml/itemProps1.xml><?xml version="1.0" encoding="utf-8"?>
+<file path=customXml/itemProps2.xml><?xml version="1.0" encoding="utf-8"?>
 <ds:datastoreItem xmlns:ds="http://schemas.openxmlformats.org/officeDocument/2006/customXml" ds:itemID="{3299918E-CC31-4720-9D91-492600A2420B}">
   <ds:schemaRefs>
     <ds:schemaRef ds:uri="http://schemas.microsoft.com/office/2006/metadata/properties"/>
@@ -20837,15 +20551,15 @@
 </ds:datastoreItem>
 </file>
 
-<file path=customXml/itemProps2.xml><?xml version="1.0" encoding="utf-8"?>
-<ds:datastoreItem xmlns:ds="http://schemas.openxmlformats.org/officeDocument/2006/customXml" ds:itemID="{3C975CE1-0CFC-4997-A5AD-6DF2F95A2805}">
+<file path=customXml/itemProps3.xml><?xml version="1.0" encoding="utf-8"?>
+<ds:datastoreItem xmlns:ds="http://schemas.openxmlformats.org/officeDocument/2006/customXml" ds:itemID="{920A2F31-5FD1-436A-B82E-A7A9379C8E87}">
   <ds:schemaRefs>
-    <ds:schemaRef ds:uri="http://schemas.microsoft.com/sharepoint/v3/contenttype/forms"/>
+    <ds:schemaRef ds:uri="http://schemas.openxmlformats.org/officeDocument/2006/bibliography"/>
   </ds:schemaRefs>
 </ds:datastoreItem>
 </file>
 
-<file path=customXml/itemProps3.xml><?xml version="1.0" encoding="utf-8"?>
+<file path=customXml/itemProps4.xml><?xml version="1.0" encoding="utf-8"?>
 <ds:datastoreItem xmlns:ds="http://schemas.openxmlformats.org/officeDocument/2006/customXml" ds:itemID="{CBF386B4-6BC7-489A-A485-3BA98C64CB1B}">
   <ds:schemaRefs>
     <ds:schemaRef ds:uri="http://schemas.microsoft.com/office/2006/metadata/contentType"/>
@@ -20861,12 +20575,4 @@
     <ds:schemaRef ds:uri="http://schemas.microsoft.com/internal/obd"/>
   </ds:schemaRefs>
 </ds:datastoreItem>
-</file>
-
-<file path=customXml/itemProps4.xml><?xml version="1.0" encoding="utf-8"?>
-<ds:datastoreItem xmlns:ds="http://schemas.openxmlformats.org/officeDocument/2006/customXml" ds:itemID="{920A2F31-5FD1-436A-B82E-A7A9379C8E87}">
-  <ds:schemaRefs>
-    <ds:schemaRef ds:uri="http://schemas.openxmlformats.org/officeDocument/2006/bibliography"/>
-  </ds:schemaRefs>
-</ds:datastoreItem>
 </file>
</xml_diff>

<commit_message>
DPH-86 /RESOLVIDO com minha parte
</commit_message>
<xml_diff>
--- a/doc/IPL-TeSP-PSI-MDS-2122-Template_Projeto_DA.docx
+++ b/doc/IPL-TeSP-PSI-MDS-2122-Template_Projeto_DA.docx
@@ -3854,6 +3854,356 @@
     </w:p>
     <w:p>
       <w:pPr>
+        <w:rPr>
+          <w:noProof/>
+        </w:rPr>
+      </w:pPr>
+      <w:r>
+        <w:rPr>
+          <w:noProof/>
+        </w:rPr>
+        <w:t xml:space="preserve">O projeto consiste na </w:t>
+      </w:r>
+      <w:r>
+        <w:rPr>
+          <w:b/>
+          <w:bCs/>
+          <w:noProof/>
+        </w:rPr>
+        <w:t>gestão do negócio</w:t>
+      </w:r>
+      <w:r>
+        <w:rPr>
+          <w:noProof/>
+        </w:rPr>
+        <w:t xml:space="preserve"> de uma cadeia de restaurante, </w:t>
+      </w:r>
+      <w:r>
+        <w:rPr>
+          <w:b/>
+          <w:bCs/>
+          <w:noProof/>
+        </w:rPr>
+        <w:t>desde</w:t>
+      </w:r>
+      <w:r>
+        <w:rPr>
+          <w:noProof/>
+        </w:rPr>
+        <w:t xml:space="preserve"> sistemas internos </w:t>
+      </w:r>
+      <w:r>
+        <w:rPr>
+          <w:b/>
+          <w:bCs/>
+          <w:noProof/>
+        </w:rPr>
+        <w:t>até</w:t>
+      </w:r>
+      <w:r>
+        <w:rPr>
+          <w:noProof/>
+        </w:rPr>
+        <w:t xml:space="preserve"> aos pedidos de clientes. Para isso , será necessário um software que implemente todas as funcionalidades necessárias para </w:t>
+      </w:r>
+      <w:r>
+        <w:rPr>
+          <w:b/>
+          <w:bCs/>
+          <w:noProof/>
+        </w:rPr>
+        <w:t>gerir e operar</w:t>
+      </w:r>
+      <w:r>
+        <w:rPr>
+          <w:noProof/>
+        </w:rPr>
+        <w:t xml:space="preserve"> todos os restaurantes, incluindo </w:t>
+      </w:r>
+      <w:r>
+        <w:rPr>
+          <w:b/>
+          <w:bCs/>
+          <w:noProof/>
+        </w:rPr>
+        <w:t>criar  e manter</w:t>
+      </w:r>
+      <w:r>
+        <w:rPr>
+          <w:noProof/>
+        </w:rPr>
+        <w:t xml:space="preserve"> o menu de cada restaurante, </w:t>
+      </w:r>
+      <w:r>
+        <w:rPr>
+          <w:b/>
+          <w:bCs/>
+          <w:noProof/>
+        </w:rPr>
+        <w:t>receber e tratar</w:t>
+      </w:r>
+      <w:r>
+        <w:rPr>
+          <w:noProof/>
+        </w:rPr>
+        <w:t xml:space="preserve"> pedidos de clientes, </w:t>
+      </w:r>
+      <w:r>
+        <w:rPr>
+          <w:b/>
+          <w:bCs/>
+          <w:noProof/>
+        </w:rPr>
+        <w:t xml:space="preserve">guardar dados </w:t>
+      </w:r>
+      <w:r>
+        <w:rPr>
+          <w:noProof/>
+        </w:rPr>
+        <w:t>de clientes e trabalhadores, entre outros.</w:t>
+      </w:r>
+    </w:p>
+    <w:p>
+      <w:pPr>
+        <w:rPr>
+          <w:noProof/>
+        </w:rPr>
+      </w:pPr>
+      <w:r>
+        <w:rPr>
+          <w:noProof/>
+        </w:rPr>
+        <w:t>Assim irá ser necessário a planificação deste projeto antes da sua construção.</w:t>
+      </w:r>
+    </w:p>
+    <w:p>
+      <w:pPr>
+        <w:rPr>
+          <w:noProof/>
+        </w:rPr>
+      </w:pPr>
+      <w:r>
+        <w:rPr>
+          <w:noProof/>
+        </w:rPr>
+        <w:t>Para o desenvolvimento do processo de software deverá ser utilizada uma metodologia ágil, o Scrum.</w:t>
+      </w:r>
+    </w:p>
+    <w:p>
+      <w:pPr>
+        <w:rPr>
+          <w:noProof/>
+        </w:rPr>
+      </w:pPr>
+      <w:r>
+        <w:rPr>
+          <w:noProof/>
+        </w:rPr>
+        <w:t>A planificação consiste em:</w:t>
+      </w:r>
+    </w:p>
+    <w:p>
+      <w:pPr>
+        <w:pStyle w:val="PargrafodaLista"/>
+        <w:numPr>
+          <w:ilvl w:val="0"/>
+          <w:numId w:val="27"/>
+        </w:numPr>
+        <w:rPr>
+          <w:noProof/>
+        </w:rPr>
+      </w:pPr>
+      <w:r>
+        <w:rPr>
+          <w:noProof/>
+        </w:rPr>
+        <w:t>Definição do problema e análise de impacto;</w:t>
+      </w:r>
+    </w:p>
+    <w:p>
+      <w:pPr>
+        <w:pStyle w:val="PargrafodaLista"/>
+        <w:numPr>
+          <w:ilvl w:val="0"/>
+          <w:numId w:val="27"/>
+        </w:numPr>
+        <w:rPr>
+          <w:noProof/>
+        </w:rPr>
+      </w:pPr>
+      <w:r>
+        <w:rPr>
+          <w:noProof/>
+        </w:rPr>
+        <w:t>Análise concorrencial;</w:t>
+      </w:r>
+    </w:p>
+    <w:p>
+      <w:pPr>
+        <w:pStyle w:val="PargrafodaLista"/>
+        <w:numPr>
+          <w:ilvl w:val="0"/>
+          <w:numId w:val="27"/>
+        </w:numPr>
+        <w:rPr>
+          <w:noProof/>
+        </w:rPr>
+      </w:pPr>
+      <w:r>
+        <w:rPr>
+          <w:noProof/>
+        </w:rPr>
+        <w:t>Requisitos ágeis, i.e, User Stories, devidamente estimados com story points;</w:t>
+      </w:r>
+    </w:p>
+    <w:p>
+      <w:pPr>
+        <w:pStyle w:val="PargrafodaLista"/>
+        <w:numPr>
+          <w:ilvl w:val="0"/>
+          <w:numId w:val="27"/>
+        </w:numPr>
+        <w:rPr>
+          <w:noProof/>
+        </w:rPr>
+      </w:pPr>
+      <w:r>
+        <w:rPr>
+          <w:noProof/>
+        </w:rPr>
+        <w:t>Desenho de mockups;</w:t>
+      </w:r>
+    </w:p>
+    <w:p>
+      <w:pPr>
+        <w:pStyle w:val="PargrafodaLista"/>
+        <w:numPr>
+          <w:ilvl w:val="0"/>
+          <w:numId w:val="27"/>
+        </w:numPr>
+        <w:rPr>
+          <w:noProof/>
+        </w:rPr>
+      </w:pPr>
+      <w:r>
+        <w:rPr>
+          <w:noProof/>
+        </w:rPr>
+        <w:t>Desenho do diagrama de classes;</w:t>
+      </w:r>
+    </w:p>
+    <w:p>
+      <w:pPr>
+        <w:pStyle w:val="PargrafodaLista"/>
+        <w:numPr>
+          <w:ilvl w:val="0"/>
+          <w:numId w:val="27"/>
+        </w:numPr>
+        <w:rPr>
+          <w:noProof/>
+        </w:rPr>
+      </w:pPr>
+      <w:r>
+        <w:rPr>
+          <w:noProof/>
+        </w:rPr>
+        <w:t>Identificação dos Stakeholders e da Scrum Team;</w:t>
+      </w:r>
+    </w:p>
+    <w:p>
+      <w:pPr>
+        <w:pStyle w:val="PargrafodaLista"/>
+        <w:numPr>
+          <w:ilvl w:val="0"/>
+          <w:numId w:val="27"/>
+        </w:numPr>
+        <w:rPr>
+          <w:noProof/>
+        </w:rPr>
+      </w:pPr>
+      <w:r>
+        <w:rPr>
+          <w:noProof/>
+        </w:rPr>
+        <w:t>Product Backlog original com as user stories priorizadas, de</w:t>
+      </w:r>
+      <w:r>
+        <w:rPr>
+          <w:noProof/>
+        </w:rPr>
+        <w:t>scritas, estimadas através de story points e caso seja necessário, dividi-las em sub-issues;</w:t>
+      </w:r>
+    </w:p>
+    <w:p>
+      <w:pPr>
+        <w:pStyle w:val="PargrafodaLista"/>
+        <w:numPr>
+          <w:ilvl w:val="0"/>
+          <w:numId w:val="27"/>
+        </w:numPr>
+        <w:rPr>
+          <w:noProof/>
+        </w:rPr>
+      </w:pPr>
+      <w:r>
+        <w:rPr>
+          <w:noProof/>
+        </w:rPr>
+        <w:t>Definição dos sprints em termos de datas e sprint backlogs;</w:t>
+      </w:r>
+    </w:p>
+    <w:p>
+      <w:pPr>
+        <w:pStyle w:val="PargrafodaLista"/>
+        <w:numPr>
+          <w:ilvl w:val="0"/>
+          <w:numId w:val="27"/>
+        </w:numPr>
+        <w:rPr>
+          <w:noProof/>
+        </w:rPr>
+      </w:pPr>
+      <w:r>
+        <w:rPr>
+          <w:noProof/>
+        </w:rPr>
+        <w:t>Métricas utilizadas de acompanhamento ao projeto (e.g, gráficos de burn-up, velocity) e respetiva avaliação;</w:t>
+      </w:r>
+    </w:p>
+    <w:p>
+      <w:pPr>
+        <w:pStyle w:val="PargrafodaLista"/>
+        <w:numPr>
+          <w:ilvl w:val="0"/>
+          <w:numId w:val="27"/>
+        </w:numPr>
+        <w:rPr>
+          <w:noProof/>
+        </w:rPr>
+      </w:pPr>
+      <w:r>
+        <w:rPr>
+          <w:noProof/>
+        </w:rPr>
+        <w:t>Retrospective final de projeto.</w:t>
+      </w:r>
+    </w:p>
+    <w:p>
+      <w:pPr>
+        <w:rPr>
+          <w:noProof/>
+        </w:rPr>
+      </w:pPr>
+    </w:p>
+    <w:p>
+      <w:pPr>
+        <w:rPr>
+          <w:noProof/>
+        </w:rPr>
+      </w:pPr>
+    </w:p>
+    <w:p>
+      <w:pPr>
         <w:pStyle w:val="Ttulo2"/>
         <w:rPr>
           <w:noProof/>
@@ -4121,6 +4471,7 @@
           <w:sz w:val="24"/>
           <w:szCs w:val="24"/>
         </w:rPr>
+        <w:lastRenderedPageBreak/>
         <w:t>Breve explicação de como decorreram as reuniões</w:t>
       </w:r>
       <w:r>
@@ -4549,14 +4900,27 @@
         <w:lastRenderedPageBreak/>
         <w:t xml:space="preserve">Tabela </w:t>
       </w:r>
-      <w:fldSimple w:instr=" SEQ Tabela \* ARABIC ">
-        <w:r>
-          <w:rPr>
-            <w:noProof/>
-          </w:rPr>
-          <w:t>1</w:t>
-        </w:r>
-      </w:fldSimple>
+      <w:r>
+        <w:fldChar w:fldCharType="begin"/>
+      </w:r>
+      <w:r>
+        <w:instrText xml:space="preserve"> SEQ Tabela \* ARABIC </w:instrText>
+      </w:r>
+      <w:r>
+        <w:fldChar w:fldCharType="separate"/>
+      </w:r>
+      <w:r>
+        <w:rPr>
+          <w:noProof/>
+        </w:rPr>
+        <w:t>1</w:t>
+      </w:r>
+      <w:r>
+        <w:rPr>
+          <w:noProof/>
+        </w:rPr>
+        <w:fldChar w:fldCharType="end"/>
+      </w:r>
       <w:r>
         <w:t xml:space="preserve"> – Descrição do </w:t>
       </w:r>
@@ -4995,14 +5359,27 @@
       <w:r>
         <w:t xml:space="preserve">Tabela </w:t>
       </w:r>
-      <w:fldSimple w:instr=" SEQ Tabela \* ARABIC ">
-        <w:r>
-          <w:rPr>
-            <w:noProof/>
-          </w:rPr>
-          <w:t>2</w:t>
-        </w:r>
-      </w:fldSimple>
+      <w:r>
+        <w:fldChar w:fldCharType="begin"/>
+      </w:r>
+      <w:r>
+        <w:instrText xml:space="preserve"> SEQ Tabela \* ARABIC </w:instrText>
+      </w:r>
+      <w:r>
+        <w:fldChar w:fldCharType="separate"/>
+      </w:r>
+      <w:r>
+        <w:rPr>
+          <w:noProof/>
+        </w:rPr>
+        <w:t>2</w:t>
+      </w:r>
+      <w:r>
+        <w:rPr>
+          <w:noProof/>
+        </w:rPr>
+        <w:fldChar w:fldCharType="end"/>
+      </w:r>
       <w:r>
         <w:t xml:space="preserve"> – Descrição do </w:t>
       </w:r>
@@ -5434,14 +5811,27 @@
       <w:r>
         <w:t xml:space="preserve">Tabela </w:t>
       </w:r>
-      <w:fldSimple w:instr=" SEQ Tabela \* ARABIC ">
-        <w:r>
-          <w:rPr>
-            <w:noProof/>
-          </w:rPr>
-          <w:t>3</w:t>
-        </w:r>
-      </w:fldSimple>
+      <w:r>
+        <w:fldChar w:fldCharType="begin"/>
+      </w:r>
+      <w:r>
+        <w:instrText xml:space="preserve"> SEQ Tabela \* ARABIC </w:instrText>
+      </w:r>
+      <w:r>
+        <w:fldChar w:fldCharType="separate"/>
+      </w:r>
+      <w:r>
+        <w:rPr>
+          <w:noProof/>
+        </w:rPr>
+        <w:t>3</w:t>
+      </w:r>
+      <w:r>
+        <w:rPr>
+          <w:noProof/>
+        </w:rPr>
+        <w:fldChar w:fldCharType="end"/>
+      </w:r>
       <w:r>
         <w:t xml:space="preserve"> – Descrição do </w:t>
       </w:r>
@@ -5857,14 +6247,27 @@
       <w:r>
         <w:t xml:space="preserve">Tabela </w:t>
       </w:r>
-      <w:fldSimple w:instr=" SEQ Tabela \* ARABIC ">
-        <w:r>
-          <w:rPr>
-            <w:noProof/>
-          </w:rPr>
-          <w:t>4</w:t>
-        </w:r>
-      </w:fldSimple>
+      <w:r>
+        <w:fldChar w:fldCharType="begin"/>
+      </w:r>
+      <w:r>
+        <w:instrText xml:space="preserve"> SEQ Tabela \* ARABIC </w:instrText>
+      </w:r>
+      <w:r>
+        <w:fldChar w:fldCharType="separate"/>
+      </w:r>
+      <w:r>
+        <w:rPr>
+          <w:noProof/>
+        </w:rPr>
+        <w:t>4</w:t>
+      </w:r>
+      <w:r>
+        <w:rPr>
+          <w:noProof/>
+        </w:rPr>
+        <w:fldChar w:fldCharType="end"/>
+      </w:r>
       <w:r>
         <w:t xml:space="preserve"> – Resumo das características dos Sistemas concorrenciais</w:t>
       </w:r>
@@ -6603,14 +7006,27 @@
       <w:r>
         <w:t xml:space="preserve">Figura </w:t>
       </w:r>
-      <w:fldSimple w:instr=" SEQ Figura \* ARABIC ">
-        <w:r>
-          <w:rPr>
-            <w:noProof/>
-          </w:rPr>
-          <w:t>1</w:t>
-        </w:r>
-      </w:fldSimple>
+      <w:r>
+        <w:fldChar w:fldCharType="begin"/>
+      </w:r>
+      <w:r>
+        <w:instrText xml:space="preserve"> SEQ Figura \* ARABIC </w:instrText>
+      </w:r>
+      <w:r>
+        <w:fldChar w:fldCharType="separate"/>
+      </w:r>
+      <w:r>
+        <w:rPr>
+          <w:noProof/>
+        </w:rPr>
+        <w:t>1</w:t>
+      </w:r>
+      <w:r>
+        <w:rPr>
+          <w:noProof/>
+        </w:rPr>
+        <w:fldChar w:fldCharType="end"/>
+      </w:r>
       <w:r>
         <w:t xml:space="preserve"> – Wireframe/Mockup do ecrã principal </w:t>
       </w:r>
@@ -6824,14 +7240,27 @@
       <w:r>
         <w:t xml:space="preserve">Tabela </w:t>
       </w:r>
-      <w:fldSimple w:instr=" SEQ Tabela \* ARABIC ">
-        <w:r>
-          <w:rPr>
-            <w:noProof/>
-          </w:rPr>
-          <w:t>5</w:t>
-        </w:r>
-      </w:fldSimple>
+      <w:r>
+        <w:fldChar w:fldCharType="begin"/>
+      </w:r>
+      <w:r>
+        <w:instrText xml:space="preserve"> SEQ Tabela \* ARABIC </w:instrText>
+      </w:r>
+      <w:r>
+        <w:fldChar w:fldCharType="separate"/>
+      </w:r>
+      <w:r>
+        <w:rPr>
+          <w:noProof/>
+        </w:rPr>
+        <w:t>5</w:t>
+      </w:r>
+      <w:r>
+        <w:rPr>
+          <w:noProof/>
+        </w:rPr>
+        <w:fldChar w:fldCharType="end"/>
+      </w:r>
       <w:r>
         <w:t xml:space="preserve"> – Identificação e funções dos </w:t>
       </w:r>
@@ -17501,6 +17930,119 @@
     </w:lvl>
   </w:abstractNum>
   <w:abstractNum w:abstractNumId="18" w15:restartNumberingAfterBreak="0">
+    <w:nsid w:val="648E56F9"/>
+    <w:multiLevelType w:val="hybridMultilevel"/>
+    <w:tmpl w:val="BAA004CE"/>
+    <w:lvl w:ilvl="0" w:tplc="08160001">
+      <w:start w:val="1"/>
+      <w:numFmt w:val="bullet"/>
+      <w:lvlText w:val=""/>
+      <w:lvlJc w:val="left"/>
+      <w:pPr>
+        <w:ind w:left="720" w:hanging="360"/>
+      </w:pPr>
+      <w:rPr>
+        <w:rFonts w:ascii="Symbol" w:hAnsi="Symbol" w:hint="default"/>
+      </w:rPr>
+    </w:lvl>
+    <w:lvl w:ilvl="1" w:tplc="08160003" w:tentative="1">
+      <w:start w:val="1"/>
+      <w:numFmt w:val="bullet"/>
+      <w:lvlText w:val="o"/>
+      <w:lvlJc w:val="left"/>
+      <w:pPr>
+        <w:ind w:left="1440" w:hanging="360"/>
+      </w:pPr>
+      <w:rPr>
+        <w:rFonts w:ascii="Courier New" w:hAnsi="Courier New" w:cs="Courier New" w:hint="default"/>
+      </w:rPr>
+    </w:lvl>
+    <w:lvl w:ilvl="2" w:tplc="08160005" w:tentative="1">
+      <w:start w:val="1"/>
+      <w:numFmt w:val="bullet"/>
+      <w:lvlText w:val=""/>
+      <w:lvlJc w:val="left"/>
+      <w:pPr>
+        <w:ind w:left="2160" w:hanging="360"/>
+      </w:pPr>
+      <w:rPr>
+        <w:rFonts w:ascii="Wingdings" w:hAnsi="Wingdings" w:hint="default"/>
+      </w:rPr>
+    </w:lvl>
+    <w:lvl w:ilvl="3" w:tplc="08160001" w:tentative="1">
+      <w:start w:val="1"/>
+      <w:numFmt w:val="bullet"/>
+      <w:lvlText w:val=""/>
+      <w:lvlJc w:val="left"/>
+      <w:pPr>
+        <w:ind w:left="2880" w:hanging="360"/>
+      </w:pPr>
+      <w:rPr>
+        <w:rFonts w:ascii="Symbol" w:hAnsi="Symbol" w:hint="default"/>
+      </w:rPr>
+    </w:lvl>
+    <w:lvl w:ilvl="4" w:tplc="08160003" w:tentative="1">
+      <w:start w:val="1"/>
+      <w:numFmt w:val="bullet"/>
+      <w:lvlText w:val="o"/>
+      <w:lvlJc w:val="left"/>
+      <w:pPr>
+        <w:ind w:left="3600" w:hanging="360"/>
+      </w:pPr>
+      <w:rPr>
+        <w:rFonts w:ascii="Courier New" w:hAnsi="Courier New" w:cs="Courier New" w:hint="default"/>
+      </w:rPr>
+    </w:lvl>
+    <w:lvl w:ilvl="5" w:tplc="08160005" w:tentative="1">
+      <w:start w:val="1"/>
+      <w:numFmt w:val="bullet"/>
+      <w:lvlText w:val=""/>
+      <w:lvlJc w:val="left"/>
+      <w:pPr>
+        <w:ind w:left="4320" w:hanging="360"/>
+      </w:pPr>
+      <w:rPr>
+        <w:rFonts w:ascii="Wingdings" w:hAnsi="Wingdings" w:hint="default"/>
+      </w:rPr>
+    </w:lvl>
+    <w:lvl w:ilvl="6" w:tplc="08160001" w:tentative="1">
+      <w:start w:val="1"/>
+      <w:numFmt w:val="bullet"/>
+      <w:lvlText w:val=""/>
+      <w:lvlJc w:val="left"/>
+      <w:pPr>
+        <w:ind w:left="5040" w:hanging="360"/>
+      </w:pPr>
+      <w:rPr>
+        <w:rFonts w:ascii="Symbol" w:hAnsi="Symbol" w:hint="default"/>
+      </w:rPr>
+    </w:lvl>
+    <w:lvl w:ilvl="7" w:tplc="08160003" w:tentative="1">
+      <w:start w:val="1"/>
+      <w:numFmt w:val="bullet"/>
+      <w:lvlText w:val="o"/>
+      <w:lvlJc w:val="left"/>
+      <w:pPr>
+        <w:ind w:left="5760" w:hanging="360"/>
+      </w:pPr>
+      <w:rPr>
+        <w:rFonts w:ascii="Courier New" w:hAnsi="Courier New" w:cs="Courier New" w:hint="default"/>
+      </w:rPr>
+    </w:lvl>
+    <w:lvl w:ilvl="8" w:tplc="08160005" w:tentative="1">
+      <w:start w:val="1"/>
+      <w:numFmt w:val="bullet"/>
+      <w:lvlText w:val=""/>
+      <w:lvlJc w:val="left"/>
+      <w:pPr>
+        <w:ind w:left="6480" w:hanging="360"/>
+      </w:pPr>
+      <w:rPr>
+        <w:rFonts w:ascii="Wingdings" w:hAnsi="Wingdings" w:hint="default"/>
+      </w:rPr>
+    </w:lvl>
+  </w:abstractNum>
+  <w:abstractNum w:abstractNumId="19" w15:restartNumberingAfterBreak="0">
     <w:nsid w:val="6C750030"/>
     <w:multiLevelType w:val="hybridMultilevel"/>
     <w:tmpl w:val="B6D0BC3E"/>
@@ -17589,7 +18131,7 @@
       </w:pPr>
     </w:lvl>
   </w:abstractNum>
-  <w:abstractNum w:abstractNumId="19" w15:restartNumberingAfterBreak="0">
+  <w:abstractNum w:abstractNumId="20" w15:restartNumberingAfterBreak="0">
     <w:nsid w:val="71E12284"/>
     <w:multiLevelType w:val="hybridMultilevel"/>
     <w:tmpl w:val="A5D41FEE"/>
@@ -17702,7 +18244,7 @@
       </w:rPr>
     </w:lvl>
   </w:abstractNum>
-  <w:abstractNum w:abstractNumId="20" w15:restartNumberingAfterBreak="0">
+  <w:abstractNum w:abstractNumId="21" w15:restartNumberingAfterBreak="0">
     <w:nsid w:val="73DB5C82"/>
     <w:multiLevelType w:val="hybridMultilevel"/>
     <w:tmpl w:val="7DF45CB0"/>
@@ -17815,7 +18357,7 @@
       </w:rPr>
     </w:lvl>
   </w:abstractNum>
-  <w:abstractNum w:abstractNumId="21" w15:restartNumberingAfterBreak="0">
+  <w:abstractNum w:abstractNumId="22" w15:restartNumberingAfterBreak="0">
     <w:nsid w:val="77D44B5A"/>
     <w:multiLevelType w:val="hybridMultilevel"/>
     <w:tmpl w:val="1AA0C640"/>
@@ -17904,7 +18446,7 @@
       </w:pPr>
     </w:lvl>
   </w:abstractNum>
-  <w:abstractNum w:abstractNumId="22" w15:restartNumberingAfterBreak="0">
+  <w:abstractNum w:abstractNumId="23" w15:restartNumberingAfterBreak="0">
     <w:nsid w:val="78633291"/>
     <w:multiLevelType w:val="hybridMultilevel"/>
     <w:tmpl w:val="4E6C0242"/>
@@ -17993,7 +18535,7 @@
       </w:pPr>
     </w:lvl>
   </w:abstractNum>
-  <w:abstractNum w:abstractNumId="23" w15:restartNumberingAfterBreak="0">
+  <w:abstractNum w:abstractNumId="24" w15:restartNumberingAfterBreak="0">
     <w:nsid w:val="7F040BEF"/>
     <w:multiLevelType w:val="hybridMultilevel"/>
     <w:tmpl w:val="F7DEB53A"/>
@@ -18106,7 +18648,7 @@
       </w:rPr>
     </w:lvl>
   </w:abstractNum>
-  <w:abstractNum w:abstractNumId="24" w15:restartNumberingAfterBreak="0">
+  <w:abstractNum w:abstractNumId="25" w15:restartNumberingAfterBreak="0">
     <w:nsid w:val="7F3155BC"/>
     <w:multiLevelType w:val="hybridMultilevel"/>
     <w:tmpl w:val="997CA6F4"/>
@@ -18232,10 +18774,10 @@
     <w:abstractNumId w:val="13"/>
   </w:num>
   <w:num w:numId="13" w16cid:durableId="1026061705">
-    <w:abstractNumId w:val="21"/>
+    <w:abstractNumId w:val="22"/>
   </w:num>
   <w:num w:numId="14" w16cid:durableId="902788161">
-    <w:abstractNumId w:val="24"/>
+    <w:abstractNumId w:val="25"/>
   </w:num>
   <w:num w:numId="15" w16cid:durableId="1566142683">
     <w:abstractNumId w:val="8"/>
@@ -18247,49 +18789,34 @@
     <w:abstractNumId w:val="7"/>
   </w:num>
   <w:num w:numId="18" w16cid:durableId="350495358">
-    <w:abstractNumId w:val="22"/>
+    <w:abstractNumId w:val="23"/>
   </w:num>
   <w:num w:numId="19" w16cid:durableId="1887329055">
     <w:abstractNumId w:val="0"/>
   </w:num>
   <w:num w:numId="20" w16cid:durableId="1536649206">
-    <w:abstractNumId w:val="18"/>
+    <w:abstractNumId w:val="19"/>
   </w:num>
   <w:num w:numId="21" w16cid:durableId="1972707984">
-    <w:abstractNumId w:val="23"/>
+    <w:abstractNumId w:val="24"/>
   </w:num>
   <w:num w:numId="22" w16cid:durableId="1797218602">
     <w:abstractNumId w:val="2"/>
   </w:num>
   <w:num w:numId="23" w16cid:durableId="1433470165">
+    <w:abstractNumId w:val="21"/>
+  </w:num>
+  <w:num w:numId="24" w16cid:durableId="1494564499">
     <w:abstractNumId w:val="20"/>
   </w:num>
-  <w:num w:numId="24" w16cid:durableId="1494564499">
-    <w:abstractNumId w:val="19"/>
-  </w:num>
   <w:num w:numId="25" w16cid:durableId="1775442567">
-    <w:abstractNumId w:val="19"/>
-    <w:lvlOverride w:ilvl="0"/>
-    <w:lvlOverride w:ilvl="1"/>
-    <w:lvlOverride w:ilvl="2"/>
-    <w:lvlOverride w:ilvl="3"/>
-    <w:lvlOverride w:ilvl="4"/>
-    <w:lvlOverride w:ilvl="5"/>
-    <w:lvlOverride w:ilvl="6"/>
-    <w:lvlOverride w:ilvl="7"/>
-    <w:lvlOverride w:ilvl="8"/>
+    <w:abstractNumId w:val="20"/>
   </w:num>
   <w:num w:numId="26" w16cid:durableId="2023126841">
     <w:abstractNumId w:val="4"/>
-    <w:lvlOverride w:ilvl="0"/>
-    <w:lvlOverride w:ilvl="1"/>
-    <w:lvlOverride w:ilvl="2"/>
-    <w:lvlOverride w:ilvl="3"/>
-    <w:lvlOverride w:ilvl="4"/>
-    <w:lvlOverride w:ilvl="5"/>
-    <w:lvlOverride w:ilvl="6"/>
-    <w:lvlOverride w:ilvl="7"/>
-    <w:lvlOverride w:ilvl="8"/>
+  </w:num>
+  <w:num w:numId="27" w16cid:durableId="670261066">
+    <w:abstractNumId w:val="18"/>
   </w:num>
   <w:numIdMacAtCleanup w:val="20"/>
 </w:numbering>
@@ -18418,6 +18945,7 @@
     <w:lsdException w:name="HTML Sample" w:semiHidden="1" w:unhideWhenUsed="1"/>
     <w:lsdException w:name="HTML Typewriter" w:semiHidden="1" w:unhideWhenUsed="1"/>
     <w:lsdException w:name="HTML Variable" w:semiHidden="1" w:unhideWhenUsed="1"/>
+    <w:lsdException w:name="Normal Table" w:semiHidden="1" w:unhideWhenUsed="1"/>
     <w:lsdException w:name="annotation subject" w:semiHidden="1" w:unhideWhenUsed="1"/>
     <w:lsdException w:name="No List" w:semiHidden="1" w:unhideWhenUsed="1"/>
     <w:lsdException w:name="Outline List 1" w:semiHidden="1" w:unhideWhenUsed="1"/>
@@ -18464,8 +18992,10 @@
     <w:lsdException w:name="Table Subtle 2" w:semiHidden="1" w:unhideWhenUsed="1"/>
     <w:lsdException w:name="Table Web 1" w:semiHidden="1" w:unhideWhenUsed="1"/>
     <w:lsdException w:name="Table Web 2" w:semiHidden="1" w:unhideWhenUsed="1"/>
+    <w:lsdException w:name="Table Web 3" w:semiHidden="1" w:unhideWhenUsed="1"/>
     <w:lsdException w:name="Balloon Text" w:semiHidden="1" w:unhideWhenUsed="1"/>
     <w:lsdException w:name="Table Grid" w:uiPriority="39"/>
+    <w:lsdException w:name="Table Theme" w:semiHidden="1" w:unhideWhenUsed="1"/>
     <w:lsdException w:name="Placeholder Text" w:semiHidden="1"/>
     <w:lsdException w:name="No Spacing" w:uiPriority="1" w:qFormat="1"/>
     <w:lsdException w:name="Light Shading" w:uiPriority="60"/>
@@ -20358,6 +20888,12 @@
 </file>
 
 <file path=customXml/item1.xml><?xml version="1.0" encoding="utf-8"?>
+<p:properties xmlns:p="http://schemas.microsoft.com/office/2006/metadata/properties" xmlns:xsi="http://www.w3.org/2001/XMLSchema-instance" xmlns:pc="http://schemas.microsoft.com/office/infopath/2007/PartnerControls">
+  <documentManagement/>
+</p:properties>
+</file>
+
+<file path=customXml/item2.xml><?xml version="1.0" encoding="utf-8"?>
 <?mso-contentType ?>
 <FormTemplates xmlns="http://schemas.microsoft.com/sharepoint/v3/contenttype/forms">
   <Display>DocumentLibraryForm</Display>
@@ -20366,17 +20902,7 @@
 </FormTemplates>
 </file>
 
-<file path=customXml/item2.xml><?xml version="1.0" encoding="utf-8"?>
-<p:properties xmlns:p="http://schemas.microsoft.com/office/2006/metadata/properties" xmlns:xsi="http://www.w3.org/2001/XMLSchema-instance" xmlns:pc="http://schemas.microsoft.com/office/infopath/2007/PartnerControls">
-  <documentManagement/>
-</p:properties>
-</file>
-
 <file path=customXml/item3.xml><?xml version="1.0" encoding="utf-8"?>
-<b:Sources xmlns:b="http://schemas.openxmlformats.org/officeDocument/2006/bibliography" xmlns="http://schemas.openxmlformats.org/officeDocument/2006/bibliography" SelectedStyle="\APASixthEditionOfficeOnline.xsl" StyleName="APA" Version="6"/>
-</file>
-
-<file path=customXml/item4.xml><?xml version="1.0" encoding="utf-8"?>
 <ct:contentTypeSchema xmlns:ct="http://schemas.microsoft.com/office/2006/metadata/contentType" xmlns:ma="http://schemas.microsoft.com/office/2006/metadata/properties/metaAttributes" ct:_="" ma:_="" ma:contentTypeName="Documento" ma:contentTypeID="0x0101003F8ECAAF88AFCB4AB1D806FDE394FD03" ma:contentTypeVersion="6" ma:contentTypeDescription="Criar um novo documento." ma:contentTypeScope="" ma:versionID="6d1051060b9683efd821582e69f43a5c">
   <xsd:schema xmlns:xsd="http://www.w3.org/2001/XMLSchema" xmlns:xs="http://www.w3.org/2001/XMLSchema" xmlns:p="http://schemas.microsoft.com/office/2006/metadata/properties" xmlns:ns2="52a6887f-9537-4a34-8793-b765f13d0873" targetNamespace="http://schemas.microsoft.com/office/2006/metadata/properties" ma:root="true" ma:fieldsID="6507219f1227121c91f4bae74005a79b" ns2:_="">
     <xsd:import namespace="52a6887f-9537-4a34-8793-b765f13d0873"/>
@@ -20534,15 +21060,11 @@
 </ct:contentTypeSchema>
 </file>
 
-<file path=customXml/itemProps1.xml><?xml version="1.0" encoding="utf-8"?>
-<ds:datastoreItem xmlns:ds="http://schemas.openxmlformats.org/officeDocument/2006/customXml" ds:itemID="{3C975CE1-0CFC-4997-A5AD-6DF2F95A2805}">
-  <ds:schemaRefs>
-    <ds:schemaRef ds:uri="http://schemas.microsoft.com/sharepoint/v3/contenttype/forms"/>
-  </ds:schemaRefs>
-</ds:datastoreItem>
+<file path=customXml/item4.xml><?xml version="1.0" encoding="utf-8"?>
+<b:Sources xmlns:b="http://schemas.openxmlformats.org/officeDocument/2006/bibliography" xmlns="http://schemas.openxmlformats.org/officeDocument/2006/bibliography" SelectedStyle="\APASixthEditionOfficeOnline.xsl" StyleName="APA" Version="6"/>
 </file>
 
-<file path=customXml/itemProps2.xml><?xml version="1.0" encoding="utf-8"?>
+<file path=customXml/itemProps1.xml><?xml version="1.0" encoding="utf-8"?>
 <ds:datastoreItem xmlns:ds="http://schemas.openxmlformats.org/officeDocument/2006/customXml" ds:itemID="{3299918E-CC31-4720-9D91-492600A2420B}">
   <ds:schemaRefs>
     <ds:schemaRef ds:uri="http://schemas.microsoft.com/office/2006/metadata/properties"/>
@@ -20551,15 +21073,15 @@
 </ds:datastoreItem>
 </file>
 
-<file path=customXml/itemProps3.xml><?xml version="1.0" encoding="utf-8"?>
-<ds:datastoreItem xmlns:ds="http://schemas.openxmlformats.org/officeDocument/2006/customXml" ds:itemID="{920A2F31-5FD1-436A-B82E-A7A9379C8E87}">
+<file path=customXml/itemProps2.xml><?xml version="1.0" encoding="utf-8"?>
+<ds:datastoreItem xmlns:ds="http://schemas.openxmlformats.org/officeDocument/2006/customXml" ds:itemID="{3C975CE1-0CFC-4997-A5AD-6DF2F95A2805}">
   <ds:schemaRefs>
-    <ds:schemaRef ds:uri="http://schemas.openxmlformats.org/officeDocument/2006/bibliography"/>
+    <ds:schemaRef ds:uri="http://schemas.microsoft.com/sharepoint/v3/contenttype/forms"/>
   </ds:schemaRefs>
 </ds:datastoreItem>
 </file>
 
-<file path=customXml/itemProps4.xml><?xml version="1.0" encoding="utf-8"?>
+<file path=customXml/itemProps3.xml><?xml version="1.0" encoding="utf-8"?>
 <ds:datastoreItem xmlns:ds="http://schemas.openxmlformats.org/officeDocument/2006/customXml" ds:itemID="{CBF386B4-6BC7-489A-A485-3BA98C64CB1B}">
   <ds:schemaRefs>
     <ds:schemaRef ds:uri="http://schemas.microsoft.com/office/2006/metadata/contentType"/>
@@ -20575,4 +21097,12 @@
     <ds:schemaRef ds:uri="http://schemas.microsoft.com/internal/obd"/>
   </ds:schemaRefs>
 </ds:datastoreItem>
+</file>
+
+<file path=customXml/itemProps4.xml><?xml version="1.0" encoding="utf-8"?>
+<ds:datastoreItem xmlns:ds="http://schemas.openxmlformats.org/officeDocument/2006/customXml" ds:itemID="{920A2F31-5FD1-436A-B82E-A7A9379C8E87}">
+  <ds:schemaRefs>
+    <ds:schemaRef ds:uri="http://schemas.openxmlformats.org/officeDocument/2006/bibliography"/>
+  </ds:schemaRefs>
+</ds:datastoreItem>
 </file>
</xml_diff>